<commit_message>
update on design doc 2
</commit_message>
<xml_diff>
--- a/CSE 150 Design Document Project 2.docx
+++ b/CSE 150 Design Document Project 2.docx
@@ -353,7 +353,10 @@
       </w:pPr>
       <w:r>
         <w:tab/>
-        <w:t>Private int handleHalt(){</w:t>
+        <w:t>Protected</w:t>
+      </w:r>
+      <w:r>
+        <w:t xml:space="preserve"> int handleHalt(){</w:t>
       </w:r>
     </w:p>
     <w:p>
@@ -466,33 +469,73 @@
         <w:tab/>
         <w:t>}</w:t>
       </w:r>
-    </w:p>
-    <w:p>
-      <w:pPr>
-        <w:pStyle w:val="NoSpacing"/>
-        <w:pBdr>
-          <w:top w:val="single" w:sz="4" w:space="1" w:color="auto"/>
-          <w:left w:val="single" w:sz="4" w:space="4" w:color="auto"/>
-          <w:bottom w:val="single" w:sz="4" w:space="1" w:color="auto"/>
-          <w:right w:val="single" w:sz="4" w:space="4" w:color="auto"/>
-        </w:pBdr>
-      </w:pPr>
-      <w:r>
-        <w:tab/>
-      </w:r>
-    </w:p>
-    <w:p>
-      <w:pPr>
-        <w:pStyle w:val="NoSpacing"/>
-        <w:pBdr>
-          <w:top w:val="single" w:sz="4" w:space="1" w:color="auto"/>
-          <w:left w:val="single" w:sz="4" w:space="4" w:color="auto"/>
-          <w:bottom w:val="single" w:sz="4" w:space="1" w:color="auto"/>
-          <w:right w:val="single" w:sz="4" w:space="4" w:color="auto"/>
-        </w:pBdr>
-      </w:pPr>
-      <w:r>
-        <w:tab/>
+      <w:r>
+        <w:tab/>
+      </w:r>
+    </w:p>
+    <w:p>
+      <w:pPr>
+        <w:pStyle w:val="NoSpacing"/>
+        <w:pBdr>
+          <w:top w:val="single" w:sz="4" w:space="1" w:color="auto"/>
+          <w:left w:val="single" w:sz="4" w:space="4" w:color="auto"/>
+          <w:bottom w:val="single" w:sz="4" w:space="1" w:color="auto"/>
+          <w:right w:val="single" w:sz="4" w:space="4" w:color="auto"/>
+        </w:pBdr>
+      </w:pPr>
+      <w:r>
+        <w:tab/>
+      </w:r>
+    </w:p>
+    <w:p>
+      <w:pPr>
+        <w:pStyle w:val="NoSpacing"/>
+        <w:pBdr>
+          <w:top w:val="single" w:sz="4" w:space="1" w:color="auto"/>
+          <w:left w:val="single" w:sz="4" w:space="4" w:color="auto"/>
+          <w:bottom w:val="single" w:sz="4" w:space="1" w:color="auto"/>
+          <w:right w:val="single" w:sz="4" w:space="4" w:color="auto"/>
+        </w:pBdr>
+      </w:pPr>
+      <w:r>
+        <w:tab/>
+        <w:t>Protected int handleCreate(int name)</w:t>
+      </w:r>
+    </w:p>
+    <w:p>
+      <w:pPr>
+        <w:pStyle w:val="NoSpacing"/>
+        <w:pBdr>
+          <w:top w:val="single" w:sz="4" w:space="1" w:color="auto"/>
+          <w:left w:val="single" w:sz="4" w:space="4" w:color="auto"/>
+          <w:bottom w:val="single" w:sz="4" w:space="1" w:color="auto"/>
+          <w:right w:val="single" w:sz="4" w:space="4" w:color="auto"/>
+        </w:pBdr>
+        <w:ind w:firstLine="720"/>
+      </w:pPr>
+      <w:r>
+        <w:t>{</w:t>
+      </w:r>
+    </w:p>
+    <w:p>
+      <w:pPr>
+        <w:pStyle w:val="NoSpacing"/>
+        <w:pBdr>
+          <w:top w:val="single" w:sz="4" w:space="1" w:color="auto"/>
+          <w:left w:val="single" w:sz="4" w:space="4" w:color="auto"/>
+          <w:bottom w:val="single" w:sz="4" w:space="1" w:color="auto"/>
+          <w:right w:val="single" w:sz="4" w:space="4" w:color="auto"/>
+        </w:pBdr>
+        <w:ind w:firstLine="720"/>
+      </w:pPr>
+      <w:r>
+        <w:tab/>
+      </w:r>
+      <w:r>
+        <w:t>String SaveName = Read virtual memory</w:t>
+      </w:r>
+      <w:r>
+        <w:t xml:space="preserve"> String</w:t>
       </w:r>
       <w:bookmarkStart w:id="0" w:name="_GoBack"/>
       <w:bookmarkEnd w:id="0"/>
@@ -506,24 +549,426 @@
           <w:bottom w:val="single" w:sz="4" w:space="1" w:color="auto"/>
           <w:right w:val="single" w:sz="4" w:space="4" w:color="auto"/>
         </w:pBdr>
-      </w:pPr>
-      <w:r>
-        <w:tab/>
-      </w:r>
-    </w:p>
-    <w:p>
-      <w:pPr>
-        <w:pStyle w:val="NoSpacing"/>
-        <w:pBdr>
-          <w:top w:val="single" w:sz="4" w:space="1" w:color="auto"/>
-          <w:left w:val="single" w:sz="4" w:space="4" w:color="auto"/>
-          <w:bottom w:val="single" w:sz="4" w:space="1" w:color="auto"/>
-          <w:right w:val="single" w:sz="4" w:space="4" w:color="auto"/>
-        </w:pBdr>
-      </w:pPr>
-      <w:r>
-        <w:tab/>
-      </w:r>
+        <w:tabs>
+          <w:tab w:val="left" w:pos="720"/>
+          <w:tab w:val="left" w:pos="1440"/>
+          <w:tab w:val="left" w:pos="2160"/>
+          <w:tab w:val="left" w:pos="2880"/>
+          <w:tab w:val="left" w:pos="3996"/>
+        </w:tabs>
+        <w:ind w:firstLine="720"/>
+      </w:pPr>
+      <w:r>
+        <w:tab/>
+        <w:t>If(savename==null)</w:t>
+      </w:r>
+      <w:r>
+        <w:tab/>
+      </w:r>
+    </w:p>
+    <w:p>
+      <w:pPr>
+        <w:pStyle w:val="NoSpacing"/>
+        <w:pBdr>
+          <w:top w:val="single" w:sz="4" w:space="1" w:color="auto"/>
+          <w:left w:val="single" w:sz="4" w:space="4" w:color="auto"/>
+          <w:bottom w:val="single" w:sz="4" w:space="1" w:color="auto"/>
+          <w:right w:val="single" w:sz="4" w:space="4" w:color="auto"/>
+        </w:pBdr>
+        <w:ind w:firstLine="720"/>
+      </w:pPr>
+      <w:r>
+        <w:tab/>
+      </w:r>
+      <w:r>
+        <w:tab/>
+        <w:t>Return -1</w:t>
+      </w:r>
+    </w:p>
+    <w:p>
+      <w:pPr>
+        <w:pStyle w:val="NoSpacing"/>
+        <w:pBdr>
+          <w:top w:val="single" w:sz="4" w:space="1" w:color="auto"/>
+          <w:left w:val="single" w:sz="4" w:space="4" w:color="auto"/>
+          <w:bottom w:val="single" w:sz="4" w:space="1" w:color="auto"/>
+          <w:right w:val="single" w:sz="4" w:space="4" w:color="auto"/>
+        </w:pBdr>
+        <w:ind w:firstLine="720"/>
+      </w:pPr>
+      <w:r>
+        <w:tab/>
+        <w:t>//if deleted</w:t>
+      </w:r>
+    </w:p>
+    <w:p>
+      <w:pPr>
+        <w:pStyle w:val="NoSpacing"/>
+        <w:pBdr>
+          <w:top w:val="single" w:sz="4" w:space="1" w:color="auto"/>
+          <w:left w:val="single" w:sz="4" w:space="4" w:color="auto"/>
+          <w:bottom w:val="single" w:sz="4" w:space="1" w:color="auto"/>
+          <w:right w:val="single" w:sz="4" w:space="4" w:color="auto"/>
+        </w:pBdr>
+        <w:ind w:firstLine="720"/>
+      </w:pPr>
+      <w:r>
+        <w:tab/>
+      </w:r>
+      <w:r>
+        <w:tab/>
+        <w:t>Return -1</w:t>
+      </w:r>
+    </w:p>
+    <w:p>
+      <w:pPr>
+        <w:pStyle w:val="NoSpacing"/>
+        <w:pBdr>
+          <w:top w:val="single" w:sz="4" w:space="1" w:color="auto"/>
+          <w:left w:val="single" w:sz="4" w:space="4" w:color="auto"/>
+          <w:bottom w:val="single" w:sz="4" w:space="1" w:color="auto"/>
+          <w:right w:val="single" w:sz="4" w:space="4" w:color="auto"/>
+        </w:pBdr>
+      </w:pPr>
+      <w:r>
+        <w:tab/>
+      </w:r>
+      <w:r>
+        <w:tab/>
+      </w:r>
+    </w:p>
+    <w:p>
+      <w:pPr>
+        <w:pStyle w:val="NoSpacing"/>
+        <w:pBdr>
+          <w:top w:val="single" w:sz="4" w:space="1" w:color="auto"/>
+          <w:left w:val="single" w:sz="4" w:space="4" w:color="auto"/>
+          <w:bottom w:val="single" w:sz="4" w:space="1" w:color="auto"/>
+          <w:right w:val="single" w:sz="4" w:space="4" w:color="auto"/>
+        </w:pBdr>
+      </w:pPr>
+      <w:r>
+        <w:tab/>
+      </w:r>
+      <w:r>
+        <w:tab/>
+      </w:r>
+      <w:r>
+        <w:t>Open file</w:t>
+      </w:r>
+    </w:p>
+    <w:p>
+      <w:pPr>
+        <w:pStyle w:val="NoSpacing"/>
+        <w:pBdr>
+          <w:top w:val="single" w:sz="4" w:space="1" w:color="auto"/>
+          <w:left w:val="single" w:sz="4" w:space="4" w:color="auto"/>
+          <w:bottom w:val="single" w:sz="4" w:space="1" w:color="auto"/>
+          <w:right w:val="single" w:sz="4" w:space="4" w:color="auto"/>
+        </w:pBdr>
+      </w:pPr>
+    </w:p>
+    <w:p>
+      <w:pPr>
+        <w:pStyle w:val="NoSpacing"/>
+        <w:pBdr>
+          <w:top w:val="single" w:sz="4" w:space="1" w:color="auto"/>
+          <w:left w:val="single" w:sz="4" w:space="4" w:color="auto"/>
+          <w:bottom w:val="single" w:sz="4" w:space="1" w:color="auto"/>
+          <w:right w:val="single" w:sz="4" w:space="4" w:color="auto"/>
+        </w:pBdr>
+      </w:pPr>
+      <w:r>
+        <w:tab/>
+      </w:r>
+      <w:r>
+        <w:tab/>
+        <w:t>If(file == null)</w:t>
+      </w:r>
+    </w:p>
+    <w:p>
+      <w:pPr>
+        <w:pStyle w:val="NoSpacing"/>
+        <w:pBdr>
+          <w:top w:val="single" w:sz="4" w:space="1" w:color="auto"/>
+          <w:left w:val="single" w:sz="4" w:space="4" w:color="auto"/>
+          <w:bottom w:val="single" w:sz="4" w:space="1" w:color="auto"/>
+          <w:right w:val="single" w:sz="4" w:space="4" w:color="auto"/>
+        </w:pBdr>
+      </w:pPr>
+      <w:r>
+        <w:tab/>
+      </w:r>
+      <w:r>
+        <w:tab/>
+      </w:r>
+      <w:r>
+        <w:tab/>
+        <w:t>Create failed</w:t>
+      </w:r>
+    </w:p>
+    <w:p>
+      <w:pPr>
+        <w:pStyle w:val="NoSpacing"/>
+        <w:pBdr>
+          <w:top w:val="single" w:sz="4" w:space="1" w:color="auto"/>
+          <w:left w:val="single" w:sz="4" w:space="4" w:color="auto"/>
+          <w:bottom w:val="single" w:sz="4" w:space="1" w:color="auto"/>
+          <w:right w:val="single" w:sz="4" w:space="4" w:color="auto"/>
+        </w:pBdr>
+      </w:pPr>
+      <w:r>
+        <w:tab/>
+      </w:r>
+      <w:r>
+        <w:tab/>
+      </w:r>
+      <w:r>
+        <w:tab/>
+        <w:t>Return -1</w:t>
+      </w:r>
+      <w:r>
+        <w:tab/>
+      </w:r>
+      <w:r>
+        <w:tab/>
+      </w:r>
+    </w:p>
+    <w:p>
+      <w:pPr>
+        <w:pStyle w:val="NoSpacing"/>
+        <w:pBdr>
+          <w:top w:val="single" w:sz="4" w:space="1" w:color="auto"/>
+          <w:left w:val="single" w:sz="4" w:space="4" w:color="auto"/>
+          <w:bottom w:val="single" w:sz="4" w:space="1" w:color="auto"/>
+          <w:right w:val="single" w:sz="4" w:space="4" w:color="auto"/>
+        </w:pBdr>
+      </w:pPr>
+    </w:p>
+    <w:p>
+      <w:pPr>
+        <w:pStyle w:val="NoSpacing"/>
+        <w:pBdr>
+          <w:top w:val="single" w:sz="4" w:space="1" w:color="auto"/>
+          <w:left w:val="single" w:sz="4" w:space="4" w:color="auto"/>
+          <w:bottom w:val="single" w:sz="4" w:space="1" w:color="auto"/>
+          <w:right w:val="single" w:sz="4" w:space="4" w:color="auto"/>
+        </w:pBdr>
+      </w:pPr>
+      <w:r>
+        <w:tab/>
+      </w:r>
+      <w:r>
+        <w:tab/>
+      </w:r>
+      <w:r>
+        <w:t>//created</w:t>
+      </w:r>
+      <w:r>
+        <w:t xml:space="preserve">, return 0? </w:t>
+      </w:r>
+    </w:p>
+    <w:p>
+      <w:pPr>
+        <w:pStyle w:val="NoSpacing"/>
+        <w:pBdr>
+          <w:top w:val="single" w:sz="4" w:space="1" w:color="auto"/>
+          <w:left w:val="single" w:sz="4" w:space="4" w:color="auto"/>
+          <w:bottom w:val="single" w:sz="4" w:space="1" w:color="auto"/>
+          <w:right w:val="single" w:sz="4" w:space="4" w:color="auto"/>
+        </w:pBdr>
+        <w:ind w:firstLine="720"/>
+      </w:pPr>
+      <w:r>
+        <w:t>}</w:t>
+      </w:r>
+    </w:p>
+    <w:p>
+      <w:pPr>
+        <w:pStyle w:val="NoSpacing"/>
+        <w:pBdr>
+          <w:top w:val="single" w:sz="4" w:space="1" w:color="auto"/>
+          <w:left w:val="single" w:sz="4" w:space="4" w:color="auto"/>
+          <w:bottom w:val="single" w:sz="4" w:space="1" w:color="auto"/>
+          <w:right w:val="single" w:sz="4" w:space="4" w:color="auto"/>
+        </w:pBdr>
+        <w:ind w:firstLine="720"/>
+      </w:pPr>
+    </w:p>
+    <w:p>
+      <w:pPr>
+        <w:pStyle w:val="NoSpacing"/>
+        <w:pBdr>
+          <w:top w:val="single" w:sz="4" w:space="1" w:color="auto"/>
+          <w:left w:val="single" w:sz="4" w:space="4" w:color="auto"/>
+          <w:bottom w:val="single" w:sz="4" w:space="1" w:color="auto"/>
+          <w:right w:val="single" w:sz="4" w:space="4" w:color="auto"/>
+        </w:pBdr>
+        <w:ind w:firstLine="720"/>
+      </w:pPr>
+    </w:p>
+    <w:p>
+      <w:pPr>
+        <w:pStyle w:val="NoSpacing"/>
+        <w:pBdr>
+          <w:top w:val="single" w:sz="4" w:space="1" w:color="auto"/>
+          <w:left w:val="single" w:sz="4" w:space="4" w:color="auto"/>
+          <w:bottom w:val="single" w:sz="4" w:space="1" w:color="auto"/>
+          <w:right w:val="single" w:sz="4" w:space="4" w:color="auto"/>
+        </w:pBdr>
+        <w:ind w:firstLine="720"/>
+      </w:pPr>
+    </w:p>
+    <w:p>
+      <w:pPr>
+        <w:pStyle w:val="NoSpacing"/>
+        <w:pBdr>
+          <w:top w:val="single" w:sz="4" w:space="1" w:color="auto"/>
+          <w:left w:val="single" w:sz="4" w:space="4" w:color="auto"/>
+          <w:bottom w:val="single" w:sz="4" w:space="1" w:color="auto"/>
+          <w:right w:val="single" w:sz="4" w:space="4" w:color="auto"/>
+        </w:pBdr>
+        <w:ind w:firstLine="720"/>
+      </w:pPr>
+    </w:p>
+    <w:p>
+      <w:pPr>
+        <w:pStyle w:val="NoSpacing"/>
+        <w:pBdr>
+          <w:top w:val="single" w:sz="4" w:space="1" w:color="auto"/>
+          <w:left w:val="single" w:sz="4" w:space="4" w:color="auto"/>
+          <w:bottom w:val="single" w:sz="4" w:space="1" w:color="auto"/>
+          <w:right w:val="single" w:sz="4" w:space="4" w:color="auto"/>
+        </w:pBdr>
+        <w:ind w:firstLine="720"/>
+      </w:pPr>
+    </w:p>
+    <w:p>
+      <w:pPr>
+        <w:pStyle w:val="NoSpacing"/>
+        <w:pBdr>
+          <w:top w:val="single" w:sz="4" w:space="1" w:color="auto"/>
+          <w:left w:val="single" w:sz="4" w:space="4" w:color="auto"/>
+          <w:bottom w:val="single" w:sz="4" w:space="1" w:color="auto"/>
+          <w:right w:val="single" w:sz="4" w:space="4" w:color="auto"/>
+        </w:pBdr>
+        <w:ind w:firstLine="720"/>
+      </w:pPr>
+      <w:r>
+        <w:lastRenderedPageBreak/>
+        <w:t>Protected int handle open(</w:t>
+      </w:r>
+      <w:r>
+        <w:t>int name</w:t>
+      </w:r>
+      <w:r>
+        <w:t>)</w:t>
+      </w:r>
+    </w:p>
+    <w:p>
+      <w:pPr>
+        <w:pStyle w:val="NoSpacing"/>
+        <w:pBdr>
+          <w:top w:val="single" w:sz="4" w:space="1" w:color="auto"/>
+          <w:left w:val="single" w:sz="4" w:space="4" w:color="auto"/>
+          <w:bottom w:val="single" w:sz="4" w:space="1" w:color="auto"/>
+          <w:right w:val="single" w:sz="4" w:space="4" w:color="auto"/>
+        </w:pBdr>
+        <w:ind w:firstLine="720"/>
+      </w:pPr>
+      <w:r>
+        <w:t>{</w:t>
+      </w:r>
+    </w:p>
+    <w:p>
+      <w:pPr>
+        <w:pStyle w:val="NoSpacing"/>
+        <w:pBdr>
+          <w:top w:val="single" w:sz="4" w:space="1" w:color="auto"/>
+          <w:left w:val="single" w:sz="4" w:space="4" w:color="auto"/>
+          <w:bottom w:val="single" w:sz="4" w:space="1" w:color="auto"/>
+          <w:right w:val="single" w:sz="4" w:space="4" w:color="auto"/>
+        </w:pBdr>
+        <w:ind w:firstLine="720"/>
+      </w:pPr>
+      <w:r>
+        <w:tab/>
+      </w:r>
+    </w:p>
+    <w:p>
+      <w:pPr>
+        <w:pStyle w:val="NoSpacing"/>
+        <w:pBdr>
+          <w:top w:val="single" w:sz="4" w:space="1" w:color="auto"/>
+          <w:left w:val="single" w:sz="4" w:space="4" w:color="auto"/>
+          <w:bottom w:val="single" w:sz="4" w:space="1" w:color="auto"/>
+          <w:right w:val="single" w:sz="4" w:space="4" w:color="auto"/>
+        </w:pBdr>
+        <w:ind w:firstLine="720"/>
+      </w:pPr>
+    </w:p>
+    <w:p>
+      <w:pPr>
+        <w:pStyle w:val="NoSpacing"/>
+        <w:pBdr>
+          <w:top w:val="single" w:sz="4" w:space="1" w:color="auto"/>
+          <w:left w:val="single" w:sz="4" w:space="4" w:color="auto"/>
+          <w:bottom w:val="single" w:sz="4" w:space="1" w:color="auto"/>
+          <w:right w:val="single" w:sz="4" w:space="4" w:color="auto"/>
+        </w:pBdr>
+        <w:ind w:firstLine="720"/>
+      </w:pPr>
+      <w:r>
+        <w:t>}</w:t>
+      </w:r>
+    </w:p>
+    <w:p>
+      <w:pPr>
+        <w:pStyle w:val="NoSpacing"/>
+        <w:pBdr>
+          <w:top w:val="single" w:sz="4" w:space="1" w:color="auto"/>
+          <w:left w:val="single" w:sz="4" w:space="4" w:color="auto"/>
+          <w:bottom w:val="single" w:sz="4" w:space="1" w:color="auto"/>
+          <w:right w:val="single" w:sz="4" w:space="4" w:color="auto"/>
+        </w:pBdr>
+        <w:ind w:firstLine="720"/>
+      </w:pPr>
+    </w:p>
+    <w:p>
+      <w:pPr>
+        <w:pStyle w:val="NoSpacing"/>
+        <w:pBdr>
+          <w:top w:val="single" w:sz="4" w:space="1" w:color="auto"/>
+          <w:left w:val="single" w:sz="4" w:space="4" w:color="auto"/>
+          <w:bottom w:val="single" w:sz="4" w:space="1" w:color="auto"/>
+          <w:right w:val="single" w:sz="4" w:space="4" w:color="auto"/>
+        </w:pBdr>
+        <w:ind w:firstLine="720"/>
+      </w:pPr>
+    </w:p>
+    <w:p>
+      <w:pPr>
+        <w:pStyle w:val="NoSpacing"/>
+        <w:pBdr>
+          <w:top w:val="single" w:sz="4" w:space="1" w:color="auto"/>
+          <w:left w:val="single" w:sz="4" w:space="4" w:color="auto"/>
+          <w:bottom w:val="single" w:sz="4" w:space="1" w:color="auto"/>
+          <w:right w:val="single" w:sz="4" w:space="4" w:color="auto"/>
+        </w:pBdr>
+        <w:ind w:firstLine="720"/>
+      </w:pPr>
+    </w:p>
+    <w:p>
+      <w:pPr>
+        <w:pStyle w:val="NoSpacing"/>
+        <w:pBdr>
+          <w:top w:val="single" w:sz="4" w:space="1" w:color="auto"/>
+          <w:left w:val="single" w:sz="4" w:space="4" w:color="auto"/>
+          <w:bottom w:val="single" w:sz="4" w:space="1" w:color="auto"/>
+          <w:right w:val="single" w:sz="4" w:space="4" w:color="auto"/>
+        </w:pBdr>
+        <w:ind w:firstLine="720"/>
+      </w:pPr>
     </w:p>
     <w:p>
       <w:pPr>
@@ -653,7 +1098,6 @@
     </w:p>
     <w:p>
       <w:r>
-        <w:lastRenderedPageBreak/>
         <w:t xml:space="preserve">Implement a lottery scheduler. The major difference is the mechanism used to pick a thread from a queue. Lottery scheduler must  implement priority donation. </w:t>
       </w:r>
       <w:r>

</xml_diff>

<commit_message>
Attempted completion of Task1.
</commit_message>
<xml_diff>
--- a/CSE 150 Design Document Project 2.docx
+++ b/CSE 150 Design Document Project 2.docx
@@ -352,7 +352,7 @@
         <w:t>We must bullet-proof the Kernel from user program errors, meaning all cases that would corrupt the internal state of the kernel or that of other processes.</w:t>
       </w:r>
       <w:r>
-        <w:t xml:space="preserve"> This can be done by…</w:t>
+        <w:t xml:space="preserve"> </w:t>
       </w:r>
     </w:p>
     <w:p>
@@ -413,6 +413,11 @@
       <w:pPr>
         <w:pStyle w:val="NoSpacing"/>
       </w:pPr>
+    </w:p>
+    <w:p>
+      <w:pPr>
+        <w:pStyle w:val="NoSpacing"/>
+      </w:pPr>
       <w:proofErr w:type="spellStart"/>
       <w:r>
         <w:t>TestCase</w:t>
@@ -438,6 +443,20 @@
         </w:pBdr>
       </w:pPr>
       <w:r>
+        <w:t>//halt == 0</w:t>
+      </w:r>
+    </w:p>
+    <w:p>
+      <w:pPr>
+        <w:pStyle w:val="NoSpacing"/>
+        <w:pBdr>
+          <w:top w:val="single" w:sz="4" w:space="1" w:color="auto"/>
+          <w:left w:val="single" w:sz="4" w:space="4" w:color="auto"/>
+          <w:bottom w:val="single" w:sz="4" w:space="1" w:color="auto"/>
+          <w:right w:val="single" w:sz="4" w:space="4" w:color="auto"/>
+        </w:pBdr>
+      </w:pPr>
+      <w:r>
         <w:tab/>
         <w:t>Protected</w:t>
       </w:r>
@@ -481,19 +500,29 @@
       </w:r>
       <w:r>
         <w:tab/>
-      </w:r>
+        <w:t>If</w:t>
+      </w:r>
+      <w:r>
+        <w:t xml:space="preserve"> </w:t>
+      </w:r>
+      <w:r>
+        <w:t>(</w:t>
+      </w:r>
+      <w:proofErr w:type="spellStart"/>
       <w:proofErr w:type="gramStart"/>
       <w:r>
-        <w:t>If(</w:t>
-      </w:r>
-      <w:proofErr w:type="spellStart"/>
+        <w:t>thisprocess</w:t>
+      </w:r>
+      <w:proofErr w:type="spellEnd"/>
+      <w:r>
+        <w:t xml:space="preserve"> </w:t>
+      </w:r>
+      <w:r>
+        <w:t>!</w:t>
+      </w:r>
       <w:proofErr w:type="gramEnd"/>
       <w:r>
-        <w:t>thisprocess</w:t>
-      </w:r>
-      <w:proofErr w:type="spellEnd"/>
-      <w:r>
-        <w:t>!= root process)</w:t>
+        <w:t>= root process)</w:t>
       </w:r>
     </w:p>
     <w:p>
@@ -622,6 +651,18 @@
       <w:pPr>
         <w:pStyle w:val="NoSpacing"/>
       </w:pPr>
+    </w:p>
+    <w:p>
+      <w:pPr>
+        <w:pStyle w:val="NoSpacing"/>
+      </w:pPr>
+      <w:bookmarkStart w:id="0" w:name="_GoBack"/>
+      <w:bookmarkEnd w:id="0"/>
+    </w:p>
+    <w:p>
+      <w:pPr>
+        <w:pStyle w:val="NoSpacing"/>
+      </w:pPr>
       <w:proofErr w:type="spellStart"/>
       <w:r>
         <w:t>TestCase</w:t>
@@ -648,7 +689,7 @@
         <w:rPr>
           <w:color w:val="4472C4" w:themeColor="accent5"/>
         </w:rPr>
-        <w:t>/**</w:t>
+        <w:t xml:space="preserve">     * Attempt to open the named disk file, creating it if it does not exist,</w:t>
       </w:r>
     </w:p>
     <w:p>
@@ -668,231 +709,127 @@
         <w:rPr>
           <w:color w:val="4472C4" w:themeColor="accent5"/>
         </w:rPr>
-        <w:t xml:space="preserve">     * Attempt to open the named disk file, creating it if it does not exist,</w:t>
-      </w:r>
-    </w:p>
-    <w:p>
-      <w:pPr>
-        <w:pStyle w:val="NoSpacing"/>
-        <w:pBdr>
-          <w:top w:val="single" w:sz="4" w:space="1" w:color="auto"/>
-          <w:left w:val="single" w:sz="4" w:space="4" w:color="auto"/>
-          <w:bottom w:val="single" w:sz="4" w:space="1" w:color="auto"/>
-          <w:right w:val="single" w:sz="4" w:space="4" w:color="auto"/>
-        </w:pBdr>
+        <w:t xml:space="preserve">     * </w:t>
+      </w:r>
+      <w:proofErr w:type="gramStart"/>
+      <w:r>
         <w:rPr>
           <w:color w:val="4472C4" w:themeColor="accent5"/>
         </w:rPr>
-      </w:pPr>
+        <w:t>and</w:t>
+      </w:r>
+      <w:proofErr w:type="gramEnd"/>
       <w:r>
         <w:rPr>
           <w:color w:val="4472C4" w:themeColor="accent5"/>
         </w:rPr>
-        <w:t xml:space="preserve">     * </w:t>
-      </w:r>
+        <w:t xml:space="preserve"> return a file descriptor that can be used to access the file.</w:t>
+      </w:r>
+    </w:p>
+    <w:p>
+      <w:pPr>
+        <w:pStyle w:val="NoSpacing"/>
+        <w:pBdr>
+          <w:top w:val="single" w:sz="4" w:space="1" w:color="auto"/>
+          <w:left w:val="single" w:sz="4" w:space="4" w:color="auto"/>
+          <w:bottom w:val="single" w:sz="4" w:space="1" w:color="auto"/>
+          <w:right w:val="single" w:sz="4" w:space="4" w:color="auto"/>
+        </w:pBdr>
+        <w:rPr>
+          <w:color w:val="4472C4" w:themeColor="accent5"/>
+        </w:rPr>
+      </w:pPr>
+    </w:p>
+    <w:p>
+      <w:pPr>
+        <w:pStyle w:val="NoSpacing"/>
+        <w:pBdr>
+          <w:top w:val="single" w:sz="4" w:space="1" w:color="auto"/>
+          <w:left w:val="single" w:sz="4" w:space="4" w:color="auto"/>
+          <w:bottom w:val="single" w:sz="4" w:space="1" w:color="auto"/>
+          <w:right w:val="single" w:sz="4" w:space="4" w:color="auto"/>
+        </w:pBdr>
+        <w:rPr>
+          <w:color w:val="4472C4" w:themeColor="accent5"/>
+        </w:rPr>
+      </w:pPr>
+      <w:r>
+        <w:rPr>
+          <w:color w:val="4472C4" w:themeColor="accent5"/>
+        </w:rPr>
+        <w:t xml:space="preserve">     * Returns the new file descriptor, or -1 if an error occurred.</w:t>
+      </w:r>
+    </w:p>
+    <w:p>
+      <w:pPr>
+        <w:pStyle w:val="NoSpacing"/>
+        <w:pBdr>
+          <w:top w:val="single" w:sz="4" w:space="1" w:color="auto"/>
+          <w:left w:val="single" w:sz="4" w:space="4" w:color="auto"/>
+          <w:bottom w:val="single" w:sz="4" w:space="1" w:color="auto"/>
+          <w:right w:val="single" w:sz="4" w:space="4" w:color="auto"/>
+        </w:pBdr>
+        <w:rPr>
+          <w:color w:val="4472C4" w:themeColor="accent5"/>
+        </w:rPr>
+      </w:pPr>
+    </w:p>
+    <w:p>
+      <w:pPr>
+        <w:pStyle w:val="NoSpacing"/>
+        <w:pBdr>
+          <w:top w:val="single" w:sz="4" w:space="1" w:color="auto"/>
+          <w:left w:val="single" w:sz="4" w:space="4" w:color="auto"/>
+          <w:bottom w:val="single" w:sz="4" w:space="1" w:color="auto"/>
+          <w:right w:val="single" w:sz="4" w:space="4" w:color="auto"/>
+        </w:pBdr>
+        <w:rPr>
+          <w:color w:val="4472C4" w:themeColor="accent5"/>
+        </w:rPr>
+      </w:pPr>
+      <w:r>
+        <w:rPr>
+          <w:color w:val="4472C4" w:themeColor="accent5"/>
+        </w:rPr>
+        <w:t>//create == 4</w:t>
+      </w:r>
+    </w:p>
+    <w:p>
+      <w:pPr>
+        <w:pStyle w:val="NoSpacing"/>
+        <w:pBdr>
+          <w:top w:val="single" w:sz="4" w:space="1" w:color="auto"/>
+          <w:left w:val="single" w:sz="4" w:space="4" w:color="auto"/>
+          <w:bottom w:val="single" w:sz="4" w:space="1" w:color="auto"/>
+          <w:right w:val="single" w:sz="4" w:space="4" w:color="auto"/>
+        </w:pBdr>
+      </w:pPr>
+      <w:r>
+        <w:tab/>
+      </w:r>
+      <w:r>
+        <w:t xml:space="preserve">Protected </w:t>
+      </w:r>
+      <w:proofErr w:type="spellStart"/>
+      <w:r>
+        <w:t>int</w:t>
+      </w:r>
+      <w:proofErr w:type="spellEnd"/>
+      <w:r>
+        <w:t xml:space="preserve"> </w:t>
+      </w:r>
+      <w:proofErr w:type="spellStart"/>
       <w:proofErr w:type="gramStart"/>
       <w:r>
-        <w:rPr>
-          <w:color w:val="4472C4" w:themeColor="accent5"/>
-        </w:rPr>
-        <w:t>and</w:t>
-      </w:r>
+        <w:t>handleCreate</w:t>
+      </w:r>
+      <w:proofErr w:type="spellEnd"/>
+      <w:r>
+        <w:t>(</w:t>
+      </w:r>
+      <w:proofErr w:type="spellStart"/>
       <w:proofErr w:type="gramEnd"/>
       <w:r>
-        <w:rPr>
-          <w:color w:val="4472C4" w:themeColor="accent5"/>
-        </w:rPr>
-        <w:t xml:space="preserve"> return a file descriptor that can be used to access the file.</w:t>
-      </w:r>
-    </w:p>
-    <w:p>
-      <w:pPr>
-        <w:pStyle w:val="NoSpacing"/>
-        <w:pBdr>
-          <w:top w:val="single" w:sz="4" w:space="1" w:color="auto"/>
-          <w:left w:val="single" w:sz="4" w:space="4" w:color="auto"/>
-          <w:bottom w:val="single" w:sz="4" w:space="1" w:color="auto"/>
-          <w:right w:val="single" w:sz="4" w:space="4" w:color="auto"/>
-        </w:pBdr>
-        <w:rPr>
-          <w:color w:val="4472C4" w:themeColor="accent5"/>
-        </w:rPr>
-      </w:pPr>
-      <w:r>
-        <w:rPr>
-          <w:color w:val="4472C4" w:themeColor="accent5"/>
-        </w:rPr>
-        <w:t xml:space="preserve">     *</w:t>
-      </w:r>
-    </w:p>
-    <w:p>
-      <w:pPr>
-        <w:pStyle w:val="NoSpacing"/>
-        <w:pBdr>
-          <w:top w:val="single" w:sz="4" w:space="1" w:color="auto"/>
-          <w:left w:val="single" w:sz="4" w:space="4" w:color="auto"/>
-          <w:bottom w:val="single" w:sz="4" w:space="1" w:color="auto"/>
-          <w:right w:val="single" w:sz="4" w:space="4" w:color="auto"/>
-        </w:pBdr>
-        <w:rPr>
-          <w:color w:val="4472C4" w:themeColor="accent5"/>
-        </w:rPr>
-      </w:pPr>
-      <w:r>
-        <w:rPr>
-          <w:color w:val="4472C4" w:themeColor="accent5"/>
-        </w:rPr>
-        <w:t xml:space="preserve">     * Note that </w:t>
-      </w:r>
-      <w:proofErr w:type="spellStart"/>
-      <w:proofErr w:type="gramStart"/>
-      <w:r>
-        <w:rPr>
-          <w:color w:val="4472C4" w:themeColor="accent5"/>
-        </w:rPr>
-        <w:t>creat</w:t>
-      </w:r>
-      <w:proofErr w:type="spellEnd"/>
-      <w:r>
-        <w:rPr>
-          <w:color w:val="4472C4" w:themeColor="accent5"/>
-        </w:rPr>
-        <w:t>(</w:t>
-      </w:r>
-      <w:proofErr w:type="gramEnd"/>
-      <w:r>
-        <w:rPr>
-          <w:color w:val="4472C4" w:themeColor="accent5"/>
-        </w:rPr>
-        <w:t xml:space="preserve">) can only be used to create files on disk; </w:t>
-      </w:r>
-      <w:proofErr w:type="spellStart"/>
-      <w:r>
-        <w:rPr>
-          <w:color w:val="4472C4" w:themeColor="accent5"/>
-        </w:rPr>
-        <w:t>creat</w:t>
-      </w:r>
-      <w:proofErr w:type="spellEnd"/>
-      <w:r>
-        <w:rPr>
-          <w:color w:val="4472C4" w:themeColor="accent5"/>
-        </w:rPr>
-        <w:t>() will</w:t>
-      </w:r>
-    </w:p>
-    <w:p>
-      <w:pPr>
-        <w:pStyle w:val="NoSpacing"/>
-        <w:pBdr>
-          <w:top w:val="single" w:sz="4" w:space="1" w:color="auto"/>
-          <w:left w:val="single" w:sz="4" w:space="4" w:color="auto"/>
-          <w:bottom w:val="single" w:sz="4" w:space="1" w:color="auto"/>
-          <w:right w:val="single" w:sz="4" w:space="4" w:color="auto"/>
-        </w:pBdr>
-        <w:rPr>
-          <w:color w:val="4472C4" w:themeColor="accent5"/>
-        </w:rPr>
-      </w:pPr>
-      <w:r>
-        <w:rPr>
-          <w:color w:val="4472C4" w:themeColor="accent5"/>
-        </w:rPr>
-        <w:t xml:space="preserve">     * </w:t>
-      </w:r>
-      <w:proofErr w:type="gramStart"/>
-      <w:r>
-        <w:rPr>
-          <w:color w:val="4472C4" w:themeColor="accent5"/>
-        </w:rPr>
-        <w:t>never</w:t>
-      </w:r>
-      <w:proofErr w:type="gramEnd"/>
-      <w:r>
-        <w:rPr>
-          <w:color w:val="4472C4" w:themeColor="accent5"/>
-        </w:rPr>
-        <w:t xml:space="preserve"> return a file descriptor referring to a stream.</w:t>
-      </w:r>
-    </w:p>
-    <w:p>
-      <w:pPr>
-        <w:pStyle w:val="NoSpacing"/>
-        <w:pBdr>
-          <w:top w:val="single" w:sz="4" w:space="1" w:color="auto"/>
-          <w:left w:val="single" w:sz="4" w:space="4" w:color="auto"/>
-          <w:bottom w:val="single" w:sz="4" w:space="1" w:color="auto"/>
-          <w:right w:val="single" w:sz="4" w:space="4" w:color="auto"/>
-        </w:pBdr>
-        <w:rPr>
-          <w:color w:val="4472C4" w:themeColor="accent5"/>
-        </w:rPr>
-      </w:pPr>
-      <w:r>
-        <w:rPr>
-          <w:color w:val="4472C4" w:themeColor="accent5"/>
-        </w:rPr>
-        <w:t xml:space="preserve">     *</w:t>
-      </w:r>
-    </w:p>
-    <w:p>
-      <w:pPr>
-        <w:pStyle w:val="NoSpacing"/>
-        <w:pBdr>
-          <w:top w:val="single" w:sz="4" w:space="1" w:color="auto"/>
-          <w:left w:val="single" w:sz="4" w:space="4" w:color="auto"/>
-          <w:bottom w:val="single" w:sz="4" w:space="1" w:color="auto"/>
-          <w:right w:val="single" w:sz="4" w:space="4" w:color="auto"/>
-        </w:pBdr>
-        <w:rPr>
-          <w:color w:val="4472C4" w:themeColor="accent5"/>
-        </w:rPr>
-      </w:pPr>
-      <w:r>
-        <w:rPr>
-          <w:color w:val="4472C4" w:themeColor="accent5"/>
-        </w:rPr>
-        <w:t xml:space="preserve">     * Returns the new file descriptor, or -1 if an error occurred.</w:t>
-      </w:r>
-    </w:p>
-    <w:p>
-      <w:pPr>
-        <w:pStyle w:val="NoSpacing"/>
-        <w:pBdr>
-          <w:top w:val="single" w:sz="4" w:space="1" w:color="auto"/>
-          <w:left w:val="single" w:sz="4" w:space="4" w:color="auto"/>
-          <w:bottom w:val="single" w:sz="4" w:space="1" w:color="auto"/>
-          <w:right w:val="single" w:sz="4" w:space="4" w:color="auto"/>
-        </w:pBdr>
-        <w:rPr>
-          <w:color w:val="4472C4" w:themeColor="accent5"/>
-        </w:rPr>
-      </w:pPr>
-      <w:r>
-        <w:rPr>
-          <w:color w:val="4472C4" w:themeColor="accent5"/>
-        </w:rPr>
-        <w:t xml:space="preserve">     */</w:t>
-      </w:r>
-    </w:p>
-    <w:p>
-      <w:pPr>
-        <w:pStyle w:val="NoSpacing"/>
-        <w:pBdr>
-          <w:top w:val="single" w:sz="4" w:space="1" w:color="auto"/>
-          <w:left w:val="single" w:sz="4" w:space="4" w:color="auto"/>
-          <w:bottom w:val="single" w:sz="4" w:space="1" w:color="auto"/>
-          <w:right w:val="single" w:sz="4" w:space="4" w:color="auto"/>
-        </w:pBdr>
-      </w:pPr>
-      <w:r>
-        <w:tab/>
-      </w:r>
-      <w:r>
-        <w:t xml:space="preserve">Protected </w:t>
-      </w:r>
-      <w:proofErr w:type="spellStart"/>
-      <w:r>
         <w:t>int</w:t>
       </w:r>
       <w:proofErr w:type="spellEnd"/>
@@ -900,22 +837,12 @@
         <w:t xml:space="preserve"> </w:t>
       </w:r>
       <w:proofErr w:type="spellStart"/>
-      <w:proofErr w:type="gramStart"/>
-      <w:r>
-        <w:t>handleCreate</w:t>
-      </w:r>
-      <w:proofErr w:type="spellEnd"/>
-      <w:r>
-        <w:t>(</w:t>
-      </w:r>
-      <w:proofErr w:type="spellStart"/>
-      <w:proofErr w:type="gramEnd"/>
-      <w:r>
-        <w:t>int</w:t>
-      </w:r>
-      <w:proofErr w:type="spellEnd"/>
-      <w:r>
-        <w:t xml:space="preserve"> name)</w:t>
+      <w:r>
+        <w:t>vMemAddr</w:t>
+      </w:r>
+      <w:proofErr w:type="spellEnd"/>
+      <w:r>
+        <w:t>)</w:t>
       </w:r>
     </w:p>
     <w:p>
@@ -947,32 +874,22 @@
       <w:r>
         <w:tab/>
       </w:r>
-      <w:r>
-        <w:t xml:space="preserve">String </w:t>
-      </w:r>
-      <w:proofErr w:type="spellStart"/>
-      <w:r>
-        <w:t>SaveName</w:t>
-      </w:r>
-      <w:proofErr w:type="spellEnd"/>
-      <w:r>
-        <w:t xml:space="preserve"> = Read virtual memory</w:t>
+      <w:proofErr w:type="spellStart"/>
+      <w:r>
+        <w:t>Savename</w:t>
+      </w:r>
+      <w:proofErr w:type="spellEnd"/>
+      <w:r>
+        <w:t xml:space="preserve">= </w:t>
+      </w:r>
+      <w:r>
+        <w:t>Read virtual memory</w:t>
       </w:r>
       <w:r>
         <w:t xml:space="preserve"> String</w:t>
       </w:r>
       <w:r>
         <w:tab/>
-        <w:t>//find</w:t>
-      </w:r>
-      <w:r>
-        <w:t xml:space="preserve"> virtual</w:t>
-      </w:r>
-      <w:r>
-        <w:t xml:space="preserve"> page</w:t>
-      </w:r>
-      <w:r>
-        <w:t xml:space="preserve"> on disk</w:t>
       </w:r>
     </w:p>
     <w:p>
@@ -1071,6 +988,9 @@
         <w:tab/>
       </w:r>
       <w:r>
+        <w:t>//</w:t>
+      </w:r>
+      <w:r>
         <w:t>Occupy page frame, create file.</w:t>
       </w:r>
       <w:r>
@@ -1080,9 +1000,6 @@
         <w:tab/>
       </w:r>
       <w:r>
-        <w:tab/>
-      </w:r>
-      <w:r>
         <w:t>//</w:t>
       </w:r>
       <w:proofErr w:type="spellStart"/>
@@ -1120,66 +1037,6 @@
         <w:t>.h</w:t>
       </w:r>
       <w:proofErr w:type="spellEnd"/>
-    </w:p>
-    <w:p>
-      <w:pPr>
-        <w:pStyle w:val="NoSpacing"/>
-        <w:pBdr>
-          <w:top w:val="single" w:sz="4" w:space="1" w:color="auto"/>
-          <w:left w:val="single" w:sz="4" w:space="4" w:color="auto"/>
-          <w:bottom w:val="single" w:sz="4" w:space="1" w:color="auto"/>
-          <w:right w:val="single" w:sz="4" w:space="4" w:color="auto"/>
-        </w:pBdr>
-      </w:pPr>
-    </w:p>
-    <w:p>
-      <w:pPr>
-        <w:pStyle w:val="NoSpacing"/>
-        <w:pBdr>
-          <w:top w:val="single" w:sz="4" w:space="1" w:color="auto"/>
-          <w:left w:val="single" w:sz="4" w:space="4" w:color="auto"/>
-          <w:bottom w:val="single" w:sz="4" w:space="1" w:color="auto"/>
-          <w:right w:val="single" w:sz="4" w:space="4" w:color="auto"/>
-        </w:pBdr>
-      </w:pPr>
-      <w:r>
-        <w:tab/>
-      </w:r>
-      <w:r>
-        <w:tab/>
-        <w:t>If file=null</w:t>
-      </w:r>
-      <w:r>
-        <w:tab/>
-      </w:r>
-      <w:r>
-        <w:tab/>
-      </w:r>
-      <w:r>
-        <w:tab/>
-        <w:t>//test if frame space was available</w:t>
-      </w:r>
-    </w:p>
-    <w:p>
-      <w:pPr>
-        <w:pStyle w:val="NoSpacing"/>
-        <w:pBdr>
-          <w:top w:val="single" w:sz="4" w:space="1" w:color="auto"/>
-          <w:left w:val="single" w:sz="4" w:space="4" w:color="auto"/>
-          <w:bottom w:val="single" w:sz="4" w:space="1" w:color="auto"/>
-          <w:right w:val="single" w:sz="4" w:space="4" w:color="auto"/>
-        </w:pBdr>
-      </w:pPr>
-      <w:r>
-        <w:tab/>
-      </w:r>
-      <w:r>
-        <w:tab/>
-      </w:r>
-      <w:r>
-        <w:tab/>
-        <w:t>Return -1;</w:t>
-      </w:r>
     </w:p>
     <w:p>
       <w:pPr>
@@ -1247,9 +1104,26 @@
         <w:pStyle w:val="NoSpacing"/>
         <w:ind w:firstLine="720"/>
       </w:pPr>
-      <w:proofErr w:type="spellStart"/>
-      <w:r>
-        <w:lastRenderedPageBreak/>
+    </w:p>
+    <w:p>
+      <w:pPr>
+        <w:pStyle w:val="NoSpacing"/>
+        <w:ind w:firstLine="720"/>
+      </w:pPr>
+    </w:p>
+    <w:p>
+      <w:pPr>
+        <w:pStyle w:val="NoSpacing"/>
+        <w:ind w:firstLine="720"/>
+      </w:pPr>
+    </w:p>
+    <w:p>
+      <w:pPr>
+        <w:pStyle w:val="NoSpacing"/>
+        <w:ind w:firstLine="720"/>
+      </w:pPr>
+      <w:proofErr w:type="spellStart"/>
+      <w:r>
         <w:t>TestCase</w:t>
       </w:r>
       <w:proofErr w:type="spellEnd"/>
@@ -1283,7 +1157,7 @@
         <w:rPr>
           <w:color w:val="4472C4" w:themeColor="accent5"/>
         </w:rPr>
-        <w:t>/**</w:t>
+        <w:t xml:space="preserve"> * Attempt to open the named file and return a file descriptor.</w:t>
       </w:r>
     </w:p>
     <w:p>
@@ -1300,148 +1174,407 @@
           <w:color w:val="4472C4" w:themeColor="accent5"/>
         </w:rPr>
       </w:pPr>
-      <w:r>
+    </w:p>
+    <w:p>
+      <w:pPr>
+        <w:pStyle w:val="NoSpacing"/>
+        <w:pBdr>
+          <w:top w:val="single" w:sz="4" w:space="1" w:color="auto"/>
+          <w:left w:val="single" w:sz="4" w:space="4" w:color="auto"/>
+          <w:bottom w:val="single" w:sz="4" w:space="1" w:color="auto"/>
+          <w:right w:val="single" w:sz="4" w:space="4" w:color="auto"/>
+        </w:pBdr>
+        <w:ind w:firstLine="720"/>
         <w:rPr>
           <w:color w:val="4472C4" w:themeColor="accent5"/>
         </w:rPr>
-        <w:t xml:space="preserve"> * Attempt to open the named file and return a file descriptor.</w:t>
-      </w:r>
-    </w:p>
-    <w:p>
-      <w:pPr>
-        <w:pStyle w:val="NoSpacing"/>
-        <w:pBdr>
-          <w:top w:val="single" w:sz="4" w:space="1" w:color="auto"/>
-          <w:left w:val="single" w:sz="4" w:space="4" w:color="auto"/>
-          <w:bottom w:val="single" w:sz="4" w:space="1" w:color="auto"/>
-          <w:right w:val="single" w:sz="4" w:space="4" w:color="auto"/>
-        </w:pBdr>
-        <w:ind w:firstLine="720"/>
+      </w:pPr>
+      <w:r>
         <w:rPr>
           <w:color w:val="4472C4" w:themeColor="accent5"/>
         </w:rPr>
-      </w:pPr>
-      <w:r>
+        <w:t xml:space="preserve"> * Returns the new file descriptor, or -1 if an error occurred.</w:t>
+      </w:r>
+    </w:p>
+    <w:p>
+      <w:pPr>
+        <w:pStyle w:val="NoSpacing"/>
+        <w:pBdr>
+          <w:top w:val="single" w:sz="4" w:space="1" w:color="auto"/>
+          <w:left w:val="single" w:sz="4" w:space="4" w:color="auto"/>
+          <w:bottom w:val="single" w:sz="4" w:space="1" w:color="auto"/>
+          <w:right w:val="single" w:sz="4" w:space="4" w:color="auto"/>
+        </w:pBdr>
+        <w:ind w:firstLine="720"/>
         <w:rPr>
           <w:color w:val="4472C4" w:themeColor="accent5"/>
         </w:rPr>
-        <w:t xml:space="preserve"> *</w:t>
-      </w:r>
-    </w:p>
-    <w:p>
-      <w:pPr>
-        <w:pStyle w:val="NoSpacing"/>
-        <w:pBdr>
-          <w:top w:val="single" w:sz="4" w:space="1" w:color="auto"/>
-          <w:left w:val="single" w:sz="4" w:space="4" w:color="auto"/>
-          <w:bottom w:val="single" w:sz="4" w:space="1" w:color="auto"/>
-          <w:right w:val="single" w:sz="4" w:space="4" w:color="auto"/>
-        </w:pBdr>
-        <w:ind w:firstLine="720"/>
-        <w:rPr>
-          <w:color w:val="4472C4" w:themeColor="accent5"/>
-        </w:rPr>
-      </w:pPr>
-      <w:r>
-        <w:rPr>
-          <w:color w:val="4472C4" w:themeColor="accent5"/>
-        </w:rPr>
-        <w:t xml:space="preserve"> * Note that </w:t>
+      </w:pPr>
+    </w:p>
+    <w:p>
+      <w:pPr>
+        <w:pStyle w:val="NoSpacing"/>
+        <w:pBdr>
+          <w:top w:val="single" w:sz="4" w:space="1" w:color="auto"/>
+          <w:left w:val="single" w:sz="4" w:space="4" w:color="auto"/>
+          <w:bottom w:val="single" w:sz="4" w:space="1" w:color="auto"/>
+          <w:right w:val="single" w:sz="4" w:space="4" w:color="auto"/>
+        </w:pBdr>
+      </w:pPr>
+      <w:r>
+        <w:t>//open ==5</w:t>
+      </w:r>
+    </w:p>
+    <w:p>
+      <w:pPr>
+        <w:pStyle w:val="NoSpacing"/>
+        <w:pBdr>
+          <w:top w:val="single" w:sz="4" w:space="1" w:color="auto"/>
+          <w:left w:val="single" w:sz="4" w:space="4" w:color="auto"/>
+          <w:bottom w:val="single" w:sz="4" w:space="1" w:color="auto"/>
+          <w:right w:val="single" w:sz="4" w:space="4" w:color="auto"/>
+        </w:pBdr>
+      </w:pPr>
+      <w:r>
+        <w:tab/>
+      </w:r>
+      <w:r>
+        <w:tab/>
+      </w:r>
+      <w:r>
+        <w:tab/>
+        <w:t xml:space="preserve">//a0 is the memory address of a string containing the path to the </w:t>
+      </w:r>
+      <w:r>
+        <w:t xml:space="preserve">desired </w:t>
+      </w:r>
+      <w:r>
+        <w:t>file</w:t>
+      </w:r>
+    </w:p>
+    <w:p>
+      <w:pPr>
+        <w:pStyle w:val="NoSpacing"/>
+        <w:pBdr>
+          <w:top w:val="single" w:sz="4" w:space="1" w:color="auto"/>
+          <w:left w:val="single" w:sz="4" w:space="4" w:color="auto"/>
+          <w:bottom w:val="single" w:sz="4" w:space="1" w:color="auto"/>
+          <w:right w:val="single" w:sz="4" w:space="4" w:color="auto"/>
+        </w:pBdr>
+        <w:ind w:firstLine="720"/>
+      </w:pPr>
+      <w:r>
+        <w:t xml:space="preserve">Protected </w:t>
+      </w:r>
+      <w:proofErr w:type="spellStart"/>
+      <w:r>
+        <w:t>int</w:t>
+      </w:r>
+      <w:proofErr w:type="spellEnd"/>
+      <w:r>
+        <w:t xml:space="preserve"> handle </w:t>
       </w:r>
       <w:proofErr w:type="gramStart"/>
       <w:r>
-        <w:rPr>
-          <w:color w:val="4472C4" w:themeColor="accent5"/>
-        </w:rPr>
         <w:t>open(</w:t>
       </w:r>
+      <w:proofErr w:type="spellStart"/>
       <w:proofErr w:type="gramEnd"/>
       <w:r>
-        <w:rPr>
-          <w:color w:val="4472C4" w:themeColor="accent5"/>
-        </w:rPr>
-        <w:t>) can only be used to open files on disk; open() will never</w:t>
-      </w:r>
-    </w:p>
-    <w:p>
-      <w:pPr>
-        <w:pStyle w:val="NoSpacing"/>
-        <w:pBdr>
-          <w:top w:val="single" w:sz="4" w:space="1" w:color="auto"/>
-          <w:left w:val="single" w:sz="4" w:space="4" w:color="auto"/>
-          <w:bottom w:val="single" w:sz="4" w:space="1" w:color="auto"/>
-          <w:right w:val="single" w:sz="4" w:space="4" w:color="auto"/>
-        </w:pBdr>
-        <w:ind w:firstLine="720"/>
-        <w:rPr>
-          <w:color w:val="4472C4" w:themeColor="accent5"/>
-        </w:rPr>
-      </w:pPr>
-      <w:r>
-        <w:rPr>
-          <w:color w:val="4472C4" w:themeColor="accent5"/>
-        </w:rPr>
-        <w:t xml:space="preserve"> * return a file descriptor referring to a stream.</w:t>
-      </w:r>
-    </w:p>
-    <w:p>
-      <w:pPr>
-        <w:pStyle w:val="NoSpacing"/>
-        <w:pBdr>
-          <w:top w:val="single" w:sz="4" w:space="1" w:color="auto"/>
-          <w:left w:val="single" w:sz="4" w:space="4" w:color="auto"/>
-          <w:bottom w:val="single" w:sz="4" w:space="1" w:color="auto"/>
-          <w:right w:val="single" w:sz="4" w:space="4" w:color="auto"/>
-        </w:pBdr>
-        <w:ind w:firstLine="720"/>
-        <w:rPr>
-          <w:color w:val="4472C4" w:themeColor="accent5"/>
-        </w:rPr>
-      </w:pPr>
-      <w:r>
-        <w:rPr>
-          <w:color w:val="4472C4" w:themeColor="accent5"/>
-        </w:rPr>
-        <w:t xml:space="preserve"> *</w:t>
-      </w:r>
-    </w:p>
-    <w:p>
-      <w:pPr>
-        <w:pStyle w:val="NoSpacing"/>
-        <w:pBdr>
-          <w:top w:val="single" w:sz="4" w:space="1" w:color="auto"/>
-          <w:left w:val="single" w:sz="4" w:space="4" w:color="auto"/>
-          <w:bottom w:val="single" w:sz="4" w:space="1" w:color="auto"/>
-          <w:right w:val="single" w:sz="4" w:space="4" w:color="auto"/>
-        </w:pBdr>
-        <w:ind w:firstLine="720"/>
-        <w:rPr>
-          <w:color w:val="4472C4" w:themeColor="accent5"/>
-        </w:rPr>
-      </w:pPr>
-      <w:r>
-        <w:rPr>
-          <w:color w:val="4472C4" w:themeColor="accent5"/>
-        </w:rPr>
-        <w:t xml:space="preserve"> * Returns the new file descriptor, or -1 if an error occurred.</w:t>
-      </w:r>
-    </w:p>
-    <w:p>
-      <w:pPr>
-        <w:pStyle w:val="NoSpacing"/>
-        <w:pBdr>
-          <w:top w:val="single" w:sz="4" w:space="1" w:color="auto"/>
-          <w:left w:val="single" w:sz="4" w:space="4" w:color="auto"/>
-          <w:bottom w:val="single" w:sz="4" w:space="1" w:color="auto"/>
-          <w:right w:val="single" w:sz="4" w:space="4" w:color="auto"/>
-        </w:pBdr>
-        <w:ind w:firstLine="720"/>
-      </w:pPr>
-      <w:r>
-        <w:rPr>
-          <w:color w:val="4472C4" w:themeColor="accent5"/>
-        </w:rPr>
-        <w:t xml:space="preserve"> */</w:t>
+        <w:t>int</w:t>
+      </w:r>
+      <w:proofErr w:type="spellEnd"/>
+      <w:r>
+        <w:t xml:space="preserve"> </w:t>
+      </w:r>
+      <w:r>
+        <w:t>a0</w:t>
+      </w:r>
+      <w:r>
+        <w:t>)</w:t>
+      </w:r>
+    </w:p>
+    <w:p>
+      <w:pPr>
+        <w:pStyle w:val="NoSpacing"/>
+        <w:pBdr>
+          <w:top w:val="single" w:sz="4" w:space="1" w:color="auto"/>
+          <w:left w:val="single" w:sz="4" w:space="4" w:color="auto"/>
+          <w:bottom w:val="single" w:sz="4" w:space="1" w:color="auto"/>
+          <w:right w:val="single" w:sz="4" w:space="4" w:color="auto"/>
+        </w:pBdr>
+        <w:ind w:firstLine="720"/>
+      </w:pPr>
+      <w:r>
+        <w:t>{</w:t>
+      </w:r>
+    </w:p>
+    <w:p>
+      <w:pPr>
+        <w:pStyle w:val="NoSpacing"/>
+        <w:pBdr>
+          <w:top w:val="single" w:sz="4" w:space="1" w:color="auto"/>
+          <w:left w:val="single" w:sz="4" w:space="4" w:color="auto"/>
+          <w:bottom w:val="single" w:sz="4" w:space="1" w:color="auto"/>
+          <w:right w:val="single" w:sz="4" w:space="4" w:color="auto"/>
+        </w:pBdr>
+        <w:ind w:firstLine="720"/>
+      </w:pPr>
+      <w:r>
+        <w:tab/>
+      </w:r>
+      <w:proofErr w:type="spellStart"/>
+      <w:r>
+        <w:t>Savename</w:t>
+      </w:r>
+      <w:proofErr w:type="spellEnd"/>
+      <w:r>
+        <w:t xml:space="preserve"> = Read virtual memory string</w:t>
+      </w:r>
+    </w:p>
+    <w:p>
+      <w:pPr>
+        <w:pStyle w:val="NoSpacing"/>
+        <w:pBdr>
+          <w:top w:val="single" w:sz="4" w:space="1" w:color="auto"/>
+          <w:left w:val="single" w:sz="4" w:space="4" w:color="auto"/>
+          <w:bottom w:val="single" w:sz="4" w:space="1" w:color="auto"/>
+          <w:right w:val="single" w:sz="4" w:space="4" w:color="auto"/>
+        </w:pBdr>
+        <w:ind w:firstLine="720"/>
+      </w:pPr>
+      <w:r>
+        <w:t xml:space="preserve">              </w:t>
+      </w:r>
+      <w:proofErr w:type="gramStart"/>
+      <w:r>
+        <w:t>If(</w:t>
+      </w:r>
+      <w:proofErr w:type="gramEnd"/>
+      <w:r>
+        <w:t xml:space="preserve">  </w:t>
+      </w:r>
+      <w:proofErr w:type="spellStart"/>
+      <w:r>
+        <w:t>savename</w:t>
+      </w:r>
+      <w:proofErr w:type="spellEnd"/>
+      <w:r>
+        <w:t>==null)</w:t>
+      </w:r>
+    </w:p>
+    <w:p>
+      <w:pPr>
+        <w:pStyle w:val="NoSpacing"/>
+        <w:pBdr>
+          <w:top w:val="single" w:sz="4" w:space="1" w:color="auto"/>
+          <w:left w:val="single" w:sz="4" w:space="4" w:color="auto"/>
+          <w:bottom w:val="single" w:sz="4" w:space="1" w:color="auto"/>
+          <w:right w:val="single" w:sz="4" w:space="4" w:color="auto"/>
+        </w:pBdr>
+        <w:ind w:firstLine="720"/>
+      </w:pPr>
+      <w:r>
+        <w:tab/>
+      </w:r>
+      <w:r>
+        <w:tab/>
+        <w:t>Return -1</w:t>
+      </w:r>
+    </w:p>
+    <w:p>
+      <w:pPr>
+        <w:pStyle w:val="NoSpacing"/>
+        <w:pBdr>
+          <w:top w:val="single" w:sz="4" w:space="1" w:color="auto"/>
+          <w:left w:val="single" w:sz="4" w:space="4" w:color="auto"/>
+          <w:bottom w:val="single" w:sz="4" w:space="1" w:color="auto"/>
+          <w:right w:val="single" w:sz="4" w:space="4" w:color="auto"/>
+        </w:pBdr>
+        <w:ind w:firstLine="720"/>
+      </w:pPr>
+    </w:p>
+    <w:p>
+      <w:pPr>
+        <w:pStyle w:val="NoSpacing"/>
+        <w:pBdr>
+          <w:top w:val="single" w:sz="4" w:space="1" w:color="auto"/>
+          <w:left w:val="single" w:sz="4" w:space="4" w:color="auto"/>
+          <w:bottom w:val="single" w:sz="4" w:space="1" w:color="auto"/>
+          <w:right w:val="single" w:sz="4" w:space="4" w:color="auto"/>
+        </w:pBdr>
+        <w:ind w:firstLine="720"/>
+        <w:rPr>
+          <w:rFonts w:ascii="Consolas" w:hAnsi="Consolas" w:cs="Consolas"/>
+          <w:color w:val="3F7F5F"/>
+          <w:sz w:val="20"/>
+          <w:szCs w:val="20"/>
+        </w:rPr>
+      </w:pPr>
+      <w:r>
+        <w:tab/>
+      </w:r>
+      <w:r>
+        <w:t xml:space="preserve">//open file </w:t>
+      </w:r>
+      <w:r>
+        <w:tab/>
+      </w:r>
+      <w:r>
+        <w:tab/>
+      </w:r>
+      <w:r>
+        <w:tab/>
+      </w:r>
+      <w:r>
+        <w:rPr>
+          <w:rFonts w:ascii="Consolas" w:hAnsi="Consolas" w:cs="Consolas"/>
+          <w:color w:val="3F7F5F"/>
+          <w:sz w:val="20"/>
+          <w:szCs w:val="20"/>
+        </w:rPr>
+        <w:t>//</w:t>
+      </w:r>
+      <w:proofErr w:type="spellStart"/>
+      <w:r>
+        <w:rPr>
+          <w:rFonts w:ascii="Consolas" w:hAnsi="Consolas" w:cs="Consolas"/>
+          <w:color w:val="3F7F5F"/>
+          <w:sz w:val="20"/>
+          <w:szCs w:val="20"/>
+          <w:u w:val="single"/>
+        </w:rPr>
+        <w:t>int</w:t>
+      </w:r>
+      <w:proofErr w:type="spellEnd"/>
+      <w:r>
+        <w:rPr>
+          <w:rFonts w:ascii="Consolas" w:hAnsi="Consolas" w:cs="Consolas"/>
+          <w:color w:val="3F7F5F"/>
+          <w:sz w:val="20"/>
+          <w:szCs w:val="20"/>
+        </w:rPr>
+        <w:t xml:space="preserve"> </w:t>
+      </w:r>
+      <w:proofErr w:type="gramStart"/>
+      <w:r>
+        <w:rPr>
+          <w:rFonts w:ascii="Consolas" w:hAnsi="Consolas" w:cs="Consolas"/>
+          <w:color w:val="3F7F5F"/>
+          <w:sz w:val="20"/>
+          <w:szCs w:val="20"/>
+        </w:rPr>
+        <w:t>open(</w:t>
+      </w:r>
+      <w:proofErr w:type="gramEnd"/>
+      <w:r>
+        <w:rPr>
+          <w:rFonts w:ascii="Consolas" w:hAnsi="Consolas" w:cs="Consolas"/>
+          <w:color w:val="3F7F5F"/>
+          <w:sz w:val="20"/>
+          <w:szCs w:val="20"/>
+        </w:rPr>
+        <w:t>char *name);</w:t>
+      </w:r>
+    </w:p>
+    <w:p>
+      <w:pPr>
+        <w:pStyle w:val="NoSpacing"/>
+        <w:pBdr>
+          <w:top w:val="single" w:sz="4" w:space="1" w:color="auto"/>
+          <w:left w:val="single" w:sz="4" w:space="4" w:color="auto"/>
+          <w:bottom w:val="single" w:sz="4" w:space="1" w:color="auto"/>
+          <w:right w:val="single" w:sz="4" w:space="4" w:color="auto"/>
+        </w:pBdr>
+        <w:ind w:firstLine="720"/>
+      </w:pPr>
+      <w:r>
+        <w:tab/>
+        <w:t xml:space="preserve">Return </w:t>
+      </w:r>
+      <w:r>
+        <w:t>(</w:t>
+      </w:r>
+      <w:proofErr w:type="spellStart"/>
+      <w:r>
+        <w:t>fileID</w:t>
+      </w:r>
+      <w:proofErr w:type="spellEnd"/>
+      <w:r>
+        <w:t>)</w:t>
+      </w:r>
+      <w:r>
+        <w:t>;</w:t>
+      </w:r>
+      <w:r>
+        <w:t xml:space="preserve"> </w:t>
+      </w:r>
+    </w:p>
+    <w:p>
+      <w:pPr>
+        <w:pStyle w:val="NoSpacing"/>
+        <w:pBdr>
+          <w:top w:val="single" w:sz="4" w:space="1" w:color="auto"/>
+          <w:left w:val="single" w:sz="4" w:space="4" w:color="auto"/>
+          <w:bottom w:val="single" w:sz="4" w:space="1" w:color="auto"/>
+          <w:right w:val="single" w:sz="4" w:space="4" w:color="auto"/>
+        </w:pBdr>
+        <w:ind w:firstLine="720"/>
+      </w:pPr>
+      <w:r>
+        <w:t>}</w:t>
+      </w:r>
+    </w:p>
+    <w:p>
+      <w:pPr>
+        <w:pStyle w:val="NoSpacing"/>
+        <w:ind w:firstLine="720"/>
+      </w:pPr>
+    </w:p>
+    <w:p>
+      <w:pPr>
+        <w:pStyle w:val="NoSpacing"/>
+        <w:ind w:firstLine="720"/>
+      </w:pPr>
+      <w:proofErr w:type="spellStart"/>
+      <w:r>
+        <w:t>T</w:t>
+      </w:r>
+      <w:r>
+        <w:t>estCase</w:t>
+      </w:r>
+      <w:proofErr w:type="spellEnd"/>
+      <w:r>
+        <w:t>: read from file too big</w:t>
+      </w:r>
+    </w:p>
+    <w:p>
+      <w:pPr>
+        <w:pStyle w:val="NoSpacing"/>
+        <w:pBdr>
+          <w:top w:val="single" w:sz="4" w:space="1" w:color="auto"/>
+          <w:left w:val="single" w:sz="4" w:space="4" w:color="auto"/>
+          <w:bottom w:val="single" w:sz="4" w:space="1" w:color="auto"/>
+          <w:right w:val="single" w:sz="4" w:space="4" w:color="auto"/>
+        </w:pBdr>
+        <w:ind w:firstLine="720"/>
+      </w:pPr>
+      <w:r>
+        <w:t>//returns number of bytes read</w:t>
+      </w:r>
+    </w:p>
+    <w:p>
+      <w:pPr>
+        <w:pStyle w:val="NoSpacing"/>
+        <w:pBdr>
+          <w:top w:val="single" w:sz="4" w:space="1" w:color="auto"/>
+          <w:left w:val="single" w:sz="4" w:space="4" w:color="auto"/>
+          <w:bottom w:val="single" w:sz="4" w:space="1" w:color="auto"/>
+          <w:right w:val="single" w:sz="4" w:space="4" w:color="auto"/>
+        </w:pBdr>
+      </w:pPr>
+      <w:r>
+        <w:t>//read ==6</w:t>
       </w:r>
     </w:p>
     <w:p>
@@ -1464,11 +1597,16 @@
       </w:r>
       <w:proofErr w:type="spellEnd"/>
       <w:r>
-        <w:t xml:space="preserve"> handle </w:t>
-      </w:r>
+        <w:t xml:space="preserve"> </w:t>
+      </w:r>
+      <w:proofErr w:type="spellStart"/>
       <w:proofErr w:type="gramStart"/>
       <w:r>
-        <w:t>open(</w:t>
+        <w:t>handleRead</w:t>
+      </w:r>
+      <w:proofErr w:type="spellEnd"/>
+      <w:r>
+        <w:t>(</w:t>
       </w:r>
       <w:proofErr w:type="spellStart"/>
       <w:proofErr w:type="gramEnd"/>
@@ -1477,8 +1615,50 @@
       </w:r>
       <w:proofErr w:type="spellEnd"/>
       <w:r>
-        <w:t xml:space="preserve"> name</w:t>
-      </w:r>
+        <w:t xml:space="preserve"> </w:t>
+      </w:r>
+      <w:proofErr w:type="spellStart"/>
+      <w:r>
+        <w:t>fileDescriptor</w:t>
+      </w:r>
+      <w:proofErr w:type="spellEnd"/>
+      <w:r>
+        <w:t xml:space="preserve">, </w:t>
+      </w:r>
+      <w:proofErr w:type="spellStart"/>
+      <w:r>
+        <w:t>int</w:t>
+      </w:r>
+      <w:proofErr w:type="spellEnd"/>
+      <w:r>
+        <w:t xml:space="preserve"> </w:t>
+      </w:r>
+      <w:proofErr w:type="spellStart"/>
+      <w:r>
+        <w:rPr>
+          <w:rFonts w:ascii="Consolas" w:hAnsi="Consolas" w:cs="Consolas"/>
+          <w:sz w:val="20"/>
+          <w:szCs w:val="20"/>
+        </w:rPr>
+        <w:t>MemAddrOfBuffer</w:t>
+      </w:r>
+      <w:proofErr w:type="spellEnd"/>
+      <w:r>
+        <w:t xml:space="preserve">, </w:t>
+      </w:r>
+      <w:proofErr w:type="spellStart"/>
+      <w:r>
+        <w:t>int</w:t>
+      </w:r>
+      <w:proofErr w:type="spellEnd"/>
+      <w:r>
+        <w:t xml:space="preserve"> </w:t>
+      </w:r>
+      <w:proofErr w:type="spellStart"/>
+      <w:r>
+        <w:t>numofBytes</w:t>
+      </w:r>
+      <w:proofErr w:type="spellEnd"/>
       <w:r>
         <w:t>)</w:t>
       </w:r>
@@ -1511,97 +1691,157 @@
       </w:pPr>
       <w:r>
         <w:tab/>
-      </w:r>
-      <w:r>
-        <w:rPr>
-          <w:rFonts w:ascii="Consolas" w:hAnsi="Consolas" w:cs="Consolas"/>
-          <w:color w:val="3F7F5F"/>
-          <w:sz w:val="20"/>
-          <w:szCs w:val="20"/>
-        </w:rPr>
-        <w:t>//</w:t>
-      </w:r>
-      <w:proofErr w:type="spellStart"/>
-      <w:r>
-        <w:rPr>
-          <w:rFonts w:ascii="Consolas" w:hAnsi="Consolas" w:cs="Consolas"/>
-          <w:color w:val="3F7F5F"/>
-          <w:sz w:val="20"/>
-          <w:szCs w:val="20"/>
-          <w:u w:val="single"/>
-        </w:rPr>
-        <w:t>int</w:t>
-      </w:r>
-      <w:proofErr w:type="spellEnd"/>
-      <w:r>
-        <w:rPr>
-          <w:rFonts w:ascii="Consolas" w:hAnsi="Consolas" w:cs="Consolas"/>
-          <w:color w:val="3F7F5F"/>
-          <w:sz w:val="20"/>
-          <w:szCs w:val="20"/>
-        </w:rPr>
-        <w:t xml:space="preserve"> </w:t>
+        <w:t xml:space="preserve">If </w:t>
       </w:r>
       <w:proofErr w:type="gramStart"/>
       <w:r>
-        <w:rPr>
-          <w:rFonts w:ascii="Consolas" w:hAnsi="Consolas" w:cs="Consolas"/>
-          <w:color w:val="3F7F5F"/>
-          <w:sz w:val="20"/>
-          <w:szCs w:val="20"/>
-        </w:rPr>
-        <w:t>open(</w:t>
-      </w:r>
+        <w:t xml:space="preserve">( </w:t>
+      </w:r>
+      <w:proofErr w:type="spellStart"/>
+      <w:r>
+        <w:t>fileDescriptor</w:t>
+      </w:r>
+      <w:proofErr w:type="spellEnd"/>
       <w:proofErr w:type="gramEnd"/>
       <w:r>
-        <w:rPr>
-          <w:rFonts w:ascii="Consolas" w:hAnsi="Consolas" w:cs="Consolas"/>
-          <w:color w:val="3F7F5F"/>
-          <w:sz w:val="20"/>
-          <w:szCs w:val="20"/>
-        </w:rPr>
-        <w:t>char *name);</w:t>
-      </w:r>
-    </w:p>
-    <w:p>
-      <w:pPr>
-        <w:pStyle w:val="NoSpacing"/>
-        <w:pBdr>
-          <w:top w:val="single" w:sz="4" w:space="1" w:color="auto"/>
-          <w:left w:val="single" w:sz="4" w:space="4" w:color="auto"/>
-          <w:bottom w:val="single" w:sz="4" w:space="1" w:color="auto"/>
-          <w:right w:val="single" w:sz="4" w:space="4" w:color="auto"/>
-        </w:pBdr>
-        <w:ind w:firstLine="720"/>
-      </w:pPr>
-      <w:r>
-        <w:tab/>
-        <w:t>Return 0;</w:t>
-      </w:r>
-    </w:p>
-    <w:p>
-      <w:pPr>
-        <w:pStyle w:val="NoSpacing"/>
-        <w:pBdr>
-          <w:top w:val="single" w:sz="4" w:space="1" w:color="auto"/>
-          <w:left w:val="single" w:sz="4" w:space="4" w:color="auto"/>
-          <w:bottom w:val="single" w:sz="4" w:space="1" w:color="auto"/>
-          <w:right w:val="single" w:sz="4" w:space="4" w:color="auto"/>
-        </w:pBdr>
-        <w:ind w:firstLine="720"/>
-      </w:pPr>
-    </w:p>
-    <w:p>
-      <w:pPr>
-        <w:pStyle w:val="NoSpacing"/>
-        <w:pBdr>
-          <w:top w:val="single" w:sz="4" w:space="1" w:color="auto"/>
-          <w:left w:val="single" w:sz="4" w:space="4" w:color="auto"/>
-          <w:bottom w:val="single" w:sz="4" w:space="1" w:color="auto"/>
-          <w:right w:val="single" w:sz="4" w:space="4" w:color="auto"/>
-        </w:pBdr>
-        <w:ind w:firstLine="720"/>
-      </w:pPr>
+        <w:t xml:space="preserve">&lt;0 || </w:t>
+      </w:r>
+      <w:proofErr w:type="spellStart"/>
+      <w:r>
+        <w:t>memAddr</w:t>
+      </w:r>
+      <w:proofErr w:type="spellEnd"/>
+      <w:r>
+        <w:t xml:space="preserve"> &lt;</w:t>
+      </w:r>
+      <w:proofErr w:type="spellStart"/>
+      <w:r>
+        <w:t>tableSize</w:t>
+      </w:r>
+      <w:proofErr w:type="spellEnd"/>
+      <w:r>
+        <w:t xml:space="preserve"> || </w:t>
+      </w:r>
+      <w:proofErr w:type="spellStart"/>
+      <w:r>
+        <w:t>fileFromTable</w:t>
+      </w:r>
+      <w:proofErr w:type="spellEnd"/>
+      <w:r>
+        <w:t>==null)</w:t>
+      </w:r>
+    </w:p>
+    <w:p>
+      <w:pPr>
+        <w:pStyle w:val="NoSpacing"/>
+        <w:pBdr>
+          <w:top w:val="single" w:sz="4" w:space="1" w:color="auto"/>
+          <w:left w:val="single" w:sz="4" w:space="4" w:color="auto"/>
+          <w:bottom w:val="single" w:sz="4" w:space="1" w:color="auto"/>
+          <w:right w:val="single" w:sz="4" w:space="4" w:color="auto"/>
+        </w:pBdr>
+        <w:ind w:firstLine="720"/>
+      </w:pPr>
+      <w:r>
+        <w:tab/>
+      </w:r>
+      <w:r>
+        <w:tab/>
+        <w:t>Return -1</w:t>
+      </w:r>
+    </w:p>
+    <w:p>
+      <w:pPr>
+        <w:pStyle w:val="NoSpacing"/>
+        <w:pBdr>
+          <w:top w:val="single" w:sz="4" w:space="1" w:color="auto"/>
+          <w:left w:val="single" w:sz="4" w:space="4" w:color="auto"/>
+          <w:bottom w:val="single" w:sz="4" w:space="1" w:color="auto"/>
+          <w:right w:val="single" w:sz="4" w:space="4" w:color="auto"/>
+        </w:pBdr>
+        <w:ind w:firstLine="720"/>
+      </w:pPr>
+      <w:r>
+        <w:tab/>
+        <w:t>Open file</w:t>
+      </w:r>
+    </w:p>
+    <w:p>
+      <w:pPr>
+        <w:pStyle w:val="NoSpacing"/>
+        <w:pBdr>
+          <w:top w:val="single" w:sz="4" w:space="1" w:color="auto"/>
+          <w:left w:val="single" w:sz="4" w:space="4" w:color="auto"/>
+          <w:bottom w:val="single" w:sz="4" w:space="1" w:color="auto"/>
+          <w:right w:val="single" w:sz="4" w:space="4" w:color="auto"/>
+        </w:pBdr>
+        <w:ind w:firstLine="720"/>
+      </w:pPr>
+      <w:r>
+        <w:tab/>
+        <w:t xml:space="preserve">Create array of type byte with length </w:t>
+      </w:r>
+      <w:proofErr w:type="spellStart"/>
+      <w:r>
+        <w:t>numofBytes</w:t>
+      </w:r>
+      <w:proofErr w:type="spellEnd"/>
+    </w:p>
+    <w:p>
+      <w:pPr>
+        <w:pStyle w:val="NoSpacing"/>
+        <w:pBdr>
+          <w:top w:val="single" w:sz="4" w:space="1" w:color="auto"/>
+          <w:left w:val="single" w:sz="4" w:space="4" w:color="auto"/>
+          <w:bottom w:val="single" w:sz="4" w:space="1" w:color="auto"/>
+          <w:right w:val="single" w:sz="4" w:space="4" w:color="auto"/>
+        </w:pBdr>
+        <w:ind w:firstLine="720"/>
+      </w:pPr>
+      <w:r>
+        <w:tab/>
+      </w:r>
+      <w:r>
+        <w:t>//read file, track bytes read</w:t>
+      </w:r>
+    </w:p>
+    <w:p>
+      <w:pPr>
+        <w:pStyle w:val="NoSpacing"/>
+        <w:pBdr>
+          <w:top w:val="single" w:sz="4" w:space="1" w:color="auto"/>
+          <w:left w:val="single" w:sz="4" w:space="4" w:color="auto"/>
+          <w:bottom w:val="single" w:sz="4" w:space="1" w:color="auto"/>
+          <w:right w:val="single" w:sz="4" w:space="4" w:color="auto"/>
+        </w:pBdr>
+        <w:ind w:firstLine="720"/>
+      </w:pPr>
+    </w:p>
+    <w:p>
+      <w:pPr>
+        <w:pStyle w:val="NoSpacing"/>
+        <w:pBdr>
+          <w:top w:val="single" w:sz="4" w:space="1" w:color="auto"/>
+          <w:left w:val="single" w:sz="4" w:space="4" w:color="auto"/>
+          <w:bottom w:val="single" w:sz="4" w:space="1" w:color="auto"/>
+          <w:right w:val="single" w:sz="4" w:space="4" w:color="auto"/>
+        </w:pBdr>
+        <w:ind w:firstLine="720"/>
+      </w:pPr>
+      <w:r>
+        <w:tab/>
+      </w:r>
+      <w:r>
+        <w:t xml:space="preserve">Return </w:t>
+      </w:r>
+      <w:proofErr w:type="spellStart"/>
+      <w:r>
+        <w:t>bytesRead</w:t>
+      </w:r>
+      <w:proofErr w:type="spellEnd"/>
+      <w:r>
+        <w:t>;</w:t>
+      </w:r>
     </w:p>
     <w:p>
       <w:pPr>
@@ -1617,6 +1857,90 @@
       <w:r>
         <w:t>}</w:t>
       </w:r>
+    </w:p>
+    <w:p>
+      <w:pPr>
+        <w:pStyle w:val="NoSpacing"/>
+        <w:ind w:firstLine="720"/>
+      </w:pPr>
+    </w:p>
+    <w:p>
+      <w:pPr>
+        <w:pStyle w:val="NoSpacing"/>
+        <w:ind w:firstLine="720"/>
+      </w:pPr>
+    </w:p>
+    <w:p>
+      <w:pPr>
+        <w:pStyle w:val="NoSpacing"/>
+        <w:ind w:firstLine="720"/>
+      </w:pPr>
+    </w:p>
+    <w:p>
+      <w:pPr>
+        <w:pStyle w:val="NoSpacing"/>
+        <w:ind w:firstLine="720"/>
+      </w:pPr>
+    </w:p>
+    <w:p>
+      <w:pPr>
+        <w:pStyle w:val="NoSpacing"/>
+        <w:ind w:firstLine="720"/>
+      </w:pPr>
+    </w:p>
+    <w:p>
+      <w:pPr>
+        <w:pStyle w:val="NoSpacing"/>
+        <w:ind w:firstLine="720"/>
+      </w:pPr>
+    </w:p>
+    <w:p>
+      <w:pPr>
+        <w:pStyle w:val="NoSpacing"/>
+        <w:ind w:firstLine="720"/>
+      </w:pPr>
+    </w:p>
+    <w:p>
+      <w:pPr>
+        <w:pStyle w:val="NoSpacing"/>
+        <w:ind w:firstLine="720"/>
+      </w:pPr>
+    </w:p>
+    <w:p>
+      <w:pPr>
+        <w:pStyle w:val="NoSpacing"/>
+        <w:ind w:firstLine="720"/>
+      </w:pPr>
+    </w:p>
+    <w:p>
+      <w:pPr>
+        <w:pStyle w:val="NoSpacing"/>
+        <w:ind w:firstLine="720"/>
+      </w:pPr>
+    </w:p>
+    <w:p>
+      <w:pPr>
+        <w:pStyle w:val="NoSpacing"/>
+        <w:ind w:firstLine="720"/>
+      </w:pPr>
+    </w:p>
+    <w:p>
+      <w:pPr>
+        <w:pStyle w:val="NoSpacing"/>
+        <w:ind w:firstLine="720"/>
+      </w:pPr>
+    </w:p>
+    <w:p>
+      <w:pPr>
+        <w:pStyle w:val="NoSpacing"/>
+        <w:ind w:firstLine="720"/>
+      </w:pPr>
+    </w:p>
+    <w:p>
+      <w:pPr>
+        <w:pStyle w:val="NoSpacing"/>
+        <w:ind w:firstLine="720"/>
+      </w:pPr>
     </w:p>
     <w:p>
       <w:pPr>
@@ -1650,21 +1974,32 @@
         <w:autoSpaceDN w:val="0"/>
         <w:adjustRightInd w:val="0"/>
         <w:spacing w:after="0" w:line="240" w:lineRule="auto"/>
-        <w:ind w:firstLine="720"/>
-        <w:rPr>
-          <w:rFonts w:ascii="Consolas" w:hAnsi="Consolas" w:cs="Consolas"/>
-          <w:sz w:val="20"/>
-          <w:szCs w:val="20"/>
-        </w:rPr>
-      </w:pPr>
-      <w:r>
-        <w:rPr>
-          <w:rFonts w:ascii="Consolas" w:hAnsi="Consolas" w:cs="Consolas"/>
-          <w:color w:val="3F5FBF"/>
-          <w:sz w:val="20"/>
-          <w:szCs w:val="20"/>
-        </w:rPr>
-        <w:t>/**</w:t>
+        <w:rPr>
+          <w:rFonts w:ascii="Consolas" w:hAnsi="Consolas" w:cs="Consolas"/>
+          <w:color w:val="4472C4" w:themeColor="accent5"/>
+          <w:sz w:val="20"/>
+          <w:szCs w:val="20"/>
+        </w:rPr>
+      </w:pPr>
+      <w:r>
+        <w:rPr>
+          <w:rFonts w:ascii="Consolas" w:hAnsi="Consolas" w:cs="Consolas"/>
+          <w:color w:val="3F5FBF"/>
+          <w:sz w:val="20"/>
+          <w:szCs w:val="20"/>
+        </w:rPr>
+        <w:lastRenderedPageBreak/>
+        <w:tab/>
+        <w:t xml:space="preserve"> * </w:t>
+      </w:r>
+      <w:r>
+        <w:rPr>
+          <w:rFonts w:ascii="Consolas" w:hAnsi="Consolas" w:cs="Consolas"/>
+          <w:color w:val="4472C4" w:themeColor="accent5"/>
+          <w:sz w:val="20"/>
+          <w:szCs w:val="20"/>
+        </w:rPr>
+        <w:t>Attempt to write up to count bytes from buffer to the file or stream</w:t>
       </w:r>
     </w:p>
     <w:p>
@@ -1689,21 +2024,52 @@
       <w:r>
         <w:rPr>
           <w:rFonts w:ascii="Consolas" w:hAnsi="Consolas" w:cs="Consolas"/>
-          <w:color w:val="3F5FBF"/>
-          <w:sz w:val="20"/>
-          <w:szCs w:val="20"/>
-        </w:rPr>
-        <w:tab/>
-        <w:t xml:space="preserve"> * </w:t>
-      </w:r>
-      <w:r>
-        <w:rPr>
-          <w:rFonts w:ascii="Consolas" w:hAnsi="Consolas" w:cs="Consolas"/>
           <w:color w:val="4472C4" w:themeColor="accent5"/>
           <w:sz w:val="20"/>
           <w:szCs w:val="20"/>
         </w:rPr>
-        <w:t>Attempt to write up to count bytes from buffer to the file or stream</w:t>
+        <w:tab/>
+        <w:t xml:space="preserve"> * referred to by </w:t>
+      </w:r>
+      <w:proofErr w:type="spellStart"/>
+      <w:r>
+        <w:rPr>
+          <w:rFonts w:ascii="Consolas" w:hAnsi="Consolas" w:cs="Consolas"/>
+          <w:color w:val="4472C4" w:themeColor="accent5"/>
+          <w:sz w:val="20"/>
+          <w:szCs w:val="20"/>
+        </w:rPr>
+        <w:t>fileDescriptor</w:t>
+      </w:r>
+      <w:proofErr w:type="spellEnd"/>
+      <w:r>
+        <w:rPr>
+          <w:rFonts w:ascii="Consolas" w:hAnsi="Consolas" w:cs="Consolas"/>
+          <w:color w:val="4472C4" w:themeColor="accent5"/>
+          <w:sz w:val="20"/>
+          <w:szCs w:val="20"/>
+        </w:rPr>
+        <w:t xml:space="preserve">. </w:t>
+      </w:r>
+      <w:proofErr w:type="gramStart"/>
+      <w:r>
+        <w:rPr>
+          <w:rFonts w:ascii="Consolas" w:hAnsi="Consolas" w:cs="Consolas"/>
+          <w:color w:val="4472C4" w:themeColor="accent5"/>
+          <w:sz w:val="20"/>
+          <w:szCs w:val="20"/>
+        </w:rPr>
+        <w:t>write(</w:t>
+      </w:r>
+      <w:proofErr w:type="gramEnd"/>
+      <w:r>
+        <w:rPr>
+          <w:rFonts w:ascii="Consolas" w:hAnsi="Consolas" w:cs="Consolas"/>
+          <w:color w:val="4472C4" w:themeColor="accent5"/>
+          <w:sz w:val="20"/>
+          <w:szCs w:val="20"/>
+        </w:rPr>
+        <w:t>) can return before the bytes are</w:t>
       </w:r>
     </w:p>
     <w:p>
@@ -1720,11 +2086,21 @@
         <w:spacing w:after="0" w:line="240" w:lineRule="auto"/>
         <w:rPr>
           <w:rFonts w:ascii="Consolas" w:hAnsi="Consolas" w:cs="Consolas"/>
+          <w:sz w:val="20"/>
+          <w:szCs w:val="20"/>
+        </w:rPr>
+      </w:pPr>
+      <w:r>
+        <w:rPr>
+          <w:rFonts w:ascii="Consolas" w:hAnsi="Consolas" w:cs="Consolas"/>
           <w:color w:val="4472C4" w:themeColor="accent5"/>
           <w:sz w:val="20"/>
           <w:szCs w:val="20"/>
         </w:rPr>
-      </w:pPr>
+        <w:tab/>
+        <w:t xml:space="preserve"> * </w:t>
+      </w:r>
+      <w:proofErr w:type="gramStart"/>
       <w:r>
         <w:rPr>
           <w:rFonts w:ascii="Consolas" w:hAnsi="Consolas" w:cs="Consolas"/>
@@ -1732,10 +2108,9 @@
           <w:sz w:val="20"/>
           <w:szCs w:val="20"/>
         </w:rPr>
-        <w:tab/>
-        <w:t xml:space="preserve"> * referred to by </w:t>
-      </w:r>
-      <w:proofErr w:type="spellStart"/>
+        <w:t>actually</w:t>
+      </w:r>
+      <w:proofErr w:type="gramEnd"/>
       <w:r>
         <w:rPr>
           <w:rFonts w:ascii="Consolas" w:hAnsi="Consolas" w:cs="Consolas"/>
@@ -1743,37 +2118,16 @@
           <w:sz w:val="20"/>
           <w:szCs w:val="20"/>
         </w:rPr>
-        <w:t>fileDescriptor</w:t>
-      </w:r>
-      <w:proofErr w:type="spellEnd"/>
-      <w:r>
-        <w:rPr>
-          <w:rFonts w:ascii="Consolas" w:hAnsi="Consolas" w:cs="Consolas"/>
-          <w:color w:val="4472C4" w:themeColor="accent5"/>
-          <w:sz w:val="20"/>
-          <w:szCs w:val="20"/>
-        </w:rPr>
-        <w:t xml:space="preserve">. </w:t>
-      </w:r>
-      <w:proofErr w:type="gramStart"/>
-      <w:r>
-        <w:rPr>
-          <w:rFonts w:ascii="Consolas" w:hAnsi="Consolas" w:cs="Consolas"/>
-          <w:color w:val="4472C4" w:themeColor="accent5"/>
-          <w:sz w:val="20"/>
-          <w:szCs w:val="20"/>
-        </w:rPr>
-        <w:t>write(</w:t>
-      </w:r>
-      <w:proofErr w:type="gramEnd"/>
-      <w:r>
-        <w:rPr>
-          <w:rFonts w:ascii="Consolas" w:hAnsi="Consolas" w:cs="Consolas"/>
-          <w:color w:val="4472C4" w:themeColor="accent5"/>
-          <w:sz w:val="20"/>
-          <w:szCs w:val="20"/>
-        </w:rPr>
-        <w:t>) can return before the bytes are</w:t>
+        <w:t xml:space="preserve"> </w:t>
+      </w:r>
+      <w:r>
+        <w:rPr>
+          <w:rFonts w:ascii="Consolas" w:hAnsi="Consolas" w:cs="Consolas"/>
+          <w:color w:val="3F5FBF"/>
+          <w:sz w:val="20"/>
+          <w:szCs w:val="20"/>
+        </w:rPr>
+        <w:t>flushed to the file or stream. A write to a stream can block,</w:t>
       </w:r>
     </w:p>
     <w:p>
@@ -1797,7 +2151,7 @@
       <w:r>
         <w:rPr>
           <w:rFonts w:ascii="Consolas" w:hAnsi="Consolas" w:cs="Consolas"/>
-          <w:color w:val="4472C4" w:themeColor="accent5"/>
+          <w:color w:val="3F5FBF"/>
           <w:sz w:val="20"/>
           <w:szCs w:val="20"/>
         </w:rPr>
@@ -1808,30 +2162,21 @@
       <w:r>
         <w:rPr>
           <w:rFonts w:ascii="Consolas" w:hAnsi="Consolas" w:cs="Consolas"/>
-          <w:color w:val="4472C4" w:themeColor="accent5"/>
-          <w:sz w:val="20"/>
-          <w:szCs w:val="20"/>
-        </w:rPr>
-        <w:t>actually</w:t>
+          <w:color w:val="3F5FBF"/>
+          <w:sz w:val="20"/>
+          <w:szCs w:val="20"/>
+        </w:rPr>
+        <w:t>however</w:t>
       </w:r>
       <w:proofErr w:type="gramEnd"/>
       <w:r>
         <w:rPr>
           <w:rFonts w:ascii="Consolas" w:hAnsi="Consolas" w:cs="Consolas"/>
-          <w:color w:val="4472C4" w:themeColor="accent5"/>
-          <w:sz w:val="20"/>
-          <w:szCs w:val="20"/>
-        </w:rPr>
-        <w:t xml:space="preserve"> </w:t>
-      </w:r>
-      <w:r>
-        <w:rPr>
-          <w:rFonts w:ascii="Consolas" w:hAnsi="Consolas" w:cs="Consolas"/>
-          <w:color w:val="3F5FBF"/>
-          <w:sz w:val="20"/>
-          <w:szCs w:val="20"/>
-        </w:rPr>
-        <w:t>flushed to the file or stream. A write to a stream can block,</w:t>
+          <w:color w:val="3F5FBF"/>
+          <w:sz w:val="20"/>
+          <w:szCs w:val="20"/>
+        </w:rPr>
+        <w:t>, if kernel queues are temporarily full.</w:t>
       </w:r>
     </w:p>
     <w:p>
@@ -1860,27 +2205,7 @@
           <w:szCs w:val="20"/>
         </w:rPr>
         <w:tab/>
-        <w:t xml:space="preserve"> * </w:t>
-      </w:r>
-      <w:proofErr w:type="gramStart"/>
-      <w:r>
-        <w:rPr>
-          <w:rFonts w:ascii="Consolas" w:hAnsi="Consolas" w:cs="Consolas"/>
-          <w:color w:val="3F5FBF"/>
-          <w:sz w:val="20"/>
-          <w:szCs w:val="20"/>
-        </w:rPr>
-        <w:t>however</w:t>
-      </w:r>
-      <w:proofErr w:type="gramEnd"/>
-      <w:r>
-        <w:rPr>
-          <w:rFonts w:ascii="Consolas" w:hAnsi="Consolas" w:cs="Consolas"/>
-          <w:color w:val="3F5FBF"/>
-          <w:sz w:val="20"/>
-          <w:szCs w:val="20"/>
-        </w:rPr>
-        <w:t>, if kernel queues are temporarily full.</w:t>
+        <w:t xml:space="preserve"> *</w:t>
       </w:r>
     </w:p>
     <w:p>
@@ -1909,7 +2234,7 @@
           <w:szCs w:val="20"/>
         </w:rPr>
         <w:tab/>
-        <w:t xml:space="preserve"> *</w:t>
+        <w:t xml:space="preserve"> * On success, the number of bytes written is returned (zero indicates nothing</w:t>
       </w:r>
     </w:p>
     <w:p>
@@ -1938,7 +2263,7 @@
           <w:szCs w:val="20"/>
         </w:rPr>
         <w:tab/>
-        <w:t xml:space="preserve"> * On success, the number of bytes written is returned (zero indicates nothing</w:t>
+        <w:t xml:space="preserve"> * was written), and the file position is advanced by this number. It IS an</w:t>
       </w:r>
     </w:p>
     <w:p>
@@ -1967,7 +2292,27 @@
           <w:szCs w:val="20"/>
         </w:rPr>
         <w:tab/>
-        <w:t xml:space="preserve"> * was written), and the file position is advanced by this number. It IS an</w:t>
+        <w:t xml:space="preserve"> * </w:t>
+      </w:r>
+      <w:proofErr w:type="gramStart"/>
+      <w:r>
+        <w:rPr>
+          <w:rFonts w:ascii="Consolas" w:hAnsi="Consolas" w:cs="Consolas"/>
+          <w:color w:val="3F5FBF"/>
+          <w:sz w:val="20"/>
+          <w:szCs w:val="20"/>
+        </w:rPr>
+        <w:t>error</w:t>
+      </w:r>
+      <w:proofErr w:type="gramEnd"/>
+      <w:r>
+        <w:rPr>
+          <w:rFonts w:ascii="Consolas" w:hAnsi="Consolas" w:cs="Consolas"/>
+          <w:color w:val="3F5FBF"/>
+          <w:sz w:val="20"/>
+          <w:szCs w:val="20"/>
+        </w:rPr>
+        <w:t xml:space="preserve"> if this number is smaller than the number of bytes requested. For</w:t>
       </w:r>
     </w:p>
     <w:p>
@@ -2006,7 +2351,7 @@
           <w:sz w:val="20"/>
           <w:szCs w:val="20"/>
         </w:rPr>
-        <w:t>error</w:t>
+        <w:t>disk</w:t>
       </w:r>
       <w:proofErr w:type="gramEnd"/>
       <w:r>
@@ -2016,7 +2361,7 @@
           <w:sz w:val="20"/>
           <w:szCs w:val="20"/>
         </w:rPr>
-        <w:t xml:space="preserve"> if this number is smaller than the number of bytes requested. For</w:t>
+        <w:t xml:space="preserve"> files, this indicates that the disk is full. For streams, this</w:t>
       </w:r>
     </w:p>
     <w:p>
@@ -2045,27 +2390,7 @@
           <w:szCs w:val="20"/>
         </w:rPr>
         <w:tab/>
-        <w:t xml:space="preserve"> * </w:t>
-      </w:r>
-      <w:proofErr w:type="gramStart"/>
-      <w:r>
-        <w:rPr>
-          <w:rFonts w:ascii="Consolas" w:hAnsi="Consolas" w:cs="Consolas"/>
-          <w:color w:val="3F5FBF"/>
-          <w:sz w:val="20"/>
-          <w:szCs w:val="20"/>
-        </w:rPr>
-        <w:t>disk</w:t>
-      </w:r>
-      <w:proofErr w:type="gramEnd"/>
-      <w:r>
-        <w:rPr>
-          <w:rFonts w:ascii="Consolas" w:hAnsi="Consolas" w:cs="Consolas"/>
-          <w:color w:val="3F5FBF"/>
-          <w:sz w:val="20"/>
-          <w:szCs w:val="20"/>
-        </w:rPr>
-        <w:t xml:space="preserve"> files, this indicates that the disk is full. For streams, this</w:t>
+        <w:t xml:space="preserve"> * indicates the stream was terminated by the remote host before all the data</w:t>
       </w:r>
     </w:p>
     <w:p>
@@ -2094,7 +2419,7 @@
           <w:szCs w:val="20"/>
         </w:rPr>
         <w:tab/>
-        <w:t xml:space="preserve"> * indicates the stream was terminated by the remote host before all the data</w:t>
+        <w:t xml:space="preserve"> * was transferred.</w:t>
       </w:r>
     </w:p>
     <w:p>
@@ -2123,7 +2448,7 @@
           <w:szCs w:val="20"/>
         </w:rPr>
         <w:tab/>
-        <w:t xml:space="preserve"> * was transferred.</w:t>
+        <w:t xml:space="preserve"> *</w:t>
       </w:r>
     </w:p>
     <w:p>
@@ -2152,7 +2477,25 @@
           <w:szCs w:val="20"/>
         </w:rPr>
         <w:tab/>
-        <w:t xml:space="preserve"> *</w:t>
+        <w:t xml:space="preserve"> * On error, </w:t>
+      </w:r>
+      <w:r>
+        <w:rPr>
+          <w:rFonts w:ascii="Consolas" w:hAnsi="Consolas" w:cs="Consolas"/>
+          <w:color w:val="7F7F9F"/>
+          <w:sz w:val="20"/>
+          <w:szCs w:val="20"/>
+        </w:rPr>
+        <w:t>-</w:t>
+      </w:r>
+      <w:r>
+        <w:rPr>
+          <w:rFonts w:ascii="Consolas" w:hAnsi="Consolas" w:cs="Consolas"/>
+          <w:color w:val="3F5FBF"/>
+          <w:sz w:val="20"/>
+          <w:szCs w:val="20"/>
+        </w:rPr>
+        <w:t>1 is returned, and the new file position is undefined. This can</w:t>
       </w:r>
     </w:p>
     <w:p>
@@ -2181,25 +2524,27 @@
           <w:szCs w:val="20"/>
         </w:rPr>
         <w:tab/>
-        <w:t xml:space="preserve"> * On error, </w:t>
-      </w:r>
-      <w:r>
-        <w:rPr>
-          <w:rFonts w:ascii="Consolas" w:hAnsi="Consolas" w:cs="Consolas"/>
-          <w:color w:val="7F7F9F"/>
-          <w:sz w:val="20"/>
-          <w:szCs w:val="20"/>
-        </w:rPr>
-        <w:t>-</w:t>
-      </w:r>
-      <w:r>
-        <w:rPr>
-          <w:rFonts w:ascii="Consolas" w:hAnsi="Consolas" w:cs="Consolas"/>
-          <w:color w:val="3F5FBF"/>
-          <w:sz w:val="20"/>
-          <w:szCs w:val="20"/>
-        </w:rPr>
-        <w:t>1 is returned, and the new file position is undefined. This can</w:t>
+        <w:t xml:space="preserve"> * happen if </w:t>
+      </w:r>
+      <w:proofErr w:type="spellStart"/>
+      <w:r>
+        <w:rPr>
+          <w:rFonts w:ascii="Consolas" w:hAnsi="Consolas" w:cs="Consolas"/>
+          <w:color w:val="3F5FBF"/>
+          <w:sz w:val="20"/>
+          <w:szCs w:val="20"/>
+        </w:rPr>
+        <w:t>fileDescriptor</w:t>
+      </w:r>
+      <w:proofErr w:type="spellEnd"/>
+      <w:r>
+        <w:rPr>
+          <w:rFonts w:ascii="Consolas" w:hAnsi="Consolas" w:cs="Consolas"/>
+          <w:color w:val="3F5FBF"/>
+          <w:sz w:val="20"/>
+          <w:szCs w:val="20"/>
+        </w:rPr>
+        <w:t xml:space="preserve"> is invalid, if part of the buffer is invalid, or</w:t>
       </w:r>
     </w:p>
     <w:p>
@@ -2228,13 +2573,127 @@
           <w:szCs w:val="20"/>
         </w:rPr>
         <w:tab/>
-        <w:t xml:space="preserve"> * happen if </w:t>
-      </w:r>
-      <w:proofErr w:type="spellStart"/>
-      <w:r>
-        <w:rPr>
-          <w:rFonts w:ascii="Consolas" w:hAnsi="Consolas" w:cs="Consolas"/>
-          <w:color w:val="3F5FBF"/>
+        <w:t xml:space="preserve"> * </w:t>
+      </w:r>
+      <w:proofErr w:type="gramStart"/>
+      <w:r>
+        <w:rPr>
+          <w:rFonts w:ascii="Consolas" w:hAnsi="Consolas" w:cs="Consolas"/>
+          <w:color w:val="3F5FBF"/>
+          <w:sz w:val="20"/>
+          <w:szCs w:val="20"/>
+        </w:rPr>
+        <w:t>if</w:t>
+      </w:r>
+      <w:proofErr w:type="gramEnd"/>
+      <w:r>
+        <w:rPr>
+          <w:rFonts w:ascii="Consolas" w:hAnsi="Consolas" w:cs="Consolas"/>
+          <w:color w:val="3F5FBF"/>
+          <w:sz w:val="20"/>
+          <w:szCs w:val="20"/>
+        </w:rPr>
+        <w:t xml:space="preserve"> a network stream has already been terminated by the remote host.</w:t>
+      </w:r>
+    </w:p>
+    <w:p>
+      <w:pPr>
+        <w:pStyle w:val="NoSpacing"/>
+        <w:pBdr>
+          <w:top w:val="single" w:sz="4" w:space="1" w:color="auto"/>
+          <w:left w:val="single" w:sz="4" w:space="4" w:color="auto"/>
+          <w:bottom w:val="single" w:sz="4" w:space="1" w:color="auto"/>
+          <w:right w:val="single" w:sz="4" w:space="4" w:color="auto"/>
+        </w:pBdr>
+        <w:rPr>
+          <w:rFonts w:ascii="Consolas" w:hAnsi="Consolas" w:cs="Consolas"/>
+          <w:color w:val="3F5FBF"/>
+          <w:sz w:val="20"/>
+          <w:szCs w:val="20"/>
+        </w:rPr>
+      </w:pPr>
+    </w:p>
+    <w:p>
+      <w:pPr>
+        <w:pStyle w:val="NoSpacing"/>
+        <w:pBdr>
+          <w:top w:val="single" w:sz="4" w:space="1" w:color="auto"/>
+          <w:left w:val="single" w:sz="4" w:space="4" w:color="auto"/>
+          <w:bottom w:val="single" w:sz="4" w:space="1" w:color="auto"/>
+          <w:right w:val="single" w:sz="4" w:space="4" w:color="auto"/>
+        </w:pBdr>
+      </w:pPr>
+      <w:r>
+        <w:rPr>
+          <w:rFonts w:ascii="Consolas" w:hAnsi="Consolas" w:cs="Consolas"/>
+          <w:color w:val="3F5FBF"/>
+          <w:sz w:val="20"/>
+          <w:szCs w:val="20"/>
+        </w:rPr>
+        <w:t>//Write==7</w:t>
+      </w:r>
+    </w:p>
+    <w:p>
+      <w:pPr>
+        <w:pStyle w:val="NoSpacing"/>
+        <w:pBdr>
+          <w:top w:val="single" w:sz="4" w:space="1" w:color="auto"/>
+          <w:left w:val="single" w:sz="4" w:space="4" w:color="auto"/>
+          <w:bottom w:val="single" w:sz="4" w:space="1" w:color="auto"/>
+          <w:right w:val="single" w:sz="4" w:space="4" w:color="auto"/>
+        </w:pBdr>
+        <w:ind w:firstLine="720"/>
+      </w:pPr>
+      <w:r>
+        <w:t xml:space="preserve">Protected </w:t>
+      </w:r>
+      <w:proofErr w:type="spellStart"/>
+      <w:r>
+        <w:t>int</w:t>
+      </w:r>
+      <w:proofErr w:type="spellEnd"/>
+      <w:r>
+        <w:t xml:space="preserve"> </w:t>
+      </w:r>
+      <w:proofErr w:type="spellStart"/>
+      <w:r>
+        <w:t>handle</w:t>
+      </w:r>
+      <w:r>
+        <w:t>W</w:t>
+      </w:r>
+      <w:r>
+        <w:t>rite</w:t>
+      </w:r>
+      <w:proofErr w:type="spellEnd"/>
+      <w:r>
+        <w:t xml:space="preserve"> </w:t>
+      </w:r>
+      <w:r>
+        <w:t>(</w:t>
+      </w:r>
+      <w:proofErr w:type="spellStart"/>
+      <w:r>
+        <w:rPr>
+          <w:rFonts w:ascii="Consolas" w:hAnsi="Consolas" w:cs="Consolas"/>
+          <w:sz w:val="20"/>
+          <w:szCs w:val="20"/>
+        </w:rPr>
+        <w:t>int</w:t>
+      </w:r>
+      <w:proofErr w:type="spellEnd"/>
+      <w:r>
+        <w:rPr>
+          <w:rFonts w:ascii="Consolas" w:hAnsi="Consolas" w:cs="Consolas"/>
+          <w:sz w:val="20"/>
+          <w:szCs w:val="20"/>
+        </w:rPr>
+        <w:t xml:space="preserve"> </w:t>
+      </w:r>
+      <w:proofErr w:type="spellStart"/>
+      <w:r>
+        <w:rPr>
+          <w:rFonts w:ascii="Consolas" w:hAnsi="Consolas" w:cs="Consolas"/>
           <w:sz w:val="20"/>
           <w:szCs w:val="20"/>
         </w:rPr>
@@ -2244,11 +2703,432 @@
       <w:r>
         <w:rPr>
           <w:rFonts w:ascii="Consolas" w:hAnsi="Consolas" w:cs="Consolas"/>
-          <w:color w:val="3F5FBF"/>
-          <w:sz w:val="20"/>
-          <w:szCs w:val="20"/>
-        </w:rPr>
-        <w:t xml:space="preserve"> is invalid, if part of the buffer is invalid, or</w:t>
+          <w:sz w:val="20"/>
+          <w:szCs w:val="20"/>
+        </w:rPr>
+        <w:t xml:space="preserve">, </w:t>
+      </w:r>
+      <w:proofErr w:type="spellStart"/>
+      <w:r>
+        <w:rPr>
+          <w:rFonts w:ascii="Consolas" w:hAnsi="Consolas" w:cs="Consolas"/>
+          <w:sz w:val="20"/>
+          <w:szCs w:val="20"/>
+        </w:rPr>
+        <w:t>int</w:t>
+      </w:r>
+      <w:proofErr w:type="spellEnd"/>
+      <w:r>
+        <w:rPr>
+          <w:rFonts w:ascii="Consolas" w:hAnsi="Consolas" w:cs="Consolas"/>
+          <w:sz w:val="20"/>
+          <w:szCs w:val="20"/>
+        </w:rPr>
+        <w:t xml:space="preserve"> </w:t>
+      </w:r>
+      <w:proofErr w:type="spellStart"/>
+      <w:r>
+        <w:rPr>
+          <w:rFonts w:ascii="Consolas" w:hAnsi="Consolas" w:cs="Consolas"/>
+          <w:sz w:val="20"/>
+          <w:szCs w:val="20"/>
+        </w:rPr>
+        <w:t>MemAddrOfB</w:t>
+      </w:r>
+      <w:r>
+        <w:rPr>
+          <w:rFonts w:ascii="Consolas" w:hAnsi="Consolas" w:cs="Consolas"/>
+          <w:sz w:val="20"/>
+          <w:szCs w:val="20"/>
+        </w:rPr>
+        <w:t>uffer</w:t>
+      </w:r>
+      <w:proofErr w:type="spellEnd"/>
+      <w:r>
+        <w:rPr>
+          <w:rFonts w:ascii="Consolas" w:hAnsi="Consolas" w:cs="Consolas"/>
+          <w:sz w:val="20"/>
+          <w:szCs w:val="20"/>
+        </w:rPr>
+        <w:t xml:space="preserve">, </w:t>
+      </w:r>
+      <w:proofErr w:type="spellStart"/>
+      <w:r>
+        <w:rPr>
+          <w:rFonts w:ascii="Consolas" w:hAnsi="Consolas" w:cs="Consolas"/>
+          <w:sz w:val="20"/>
+          <w:szCs w:val="20"/>
+          <w:u w:val="single"/>
+        </w:rPr>
+        <w:t>int</w:t>
+      </w:r>
+      <w:proofErr w:type="spellEnd"/>
+      <w:r>
+        <w:rPr>
+          <w:rFonts w:ascii="Consolas" w:hAnsi="Consolas" w:cs="Consolas"/>
+          <w:sz w:val="20"/>
+          <w:szCs w:val="20"/>
+        </w:rPr>
+        <w:t xml:space="preserve"> count</w:t>
+      </w:r>
+      <w:r>
+        <w:t>)</w:t>
+      </w:r>
+    </w:p>
+    <w:p>
+      <w:pPr>
+        <w:pStyle w:val="NoSpacing"/>
+        <w:pBdr>
+          <w:top w:val="single" w:sz="4" w:space="1" w:color="auto"/>
+          <w:left w:val="single" w:sz="4" w:space="4" w:color="auto"/>
+          <w:bottom w:val="single" w:sz="4" w:space="1" w:color="auto"/>
+          <w:right w:val="single" w:sz="4" w:space="4" w:color="auto"/>
+        </w:pBdr>
+        <w:ind w:firstLine="720"/>
+      </w:pPr>
+      <w:r>
+        <w:t>{</w:t>
+      </w:r>
+    </w:p>
+    <w:p>
+      <w:pPr>
+        <w:pStyle w:val="NoSpacing"/>
+        <w:pBdr>
+          <w:top w:val="single" w:sz="4" w:space="1" w:color="auto"/>
+          <w:left w:val="single" w:sz="4" w:space="4" w:color="auto"/>
+          <w:bottom w:val="single" w:sz="4" w:space="1" w:color="auto"/>
+          <w:right w:val="single" w:sz="4" w:space="4" w:color="auto"/>
+        </w:pBdr>
+        <w:ind w:firstLine="720"/>
+      </w:pPr>
+      <w:r>
+        <w:tab/>
+      </w:r>
+      <w:r>
+        <w:t xml:space="preserve">If </w:t>
+      </w:r>
+      <w:proofErr w:type="gramStart"/>
+      <w:r>
+        <w:t xml:space="preserve">( </w:t>
+      </w:r>
+      <w:proofErr w:type="spellStart"/>
+      <w:r>
+        <w:t>fileDescriptor</w:t>
+      </w:r>
+      <w:proofErr w:type="spellEnd"/>
+      <w:proofErr w:type="gramEnd"/>
+      <w:r>
+        <w:t xml:space="preserve">&lt;0 || </w:t>
+      </w:r>
+      <w:proofErr w:type="spellStart"/>
+      <w:r>
+        <w:t>memAddr</w:t>
+      </w:r>
+      <w:proofErr w:type="spellEnd"/>
+      <w:r>
+        <w:t xml:space="preserve"> &lt;</w:t>
+      </w:r>
+      <w:proofErr w:type="spellStart"/>
+      <w:r>
+        <w:t>tableSize</w:t>
+      </w:r>
+      <w:proofErr w:type="spellEnd"/>
+      <w:r>
+        <w:t xml:space="preserve"> || </w:t>
+      </w:r>
+      <w:proofErr w:type="spellStart"/>
+      <w:r>
+        <w:t>fileFromTable</w:t>
+      </w:r>
+      <w:proofErr w:type="spellEnd"/>
+      <w:r>
+        <w:t>==null)</w:t>
+      </w:r>
+    </w:p>
+    <w:p>
+      <w:pPr>
+        <w:pStyle w:val="NoSpacing"/>
+        <w:pBdr>
+          <w:top w:val="single" w:sz="4" w:space="1" w:color="auto"/>
+          <w:left w:val="single" w:sz="4" w:space="4" w:color="auto"/>
+          <w:bottom w:val="single" w:sz="4" w:space="1" w:color="auto"/>
+          <w:right w:val="single" w:sz="4" w:space="4" w:color="auto"/>
+        </w:pBdr>
+        <w:ind w:firstLine="720"/>
+      </w:pPr>
+      <w:r>
+        <w:tab/>
+      </w:r>
+      <w:r>
+        <w:tab/>
+        <w:t>Return -1</w:t>
+      </w:r>
+    </w:p>
+    <w:p>
+      <w:pPr>
+        <w:pStyle w:val="NoSpacing"/>
+        <w:pBdr>
+          <w:top w:val="single" w:sz="4" w:space="1" w:color="auto"/>
+          <w:left w:val="single" w:sz="4" w:space="4" w:color="auto"/>
+          <w:bottom w:val="single" w:sz="4" w:space="1" w:color="auto"/>
+          <w:right w:val="single" w:sz="4" w:space="4" w:color="auto"/>
+        </w:pBdr>
+        <w:ind w:firstLine="720"/>
+      </w:pPr>
+    </w:p>
+    <w:p>
+      <w:pPr>
+        <w:pStyle w:val="NoSpacing"/>
+        <w:pBdr>
+          <w:top w:val="single" w:sz="4" w:space="1" w:color="auto"/>
+          <w:left w:val="single" w:sz="4" w:space="4" w:color="auto"/>
+          <w:bottom w:val="single" w:sz="4" w:space="1" w:color="auto"/>
+          <w:right w:val="single" w:sz="4" w:space="4" w:color="auto"/>
+        </w:pBdr>
+        <w:ind w:firstLine="720"/>
+      </w:pPr>
+      <w:r>
+        <w:tab/>
+        <w:t>Open file</w:t>
+      </w:r>
+    </w:p>
+    <w:p>
+      <w:pPr>
+        <w:pStyle w:val="NoSpacing"/>
+        <w:pBdr>
+          <w:top w:val="single" w:sz="4" w:space="1" w:color="auto"/>
+          <w:left w:val="single" w:sz="4" w:space="4" w:color="auto"/>
+          <w:bottom w:val="single" w:sz="4" w:space="1" w:color="auto"/>
+          <w:right w:val="single" w:sz="4" w:space="4" w:color="auto"/>
+        </w:pBdr>
+        <w:ind w:firstLine="720"/>
+      </w:pPr>
+      <w:r>
+        <w:tab/>
+      </w:r>
+      <w:r>
+        <w:t>//read virtual memory and store in string</w:t>
+      </w:r>
+    </w:p>
+    <w:p>
+      <w:pPr>
+        <w:pStyle w:val="NoSpacing"/>
+        <w:pBdr>
+          <w:top w:val="single" w:sz="4" w:space="1" w:color="auto"/>
+          <w:left w:val="single" w:sz="4" w:space="4" w:color="auto"/>
+          <w:bottom w:val="single" w:sz="4" w:space="1" w:color="auto"/>
+          <w:right w:val="single" w:sz="4" w:space="4" w:color="auto"/>
+        </w:pBdr>
+        <w:ind w:firstLine="720"/>
+      </w:pPr>
+      <w:r>
+        <w:tab/>
+      </w:r>
+      <w:proofErr w:type="gramStart"/>
+      <w:r>
+        <w:t>If(</w:t>
+      </w:r>
+      <w:proofErr w:type="gramEnd"/>
+      <w:r>
+        <w:t xml:space="preserve">string from </w:t>
+      </w:r>
+      <w:proofErr w:type="spellStart"/>
+      <w:r>
+        <w:t>vmem</w:t>
+      </w:r>
+      <w:proofErr w:type="spellEnd"/>
+      <w:r>
+        <w:t>==null)</w:t>
+      </w:r>
+    </w:p>
+    <w:p>
+      <w:pPr>
+        <w:pStyle w:val="NoSpacing"/>
+        <w:pBdr>
+          <w:top w:val="single" w:sz="4" w:space="1" w:color="auto"/>
+          <w:left w:val="single" w:sz="4" w:space="4" w:color="auto"/>
+          <w:bottom w:val="single" w:sz="4" w:space="1" w:color="auto"/>
+          <w:right w:val="single" w:sz="4" w:space="4" w:color="auto"/>
+        </w:pBdr>
+        <w:ind w:firstLine="720"/>
+      </w:pPr>
+      <w:r>
+        <w:tab/>
+      </w:r>
+      <w:r>
+        <w:tab/>
+        <w:t>Return -1</w:t>
+      </w:r>
+    </w:p>
+    <w:p>
+      <w:pPr>
+        <w:pStyle w:val="NoSpacing"/>
+        <w:pBdr>
+          <w:top w:val="single" w:sz="4" w:space="1" w:color="auto"/>
+          <w:left w:val="single" w:sz="4" w:space="4" w:color="auto"/>
+          <w:bottom w:val="single" w:sz="4" w:space="1" w:color="auto"/>
+          <w:right w:val="single" w:sz="4" w:space="4" w:color="auto"/>
+        </w:pBdr>
+        <w:ind w:firstLine="720"/>
+      </w:pPr>
+    </w:p>
+    <w:p>
+      <w:pPr>
+        <w:pStyle w:val="NoSpacing"/>
+        <w:pBdr>
+          <w:top w:val="single" w:sz="4" w:space="1" w:color="auto"/>
+          <w:left w:val="single" w:sz="4" w:space="4" w:color="auto"/>
+          <w:bottom w:val="single" w:sz="4" w:space="1" w:color="auto"/>
+          <w:right w:val="single" w:sz="4" w:space="4" w:color="auto"/>
+        </w:pBdr>
+        <w:ind w:firstLine="720"/>
+      </w:pPr>
+      <w:r>
+        <w:tab/>
+        <w:t xml:space="preserve">//Write </w:t>
+      </w:r>
+    </w:p>
+    <w:p>
+      <w:pPr>
+        <w:pStyle w:val="NoSpacing"/>
+        <w:pBdr>
+          <w:top w:val="single" w:sz="4" w:space="1" w:color="auto"/>
+          <w:left w:val="single" w:sz="4" w:space="4" w:color="auto"/>
+          <w:bottom w:val="single" w:sz="4" w:space="1" w:color="auto"/>
+          <w:right w:val="single" w:sz="4" w:space="4" w:color="auto"/>
+        </w:pBdr>
+        <w:ind w:firstLine="720"/>
+      </w:pPr>
+      <w:r>
+        <w:tab/>
+      </w:r>
+      <w:proofErr w:type="gramStart"/>
+      <w:r>
+        <w:t>If(</w:t>
+      </w:r>
+      <w:proofErr w:type="gramEnd"/>
+      <w:r>
+        <w:t>write != count)</w:t>
+      </w:r>
+    </w:p>
+    <w:p>
+      <w:pPr>
+        <w:pStyle w:val="NoSpacing"/>
+        <w:pBdr>
+          <w:top w:val="single" w:sz="4" w:space="1" w:color="auto"/>
+          <w:left w:val="single" w:sz="4" w:space="4" w:color="auto"/>
+          <w:bottom w:val="single" w:sz="4" w:space="1" w:color="auto"/>
+          <w:right w:val="single" w:sz="4" w:space="4" w:color="auto"/>
+        </w:pBdr>
+        <w:ind w:firstLine="720"/>
+      </w:pPr>
+      <w:r>
+        <w:tab/>
+      </w:r>
+      <w:r>
+        <w:tab/>
+        <w:t>Return -1;</w:t>
+      </w:r>
+      <w:r>
+        <w:tab/>
+      </w:r>
+    </w:p>
+    <w:p>
+      <w:pPr>
+        <w:pStyle w:val="NoSpacing"/>
+        <w:pBdr>
+          <w:top w:val="single" w:sz="4" w:space="1" w:color="auto"/>
+          <w:left w:val="single" w:sz="4" w:space="4" w:color="auto"/>
+          <w:bottom w:val="single" w:sz="4" w:space="1" w:color="auto"/>
+          <w:right w:val="single" w:sz="4" w:space="4" w:color="auto"/>
+        </w:pBdr>
+        <w:ind w:firstLine="720"/>
+      </w:pPr>
+    </w:p>
+    <w:p>
+      <w:pPr>
+        <w:pStyle w:val="NoSpacing"/>
+        <w:pBdr>
+          <w:top w:val="single" w:sz="4" w:space="1" w:color="auto"/>
+          <w:left w:val="single" w:sz="4" w:space="4" w:color="auto"/>
+          <w:bottom w:val="single" w:sz="4" w:space="1" w:color="auto"/>
+          <w:right w:val="single" w:sz="4" w:space="4" w:color="auto"/>
+        </w:pBdr>
+        <w:ind w:firstLine="720"/>
+      </w:pPr>
+      <w:r>
+        <w:rPr>
+          <w:rFonts w:ascii="Consolas" w:hAnsi="Consolas" w:cs="Consolas"/>
+          <w:sz w:val="20"/>
+          <w:szCs w:val="20"/>
+        </w:rPr>
+        <w:tab/>
+        <w:t xml:space="preserve">Return </w:t>
+      </w:r>
+      <w:proofErr w:type="spellStart"/>
+      <w:r>
+        <w:rPr>
+          <w:rFonts w:ascii="Consolas" w:hAnsi="Consolas" w:cs="Consolas"/>
+          <w:sz w:val="20"/>
+          <w:szCs w:val="20"/>
+        </w:rPr>
+        <w:t>numBytesWritten</w:t>
+      </w:r>
+      <w:proofErr w:type="spellEnd"/>
+      <w:r>
+        <w:rPr>
+          <w:rFonts w:ascii="Consolas" w:hAnsi="Consolas" w:cs="Consolas"/>
+          <w:sz w:val="20"/>
+          <w:szCs w:val="20"/>
+        </w:rPr>
+        <w:t>;</w:t>
+      </w:r>
+    </w:p>
+    <w:p>
+      <w:pPr>
+        <w:pStyle w:val="NoSpacing"/>
+        <w:pBdr>
+          <w:top w:val="single" w:sz="4" w:space="1" w:color="auto"/>
+          <w:left w:val="single" w:sz="4" w:space="4" w:color="auto"/>
+          <w:bottom w:val="single" w:sz="4" w:space="1" w:color="auto"/>
+          <w:right w:val="single" w:sz="4" w:space="4" w:color="auto"/>
+        </w:pBdr>
+        <w:ind w:firstLine="720"/>
+      </w:pPr>
+      <w:r>
+        <w:t>}</w:t>
+      </w:r>
+    </w:p>
+    <w:p>
+      <w:pPr>
+        <w:pStyle w:val="NoSpacing"/>
+        <w:tabs>
+          <w:tab w:val="left" w:pos="2685"/>
+        </w:tabs>
+        <w:ind w:firstLine="720"/>
+      </w:pPr>
+      <w:r>
+        <w:tab/>
+      </w:r>
+    </w:p>
+    <w:p>
+      <w:pPr>
+        <w:pStyle w:val="NoSpacing"/>
+        <w:ind w:firstLine="720"/>
+      </w:pPr>
+      <w:proofErr w:type="spellStart"/>
+      <w:r>
+        <w:t>TestCase</w:t>
+      </w:r>
+      <w:proofErr w:type="spellEnd"/>
+      <w:r>
+        <w:t xml:space="preserve">: </w:t>
+      </w:r>
+      <w:r>
+        <w:t xml:space="preserve"> </w:t>
+      </w:r>
+      <w:r>
+        <w:t>close a file</w:t>
       </w:r>
     </w:p>
     <w:p>
@@ -2276,385 +3156,7 @@
           <w:sz w:val="20"/>
           <w:szCs w:val="20"/>
         </w:rPr>
-        <w:tab/>
-        <w:t xml:space="preserve"> * </w:t>
-      </w:r>
-      <w:proofErr w:type="gramStart"/>
-      <w:r>
-        <w:rPr>
-          <w:rFonts w:ascii="Consolas" w:hAnsi="Consolas" w:cs="Consolas"/>
-          <w:color w:val="3F5FBF"/>
-          <w:sz w:val="20"/>
-          <w:szCs w:val="20"/>
-        </w:rPr>
-        <w:t>if</w:t>
-      </w:r>
-      <w:proofErr w:type="gramEnd"/>
-      <w:r>
-        <w:rPr>
-          <w:rFonts w:ascii="Consolas" w:hAnsi="Consolas" w:cs="Consolas"/>
-          <w:color w:val="3F5FBF"/>
-          <w:sz w:val="20"/>
-          <w:szCs w:val="20"/>
-        </w:rPr>
-        <w:t xml:space="preserve"> a network stream has already been terminated by the remote host.</w:t>
-      </w:r>
-    </w:p>
-    <w:p>
-      <w:pPr>
-        <w:pStyle w:val="NoSpacing"/>
-        <w:pBdr>
-          <w:top w:val="single" w:sz="4" w:space="1" w:color="auto"/>
-          <w:left w:val="single" w:sz="4" w:space="4" w:color="auto"/>
-          <w:bottom w:val="single" w:sz="4" w:space="1" w:color="auto"/>
-          <w:right w:val="single" w:sz="4" w:space="4" w:color="auto"/>
-        </w:pBdr>
-        <w:ind w:firstLine="720"/>
-      </w:pPr>
-      <w:r>
-        <w:rPr>
-          <w:rFonts w:ascii="Consolas" w:hAnsi="Consolas" w:cs="Consolas"/>
-          <w:color w:val="3F5FBF"/>
-          <w:sz w:val="20"/>
-          <w:szCs w:val="20"/>
-        </w:rPr>
-        <w:tab/>
-        <w:t xml:space="preserve"> */</w:t>
-      </w:r>
-    </w:p>
-    <w:p>
-      <w:pPr>
-        <w:pStyle w:val="NoSpacing"/>
-        <w:pBdr>
-          <w:top w:val="single" w:sz="4" w:space="1" w:color="auto"/>
-          <w:left w:val="single" w:sz="4" w:space="4" w:color="auto"/>
-          <w:bottom w:val="single" w:sz="4" w:space="1" w:color="auto"/>
-          <w:right w:val="single" w:sz="4" w:space="4" w:color="auto"/>
-        </w:pBdr>
-        <w:ind w:firstLine="720"/>
-      </w:pPr>
-      <w:r>
-        <w:t xml:space="preserve">Protected </w:t>
-      </w:r>
-      <w:proofErr w:type="spellStart"/>
-      <w:r>
-        <w:t>int</w:t>
-      </w:r>
-      <w:proofErr w:type="spellEnd"/>
-      <w:r>
-        <w:t xml:space="preserve"> </w:t>
-      </w:r>
-      <w:proofErr w:type="spellStart"/>
-      <w:proofErr w:type="gramStart"/>
-      <w:r>
-        <w:t>handle</w:t>
-      </w:r>
-      <w:r>
-        <w:t>W</w:t>
-      </w:r>
-      <w:r>
-        <w:t>rite</w:t>
-      </w:r>
-      <w:proofErr w:type="spellEnd"/>
-      <w:r>
-        <w:t>()</w:t>
-      </w:r>
-      <w:proofErr w:type="gramEnd"/>
-    </w:p>
-    <w:p>
-      <w:pPr>
-        <w:pStyle w:val="NoSpacing"/>
-        <w:pBdr>
-          <w:top w:val="single" w:sz="4" w:space="1" w:color="auto"/>
-          <w:left w:val="single" w:sz="4" w:space="4" w:color="auto"/>
-          <w:bottom w:val="single" w:sz="4" w:space="1" w:color="auto"/>
-          <w:right w:val="single" w:sz="4" w:space="4" w:color="auto"/>
-        </w:pBdr>
-        <w:ind w:firstLine="720"/>
-      </w:pPr>
-      <w:r>
-        <w:t>{</w:t>
-      </w:r>
-    </w:p>
-    <w:p>
-      <w:pPr>
-        <w:pStyle w:val="NoSpacing"/>
-        <w:pBdr>
-          <w:top w:val="single" w:sz="4" w:space="1" w:color="auto"/>
-          <w:left w:val="single" w:sz="4" w:space="4" w:color="auto"/>
-          <w:bottom w:val="single" w:sz="4" w:space="1" w:color="auto"/>
-          <w:right w:val="single" w:sz="4" w:space="4" w:color="auto"/>
-        </w:pBdr>
-        <w:ind w:firstLine="720"/>
-        <w:rPr>
-          <w:rFonts w:ascii="Consolas" w:hAnsi="Consolas" w:cs="Consolas"/>
-          <w:color w:val="3F7F5F"/>
-          <w:sz w:val="20"/>
-          <w:szCs w:val="20"/>
-        </w:rPr>
-      </w:pPr>
-      <w:r>
-        <w:tab/>
-      </w:r>
-      <w:r>
-        <w:t>//</w:t>
-      </w:r>
-      <w:proofErr w:type="spellStart"/>
-      <w:r>
-        <w:rPr>
-          <w:rFonts w:ascii="Consolas" w:hAnsi="Consolas" w:cs="Consolas"/>
-          <w:color w:val="3F7F5F"/>
-          <w:sz w:val="20"/>
-          <w:szCs w:val="20"/>
-          <w:u w:val="single"/>
-        </w:rPr>
-        <w:t>int</w:t>
-      </w:r>
-      <w:proofErr w:type="spellEnd"/>
-      <w:r>
-        <w:rPr>
-          <w:rFonts w:ascii="Consolas" w:hAnsi="Consolas" w:cs="Consolas"/>
-          <w:color w:val="3F7F5F"/>
-          <w:sz w:val="20"/>
-          <w:szCs w:val="20"/>
-        </w:rPr>
-        <w:t xml:space="preserve"> </w:t>
-      </w:r>
-      <w:proofErr w:type="gramStart"/>
-      <w:r>
-        <w:rPr>
-          <w:rFonts w:ascii="Consolas" w:hAnsi="Consolas" w:cs="Consolas"/>
-          <w:color w:val="3F7F5F"/>
-          <w:sz w:val="20"/>
-          <w:szCs w:val="20"/>
-        </w:rPr>
-        <w:t>write(</w:t>
-      </w:r>
-      <w:proofErr w:type="spellStart"/>
-      <w:proofErr w:type="gramEnd"/>
-      <w:r>
-        <w:rPr>
-          <w:rFonts w:ascii="Consolas" w:hAnsi="Consolas" w:cs="Consolas"/>
-          <w:color w:val="3F7F5F"/>
-          <w:sz w:val="20"/>
-          <w:szCs w:val="20"/>
-          <w:u w:val="single"/>
-        </w:rPr>
-        <w:t>int</w:t>
-      </w:r>
-      <w:proofErr w:type="spellEnd"/>
-      <w:r>
-        <w:rPr>
-          <w:rFonts w:ascii="Consolas" w:hAnsi="Consolas" w:cs="Consolas"/>
-          <w:color w:val="3F7F5F"/>
-          <w:sz w:val="20"/>
-          <w:szCs w:val="20"/>
-        </w:rPr>
-        <w:t xml:space="preserve"> </w:t>
-      </w:r>
-      <w:proofErr w:type="spellStart"/>
-      <w:r>
-        <w:rPr>
-          <w:rFonts w:ascii="Consolas" w:hAnsi="Consolas" w:cs="Consolas"/>
-          <w:color w:val="3F7F5F"/>
-          <w:sz w:val="20"/>
-          <w:szCs w:val="20"/>
-        </w:rPr>
-        <w:t>fileDescriptor</w:t>
-      </w:r>
-      <w:proofErr w:type="spellEnd"/>
-      <w:r>
-        <w:rPr>
-          <w:rFonts w:ascii="Consolas" w:hAnsi="Consolas" w:cs="Consolas"/>
-          <w:color w:val="3F7F5F"/>
-          <w:sz w:val="20"/>
-          <w:szCs w:val="20"/>
-        </w:rPr>
-        <w:t xml:space="preserve">, void *buffer, </w:t>
-      </w:r>
-      <w:proofErr w:type="spellStart"/>
-      <w:r>
-        <w:rPr>
-          <w:rFonts w:ascii="Consolas" w:hAnsi="Consolas" w:cs="Consolas"/>
-          <w:color w:val="3F7F5F"/>
-          <w:sz w:val="20"/>
-          <w:szCs w:val="20"/>
-          <w:u w:val="single"/>
-        </w:rPr>
-        <w:t>int</w:t>
-      </w:r>
-      <w:proofErr w:type="spellEnd"/>
-      <w:r>
-        <w:rPr>
-          <w:rFonts w:ascii="Consolas" w:hAnsi="Consolas" w:cs="Consolas"/>
-          <w:color w:val="3F7F5F"/>
-          <w:sz w:val="20"/>
-          <w:szCs w:val="20"/>
-        </w:rPr>
-        <w:t xml:space="preserve"> count);</w:t>
-      </w:r>
-    </w:p>
-    <w:p>
-      <w:pPr>
-        <w:pStyle w:val="NoSpacing"/>
-        <w:pBdr>
-          <w:top w:val="single" w:sz="4" w:space="1" w:color="auto"/>
-          <w:left w:val="single" w:sz="4" w:space="4" w:color="auto"/>
-          <w:bottom w:val="single" w:sz="4" w:space="1" w:color="auto"/>
-          <w:right w:val="single" w:sz="4" w:space="4" w:color="auto"/>
-        </w:pBdr>
-        <w:ind w:firstLine="720"/>
-        <w:rPr>
-          <w:rFonts w:ascii="Consolas" w:hAnsi="Consolas" w:cs="Consolas"/>
-          <w:color w:val="3F7F5F"/>
-          <w:sz w:val="20"/>
-          <w:szCs w:val="20"/>
-        </w:rPr>
-      </w:pPr>
-    </w:p>
-    <w:p>
-      <w:pPr>
-        <w:pStyle w:val="NoSpacing"/>
-        <w:pBdr>
-          <w:top w:val="single" w:sz="4" w:space="1" w:color="auto"/>
-          <w:left w:val="single" w:sz="4" w:space="4" w:color="auto"/>
-          <w:bottom w:val="single" w:sz="4" w:space="1" w:color="auto"/>
-          <w:right w:val="single" w:sz="4" w:space="4" w:color="auto"/>
-        </w:pBdr>
-        <w:ind w:firstLine="720"/>
-      </w:pPr>
-      <w:r>
-        <w:rPr>
-          <w:rFonts w:ascii="Consolas" w:hAnsi="Consolas" w:cs="Consolas"/>
-          <w:color w:val="3F7F5F"/>
-          <w:sz w:val="20"/>
-          <w:szCs w:val="20"/>
-        </w:rPr>
-        <w:tab/>
-        <w:t>Return 0;</w:t>
-      </w:r>
-    </w:p>
-    <w:p>
-      <w:pPr>
-        <w:pStyle w:val="NoSpacing"/>
-        <w:pBdr>
-          <w:top w:val="single" w:sz="4" w:space="1" w:color="auto"/>
-          <w:left w:val="single" w:sz="4" w:space="4" w:color="auto"/>
-          <w:bottom w:val="single" w:sz="4" w:space="1" w:color="auto"/>
-          <w:right w:val="single" w:sz="4" w:space="4" w:color="auto"/>
-        </w:pBdr>
-        <w:ind w:firstLine="720"/>
-      </w:pPr>
-      <w:r>
-        <w:t>}</w:t>
-      </w:r>
-    </w:p>
-    <w:p>
-      <w:pPr>
-        <w:pStyle w:val="NoSpacing"/>
-        <w:tabs>
-          <w:tab w:val="left" w:pos="2685"/>
-        </w:tabs>
-        <w:ind w:firstLine="720"/>
-      </w:pPr>
-      <w:r>
-        <w:tab/>
-      </w:r>
-    </w:p>
-    <w:p>
-      <w:pPr>
-        <w:pStyle w:val="NoSpacing"/>
-        <w:tabs>
-          <w:tab w:val="left" w:pos="2685"/>
-        </w:tabs>
-        <w:ind w:firstLine="720"/>
-      </w:pPr>
-    </w:p>
-    <w:p>
-      <w:pPr>
-        <w:pStyle w:val="NoSpacing"/>
-        <w:tabs>
-          <w:tab w:val="left" w:pos="2685"/>
-        </w:tabs>
-        <w:ind w:firstLine="720"/>
-      </w:pPr>
-    </w:p>
-    <w:p>
-      <w:pPr>
-        <w:pStyle w:val="NoSpacing"/>
-        <w:tabs>
-          <w:tab w:val="left" w:pos="2685"/>
-        </w:tabs>
-        <w:ind w:firstLine="720"/>
-      </w:pPr>
-    </w:p>
-    <w:p>
-      <w:pPr>
-        <w:pStyle w:val="NoSpacing"/>
-        <w:tabs>
-          <w:tab w:val="left" w:pos="2685"/>
-        </w:tabs>
-        <w:ind w:firstLine="720"/>
-      </w:pPr>
-    </w:p>
-    <w:p>
-      <w:pPr>
-        <w:pStyle w:val="NoSpacing"/>
-        <w:tabs>
-          <w:tab w:val="left" w:pos="2685"/>
-        </w:tabs>
-        <w:ind w:firstLine="720"/>
-      </w:pPr>
-    </w:p>
-    <w:p>
-      <w:pPr>
-        <w:pStyle w:val="NoSpacing"/>
-        <w:tabs>
-          <w:tab w:val="left" w:pos="2685"/>
-        </w:tabs>
-        <w:ind w:firstLine="720"/>
-      </w:pPr>
-    </w:p>
-    <w:p>
-      <w:pPr>
-        <w:pStyle w:val="NoSpacing"/>
-        <w:tabs>
-          <w:tab w:val="left" w:pos="2685"/>
-        </w:tabs>
-        <w:ind w:firstLine="720"/>
-      </w:pPr>
-    </w:p>
-    <w:p>
-      <w:pPr>
-        <w:pStyle w:val="NoSpacing"/>
-        <w:tabs>
-          <w:tab w:val="left" w:pos="2685"/>
-        </w:tabs>
-        <w:ind w:firstLine="720"/>
-      </w:pPr>
-    </w:p>
-    <w:p>
-      <w:pPr>
-        <w:pStyle w:val="NoSpacing"/>
-        <w:ind w:firstLine="720"/>
-      </w:pPr>
-      <w:proofErr w:type="spellStart"/>
-      <w:r>
-        <w:lastRenderedPageBreak/>
-        <w:t>TestCase</w:t>
-      </w:r>
-      <w:proofErr w:type="spellEnd"/>
-      <w:r>
-        <w:t xml:space="preserve">: </w:t>
-      </w:r>
-      <w:r>
-        <w:t xml:space="preserve"> </w:t>
-      </w:r>
-      <w:r>
-        <w:t>close</w:t>
-      </w:r>
-      <w:r>
-        <w:t xml:space="preserve"> a file</w:t>
+        <w:t>* Close a file descriptor, so that it no longer refers to any file or stream</w:t>
       </w:r>
     </w:p>
     <w:p>
@@ -2682,7 +3184,27 @@
           <w:sz w:val="20"/>
           <w:szCs w:val="20"/>
         </w:rPr>
-        <w:t>/**</w:t>
+        <w:t xml:space="preserve"> * </w:t>
+      </w:r>
+      <w:proofErr w:type="gramStart"/>
+      <w:r>
+        <w:rPr>
+          <w:rFonts w:ascii="Consolas" w:hAnsi="Consolas" w:cs="Consolas"/>
+          <w:color w:val="3F5FBF"/>
+          <w:sz w:val="20"/>
+          <w:szCs w:val="20"/>
+        </w:rPr>
+        <w:t>and</w:t>
+      </w:r>
+      <w:proofErr w:type="gramEnd"/>
+      <w:r>
+        <w:rPr>
+          <w:rFonts w:ascii="Consolas" w:hAnsi="Consolas" w:cs="Consolas"/>
+          <w:color w:val="3F5FBF"/>
+          <w:sz w:val="20"/>
+          <w:szCs w:val="20"/>
+        </w:rPr>
+        <w:t xml:space="preserve"> may be reused.</w:t>
       </w:r>
     </w:p>
     <w:p>
@@ -2703,15 +3225,6 @@
           <w:szCs w:val="20"/>
         </w:rPr>
       </w:pPr>
-      <w:r>
-        <w:rPr>
-          <w:rFonts w:ascii="Consolas" w:hAnsi="Consolas" w:cs="Consolas"/>
-          <w:color w:val="3F5FBF"/>
-          <w:sz w:val="20"/>
-          <w:szCs w:val="20"/>
-        </w:rPr>
-        <w:t xml:space="preserve"> * Close a file descriptor, so that it no longer refers to any file or stream</w:t>
-      </w:r>
     </w:p>
     <w:p>
       <w:pPr>
@@ -2738,7 +3251,7 @@
           <w:sz w:val="20"/>
           <w:szCs w:val="20"/>
         </w:rPr>
-        <w:t xml:space="preserve"> * </w:t>
+        <w:t xml:space="preserve"> * If the file descriptor refers to a file, all data written to it by </w:t>
       </w:r>
       <w:proofErr w:type="gramStart"/>
       <w:r>
@@ -2748,18 +3261,9 @@
           <w:sz w:val="20"/>
           <w:szCs w:val="20"/>
         </w:rPr>
-        <w:t>and</w:t>
+        <w:t>write()</w:t>
       </w:r>
       <w:proofErr w:type="gramEnd"/>
-      <w:r>
-        <w:rPr>
-          <w:rFonts w:ascii="Consolas" w:hAnsi="Consolas" w:cs="Consolas"/>
-          <w:color w:val="3F5FBF"/>
-          <w:sz w:val="20"/>
-          <w:szCs w:val="20"/>
-        </w:rPr>
-        <w:t xml:space="preserve"> may be reused.</w:t>
-      </w:r>
     </w:p>
     <w:p>
       <w:pPr>
@@ -2786,7 +3290,27 @@
           <w:sz w:val="20"/>
           <w:szCs w:val="20"/>
         </w:rPr>
-        <w:t xml:space="preserve"> *</w:t>
+        <w:t xml:space="preserve"> * will be flushed to disk before </w:t>
+      </w:r>
+      <w:proofErr w:type="gramStart"/>
+      <w:r>
+        <w:rPr>
+          <w:rFonts w:ascii="Consolas" w:hAnsi="Consolas" w:cs="Consolas"/>
+          <w:color w:val="3F5FBF"/>
+          <w:sz w:val="20"/>
+          <w:szCs w:val="20"/>
+        </w:rPr>
+        <w:t>close(</w:t>
+      </w:r>
+      <w:proofErr w:type="gramEnd"/>
+      <w:r>
+        <w:rPr>
+          <w:rFonts w:ascii="Consolas" w:hAnsi="Consolas" w:cs="Consolas"/>
+          <w:color w:val="3F5FBF"/>
+          <w:sz w:val="20"/>
+          <w:szCs w:val="20"/>
+        </w:rPr>
+        <w:t>) returns.</w:t>
       </w:r>
     </w:p>
     <w:p>
@@ -2814,7 +3338,7 @@
           <w:sz w:val="20"/>
           <w:szCs w:val="20"/>
         </w:rPr>
-        <w:t xml:space="preserve"> * If the file descriptor refers to a file, all data written to it by </w:t>
+        <w:t xml:space="preserve"> * If the file descriptor refers to a stream, all data written to it by </w:t>
       </w:r>
       <w:proofErr w:type="gramStart"/>
       <w:r>
@@ -2853,27 +3377,7 @@
           <w:sz w:val="20"/>
           <w:szCs w:val="20"/>
         </w:rPr>
-        <w:t xml:space="preserve"> * will be flushed to disk before </w:t>
-      </w:r>
-      <w:proofErr w:type="gramStart"/>
-      <w:r>
-        <w:rPr>
-          <w:rFonts w:ascii="Consolas" w:hAnsi="Consolas" w:cs="Consolas"/>
-          <w:color w:val="3F5FBF"/>
-          <w:sz w:val="20"/>
-          <w:szCs w:val="20"/>
-        </w:rPr>
-        <w:t>close(</w:t>
-      </w:r>
-      <w:proofErr w:type="gramEnd"/>
-      <w:r>
-        <w:rPr>
-          <w:rFonts w:ascii="Consolas" w:hAnsi="Consolas" w:cs="Consolas"/>
-          <w:color w:val="3F5FBF"/>
-          <w:sz w:val="20"/>
-          <w:szCs w:val="20"/>
-        </w:rPr>
-        <w:t>) returns.</w:t>
+        <w:t xml:space="preserve"> * will eventually be flushed (unless the stream is terminated remotely), but</w:t>
       </w:r>
     </w:p>
     <w:p>
@@ -2901,7 +3405,7 @@
           <w:sz w:val="20"/>
           <w:szCs w:val="20"/>
         </w:rPr>
-        <w:t xml:space="preserve"> * If the file descriptor refers to a stream, all data written to it by </w:t>
+        <w:t xml:space="preserve"> * </w:t>
       </w:r>
       <w:proofErr w:type="gramStart"/>
       <w:r>
@@ -2911,9 +3415,18 @@
           <w:sz w:val="20"/>
           <w:szCs w:val="20"/>
         </w:rPr>
-        <w:t>write()</w:t>
+        <w:t>not</w:t>
       </w:r>
       <w:proofErr w:type="gramEnd"/>
+      <w:r>
+        <w:rPr>
+          <w:rFonts w:ascii="Consolas" w:hAnsi="Consolas" w:cs="Consolas"/>
+          <w:color w:val="3F5FBF"/>
+          <w:sz w:val="20"/>
+          <w:szCs w:val="20"/>
+        </w:rPr>
+        <w:t xml:space="preserve"> necessarily before close() returns.</w:t>
+      </w:r>
     </w:p>
     <w:p>
       <w:pPr>
@@ -2933,15 +3446,6 @@
           <w:szCs w:val="20"/>
         </w:rPr>
       </w:pPr>
-      <w:r>
-        <w:rPr>
-          <w:rFonts w:ascii="Consolas" w:hAnsi="Consolas" w:cs="Consolas"/>
-          <w:color w:val="3F5FBF"/>
-          <w:sz w:val="20"/>
-          <w:szCs w:val="20"/>
-        </w:rPr>
-        <w:t xml:space="preserve"> * will eventually be flushed (unless the stream is terminated remotely), but</w:t>
-      </w:r>
     </w:p>
     <w:p>
       <w:pPr>
@@ -2968,27 +3472,7 @@
           <w:sz w:val="20"/>
           <w:szCs w:val="20"/>
         </w:rPr>
-        <w:t xml:space="preserve"> * </w:t>
-      </w:r>
-      <w:proofErr w:type="gramStart"/>
-      <w:r>
-        <w:rPr>
-          <w:rFonts w:ascii="Consolas" w:hAnsi="Consolas" w:cs="Consolas"/>
-          <w:color w:val="3F5FBF"/>
-          <w:sz w:val="20"/>
-          <w:szCs w:val="20"/>
-        </w:rPr>
-        <w:t>not</w:t>
-      </w:r>
-      <w:proofErr w:type="gramEnd"/>
-      <w:r>
-        <w:rPr>
-          <w:rFonts w:ascii="Consolas" w:hAnsi="Consolas" w:cs="Consolas"/>
-          <w:color w:val="3F5FBF"/>
-          <w:sz w:val="20"/>
-          <w:szCs w:val="20"/>
-        </w:rPr>
-        <w:t xml:space="preserve"> necessarily before close() returns.</w:t>
+        <w:t xml:space="preserve"> * The resources associated with the file descriptor are released. If the</w:t>
       </w:r>
     </w:p>
     <w:p>
@@ -3016,7 +3500,27 @@
           <w:sz w:val="20"/>
           <w:szCs w:val="20"/>
         </w:rPr>
-        <w:t xml:space="preserve"> *</w:t>
+        <w:t xml:space="preserve"> * </w:t>
+      </w:r>
+      <w:proofErr w:type="gramStart"/>
+      <w:r>
+        <w:rPr>
+          <w:rFonts w:ascii="Consolas" w:hAnsi="Consolas" w:cs="Consolas"/>
+          <w:color w:val="3F5FBF"/>
+          <w:sz w:val="20"/>
+          <w:szCs w:val="20"/>
+        </w:rPr>
+        <w:t>descriptor</w:t>
+      </w:r>
+      <w:proofErr w:type="gramEnd"/>
+      <w:r>
+        <w:rPr>
+          <w:rFonts w:ascii="Consolas" w:hAnsi="Consolas" w:cs="Consolas"/>
+          <w:color w:val="3F5FBF"/>
+          <w:sz w:val="20"/>
+          <w:szCs w:val="20"/>
+        </w:rPr>
+        <w:t xml:space="preserve"> is the last reference to a disk file which has been removed using</w:t>
       </w:r>
     </w:p>
     <w:p>
@@ -3044,7 +3548,7 @@
           <w:sz w:val="20"/>
           <w:szCs w:val="20"/>
         </w:rPr>
-        <w:t xml:space="preserve"> * The resources associated with the file descriptor are released. If the</w:t>
+        <w:t xml:space="preserve"> * unlink, the file is deleted (this detail is handled by the file system</w:t>
       </w:r>
     </w:p>
     <w:p>
@@ -3072,27 +3576,7 @@
           <w:sz w:val="20"/>
           <w:szCs w:val="20"/>
         </w:rPr>
-        <w:t xml:space="preserve"> * </w:t>
-      </w:r>
-      <w:proofErr w:type="gramStart"/>
-      <w:r>
-        <w:rPr>
-          <w:rFonts w:ascii="Consolas" w:hAnsi="Consolas" w:cs="Consolas"/>
-          <w:color w:val="3F5FBF"/>
-          <w:sz w:val="20"/>
-          <w:szCs w:val="20"/>
-        </w:rPr>
-        <w:t>descriptor</w:t>
-      </w:r>
-      <w:proofErr w:type="gramEnd"/>
-      <w:r>
-        <w:rPr>
-          <w:rFonts w:ascii="Consolas" w:hAnsi="Consolas" w:cs="Consolas"/>
-          <w:color w:val="3F5FBF"/>
-          <w:sz w:val="20"/>
-          <w:szCs w:val="20"/>
-        </w:rPr>
-        <w:t xml:space="preserve"> is the last reference to a disk file which has been removed using</w:t>
+        <w:t xml:space="preserve"> * implementation).</w:t>
       </w:r>
     </w:p>
     <w:p>
@@ -3113,15 +3597,6 @@
           <w:szCs w:val="20"/>
         </w:rPr>
       </w:pPr>
-      <w:r>
-        <w:rPr>
-          <w:rFonts w:ascii="Consolas" w:hAnsi="Consolas" w:cs="Consolas"/>
-          <w:color w:val="3F5FBF"/>
-          <w:sz w:val="20"/>
-          <w:szCs w:val="20"/>
-        </w:rPr>
-        <w:t xml:space="preserve"> * unlink, the file is deleted (this detail is handled by the file system</w:t>
-      </w:r>
     </w:p>
     <w:p>
       <w:pPr>
@@ -3148,7 +3623,25 @@
           <w:sz w:val="20"/>
           <w:szCs w:val="20"/>
         </w:rPr>
-        <w:t xml:space="preserve"> * implementation).</w:t>
+        <w:t xml:space="preserve"> * Returns 0 on success, or </w:t>
+      </w:r>
+      <w:r>
+        <w:rPr>
+          <w:rFonts w:ascii="Consolas" w:hAnsi="Consolas" w:cs="Consolas"/>
+          <w:color w:val="7F7F9F"/>
+          <w:sz w:val="20"/>
+          <w:szCs w:val="20"/>
+        </w:rPr>
+        <w:t>-</w:t>
+      </w:r>
+      <w:r>
+        <w:rPr>
+          <w:rFonts w:ascii="Consolas" w:hAnsi="Consolas" w:cs="Consolas"/>
+          <w:color w:val="3F5FBF"/>
+          <w:sz w:val="20"/>
+          <w:szCs w:val="20"/>
+        </w:rPr>
+        <w:t>1 if an error occurred.</w:t>
       </w:r>
     </w:p>
     <w:p>
@@ -3165,19 +3658,11 @@
         <w:spacing w:after="0" w:line="240" w:lineRule="auto"/>
         <w:rPr>
           <w:rFonts w:ascii="Consolas" w:hAnsi="Consolas" w:cs="Consolas"/>
-          <w:sz w:val="20"/>
-          <w:szCs w:val="20"/>
-        </w:rPr>
-      </w:pPr>
-      <w:r>
-        <w:rPr>
-          <w:rFonts w:ascii="Consolas" w:hAnsi="Consolas" w:cs="Consolas"/>
-          <w:color w:val="3F5FBF"/>
-          <w:sz w:val="20"/>
-          <w:szCs w:val="20"/>
-        </w:rPr>
-        <w:t xml:space="preserve"> *</w:t>
-      </w:r>
+          <w:color w:val="3F5FBF"/>
+          <w:sz w:val="20"/>
+          <w:szCs w:val="20"/>
+        </w:rPr>
+      </w:pPr>
     </w:p>
     <w:p>
       <w:pPr>
@@ -3193,37 +3678,11 @@
         <w:spacing w:after="0" w:line="240" w:lineRule="auto"/>
         <w:rPr>
           <w:rFonts w:ascii="Consolas" w:hAnsi="Consolas" w:cs="Consolas"/>
-          <w:sz w:val="20"/>
-          <w:szCs w:val="20"/>
-        </w:rPr>
-      </w:pPr>
-      <w:r>
-        <w:rPr>
-          <w:rFonts w:ascii="Consolas" w:hAnsi="Consolas" w:cs="Consolas"/>
-          <w:color w:val="3F5FBF"/>
-          <w:sz w:val="20"/>
-          <w:szCs w:val="20"/>
-        </w:rPr>
-        <w:t xml:space="preserve"> * Returns 0 on success, or </w:t>
-      </w:r>
-      <w:r>
-        <w:rPr>
-          <w:rFonts w:ascii="Consolas" w:hAnsi="Consolas" w:cs="Consolas"/>
-          <w:color w:val="7F7F9F"/>
-          <w:sz w:val="20"/>
-          <w:szCs w:val="20"/>
-        </w:rPr>
-        <w:t>-</w:t>
-      </w:r>
-      <w:r>
-        <w:rPr>
-          <w:rFonts w:ascii="Consolas" w:hAnsi="Consolas" w:cs="Consolas"/>
-          <w:color w:val="3F5FBF"/>
-          <w:sz w:val="20"/>
-          <w:szCs w:val="20"/>
-        </w:rPr>
-        <w:t>1 if an error occurred.</w:t>
-      </w:r>
+          <w:color w:val="3F5FBF"/>
+          <w:sz w:val="20"/>
+          <w:szCs w:val="20"/>
+        </w:rPr>
+      </w:pPr>
     </w:p>
     <w:p>
       <w:pPr>
@@ -3239,228 +3698,11 @@
         <w:spacing w:after="0" w:line="240" w:lineRule="auto"/>
         <w:rPr>
           <w:rFonts w:ascii="Consolas" w:hAnsi="Consolas" w:cs="Consolas"/>
-          <w:sz w:val="20"/>
-          <w:szCs w:val="20"/>
-        </w:rPr>
-      </w:pPr>
-      <w:r>
-        <w:rPr>
-          <w:rFonts w:ascii="Consolas" w:hAnsi="Consolas" w:cs="Consolas"/>
-          <w:color w:val="3F5FBF"/>
-          <w:sz w:val="20"/>
-          <w:szCs w:val="20"/>
-        </w:rPr>
-        <w:t xml:space="preserve"> */</w:t>
-      </w:r>
-    </w:p>
-    <w:p>
-      <w:pPr>
-        <w:pStyle w:val="NoSpacing"/>
-        <w:pBdr>
-          <w:top w:val="single" w:sz="4" w:space="1" w:color="auto"/>
-          <w:left w:val="single" w:sz="4" w:space="4" w:color="auto"/>
-          <w:bottom w:val="single" w:sz="4" w:space="1" w:color="auto"/>
-          <w:right w:val="single" w:sz="4" w:space="4" w:color="auto"/>
-        </w:pBdr>
-        <w:ind w:firstLine="720"/>
-      </w:pPr>
-      <w:r>
-        <w:t>C</w:t>
-      </w:r>
-      <w:r>
-        <w:t>lose</w:t>
-      </w:r>
-    </w:p>
-    <w:p>
-      <w:pPr>
-        <w:pStyle w:val="NoSpacing"/>
-        <w:pBdr>
-          <w:top w:val="single" w:sz="4" w:space="1" w:color="auto"/>
-          <w:left w:val="single" w:sz="4" w:space="4" w:color="auto"/>
-          <w:bottom w:val="single" w:sz="4" w:space="1" w:color="auto"/>
-          <w:right w:val="single" w:sz="4" w:space="4" w:color="auto"/>
-        </w:pBdr>
-        <w:ind w:firstLine="720"/>
-      </w:pPr>
-      <w:r>
-        <w:t>{</w:t>
-      </w:r>
-    </w:p>
-    <w:p>
-      <w:pPr>
-        <w:pStyle w:val="NoSpacing"/>
-        <w:pBdr>
-          <w:top w:val="single" w:sz="4" w:space="1" w:color="auto"/>
-          <w:left w:val="single" w:sz="4" w:space="4" w:color="auto"/>
-          <w:bottom w:val="single" w:sz="4" w:space="1" w:color="auto"/>
-          <w:right w:val="single" w:sz="4" w:space="4" w:color="auto"/>
-        </w:pBdr>
-        <w:ind w:firstLine="720"/>
-        <w:rPr>
-          <w:rFonts w:ascii="Consolas" w:hAnsi="Consolas" w:cs="Consolas"/>
-          <w:color w:val="3F7F5F"/>
-          <w:sz w:val="20"/>
-          <w:szCs w:val="20"/>
-        </w:rPr>
-      </w:pPr>
-      <w:r>
-        <w:tab/>
-      </w:r>
-      <w:proofErr w:type="spellStart"/>
-      <w:proofErr w:type="gramStart"/>
-      <w:r>
-        <w:rPr>
-          <w:rFonts w:ascii="Consolas" w:hAnsi="Consolas" w:cs="Consolas"/>
-          <w:color w:val="3F7F5F"/>
-          <w:sz w:val="20"/>
-          <w:szCs w:val="20"/>
-          <w:u w:val="single"/>
-        </w:rPr>
-        <w:t>int</w:t>
-      </w:r>
-      <w:proofErr w:type="spellEnd"/>
-      <w:proofErr w:type="gramEnd"/>
-      <w:r>
-        <w:rPr>
-          <w:rFonts w:ascii="Consolas" w:hAnsi="Consolas" w:cs="Consolas"/>
-          <w:color w:val="3F7F5F"/>
-          <w:sz w:val="20"/>
-          <w:szCs w:val="20"/>
-        </w:rPr>
-        <w:t xml:space="preserve"> close(</w:t>
-      </w:r>
-      <w:proofErr w:type="spellStart"/>
-      <w:r>
-        <w:rPr>
-          <w:rFonts w:ascii="Consolas" w:hAnsi="Consolas" w:cs="Consolas"/>
-          <w:color w:val="3F7F5F"/>
-          <w:sz w:val="20"/>
-          <w:szCs w:val="20"/>
-          <w:u w:val="single"/>
-        </w:rPr>
-        <w:t>int</w:t>
-      </w:r>
-      <w:proofErr w:type="spellEnd"/>
-      <w:r>
-        <w:rPr>
-          <w:rFonts w:ascii="Consolas" w:hAnsi="Consolas" w:cs="Consolas"/>
-          <w:color w:val="3F7F5F"/>
-          <w:sz w:val="20"/>
-          <w:szCs w:val="20"/>
-        </w:rPr>
-        <w:t xml:space="preserve"> </w:t>
-      </w:r>
-      <w:proofErr w:type="spellStart"/>
-      <w:r>
-        <w:rPr>
-          <w:rFonts w:ascii="Consolas" w:hAnsi="Consolas" w:cs="Consolas"/>
-          <w:color w:val="3F7F5F"/>
-          <w:sz w:val="20"/>
-          <w:szCs w:val="20"/>
-        </w:rPr>
-        <w:t>fileDescriptor</w:t>
-      </w:r>
-      <w:proofErr w:type="spellEnd"/>
-      <w:r>
-        <w:rPr>
-          <w:rFonts w:ascii="Consolas" w:hAnsi="Consolas" w:cs="Consolas"/>
-          <w:color w:val="3F7F5F"/>
-          <w:sz w:val="20"/>
-          <w:szCs w:val="20"/>
-        </w:rPr>
-        <w:t>);</w:t>
-      </w:r>
-    </w:p>
-    <w:p>
-      <w:pPr>
-        <w:pStyle w:val="NoSpacing"/>
-        <w:pBdr>
-          <w:top w:val="single" w:sz="4" w:space="1" w:color="auto"/>
-          <w:left w:val="single" w:sz="4" w:space="4" w:color="auto"/>
-          <w:bottom w:val="single" w:sz="4" w:space="1" w:color="auto"/>
-          <w:right w:val="single" w:sz="4" w:space="4" w:color="auto"/>
-        </w:pBdr>
-        <w:ind w:firstLine="720"/>
-      </w:pPr>
-      <w:r>
-        <w:rPr>
-          <w:rFonts w:ascii="Consolas" w:hAnsi="Consolas" w:cs="Consolas"/>
-          <w:color w:val="3F7F5F"/>
-          <w:sz w:val="20"/>
-          <w:szCs w:val="20"/>
-        </w:rPr>
-        <w:tab/>
-      </w:r>
-      <w:proofErr w:type="gramStart"/>
-      <w:r>
-        <w:rPr>
-          <w:rFonts w:ascii="Consolas" w:hAnsi="Consolas" w:cs="Consolas"/>
-          <w:color w:val="3F7F5F"/>
-          <w:sz w:val="20"/>
-          <w:szCs w:val="20"/>
-        </w:rPr>
-        <w:t>return</w:t>
-      </w:r>
-      <w:proofErr w:type="gramEnd"/>
-      <w:r>
-        <w:rPr>
-          <w:rFonts w:ascii="Consolas" w:hAnsi="Consolas" w:cs="Consolas"/>
-          <w:color w:val="3F7F5F"/>
-          <w:sz w:val="20"/>
-          <w:szCs w:val="20"/>
-        </w:rPr>
-        <w:t xml:space="preserve"> 0;</w:t>
-      </w:r>
-    </w:p>
-    <w:p>
-      <w:pPr>
-        <w:pStyle w:val="NoSpacing"/>
-        <w:pBdr>
-          <w:top w:val="single" w:sz="4" w:space="1" w:color="auto"/>
-          <w:left w:val="single" w:sz="4" w:space="4" w:color="auto"/>
-          <w:bottom w:val="single" w:sz="4" w:space="1" w:color="auto"/>
-          <w:right w:val="single" w:sz="4" w:space="4" w:color="auto"/>
-        </w:pBdr>
-        <w:ind w:firstLine="720"/>
-      </w:pPr>
-      <w:r>
-        <w:t>}</w:t>
-      </w:r>
-    </w:p>
-    <w:p>
-      <w:pPr>
-        <w:pStyle w:val="NoSpacing"/>
-        <w:ind w:firstLine="720"/>
-      </w:pPr>
-    </w:p>
-    <w:p>
-      <w:pPr>
-        <w:pStyle w:val="NoSpacing"/>
-        <w:ind w:firstLine="720"/>
-      </w:pPr>
-    </w:p>
-    <w:p>
-      <w:pPr>
-        <w:pStyle w:val="NoSpacing"/>
-        <w:ind w:firstLine="720"/>
-      </w:pPr>
-    </w:p>
-    <w:p>
-      <w:pPr>
-        <w:pStyle w:val="NoSpacing"/>
-        <w:ind w:firstLine="720"/>
-      </w:pPr>
-      <w:proofErr w:type="spellStart"/>
-      <w:r>
-        <w:t>TestCase</w:t>
-      </w:r>
-      <w:proofErr w:type="spellEnd"/>
-      <w:r>
-        <w:t xml:space="preserve">: </w:t>
-      </w:r>
-      <w:r>
-        <w:t>create a file, close, unlink</w:t>
-      </w:r>
+          <w:color w:val="3F5FBF"/>
+          <w:sz w:val="20"/>
+          <w:szCs w:val="20"/>
+        </w:rPr>
+      </w:pPr>
     </w:p>
     <w:p>
       <w:pPr>
@@ -3481,16 +3723,373 @@
         </w:rPr>
       </w:pPr>
       <w:r>
-        <w:tab/>
-      </w:r>
-      <w:r>
-        <w:rPr>
-          <w:rFonts w:ascii="Consolas" w:hAnsi="Consolas" w:cs="Consolas"/>
-          <w:color w:val="3F5FBF"/>
-          <w:sz w:val="20"/>
-          <w:szCs w:val="20"/>
-        </w:rPr>
-        <w:t>/**</w:t>
+        <w:rPr>
+          <w:rFonts w:ascii="Consolas" w:hAnsi="Consolas" w:cs="Consolas"/>
+          <w:color w:val="3F5FBF"/>
+          <w:sz w:val="20"/>
+          <w:szCs w:val="20"/>
+        </w:rPr>
+        <w:t>//close ==8</w:t>
+      </w:r>
+    </w:p>
+    <w:p>
+      <w:pPr>
+        <w:pStyle w:val="NoSpacing"/>
+        <w:pBdr>
+          <w:top w:val="single" w:sz="4" w:space="1" w:color="auto"/>
+          <w:left w:val="single" w:sz="4" w:space="4" w:color="auto"/>
+          <w:bottom w:val="single" w:sz="4" w:space="1" w:color="auto"/>
+          <w:right w:val="single" w:sz="4" w:space="4" w:color="auto"/>
+        </w:pBdr>
+        <w:ind w:firstLine="720"/>
+      </w:pPr>
+      <w:proofErr w:type="gramStart"/>
+      <w:r>
+        <w:t>C</w:t>
+      </w:r>
+      <w:r>
+        <w:t>lose</w:t>
+      </w:r>
+      <w:r>
+        <w:t>(</w:t>
+      </w:r>
+      <w:proofErr w:type="gramEnd"/>
+      <w:r>
+        <w:t xml:space="preserve"> </w:t>
+      </w:r>
+      <w:proofErr w:type="spellStart"/>
+      <w:r>
+        <w:t>int</w:t>
+      </w:r>
+      <w:proofErr w:type="spellEnd"/>
+      <w:r>
+        <w:t xml:space="preserve"> </w:t>
+      </w:r>
+      <w:proofErr w:type="spellStart"/>
+      <w:r>
+        <w:t>fileDescriptor</w:t>
+      </w:r>
+      <w:proofErr w:type="spellEnd"/>
+      <w:r>
+        <w:t>)</w:t>
+      </w:r>
+    </w:p>
+    <w:p>
+      <w:pPr>
+        <w:pStyle w:val="NoSpacing"/>
+        <w:pBdr>
+          <w:top w:val="single" w:sz="4" w:space="1" w:color="auto"/>
+          <w:left w:val="single" w:sz="4" w:space="4" w:color="auto"/>
+          <w:bottom w:val="single" w:sz="4" w:space="1" w:color="auto"/>
+          <w:right w:val="single" w:sz="4" w:space="4" w:color="auto"/>
+        </w:pBdr>
+        <w:ind w:firstLine="720"/>
+      </w:pPr>
+      <w:r>
+        <w:t>{</w:t>
+      </w:r>
+    </w:p>
+    <w:p>
+      <w:pPr>
+        <w:pStyle w:val="NoSpacing"/>
+        <w:pBdr>
+          <w:top w:val="single" w:sz="4" w:space="1" w:color="auto"/>
+          <w:left w:val="single" w:sz="4" w:space="4" w:color="auto"/>
+          <w:bottom w:val="single" w:sz="4" w:space="1" w:color="auto"/>
+          <w:right w:val="single" w:sz="4" w:space="4" w:color="auto"/>
+        </w:pBdr>
+        <w:ind w:firstLine="720"/>
+      </w:pPr>
+      <w:r>
+        <w:tab/>
+      </w:r>
+      <w:proofErr w:type="gramStart"/>
+      <w:r>
+        <w:t>If(</w:t>
+      </w:r>
+      <w:proofErr w:type="gramEnd"/>
+      <w:r>
+        <w:t xml:space="preserve"> </w:t>
+      </w:r>
+      <w:proofErr w:type="spellStart"/>
+      <w:r>
+        <w:t>fileDescriptor</w:t>
+      </w:r>
+      <w:proofErr w:type="spellEnd"/>
+      <w:r>
+        <w:t xml:space="preserve"> ==0 || </w:t>
+      </w:r>
+      <w:proofErr w:type="spellStart"/>
+      <w:r>
+        <w:t>fileDescriptor</w:t>
+      </w:r>
+      <w:proofErr w:type="spellEnd"/>
+      <w:r>
+        <w:t xml:space="preserve"> &gt; </w:t>
+      </w:r>
+      <w:proofErr w:type="spellStart"/>
+      <w:r>
+        <w:t>DescriptorSize</w:t>
+      </w:r>
+      <w:proofErr w:type="spellEnd"/>
+      <w:r>
+        <w:t>)</w:t>
+      </w:r>
+      <w:r>
+        <w:tab/>
+      </w:r>
+    </w:p>
+    <w:p>
+      <w:pPr>
+        <w:pStyle w:val="NoSpacing"/>
+        <w:pBdr>
+          <w:top w:val="single" w:sz="4" w:space="1" w:color="auto"/>
+          <w:left w:val="single" w:sz="4" w:space="4" w:color="auto"/>
+          <w:bottom w:val="single" w:sz="4" w:space="1" w:color="auto"/>
+          <w:right w:val="single" w:sz="4" w:space="4" w:color="auto"/>
+        </w:pBdr>
+        <w:ind w:firstLine="720"/>
+      </w:pPr>
+      <w:r>
+        <w:tab/>
+      </w:r>
+      <w:r>
+        <w:tab/>
+        <w:t>Return -1</w:t>
+      </w:r>
+    </w:p>
+    <w:p>
+      <w:pPr>
+        <w:pStyle w:val="NoSpacing"/>
+        <w:pBdr>
+          <w:top w:val="single" w:sz="4" w:space="1" w:color="auto"/>
+          <w:left w:val="single" w:sz="4" w:space="4" w:color="auto"/>
+          <w:bottom w:val="single" w:sz="4" w:space="1" w:color="auto"/>
+          <w:right w:val="single" w:sz="4" w:space="4" w:color="auto"/>
+        </w:pBdr>
+        <w:ind w:firstLine="720"/>
+      </w:pPr>
+    </w:p>
+    <w:p>
+      <w:pPr>
+        <w:pStyle w:val="NoSpacing"/>
+        <w:pBdr>
+          <w:top w:val="single" w:sz="4" w:space="1" w:color="auto"/>
+          <w:left w:val="single" w:sz="4" w:space="4" w:color="auto"/>
+          <w:bottom w:val="single" w:sz="4" w:space="1" w:color="auto"/>
+          <w:right w:val="single" w:sz="4" w:space="4" w:color="auto"/>
+        </w:pBdr>
+        <w:ind w:firstLine="720"/>
+        <w:rPr>
+          <w:rFonts w:ascii="Consolas" w:hAnsi="Consolas" w:cs="Consolas"/>
+          <w:color w:val="3F7F5F"/>
+          <w:sz w:val="20"/>
+          <w:szCs w:val="20"/>
+        </w:rPr>
+      </w:pPr>
+      <w:r>
+        <w:tab/>
+      </w:r>
+      <w:r>
+        <w:t xml:space="preserve">//close file </w:t>
+      </w:r>
+      <w:r>
+        <w:tab/>
+      </w:r>
+      <w:r>
+        <w:tab/>
+      </w:r>
+      <w:proofErr w:type="spellStart"/>
+      <w:r>
+        <w:rPr>
+          <w:rFonts w:ascii="Consolas" w:hAnsi="Consolas" w:cs="Consolas"/>
+          <w:color w:val="3F7F5F"/>
+          <w:sz w:val="20"/>
+          <w:szCs w:val="20"/>
+          <w:u w:val="single"/>
+        </w:rPr>
+        <w:t>int</w:t>
+      </w:r>
+      <w:proofErr w:type="spellEnd"/>
+      <w:r>
+        <w:rPr>
+          <w:rFonts w:ascii="Consolas" w:hAnsi="Consolas" w:cs="Consolas"/>
+          <w:color w:val="3F7F5F"/>
+          <w:sz w:val="20"/>
+          <w:szCs w:val="20"/>
+        </w:rPr>
+        <w:t xml:space="preserve"> </w:t>
+      </w:r>
+      <w:proofErr w:type="gramStart"/>
+      <w:r>
+        <w:rPr>
+          <w:rFonts w:ascii="Consolas" w:hAnsi="Consolas" w:cs="Consolas"/>
+          <w:color w:val="3F7F5F"/>
+          <w:sz w:val="20"/>
+          <w:szCs w:val="20"/>
+        </w:rPr>
+        <w:t>close(</w:t>
+      </w:r>
+      <w:proofErr w:type="spellStart"/>
+      <w:proofErr w:type="gramEnd"/>
+      <w:r>
+        <w:rPr>
+          <w:rFonts w:ascii="Consolas" w:hAnsi="Consolas" w:cs="Consolas"/>
+          <w:color w:val="3F7F5F"/>
+          <w:sz w:val="20"/>
+          <w:szCs w:val="20"/>
+          <w:u w:val="single"/>
+        </w:rPr>
+        <w:t>int</w:t>
+      </w:r>
+      <w:proofErr w:type="spellEnd"/>
+      <w:r>
+        <w:rPr>
+          <w:rFonts w:ascii="Consolas" w:hAnsi="Consolas" w:cs="Consolas"/>
+          <w:color w:val="3F7F5F"/>
+          <w:sz w:val="20"/>
+          <w:szCs w:val="20"/>
+        </w:rPr>
+        <w:t xml:space="preserve"> </w:t>
+      </w:r>
+      <w:proofErr w:type="spellStart"/>
+      <w:r>
+        <w:rPr>
+          <w:rFonts w:ascii="Consolas" w:hAnsi="Consolas" w:cs="Consolas"/>
+          <w:color w:val="3F7F5F"/>
+          <w:sz w:val="20"/>
+          <w:szCs w:val="20"/>
+        </w:rPr>
+        <w:t>fileDescriptor</w:t>
+      </w:r>
+      <w:proofErr w:type="spellEnd"/>
+      <w:r>
+        <w:rPr>
+          <w:rFonts w:ascii="Consolas" w:hAnsi="Consolas" w:cs="Consolas"/>
+          <w:color w:val="3F7F5F"/>
+          <w:sz w:val="20"/>
+          <w:szCs w:val="20"/>
+        </w:rPr>
+        <w:t>);</w:t>
+      </w:r>
+    </w:p>
+    <w:p>
+      <w:pPr>
+        <w:pStyle w:val="NoSpacing"/>
+        <w:pBdr>
+          <w:top w:val="single" w:sz="4" w:space="1" w:color="auto"/>
+          <w:left w:val="single" w:sz="4" w:space="4" w:color="auto"/>
+          <w:bottom w:val="single" w:sz="4" w:space="1" w:color="auto"/>
+          <w:right w:val="single" w:sz="4" w:space="4" w:color="auto"/>
+        </w:pBdr>
+        <w:ind w:firstLine="720"/>
+        <w:rPr>
+          <w:rFonts w:ascii="Consolas" w:hAnsi="Consolas" w:cs="Consolas"/>
+          <w:sz w:val="20"/>
+          <w:szCs w:val="20"/>
+        </w:rPr>
+      </w:pPr>
+      <w:r>
+        <w:rPr>
+          <w:rFonts w:ascii="Consolas" w:hAnsi="Consolas" w:cs="Consolas"/>
+          <w:color w:val="3F7F5F"/>
+          <w:sz w:val="20"/>
+          <w:szCs w:val="20"/>
+        </w:rPr>
+        <w:tab/>
+      </w:r>
+      <w:r>
+        <w:rPr>
+          <w:rFonts w:ascii="Consolas" w:hAnsi="Consolas" w:cs="Consolas"/>
+          <w:sz w:val="20"/>
+          <w:szCs w:val="20"/>
+        </w:rPr>
+        <w:t>//remove file descriptor</w:t>
+      </w:r>
+    </w:p>
+    <w:p>
+      <w:pPr>
+        <w:pStyle w:val="NoSpacing"/>
+        <w:pBdr>
+          <w:top w:val="single" w:sz="4" w:space="1" w:color="auto"/>
+          <w:left w:val="single" w:sz="4" w:space="4" w:color="auto"/>
+          <w:bottom w:val="single" w:sz="4" w:space="1" w:color="auto"/>
+          <w:right w:val="single" w:sz="4" w:space="4" w:color="auto"/>
+        </w:pBdr>
+        <w:ind w:firstLine="720"/>
+      </w:pPr>
+      <w:r>
+        <w:rPr>
+          <w:rFonts w:ascii="Consolas" w:hAnsi="Consolas" w:cs="Consolas"/>
+          <w:sz w:val="20"/>
+          <w:szCs w:val="20"/>
+        </w:rPr>
+        <w:tab/>
+      </w:r>
+      <w:proofErr w:type="gramStart"/>
+      <w:r>
+        <w:rPr>
+          <w:rFonts w:ascii="Consolas" w:hAnsi="Consolas" w:cs="Consolas"/>
+          <w:sz w:val="20"/>
+          <w:szCs w:val="20"/>
+        </w:rPr>
+        <w:t>return</w:t>
+      </w:r>
+      <w:proofErr w:type="gramEnd"/>
+      <w:r>
+        <w:rPr>
+          <w:rFonts w:ascii="Consolas" w:hAnsi="Consolas" w:cs="Consolas"/>
+          <w:sz w:val="20"/>
+          <w:szCs w:val="20"/>
+        </w:rPr>
+        <w:t xml:space="preserve"> 0;</w:t>
+      </w:r>
+    </w:p>
+    <w:p>
+      <w:pPr>
+        <w:pStyle w:val="NoSpacing"/>
+        <w:pBdr>
+          <w:top w:val="single" w:sz="4" w:space="1" w:color="auto"/>
+          <w:left w:val="single" w:sz="4" w:space="4" w:color="auto"/>
+          <w:bottom w:val="single" w:sz="4" w:space="1" w:color="auto"/>
+          <w:right w:val="single" w:sz="4" w:space="4" w:color="auto"/>
+        </w:pBdr>
+        <w:ind w:firstLine="720"/>
+      </w:pPr>
+      <w:r>
+        <w:t>}</w:t>
+      </w:r>
+    </w:p>
+    <w:p>
+      <w:pPr>
+        <w:pStyle w:val="NoSpacing"/>
+        <w:ind w:firstLine="720"/>
+      </w:pPr>
+    </w:p>
+    <w:p>
+      <w:pPr>
+        <w:pStyle w:val="NoSpacing"/>
+        <w:ind w:firstLine="720"/>
+      </w:pPr>
+    </w:p>
+    <w:p>
+      <w:pPr>
+        <w:pStyle w:val="NoSpacing"/>
+        <w:ind w:firstLine="720"/>
+      </w:pPr>
+    </w:p>
+    <w:p>
+      <w:pPr>
+        <w:pStyle w:val="NoSpacing"/>
+        <w:ind w:firstLine="720"/>
+      </w:pPr>
+      <w:proofErr w:type="spellStart"/>
+      <w:r>
+        <w:t>TestCase</w:t>
+      </w:r>
+      <w:proofErr w:type="spellEnd"/>
+      <w:r>
+        <w:t>: create a file, close, unlink</w:t>
       </w:r>
     </w:p>
     <w:p>
@@ -3536,6 +4135,7 @@
         <w:spacing w:after="0" w:line="240" w:lineRule="auto"/>
         <w:rPr>
           <w:rFonts w:ascii="Consolas" w:hAnsi="Consolas" w:cs="Consolas"/>
+          <w:color w:val="3F5FBF"/>
           <w:sz w:val="20"/>
           <w:szCs w:val="20"/>
         </w:rPr>
@@ -3568,7 +4168,16 @@
           <w:sz w:val="20"/>
           <w:szCs w:val="20"/>
         </w:rPr>
-        <w:t xml:space="preserve"> is deleted immediately and the space it was using is made available for</w:t>
+        <w:t xml:space="preserve"> is deleted immediately and the space it was using is made </w:t>
+      </w:r>
+      <w:r>
+        <w:rPr>
+          <w:rFonts w:ascii="Consolas" w:hAnsi="Consolas" w:cs="Consolas"/>
+          <w:color w:val="3F5FBF"/>
+          <w:sz w:val="20"/>
+          <w:szCs w:val="20"/>
+        </w:rPr>
+        <w:t xml:space="preserve">available </w:t>
       </w:r>
     </w:p>
     <w:p>
@@ -3583,21 +4192,50 @@
         <w:autoSpaceDN w:val="0"/>
         <w:adjustRightInd w:val="0"/>
         <w:spacing w:after="0" w:line="240" w:lineRule="auto"/>
-        <w:rPr>
-          <w:rFonts w:ascii="Consolas" w:hAnsi="Consolas" w:cs="Consolas"/>
-          <w:sz w:val="20"/>
-          <w:szCs w:val="20"/>
-        </w:rPr>
-      </w:pPr>
-      <w:r>
-        <w:rPr>
-          <w:rFonts w:ascii="Consolas" w:hAnsi="Consolas" w:cs="Consolas"/>
-          <w:color w:val="3F5FBF"/>
-          <w:sz w:val="20"/>
-          <w:szCs w:val="20"/>
-        </w:rPr>
-        <w:tab/>
-        <w:t xml:space="preserve"> * reuse.</w:t>
+        <w:ind w:firstLine="720"/>
+        <w:rPr>
+          <w:rFonts w:ascii="Consolas" w:hAnsi="Consolas" w:cs="Consolas"/>
+          <w:sz w:val="20"/>
+          <w:szCs w:val="20"/>
+        </w:rPr>
+      </w:pPr>
+      <w:r>
+        <w:rPr>
+          <w:rFonts w:ascii="Consolas" w:hAnsi="Consolas" w:cs="Consolas"/>
+          <w:color w:val="3F5FBF"/>
+          <w:sz w:val="20"/>
+          <w:szCs w:val="20"/>
+        </w:rPr>
+        <w:t xml:space="preserve"> * </w:t>
+      </w:r>
+      <w:proofErr w:type="gramStart"/>
+      <w:r>
+        <w:rPr>
+          <w:rFonts w:ascii="Consolas" w:hAnsi="Consolas" w:cs="Consolas"/>
+          <w:color w:val="3F5FBF"/>
+          <w:sz w:val="20"/>
+          <w:szCs w:val="20"/>
+        </w:rPr>
+        <w:t>for</w:t>
+      </w:r>
+      <w:proofErr w:type="gramEnd"/>
+      <w:r>
+        <w:rPr>
+          <w:rFonts w:ascii="Consolas" w:hAnsi="Consolas" w:cs="Consolas"/>
+          <w:color w:val="3F5FBF"/>
+          <w:sz w:val="20"/>
+          <w:szCs w:val="20"/>
+        </w:rPr>
+        <w:t xml:space="preserve"> </w:t>
+      </w:r>
+      <w:r>
+        <w:rPr>
+          <w:rFonts w:ascii="Consolas" w:hAnsi="Consolas" w:cs="Consolas"/>
+          <w:color w:val="3F5FBF"/>
+          <w:sz w:val="20"/>
+          <w:szCs w:val="20"/>
+        </w:rPr>
+        <w:t>reuse.</w:t>
       </w:r>
     </w:p>
     <w:p>
@@ -3626,7 +4264,7 @@
           <w:szCs w:val="20"/>
         </w:rPr>
         <w:tab/>
-        <w:t xml:space="preserve"> *</w:t>
+        <w:t xml:space="preserve"> </w:t>
       </w:r>
     </w:p>
     <w:p>
@@ -3643,19 +4281,20 @@
         <w:spacing w:after="0" w:line="240" w:lineRule="auto"/>
         <w:rPr>
           <w:rFonts w:ascii="Consolas" w:hAnsi="Consolas" w:cs="Consolas"/>
-          <w:sz w:val="20"/>
-          <w:szCs w:val="20"/>
-        </w:rPr>
-      </w:pPr>
-      <w:r>
-        <w:rPr>
-          <w:rFonts w:ascii="Consolas" w:hAnsi="Consolas" w:cs="Consolas"/>
-          <w:color w:val="3F5FBF"/>
-          <w:sz w:val="20"/>
-          <w:szCs w:val="20"/>
-        </w:rPr>
-        <w:tab/>
-        <w:t xml:space="preserve"> * If any processes still have the file open, the file will remain in existence</w:t>
+          <w:color w:val="3F5FBF"/>
+          <w:sz w:val="20"/>
+          <w:szCs w:val="20"/>
+        </w:rPr>
+      </w:pPr>
+      <w:r>
+        <w:rPr>
+          <w:rFonts w:ascii="Consolas" w:hAnsi="Consolas" w:cs="Consolas"/>
+          <w:color w:val="3F5FBF"/>
+          <w:sz w:val="20"/>
+          <w:szCs w:val="20"/>
+        </w:rPr>
+        <w:tab/>
+        <w:t xml:space="preserve"> * If any processes still have the file open, the file will remain in </w:t>
       </w:r>
     </w:p>
     <w:p>
@@ -3670,20 +4309,20 @@
         <w:autoSpaceDN w:val="0"/>
         <w:adjustRightInd w:val="0"/>
         <w:spacing w:after="0" w:line="240" w:lineRule="auto"/>
-        <w:rPr>
-          <w:rFonts w:ascii="Consolas" w:hAnsi="Consolas" w:cs="Consolas"/>
-          <w:sz w:val="20"/>
-          <w:szCs w:val="20"/>
-        </w:rPr>
-      </w:pPr>
-      <w:r>
-        <w:rPr>
-          <w:rFonts w:ascii="Consolas" w:hAnsi="Consolas" w:cs="Consolas"/>
-          <w:color w:val="3F5FBF"/>
-          <w:sz w:val="20"/>
-          <w:szCs w:val="20"/>
-        </w:rPr>
-        <w:tab/>
+        <w:ind w:firstLine="720"/>
+        <w:rPr>
+          <w:rFonts w:ascii="Consolas" w:hAnsi="Consolas" w:cs="Consolas"/>
+          <w:sz w:val="20"/>
+          <w:szCs w:val="20"/>
+        </w:rPr>
+      </w:pPr>
+      <w:r>
+        <w:rPr>
+          <w:rFonts w:ascii="Consolas" w:hAnsi="Consolas" w:cs="Consolas"/>
+          <w:color w:val="3F5FBF"/>
+          <w:sz w:val="20"/>
+          <w:szCs w:val="20"/>
+        </w:rPr>
         <w:t xml:space="preserve"> * </w:t>
       </w:r>
       <w:proofErr w:type="gramStart"/>
@@ -3694,39 +4333,7 @@
           <w:sz w:val="20"/>
           <w:szCs w:val="20"/>
         </w:rPr>
-        <w:t>until</w:t>
-      </w:r>
-      <w:proofErr w:type="gramEnd"/>
-      <w:r>
-        <w:rPr>
-          <w:rFonts w:ascii="Consolas" w:hAnsi="Consolas" w:cs="Consolas"/>
-          <w:color w:val="3F5FBF"/>
-          <w:sz w:val="20"/>
-          <w:szCs w:val="20"/>
-        </w:rPr>
-        <w:t xml:space="preserve"> the last file descriptor referring to it is closed. However, </w:t>
-      </w:r>
-      <w:proofErr w:type="spellStart"/>
-      <w:proofErr w:type="gramStart"/>
-      <w:r>
-        <w:rPr>
-          <w:rFonts w:ascii="Consolas" w:hAnsi="Consolas" w:cs="Consolas"/>
-          <w:color w:val="3F5FBF"/>
-          <w:sz w:val="20"/>
-          <w:szCs w:val="20"/>
-          <w:u w:val="single"/>
-        </w:rPr>
-        <w:t>creat</w:t>
-      </w:r>
-      <w:proofErr w:type="spellEnd"/>
-      <w:r>
-        <w:rPr>
-          <w:rFonts w:ascii="Consolas" w:hAnsi="Consolas" w:cs="Consolas"/>
-          <w:color w:val="3F5FBF"/>
-          <w:sz w:val="20"/>
-          <w:szCs w:val="20"/>
-        </w:rPr>
-        <w:t>()</w:t>
+        <w:t>existence</w:t>
       </w:r>
       <w:proofErr w:type="gramEnd"/>
     </w:p>
@@ -3766,7 +4373,7 @@
           <w:sz w:val="20"/>
           <w:szCs w:val="20"/>
         </w:rPr>
-        <w:t>and</w:t>
+        <w:t>until</w:t>
       </w:r>
       <w:proofErr w:type="gramEnd"/>
       <w:r>
@@ -3776,8 +4383,31 @@
           <w:sz w:val="20"/>
           <w:szCs w:val="20"/>
         </w:rPr>
-        <w:t xml:space="preserve"> open() will not be able to return new file descriptors for the file</w:t>
-      </w:r>
+        <w:t xml:space="preserve"> the last file descriptor referring to it is closed. However, </w:t>
+      </w:r>
+      <w:proofErr w:type="spellStart"/>
+      <w:proofErr w:type="gramStart"/>
+      <w:r>
+        <w:rPr>
+          <w:rFonts w:ascii="Consolas" w:hAnsi="Consolas" w:cs="Consolas"/>
+          <w:color w:val="3F5FBF"/>
+          <w:sz w:val="20"/>
+          <w:szCs w:val="20"/>
+          <w:u w:val="single"/>
+        </w:rPr>
+        <w:t>creat</w:t>
+      </w:r>
+      <w:proofErr w:type="spellEnd"/>
+      <w:r>
+        <w:rPr>
+          <w:rFonts w:ascii="Consolas" w:hAnsi="Consolas" w:cs="Consolas"/>
+          <w:color w:val="3F5FBF"/>
+          <w:sz w:val="20"/>
+          <w:szCs w:val="20"/>
+        </w:rPr>
+        <w:t>()</w:t>
+      </w:r>
+      <w:proofErr w:type="gramEnd"/>
     </w:p>
     <w:p>
       <w:pPr>
@@ -3815,7 +4445,7 @@
           <w:sz w:val="20"/>
           <w:szCs w:val="20"/>
         </w:rPr>
-        <w:t>until</w:t>
+        <w:t>and</w:t>
       </w:r>
       <w:proofErr w:type="gramEnd"/>
       <w:r>
@@ -3825,7 +4455,7 @@
           <w:sz w:val="20"/>
           <w:szCs w:val="20"/>
         </w:rPr>
-        <w:t xml:space="preserve"> it is deleted.</w:t>
+        <w:t xml:space="preserve"> open() will not be able to return new file descriptors for the file</w:t>
       </w:r>
     </w:p>
     <w:p>
@@ -3854,7 +4484,27 @@
           <w:szCs w:val="20"/>
         </w:rPr>
         <w:tab/>
-        <w:t xml:space="preserve"> *</w:t>
+        <w:t xml:space="preserve"> * </w:t>
+      </w:r>
+      <w:proofErr w:type="gramStart"/>
+      <w:r>
+        <w:rPr>
+          <w:rFonts w:ascii="Consolas" w:hAnsi="Consolas" w:cs="Consolas"/>
+          <w:color w:val="3F5FBF"/>
+          <w:sz w:val="20"/>
+          <w:szCs w:val="20"/>
+        </w:rPr>
+        <w:t>until</w:t>
+      </w:r>
+      <w:proofErr w:type="gramEnd"/>
+      <w:r>
+        <w:rPr>
+          <w:rFonts w:ascii="Consolas" w:hAnsi="Consolas" w:cs="Consolas"/>
+          <w:color w:val="3F5FBF"/>
+          <w:sz w:val="20"/>
+          <w:szCs w:val="20"/>
+        </w:rPr>
+        <w:t xml:space="preserve"> it is deleted.</w:t>
       </w:r>
     </w:p>
     <w:p>
@@ -3883,6 +4533,35 @@
           <w:szCs w:val="20"/>
         </w:rPr>
         <w:tab/>
+        <w:t xml:space="preserve"> </w:t>
+      </w:r>
+    </w:p>
+    <w:p>
+      <w:pPr>
+        <w:pBdr>
+          <w:top w:val="single" w:sz="4" w:space="1" w:color="auto"/>
+          <w:left w:val="single" w:sz="4" w:space="4" w:color="auto"/>
+          <w:bottom w:val="single" w:sz="4" w:space="1" w:color="auto"/>
+          <w:right w:val="single" w:sz="4" w:space="4" w:color="auto"/>
+        </w:pBdr>
+        <w:autoSpaceDE w:val="0"/>
+        <w:autoSpaceDN w:val="0"/>
+        <w:adjustRightInd w:val="0"/>
+        <w:spacing w:after="0" w:line="240" w:lineRule="auto"/>
+        <w:rPr>
+          <w:rFonts w:ascii="Consolas" w:hAnsi="Consolas" w:cs="Consolas"/>
+          <w:sz w:val="20"/>
+          <w:szCs w:val="20"/>
+        </w:rPr>
+      </w:pPr>
+      <w:r>
+        <w:rPr>
+          <w:rFonts w:ascii="Consolas" w:hAnsi="Consolas" w:cs="Consolas"/>
+          <w:color w:val="3F5FBF"/>
+          <w:sz w:val="20"/>
+          <w:szCs w:val="20"/>
+        </w:rPr>
+        <w:tab/>
         <w:t xml:space="preserve"> * Returns 0 on success, or </w:t>
       </w:r>
       <w:r>
@@ -3915,30 +4594,20 @@
         </w:pBdr>
         <w:ind w:firstLine="720"/>
       </w:pPr>
-      <w:r>
-        <w:rPr>
-          <w:rFonts w:ascii="Consolas" w:hAnsi="Consolas" w:cs="Consolas"/>
-          <w:color w:val="3F5FBF"/>
-          <w:sz w:val="20"/>
-          <w:szCs w:val="20"/>
-        </w:rPr>
-        <w:tab/>
-        <w:t xml:space="preserve"> */</w:t>
-      </w:r>
-    </w:p>
-    <w:p>
-      <w:pPr>
-        <w:pStyle w:val="NoSpacing"/>
-        <w:pBdr>
-          <w:top w:val="single" w:sz="4" w:space="1" w:color="auto"/>
-          <w:left w:val="single" w:sz="4" w:space="4" w:color="auto"/>
-          <w:bottom w:val="single" w:sz="4" w:space="1" w:color="auto"/>
-          <w:right w:val="single" w:sz="4" w:space="4" w:color="auto"/>
-        </w:pBdr>
-        <w:ind w:firstLine="720"/>
-      </w:pPr>
-      <w:bookmarkStart w:id="0" w:name="_GoBack"/>
-      <w:bookmarkEnd w:id="0"/>
+    </w:p>
+    <w:p>
+      <w:pPr>
+        <w:pStyle w:val="NoSpacing"/>
+        <w:pBdr>
+          <w:top w:val="single" w:sz="4" w:space="1" w:color="auto"/>
+          <w:left w:val="single" w:sz="4" w:space="4" w:color="auto"/>
+          <w:bottom w:val="single" w:sz="4" w:space="1" w:color="auto"/>
+          <w:right w:val="single" w:sz="4" w:space="4" w:color="auto"/>
+        </w:pBdr>
+      </w:pPr>
+      <w:r>
+        <w:t>//unlink ==9</w:t>
+      </w:r>
     </w:p>
     <w:p>
       <w:pPr>
@@ -3957,6 +4626,26 @@
       <w:r>
         <w:t>nlink</w:t>
       </w:r>
+      <w:r>
+        <w:tab/>
+        <w:t>(</w:t>
+      </w:r>
+      <w:proofErr w:type="spellStart"/>
+      <w:r>
+        <w:t>int</w:t>
+      </w:r>
+      <w:proofErr w:type="spellEnd"/>
+      <w:r>
+        <w:t xml:space="preserve"> </w:t>
+      </w:r>
+      <w:proofErr w:type="spellStart"/>
+      <w:r>
+        <w:t>memAddrString</w:t>
+      </w:r>
+      <w:proofErr w:type="spellEnd"/>
+      <w:r>
+        <w:t>)</w:t>
+      </w:r>
     </w:p>
     <w:p>
       <w:pPr>
@@ -3985,14 +4674,100 @@
         <w:ind w:firstLine="720"/>
       </w:pPr>
       <w:r>
+        <w:tab/>
+      </w:r>
+      <w:r>
+        <w:t xml:space="preserve">//read </w:t>
+      </w:r>
+      <w:proofErr w:type="spellStart"/>
+      <w:r>
+        <w:t>virtualMemString</w:t>
+      </w:r>
+      <w:proofErr w:type="spellEnd"/>
+    </w:p>
+    <w:p>
+      <w:pPr>
+        <w:pStyle w:val="NoSpacing"/>
+        <w:pBdr>
+          <w:top w:val="single" w:sz="4" w:space="1" w:color="auto"/>
+          <w:left w:val="single" w:sz="4" w:space="4" w:color="auto"/>
+          <w:bottom w:val="single" w:sz="4" w:space="1" w:color="auto"/>
+          <w:right w:val="single" w:sz="4" w:space="4" w:color="auto"/>
+        </w:pBdr>
+        <w:ind w:firstLine="720"/>
+      </w:pPr>
+    </w:p>
+    <w:p>
+      <w:pPr>
+        <w:pStyle w:val="NoSpacing"/>
+        <w:pBdr>
+          <w:top w:val="single" w:sz="4" w:space="1" w:color="auto"/>
+          <w:left w:val="single" w:sz="4" w:space="4" w:color="auto"/>
+          <w:bottom w:val="single" w:sz="4" w:space="1" w:color="auto"/>
+          <w:right w:val="single" w:sz="4" w:space="4" w:color="auto"/>
+        </w:pBdr>
+        <w:ind w:firstLine="720"/>
+      </w:pPr>
+      <w:r>
+        <w:tab/>
+      </w:r>
+      <w:proofErr w:type="gramStart"/>
+      <w:r>
+        <w:t>If(</w:t>
+      </w:r>
+      <w:proofErr w:type="gramEnd"/>
+      <w:r>
+        <w:t xml:space="preserve"> reading == null)</w:t>
+      </w:r>
+    </w:p>
+    <w:p>
+      <w:pPr>
+        <w:pStyle w:val="NoSpacing"/>
+        <w:pBdr>
+          <w:top w:val="single" w:sz="4" w:space="1" w:color="auto"/>
+          <w:left w:val="single" w:sz="4" w:space="4" w:color="auto"/>
+          <w:bottom w:val="single" w:sz="4" w:space="1" w:color="auto"/>
+          <w:right w:val="single" w:sz="4" w:space="4" w:color="auto"/>
+        </w:pBdr>
+        <w:ind w:firstLine="720"/>
+      </w:pPr>
+      <w:r>
+        <w:tab/>
+      </w:r>
+      <w:r>
+        <w:tab/>
+        <w:t>Return -1;</w:t>
+      </w:r>
+    </w:p>
+    <w:p>
+      <w:pPr>
+        <w:pStyle w:val="NoSpacing"/>
+        <w:pBdr>
+          <w:top w:val="single" w:sz="4" w:space="1" w:color="auto"/>
+          <w:left w:val="single" w:sz="4" w:space="4" w:color="auto"/>
+          <w:bottom w:val="single" w:sz="4" w:space="1" w:color="auto"/>
+          <w:right w:val="single" w:sz="4" w:space="4" w:color="auto"/>
+        </w:pBdr>
+        <w:ind w:firstLine="720"/>
+      </w:pPr>
+    </w:p>
+    <w:p>
+      <w:pPr>
+        <w:pStyle w:val="NoSpacing"/>
+        <w:pBdr>
+          <w:top w:val="single" w:sz="4" w:space="1" w:color="auto"/>
+          <w:left w:val="single" w:sz="4" w:space="4" w:color="auto"/>
+          <w:bottom w:val="single" w:sz="4" w:space="1" w:color="auto"/>
+          <w:right w:val="single" w:sz="4" w:space="4" w:color="auto"/>
+        </w:pBdr>
+        <w:ind w:firstLine="720"/>
         <w:rPr>
           <w:rFonts w:ascii="Consolas" w:hAnsi="Consolas" w:cs="Consolas"/>
           <w:color w:val="3F7F5F"/>
           <w:sz w:val="20"/>
           <w:szCs w:val="20"/>
         </w:rPr>
-        <w:t xml:space="preserve">        </w:t>
-      </w:r>
+      </w:pPr>
       <w:r>
         <w:rPr>
           <w:rFonts w:ascii="Consolas" w:hAnsi="Consolas" w:cs="Consolas"/>
@@ -4000,6 +4775,33 @@
           <w:sz w:val="20"/>
           <w:szCs w:val="20"/>
         </w:rPr>
+        <w:t xml:space="preserve">       </w:t>
+      </w:r>
+      <w:r>
+        <w:rPr>
+          <w:rFonts w:ascii="Consolas" w:hAnsi="Consolas" w:cs="Consolas"/>
+          <w:color w:val="3F7F5F"/>
+          <w:sz w:val="20"/>
+          <w:szCs w:val="20"/>
+        </w:rPr>
+        <w:t>Remove from system</w:t>
+      </w:r>
+      <w:r>
+        <w:rPr>
+          <w:rFonts w:ascii="Consolas" w:hAnsi="Consolas" w:cs="Consolas"/>
+          <w:color w:val="3F7F5F"/>
+          <w:sz w:val="20"/>
+          <w:szCs w:val="20"/>
+        </w:rPr>
+        <w:t xml:space="preserve"> </w:t>
+      </w:r>
+      <w:r>
+        <w:rPr>
+          <w:rFonts w:ascii="Consolas" w:hAnsi="Consolas" w:cs="Consolas"/>
+          <w:color w:val="3F7F5F"/>
+          <w:sz w:val="20"/>
+          <w:szCs w:val="20"/>
+        </w:rPr>
         <w:t>//</w:t>
       </w:r>
       <w:proofErr w:type="spellStart"/>
@@ -4056,6 +4858,28 @@
         <w:ind w:firstLine="720"/>
       </w:pPr>
       <w:r>
+        <w:rPr>
+          <w:rFonts w:ascii="Consolas" w:hAnsi="Consolas" w:cs="Consolas"/>
+          <w:color w:val="3F7F5F"/>
+          <w:sz w:val="20"/>
+          <w:szCs w:val="20"/>
+        </w:rPr>
+        <w:tab/>
+        <w:t>Return 0;</w:t>
+      </w:r>
+    </w:p>
+    <w:p>
+      <w:pPr>
+        <w:pStyle w:val="NoSpacing"/>
+        <w:pBdr>
+          <w:top w:val="single" w:sz="4" w:space="1" w:color="auto"/>
+          <w:left w:val="single" w:sz="4" w:space="4" w:color="auto"/>
+          <w:bottom w:val="single" w:sz="4" w:space="1" w:color="auto"/>
+          <w:right w:val="single" w:sz="4" w:space="4" w:color="auto"/>
+        </w:pBdr>
+        <w:ind w:firstLine="720"/>
+      </w:pPr>
+      <w:r>
         <w:t>}</w:t>
       </w:r>
     </w:p>
@@ -4081,6 +4905,9 @@
         <w:t>//end class</w:t>
       </w:r>
     </w:p>
+    <w:p/>
+    <w:p/>
+    <w:p/>
     <w:p/>
     <w:p/>
     <w:p>
@@ -4667,6 +5494,7 @@
   <w:style w:type="character" w:default="1" w:styleId="DefaultParagraphFont">
     <w:name w:val="Default Paragraph Font"/>
     <w:uiPriority w:val="1"/>
+    <w:semiHidden/>
     <w:unhideWhenUsed/>
   </w:style>
   <w:style w:type="table" w:default="1" w:styleId="TableNormal">

</xml_diff>

<commit_message>
Slight update on #2
</commit_message>
<xml_diff>
--- a/CSE 150 Design Document Project 2.docx
+++ b/CSE 150 Design Document Project 2.docx
@@ -3841,9 +3841,4383 @@
     </w:p>
     <w:p/>
     <w:p>
+      <w:r>
+        <w:t xml:space="preserve">First we need to keep track of available physical memory pages, for example a linked list. This would be done in the UserKernel Class. </w:t>
+      </w:r>
+    </w:p>
+    <w:p/>
+    <w:p>
+      <w:r>
+        <w:t xml:space="preserve">For the UserProcess class, we need to change readVirtualMemory() to correctly calculate where the virtual memory is to copy to an area in the physical memory. </w:t>
+      </w:r>
+    </w:p>
+    <w:p>
+      <w:pPr>
+        <w:pBdr>
+          <w:top w:val="single" w:sz="4" w:space="1" w:color="auto"/>
+          <w:left w:val="single" w:sz="4" w:space="4" w:color="auto"/>
+          <w:bottom w:val="single" w:sz="4" w:space="1" w:color="auto"/>
+          <w:right w:val="single" w:sz="4" w:space="4" w:color="auto"/>
+        </w:pBdr>
+        <w:autoSpaceDE w:val="0"/>
+        <w:autoSpaceDN w:val="0"/>
+        <w:adjustRightInd w:val="0"/>
+        <w:spacing w:after="0" w:line="240" w:lineRule="auto"/>
+        <w:rPr>
+          <w:rFonts w:ascii="Consolas" w:hAnsi="Consolas" w:cs="Consolas"/>
+          <w:sz w:val="20"/>
+          <w:szCs w:val="20"/>
+        </w:rPr>
+      </w:pPr>
+      <w:r>
+        <w:rPr>
+          <w:rFonts w:ascii="Consolas" w:hAnsi="Consolas" w:cs="Consolas"/>
+          <w:b/>
+          <w:bCs/>
+          <w:color w:val="7F0055"/>
+          <w:sz w:val="20"/>
+          <w:szCs w:val="20"/>
+        </w:rPr>
+        <w:t>public</w:t>
+      </w:r>
+      <w:r>
+        <w:rPr>
+          <w:rFonts w:ascii="Consolas" w:hAnsi="Consolas" w:cs="Consolas"/>
+          <w:color w:val="000000"/>
+          <w:sz w:val="20"/>
+          <w:szCs w:val="20"/>
+        </w:rPr>
+        <w:t xml:space="preserve"> </w:t>
+      </w:r>
+      <w:r>
+        <w:rPr>
+          <w:rFonts w:ascii="Consolas" w:hAnsi="Consolas" w:cs="Consolas"/>
+          <w:b/>
+          <w:bCs/>
+          <w:color w:val="7F0055"/>
+          <w:sz w:val="20"/>
+          <w:szCs w:val="20"/>
+        </w:rPr>
+        <w:t>int</w:t>
+      </w:r>
+      <w:r>
+        <w:rPr>
+          <w:rFonts w:ascii="Consolas" w:hAnsi="Consolas" w:cs="Consolas"/>
+          <w:color w:val="000000"/>
+          <w:sz w:val="20"/>
+          <w:szCs w:val="20"/>
+        </w:rPr>
+        <w:t xml:space="preserve"> readVirtualMemory(</w:t>
+      </w:r>
+      <w:r>
+        <w:rPr>
+          <w:rFonts w:ascii="Consolas" w:hAnsi="Consolas" w:cs="Consolas"/>
+          <w:b/>
+          <w:bCs/>
+          <w:color w:val="7F0055"/>
+          <w:sz w:val="20"/>
+          <w:szCs w:val="20"/>
+        </w:rPr>
+        <w:t>int</w:t>
+      </w:r>
+      <w:r>
+        <w:rPr>
+          <w:rFonts w:ascii="Consolas" w:hAnsi="Consolas" w:cs="Consolas"/>
+          <w:color w:val="000000"/>
+          <w:sz w:val="20"/>
+          <w:szCs w:val="20"/>
+        </w:rPr>
+        <w:t xml:space="preserve"> </w:t>
+      </w:r>
+      <w:r>
+        <w:rPr>
+          <w:rFonts w:ascii="Consolas" w:hAnsi="Consolas" w:cs="Consolas"/>
+          <w:color w:val="6A3E3E"/>
+          <w:sz w:val="20"/>
+          <w:szCs w:val="20"/>
+        </w:rPr>
+        <w:t>vaddr</w:t>
+      </w:r>
+      <w:r>
+        <w:rPr>
+          <w:rFonts w:ascii="Consolas" w:hAnsi="Consolas" w:cs="Consolas"/>
+          <w:color w:val="000000"/>
+          <w:sz w:val="20"/>
+          <w:szCs w:val="20"/>
+        </w:rPr>
+        <w:t xml:space="preserve">, </w:t>
+      </w:r>
+      <w:r>
+        <w:rPr>
+          <w:rFonts w:ascii="Consolas" w:hAnsi="Consolas" w:cs="Consolas"/>
+          <w:b/>
+          <w:bCs/>
+          <w:color w:val="7F0055"/>
+          <w:sz w:val="20"/>
+          <w:szCs w:val="20"/>
+        </w:rPr>
+        <w:t>byte</w:t>
+      </w:r>
+      <w:r>
+        <w:rPr>
+          <w:rFonts w:ascii="Consolas" w:hAnsi="Consolas" w:cs="Consolas"/>
+          <w:color w:val="000000"/>
+          <w:sz w:val="20"/>
+          <w:szCs w:val="20"/>
+        </w:rPr>
+        <w:t xml:space="preserve">[] </w:t>
+      </w:r>
+      <w:r>
+        <w:rPr>
+          <w:rFonts w:ascii="Consolas" w:hAnsi="Consolas" w:cs="Consolas"/>
+          <w:color w:val="6A3E3E"/>
+          <w:sz w:val="20"/>
+          <w:szCs w:val="20"/>
+        </w:rPr>
+        <w:t>data</w:t>
+      </w:r>
+      <w:r>
+        <w:rPr>
+          <w:rFonts w:ascii="Consolas" w:hAnsi="Consolas" w:cs="Consolas"/>
+          <w:color w:val="000000"/>
+          <w:sz w:val="20"/>
+          <w:szCs w:val="20"/>
+        </w:rPr>
+        <w:t xml:space="preserve">, </w:t>
+      </w:r>
+      <w:r>
+        <w:rPr>
+          <w:rFonts w:ascii="Consolas" w:hAnsi="Consolas" w:cs="Consolas"/>
+          <w:b/>
+          <w:bCs/>
+          <w:color w:val="7F0055"/>
+          <w:sz w:val="20"/>
+          <w:szCs w:val="20"/>
+        </w:rPr>
+        <w:t>int</w:t>
+      </w:r>
+      <w:r>
+        <w:rPr>
+          <w:rFonts w:ascii="Consolas" w:hAnsi="Consolas" w:cs="Consolas"/>
+          <w:color w:val="000000"/>
+          <w:sz w:val="20"/>
+          <w:szCs w:val="20"/>
+        </w:rPr>
+        <w:t xml:space="preserve"> </w:t>
+      </w:r>
+      <w:r>
+        <w:rPr>
+          <w:rFonts w:ascii="Consolas" w:hAnsi="Consolas" w:cs="Consolas"/>
+          <w:color w:val="6A3E3E"/>
+          <w:sz w:val="20"/>
+          <w:szCs w:val="20"/>
+        </w:rPr>
+        <w:t>offset</w:t>
+      </w:r>
+      <w:r>
+        <w:rPr>
+          <w:rFonts w:ascii="Consolas" w:hAnsi="Consolas" w:cs="Consolas"/>
+          <w:color w:val="000000"/>
+          <w:sz w:val="20"/>
+          <w:szCs w:val="20"/>
+        </w:rPr>
+        <w:t>,</w:t>
+      </w:r>
+    </w:p>
+    <w:p>
+      <w:pPr>
+        <w:pBdr>
+          <w:top w:val="single" w:sz="4" w:space="1" w:color="auto"/>
+          <w:left w:val="single" w:sz="4" w:space="4" w:color="auto"/>
+          <w:bottom w:val="single" w:sz="4" w:space="1" w:color="auto"/>
+          <w:right w:val="single" w:sz="4" w:space="4" w:color="auto"/>
+        </w:pBdr>
+        <w:autoSpaceDE w:val="0"/>
+        <w:autoSpaceDN w:val="0"/>
+        <w:adjustRightInd w:val="0"/>
+        <w:spacing w:after="0" w:line="240" w:lineRule="auto"/>
+        <w:rPr>
+          <w:rFonts w:ascii="Consolas" w:hAnsi="Consolas" w:cs="Consolas"/>
+          <w:color w:val="000000"/>
+          <w:sz w:val="20"/>
+          <w:szCs w:val="20"/>
+        </w:rPr>
+      </w:pPr>
+      <w:r>
+        <w:rPr>
+          <w:rFonts w:ascii="Consolas" w:hAnsi="Consolas" w:cs="Consolas"/>
+          <w:color w:val="000000"/>
+          <w:sz w:val="20"/>
+          <w:szCs w:val="20"/>
+        </w:rPr>
+        <w:tab/>
+      </w:r>
+      <w:r>
+        <w:rPr>
+          <w:rFonts w:ascii="Consolas" w:hAnsi="Consolas" w:cs="Consolas"/>
+          <w:color w:val="000000"/>
+          <w:sz w:val="20"/>
+          <w:szCs w:val="20"/>
+        </w:rPr>
+        <w:tab/>
+      </w:r>
+      <w:r>
+        <w:rPr>
+          <w:rFonts w:ascii="Consolas" w:hAnsi="Consolas" w:cs="Consolas"/>
+          <w:color w:val="000000"/>
+          <w:sz w:val="20"/>
+          <w:szCs w:val="20"/>
+        </w:rPr>
+        <w:tab/>
+      </w:r>
+      <w:r>
+        <w:rPr>
+          <w:rFonts w:ascii="Consolas" w:hAnsi="Consolas" w:cs="Consolas"/>
+          <w:color w:val="000000"/>
+          <w:sz w:val="20"/>
+          <w:szCs w:val="20"/>
+        </w:rPr>
+        <w:tab/>
+        <w:t xml:space="preserve"> </w:t>
+      </w:r>
+      <w:r>
+        <w:rPr>
+          <w:rFonts w:ascii="Consolas" w:hAnsi="Consolas" w:cs="Consolas"/>
+          <w:b/>
+          <w:bCs/>
+          <w:color w:val="7F0055"/>
+          <w:sz w:val="20"/>
+          <w:szCs w:val="20"/>
+        </w:rPr>
+        <w:t>int</w:t>
+      </w:r>
+      <w:r>
+        <w:rPr>
+          <w:rFonts w:ascii="Consolas" w:hAnsi="Consolas" w:cs="Consolas"/>
+          <w:color w:val="000000"/>
+          <w:sz w:val="20"/>
+          <w:szCs w:val="20"/>
+        </w:rPr>
+        <w:t xml:space="preserve"> </w:t>
+      </w:r>
+      <w:r>
+        <w:rPr>
+          <w:rFonts w:ascii="Consolas" w:hAnsi="Consolas" w:cs="Consolas"/>
+          <w:color w:val="6A3E3E"/>
+          <w:sz w:val="20"/>
+          <w:szCs w:val="20"/>
+        </w:rPr>
+        <w:t>length</w:t>
+      </w:r>
+      <w:r>
+        <w:rPr>
+          <w:rFonts w:ascii="Consolas" w:hAnsi="Consolas" w:cs="Consolas"/>
+          <w:color w:val="000000"/>
+          <w:sz w:val="20"/>
+          <w:szCs w:val="20"/>
+        </w:rPr>
+        <w:t>) {</w:t>
+      </w:r>
+    </w:p>
+    <w:p>
+      <w:pPr>
+        <w:pBdr>
+          <w:top w:val="single" w:sz="4" w:space="1" w:color="auto"/>
+          <w:left w:val="single" w:sz="4" w:space="4" w:color="auto"/>
+          <w:bottom w:val="single" w:sz="4" w:space="1" w:color="auto"/>
+          <w:right w:val="single" w:sz="4" w:space="4" w:color="auto"/>
+        </w:pBdr>
+        <w:autoSpaceDE w:val="0"/>
+        <w:autoSpaceDN w:val="0"/>
+        <w:adjustRightInd w:val="0"/>
+        <w:spacing w:after="0" w:line="240" w:lineRule="auto"/>
+        <w:rPr>
+          <w:rFonts w:ascii="Consolas" w:hAnsi="Consolas" w:cs="Consolas"/>
+          <w:color w:val="000000"/>
+          <w:sz w:val="20"/>
+          <w:szCs w:val="20"/>
+        </w:rPr>
+      </w:pPr>
+    </w:p>
+    <w:p>
+      <w:pPr>
+        <w:pBdr>
+          <w:top w:val="single" w:sz="4" w:space="1" w:color="auto"/>
+          <w:left w:val="single" w:sz="4" w:space="4" w:color="auto"/>
+          <w:bottom w:val="single" w:sz="4" w:space="1" w:color="auto"/>
+          <w:right w:val="single" w:sz="4" w:space="4" w:color="auto"/>
+        </w:pBdr>
+        <w:autoSpaceDE w:val="0"/>
+        <w:autoSpaceDN w:val="0"/>
+        <w:adjustRightInd w:val="0"/>
+        <w:spacing w:after="0" w:line="240" w:lineRule="auto"/>
+        <w:rPr>
+          <w:rFonts w:ascii="Consolas" w:hAnsi="Consolas" w:cs="Consolas"/>
+          <w:sz w:val="20"/>
+          <w:szCs w:val="20"/>
+        </w:rPr>
+      </w:pPr>
+      <w:r>
+        <w:rPr>
+          <w:rFonts w:ascii="Consolas" w:hAnsi="Consolas" w:cs="Consolas"/>
+          <w:color w:val="000000"/>
+          <w:sz w:val="20"/>
+          <w:szCs w:val="20"/>
+        </w:rPr>
+        <w:tab/>
+        <w:t>//*********************original code*******************************/</w:t>
+      </w:r>
+    </w:p>
+    <w:p>
+      <w:pPr>
+        <w:pBdr>
+          <w:top w:val="single" w:sz="4" w:space="1" w:color="auto"/>
+          <w:left w:val="single" w:sz="4" w:space="4" w:color="auto"/>
+          <w:bottom w:val="single" w:sz="4" w:space="1" w:color="auto"/>
+          <w:right w:val="single" w:sz="4" w:space="4" w:color="auto"/>
+        </w:pBdr>
+        <w:autoSpaceDE w:val="0"/>
+        <w:autoSpaceDN w:val="0"/>
+        <w:adjustRightInd w:val="0"/>
+        <w:spacing w:after="0" w:line="240" w:lineRule="auto"/>
+        <w:rPr>
+          <w:rFonts w:ascii="Consolas" w:hAnsi="Consolas" w:cs="Consolas"/>
+          <w:sz w:val="20"/>
+          <w:szCs w:val="20"/>
+        </w:rPr>
+      </w:pPr>
+      <w:r>
+        <w:rPr>
+          <w:rFonts w:ascii="Consolas" w:hAnsi="Consolas" w:cs="Consolas"/>
+          <w:color w:val="000000"/>
+          <w:sz w:val="20"/>
+          <w:szCs w:val="20"/>
+        </w:rPr>
+        <w:tab/>
+        <w:t>Lib.</w:t>
+      </w:r>
+      <w:r>
+        <w:rPr>
+          <w:rFonts w:ascii="Consolas" w:hAnsi="Consolas" w:cs="Consolas"/>
+          <w:i/>
+          <w:iCs/>
+          <w:color w:val="000000"/>
+          <w:sz w:val="20"/>
+          <w:szCs w:val="20"/>
+        </w:rPr>
+        <w:t>assertTrue</w:t>
+      </w:r>
+      <w:r>
+        <w:rPr>
+          <w:rFonts w:ascii="Consolas" w:hAnsi="Consolas" w:cs="Consolas"/>
+          <w:color w:val="000000"/>
+          <w:sz w:val="20"/>
+          <w:szCs w:val="20"/>
+        </w:rPr>
+        <w:t>(</w:t>
+      </w:r>
+      <w:r>
+        <w:rPr>
+          <w:rFonts w:ascii="Consolas" w:hAnsi="Consolas" w:cs="Consolas"/>
+          <w:color w:val="6A3E3E"/>
+          <w:sz w:val="20"/>
+          <w:szCs w:val="20"/>
+        </w:rPr>
+        <w:t>offset</w:t>
+      </w:r>
+      <w:r>
+        <w:rPr>
+          <w:rFonts w:ascii="Consolas" w:hAnsi="Consolas" w:cs="Consolas"/>
+          <w:color w:val="000000"/>
+          <w:sz w:val="20"/>
+          <w:szCs w:val="20"/>
+        </w:rPr>
+        <w:t xml:space="preserve"> &gt;= 0 &amp;&amp; </w:t>
+      </w:r>
+      <w:r>
+        <w:rPr>
+          <w:rFonts w:ascii="Consolas" w:hAnsi="Consolas" w:cs="Consolas"/>
+          <w:color w:val="6A3E3E"/>
+          <w:sz w:val="20"/>
+          <w:szCs w:val="20"/>
+        </w:rPr>
+        <w:t>length</w:t>
+      </w:r>
+      <w:r>
+        <w:rPr>
+          <w:rFonts w:ascii="Consolas" w:hAnsi="Consolas" w:cs="Consolas"/>
+          <w:color w:val="000000"/>
+          <w:sz w:val="20"/>
+          <w:szCs w:val="20"/>
+        </w:rPr>
+        <w:t xml:space="preserve"> &gt;= 0 &amp;&amp; </w:t>
+      </w:r>
+      <w:r>
+        <w:rPr>
+          <w:rFonts w:ascii="Consolas" w:hAnsi="Consolas" w:cs="Consolas"/>
+          <w:color w:val="6A3E3E"/>
+          <w:sz w:val="20"/>
+          <w:szCs w:val="20"/>
+        </w:rPr>
+        <w:t>offset</w:t>
+      </w:r>
+      <w:r>
+        <w:rPr>
+          <w:rFonts w:ascii="Consolas" w:hAnsi="Consolas" w:cs="Consolas"/>
+          <w:color w:val="000000"/>
+          <w:sz w:val="20"/>
+          <w:szCs w:val="20"/>
+        </w:rPr>
+        <w:t>+</w:t>
+      </w:r>
+      <w:r>
+        <w:rPr>
+          <w:rFonts w:ascii="Consolas" w:hAnsi="Consolas" w:cs="Consolas"/>
+          <w:color w:val="6A3E3E"/>
+          <w:sz w:val="20"/>
+          <w:szCs w:val="20"/>
+        </w:rPr>
+        <w:t>length</w:t>
+      </w:r>
+      <w:r>
+        <w:rPr>
+          <w:rFonts w:ascii="Consolas" w:hAnsi="Consolas" w:cs="Consolas"/>
+          <w:color w:val="000000"/>
+          <w:sz w:val="20"/>
+          <w:szCs w:val="20"/>
+        </w:rPr>
+        <w:t xml:space="preserve"> &lt;= </w:t>
+      </w:r>
+      <w:r>
+        <w:rPr>
+          <w:rFonts w:ascii="Consolas" w:hAnsi="Consolas" w:cs="Consolas"/>
+          <w:color w:val="6A3E3E"/>
+          <w:sz w:val="20"/>
+          <w:szCs w:val="20"/>
+        </w:rPr>
+        <w:t>data</w:t>
+      </w:r>
+      <w:r>
+        <w:rPr>
+          <w:rFonts w:ascii="Consolas" w:hAnsi="Consolas" w:cs="Consolas"/>
+          <w:color w:val="000000"/>
+          <w:sz w:val="20"/>
+          <w:szCs w:val="20"/>
+        </w:rPr>
+        <w:t>.</w:t>
+      </w:r>
+      <w:r>
+        <w:rPr>
+          <w:rFonts w:ascii="Consolas" w:hAnsi="Consolas" w:cs="Consolas"/>
+          <w:color w:val="0000C0"/>
+          <w:sz w:val="20"/>
+          <w:szCs w:val="20"/>
+        </w:rPr>
+        <w:t>length</w:t>
+      </w:r>
+      <w:r>
+        <w:rPr>
+          <w:rFonts w:ascii="Consolas" w:hAnsi="Consolas" w:cs="Consolas"/>
+          <w:color w:val="000000"/>
+          <w:sz w:val="20"/>
+          <w:szCs w:val="20"/>
+        </w:rPr>
+        <w:t>);</w:t>
+      </w:r>
+    </w:p>
+    <w:p>
+      <w:pPr>
+        <w:pBdr>
+          <w:top w:val="single" w:sz="4" w:space="1" w:color="auto"/>
+          <w:left w:val="single" w:sz="4" w:space="4" w:color="auto"/>
+          <w:bottom w:val="single" w:sz="4" w:space="1" w:color="auto"/>
+          <w:right w:val="single" w:sz="4" w:space="4" w:color="auto"/>
+        </w:pBdr>
+        <w:autoSpaceDE w:val="0"/>
+        <w:autoSpaceDN w:val="0"/>
+        <w:adjustRightInd w:val="0"/>
+        <w:spacing w:after="0" w:line="240" w:lineRule="auto"/>
+        <w:rPr>
+          <w:rFonts w:ascii="Consolas" w:hAnsi="Consolas" w:cs="Consolas"/>
+          <w:sz w:val="20"/>
+          <w:szCs w:val="20"/>
+        </w:rPr>
+      </w:pPr>
+    </w:p>
+    <w:p>
+      <w:pPr>
+        <w:pBdr>
+          <w:top w:val="single" w:sz="4" w:space="1" w:color="auto"/>
+          <w:left w:val="single" w:sz="4" w:space="4" w:color="auto"/>
+          <w:bottom w:val="single" w:sz="4" w:space="1" w:color="auto"/>
+          <w:right w:val="single" w:sz="4" w:space="4" w:color="auto"/>
+        </w:pBdr>
+        <w:autoSpaceDE w:val="0"/>
+        <w:autoSpaceDN w:val="0"/>
+        <w:adjustRightInd w:val="0"/>
+        <w:spacing w:after="0" w:line="240" w:lineRule="auto"/>
+        <w:rPr>
+          <w:rFonts w:ascii="Consolas" w:hAnsi="Consolas" w:cs="Consolas"/>
+          <w:sz w:val="20"/>
+          <w:szCs w:val="20"/>
+        </w:rPr>
+      </w:pPr>
+      <w:r>
+        <w:rPr>
+          <w:rFonts w:ascii="Consolas" w:hAnsi="Consolas" w:cs="Consolas"/>
+          <w:color w:val="000000"/>
+          <w:sz w:val="20"/>
+          <w:szCs w:val="20"/>
+        </w:rPr>
+        <w:tab/>
+      </w:r>
+      <w:r>
+        <w:rPr>
+          <w:rFonts w:ascii="Consolas" w:hAnsi="Consolas" w:cs="Consolas"/>
+          <w:b/>
+          <w:bCs/>
+          <w:color w:val="7F0055"/>
+          <w:sz w:val="20"/>
+          <w:szCs w:val="20"/>
+        </w:rPr>
+        <w:t>byte</w:t>
+      </w:r>
+      <w:r>
+        <w:rPr>
+          <w:rFonts w:ascii="Consolas" w:hAnsi="Consolas" w:cs="Consolas"/>
+          <w:color w:val="000000"/>
+          <w:sz w:val="20"/>
+          <w:szCs w:val="20"/>
+        </w:rPr>
+        <w:t xml:space="preserve">[] </w:t>
+      </w:r>
+      <w:r>
+        <w:rPr>
+          <w:rFonts w:ascii="Consolas" w:hAnsi="Consolas" w:cs="Consolas"/>
+          <w:color w:val="6A3E3E"/>
+          <w:sz w:val="20"/>
+          <w:szCs w:val="20"/>
+        </w:rPr>
+        <w:t>memory</w:t>
+      </w:r>
+      <w:r>
+        <w:rPr>
+          <w:rFonts w:ascii="Consolas" w:hAnsi="Consolas" w:cs="Consolas"/>
+          <w:color w:val="000000"/>
+          <w:sz w:val="20"/>
+          <w:szCs w:val="20"/>
+        </w:rPr>
+        <w:t xml:space="preserve"> = Machine.</w:t>
+      </w:r>
+      <w:r>
+        <w:rPr>
+          <w:rFonts w:ascii="Consolas" w:hAnsi="Consolas" w:cs="Consolas"/>
+          <w:i/>
+          <w:iCs/>
+          <w:color w:val="000000"/>
+          <w:sz w:val="20"/>
+          <w:szCs w:val="20"/>
+        </w:rPr>
+        <w:t>processor</w:t>
+      </w:r>
+      <w:r>
+        <w:rPr>
+          <w:rFonts w:ascii="Consolas" w:hAnsi="Consolas" w:cs="Consolas"/>
+          <w:color w:val="000000"/>
+          <w:sz w:val="20"/>
+          <w:szCs w:val="20"/>
+        </w:rPr>
+        <w:t>().getMemory();</w:t>
+      </w:r>
+    </w:p>
+    <w:p>
+      <w:pPr>
+        <w:pBdr>
+          <w:top w:val="single" w:sz="4" w:space="1" w:color="auto"/>
+          <w:left w:val="single" w:sz="4" w:space="4" w:color="auto"/>
+          <w:bottom w:val="single" w:sz="4" w:space="1" w:color="auto"/>
+          <w:right w:val="single" w:sz="4" w:space="4" w:color="auto"/>
+        </w:pBdr>
+        <w:autoSpaceDE w:val="0"/>
+        <w:autoSpaceDN w:val="0"/>
+        <w:adjustRightInd w:val="0"/>
+        <w:spacing w:after="0" w:line="240" w:lineRule="auto"/>
+        <w:rPr>
+          <w:rFonts w:ascii="Consolas" w:hAnsi="Consolas" w:cs="Consolas"/>
+          <w:sz w:val="20"/>
+          <w:szCs w:val="20"/>
+        </w:rPr>
+      </w:pPr>
+      <w:r>
+        <w:rPr>
+          <w:rFonts w:ascii="Consolas" w:hAnsi="Consolas" w:cs="Consolas"/>
+          <w:color w:val="000000"/>
+          <w:sz w:val="20"/>
+          <w:szCs w:val="20"/>
+        </w:rPr>
+        <w:tab/>
+      </w:r>
+    </w:p>
+    <w:p>
+      <w:pPr>
+        <w:pBdr>
+          <w:top w:val="single" w:sz="4" w:space="1" w:color="auto"/>
+          <w:left w:val="single" w:sz="4" w:space="4" w:color="auto"/>
+          <w:bottom w:val="single" w:sz="4" w:space="1" w:color="auto"/>
+          <w:right w:val="single" w:sz="4" w:space="4" w:color="auto"/>
+        </w:pBdr>
+        <w:autoSpaceDE w:val="0"/>
+        <w:autoSpaceDN w:val="0"/>
+        <w:adjustRightInd w:val="0"/>
+        <w:spacing w:after="0" w:line="240" w:lineRule="auto"/>
+        <w:rPr>
+          <w:rFonts w:ascii="Consolas" w:hAnsi="Consolas" w:cs="Consolas"/>
+          <w:sz w:val="20"/>
+          <w:szCs w:val="20"/>
+        </w:rPr>
+      </w:pPr>
+      <w:r>
+        <w:rPr>
+          <w:rFonts w:ascii="Consolas" w:hAnsi="Consolas" w:cs="Consolas"/>
+          <w:color w:val="000000"/>
+          <w:sz w:val="20"/>
+          <w:szCs w:val="20"/>
+        </w:rPr>
+        <w:tab/>
+      </w:r>
+      <w:r>
+        <w:rPr>
+          <w:rFonts w:ascii="Consolas" w:hAnsi="Consolas" w:cs="Consolas"/>
+          <w:color w:val="3F7F5F"/>
+          <w:sz w:val="20"/>
+          <w:szCs w:val="20"/>
+        </w:rPr>
+        <w:t>// for now, just assume that virtual addresses equal physical addresses</w:t>
+      </w:r>
+    </w:p>
+    <w:p>
+      <w:pPr>
+        <w:pBdr>
+          <w:top w:val="single" w:sz="4" w:space="1" w:color="auto"/>
+          <w:left w:val="single" w:sz="4" w:space="4" w:color="auto"/>
+          <w:bottom w:val="single" w:sz="4" w:space="1" w:color="auto"/>
+          <w:right w:val="single" w:sz="4" w:space="4" w:color="auto"/>
+        </w:pBdr>
+        <w:autoSpaceDE w:val="0"/>
+        <w:autoSpaceDN w:val="0"/>
+        <w:adjustRightInd w:val="0"/>
+        <w:spacing w:after="0" w:line="240" w:lineRule="auto"/>
+        <w:rPr>
+          <w:rFonts w:ascii="Consolas" w:hAnsi="Consolas" w:cs="Consolas"/>
+          <w:sz w:val="20"/>
+          <w:szCs w:val="20"/>
+        </w:rPr>
+      </w:pPr>
+      <w:r>
+        <w:rPr>
+          <w:rFonts w:ascii="Consolas" w:hAnsi="Consolas" w:cs="Consolas"/>
+          <w:color w:val="000000"/>
+          <w:sz w:val="20"/>
+          <w:szCs w:val="20"/>
+        </w:rPr>
+        <w:tab/>
+      </w:r>
+      <w:r>
+        <w:rPr>
+          <w:rFonts w:ascii="Consolas" w:hAnsi="Consolas" w:cs="Consolas"/>
+          <w:b/>
+          <w:bCs/>
+          <w:color w:val="7F0055"/>
+          <w:sz w:val="20"/>
+          <w:szCs w:val="20"/>
+        </w:rPr>
+        <w:t>if</w:t>
+      </w:r>
+      <w:r>
+        <w:rPr>
+          <w:rFonts w:ascii="Consolas" w:hAnsi="Consolas" w:cs="Consolas"/>
+          <w:color w:val="000000"/>
+          <w:sz w:val="20"/>
+          <w:szCs w:val="20"/>
+        </w:rPr>
+        <w:t xml:space="preserve"> (</w:t>
+      </w:r>
+      <w:r>
+        <w:rPr>
+          <w:rFonts w:ascii="Consolas" w:hAnsi="Consolas" w:cs="Consolas"/>
+          <w:color w:val="6A3E3E"/>
+          <w:sz w:val="20"/>
+          <w:szCs w:val="20"/>
+        </w:rPr>
+        <w:t>vaddr</w:t>
+      </w:r>
+      <w:r>
+        <w:rPr>
+          <w:rFonts w:ascii="Consolas" w:hAnsi="Consolas" w:cs="Consolas"/>
+          <w:color w:val="000000"/>
+          <w:sz w:val="20"/>
+          <w:szCs w:val="20"/>
+        </w:rPr>
+        <w:t xml:space="preserve"> &lt; 0 || </w:t>
+      </w:r>
+      <w:r>
+        <w:rPr>
+          <w:rFonts w:ascii="Consolas" w:hAnsi="Consolas" w:cs="Consolas"/>
+          <w:color w:val="6A3E3E"/>
+          <w:sz w:val="20"/>
+          <w:szCs w:val="20"/>
+        </w:rPr>
+        <w:t>vaddr</w:t>
+      </w:r>
+      <w:r>
+        <w:rPr>
+          <w:rFonts w:ascii="Consolas" w:hAnsi="Consolas" w:cs="Consolas"/>
+          <w:color w:val="000000"/>
+          <w:sz w:val="20"/>
+          <w:szCs w:val="20"/>
+        </w:rPr>
+        <w:t xml:space="preserve"> &gt;= </w:t>
+      </w:r>
+      <w:r>
+        <w:rPr>
+          <w:rFonts w:ascii="Consolas" w:hAnsi="Consolas" w:cs="Consolas"/>
+          <w:color w:val="6A3E3E"/>
+          <w:sz w:val="20"/>
+          <w:szCs w:val="20"/>
+        </w:rPr>
+        <w:t>memory</w:t>
+      </w:r>
+      <w:r>
+        <w:rPr>
+          <w:rFonts w:ascii="Consolas" w:hAnsi="Consolas" w:cs="Consolas"/>
+          <w:color w:val="000000"/>
+          <w:sz w:val="20"/>
+          <w:szCs w:val="20"/>
+        </w:rPr>
+        <w:t>.</w:t>
+      </w:r>
+      <w:r>
+        <w:rPr>
+          <w:rFonts w:ascii="Consolas" w:hAnsi="Consolas" w:cs="Consolas"/>
+          <w:color w:val="0000C0"/>
+          <w:sz w:val="20"/>
+          <w:szCs w:val="20"/>
+        </w:rPr>
+        <w:t>length</w:t>
+      </w:r>
+      <w:r>
+        <w:rPr>
+          <w:rFonts w:ascii="Consolas" w:hAnsi="Consolas" w:cs="Consolas"/>
+          <w:color w:val="000000"/>
+          <w:sz w:val="20"/>
+          <w:szCs w:val="20"/>
+        </w:rPr>
+        <w:t>)</w:t>
+      </w:r>
+    </w:p>
+    <w:p>
+      <w:pPr>
+        <w:pBdr>
+          <w:top w:val="single" w:sz="4" w:space="1" w:color="auto"/>
+          <w:left w:val="single" w:sz="4" w:space="4" w:color="auto"/>
+          <w:bottom w:val="single" w:sz="4" w:space="1" w:color="auto"/>
+          <w:right w:val="single" w:sz="4" w:space="4" w:color="auto"/>
+        </w:pBdr>
+        <w:autoSpaceDE w:val="0"/>
+        <w:autoSpaceDN w:val="0"/>
+        <w:adjustRightInd w:val="0"/>
+        <w:spacing w:after="0" w:line="240" w:lineRule="auto"/>
+        <w:rPr>
+          <w:rFonts w:ascii="Consolas" w:hAnsi="Consolas" w:cs="Consolas"/>
+          <w:sz w:val="20"/>
+          <w:szCs w:val="20"/>
+        </w:rPr>
+      </w:pPr>
+      <w:r>
+        <w:rPr>
+          <w:rFonts w:ascii="Consolas" w:hAnsi="Consolas" w:cs="Consolas"/>
+          <w:color w:val="000000"/>
+          <w:sz w:val="20"/>
+          <w:szCs w:val="20"/>
+        </w:rPr>
+        <w:tab/>
+        <w:t xml:space="preserve">    </w:t>
+      </w:r>
+      <w:r>
+        <w:rPr>
+          <w:rFonts w:ascii="Consolas" w:hAnsi="Consolas" w:cs="Consolas"/>
+          <w:b/>
+          <w:bCs/>
+          <w:color w:val="7F0055"/>
+          <w:sz w:val="20"/>
+          <w:szCs w:val="20"/>
+        </w:rPr>
+        <w:t>return</w:t>
+      </w:r>
+      <w:r>
+        <w:rPr>
+          <w:rFonts w:ascii="Consolas" w:hAnsi="Consolas" w:cs="Consolas"/>
+          <w:color w:val="000000"/>
+          <w:sz w:val="20"/>
+          <w:szCs w:val="20"/>
+        </w:rPr>
+        <w:t xml:space="preserve"> 0;</w:t>
+      </w:r>
+    </w:p>
+    <w:p>
+      <w:pPr>
+        <w:pBdr>
+          <w:top w:val="single" w:sz="4" w:space="1" w:color="auto"/>
+          <w:left w:val="single" w:sz="4" w:space="4" w:color="auto"/>
+          <w:bottom w:val="single" w:sz="4" w:space="1" w:color="auto"/>
+          <w:right w:val="single" w:sz="4" w:space="4" w:color="auto"/>
+        </w:pBdr>
+        <w:autoSpaceDE w:val="0"/>
+        <w:autoSpaceDN w:val="0"/>
+        <w:adjustRightInd w:val="0"/>
+        <w:spacing w:after="0" w:line="240" w:lineRule="auto"/>
+        <w:rPr>
+          <w:rFonts w:ascii="Consolas" w:hAnsi="Consolas" w:cs="Consolas"/>
+          <w:sz w:val="20"/>
+          <w:szCs w:val="20"/>
+        </w:rPr>
+      </w:pPr>
+    </w:p>
+    <w:p>
+      <w:pPr>
+        <w:pBdr>
+          <w:top w:val="single" w:sz="4" w:space="1" w:color="auto"/>
+          <w:left w:val="single" w:sz="4" w:space="4" w:color="auto"/>
+          <w:bottom w:val="single" w:sz="4" w:space="1" w:color="auto"/>
+          <w:right w:val="single" w:sz="4" w:space="4" w:color="auto"/>
+        </w:pBdr>
+        <w:autoSpaceDE w:val="0"/>
+        <w:autoSpaceDN w:val="0"/>
+        <w:adjustRightInd w:val="0"/>
+        <w:spacing w:after="0" w:line="240" w:lineRule="auto"/>
+        <w:rPr>
+          <w:rFonts w:ascii="Consolas" w:hAnsi="Consolas" w:cs="Consolas"/>
+          <w:sz w:val="20"/>
+          <w:szCs w:val="20"/>
+        </w:rPr>
+      </w:pPr>
+      <w:r>
+        <w:rPr>
+          <w:rFonts w:ascii="Consolas" w:hAnsi="Consolas" w:cs="Consolas"/>
+          <w:color w:val="000000"/>
+          <w:sz w:val="20"/>
+          <w:szCs w:val="20"/>
+        </w:rPr>
+        <w:tab/>
+      </w:r>
+      <w:r>
+        <w:rPr>
+          <w:rFonts w:ascii="Consolas" w:hAnsi="Consolas" w:cs="Consolas"/>
+          <w:b/>
+          <w:bCs/>
+          <w:color w:val="7F0055"/>
+          <w:sz w:val="20"/>
+          <w:szCs w:val="20"/>
+        </w:rPr>
+        <w:t>int</w:t>
+      </w:r>
+      <w:r>
+        <w:rPr>
+          <w:rFonts w:ascii="Consolas" w:hAnsi="Consolas" w:cs="Consolas"/>
+          <w:color w:val="000000"/>
+          <w:sz w:val="20"/>
+          <w:szCs w:val="20"/>
+        </w:rPr>
+        <w:t xml:space="preserve"> </w:t>
+      </w:r>
+      <w:r>
+        <w:rPr>
+          <w:rFonts w:ascii="Consolas" w:hAnsi="Consolas" w:cs="Consolas"/>
+          <w:color w:val="6A3E3E"/>
+          <w:sz w:val="20"/>
+          <w:szCs w:val="20"/>
+        </w:rPr>
+        <w:t>amount</w:t>
+      </w:r>
+      <w:r>
+        <w:rPr>
+          <w:rFonts w:ascii="Consolas" w:hAnsi="Consolas" w:cs="Consolas"/>
+          <w:color w:val="000000"/>
+          <w:sz w:val="20"/>
+          <w:szCs w:val="20"/>
+        </w:rPr>
+        <w:t xml:space="preserve"> = Math.</w:t>
+      </w:r>
+      <w:r>
+        <w:rPr>
+          <w:rFonts w:ascii="Consolas" w:hAnsi="Consolas" w:cs="Consolas"/>
+          <w:i/>
+          <w:iCs/>
+          <w:color w:val="000000"/>
+          <w:sz w:val="20"/>
+          <w:szCs w:val="20"/>
+        </w:rPr>
+        <w:t>min</w:t>
+      </w:r>
+      <w:r>
+        <w:rPr>
+          <w:rFonts w:ascii="Consolas" w:hAnsi="Consolas" w:cs="Consolas"/>
+          <w:color w:val="000000"/>
+          <w:sz w:val="20"/>
+          <w:szCs w:val="20"/>
+        </w:rPr>
+        <w:t>(</w:t>
+      </w:r>
+      <w:r>
+        <w:rPr>
+          <w:rFonts w:ascii="Consolas" w:hAnsi="Consolas" w:cs="Consolas"/>
+          <w:color w:val="6A3E3E"/>
+          <w:sz w:val="20"/>
+          <w:szCs w:val="20"/>
+        </w:rPr>
+        <w:t>length</w:t>
+      </w:r>
+      <w:r>
+        <w:rPr>
+          <w:rFonts w:ascii="Consolas" w:hAnsi="Consolas" w:cs="Consolas"/>
+          <w:color w:val="000000"/>
+          <w:sz w:val="20"/>
+          <w:szCs w:val="20"/>
+        </w:rPr>
+        <w:t xml:space="preserve">, </w:t>
+      </w:r>
+      <w:r>
+        <w:rPr>
+          <w:rFonts w:ascii="Consolas" w:hAnsi="Consolas" w:cs="Consolas"/>
+          <w:color w:val="6A3E3E"/>
+          <w:sz w:val="20"/>
+          <w:szCs w:val="20"/>
+        </w:rPr>
+        <w:t>memory</w:t>
+      </w:r>
+      <w:r>
+        <w:rPr>
+          <w:rFonts w:ascii="Consolas" w:hAnsi="Consolas" w:cs="Consolas"/>
+          <w:color w:val="000000"/>
+          <w:sz w:val="20"/>
+          <w:szCs w:val="20"/>
+        </w:rPr>
+        <w:t>.</w:t>
+      </w:r>
+      <w:r>
+        <w:rPr>
+          <w:rFonts w:ascii="Consolas" w:hAnsi="Consolas" w:cs="Consolas"/>
+          <w:color w:val="0000C0"/>
+          <w:sz w:val="20"/>
+          <w:szCs w:val="20"/>
+        </w:rPr>
+        <w:t>length</w:t>
+      </w:r>
+      <w:r>
+        <w:rPr>
+          <w:rFonts w:ascii="Consolas" w:hAnsi="Consolas" w:cs="Consolas"/>
+          <w:color w:val="000000"/>
+          <w:sz w:val="20"/>
+          <w:szCs w:val="20"/>
+        </w:rPr>
+        <w:t>-</w:t>
+      </w:r>
+      <w:r>
+        <w:rPr>
+          <w:rFonts w:ascii="Consolas" w:hAnsi="Consolas" w:cs="Consolas"/>
+          <w:color w:val="6A3E3E"/>
+          <w:sz w:val="20"/>
+          <w:szCs w:val="20"/>
+        </w:rPr>
+        <w:t>vaddr</w:t>
+      </w:r>
+      <w:r>
+        <w:rPr>
+          <w:rFonts w:ascii="Consolas" w:hAnsi="Consolas" w:cs="Consolas"/>
+          <w:color w:val="000000"/>
+          <w:sz w:val="20"/>
+          <w:szCs w:val="20"/>
+        </w:rPr>
+        <w:t>);</w:t>
+      </w:r>
+    </w:p>
+    <w:p>
+      <w:pPr>
+        <w:pBdr>
+          <w:top w:val="single" w:sz="4" w:space="1" w:color="auto"/>
+          <w:left w:val="single" w:sz="4" w:space="4" w:color="auto"/>
+          <w:bottom w:val="single" w:sz="4" w:space="1" w:color="auto"/>
+          <w:right w:val="single" w:sz="4" w:space="4" w:color="auto"/>
+        </w:pBdr>
+        <w:autoSpaceDE w:val="0"/>
+        <w:autoSpaceDN w:val="0"/>
+        <w:adjustRightInd w:val="0"/>
+        <w:spacing w:after="0" w:line="240" w:lineRule="auto"/>
+        <w:rPr>
+          <w:rFonts w:ascii="Consolas" w:hAnsi="Consolas" w:cs="Consolas"/>
+          <w:sz w:val="20"/>
+          <w:szCs w:val="20"/>
+        </w:rPr>
+      </w:pPr>
+      <w:r>
+        <w:rPr>
+          <w:rFonts w:ascii="Consolas" w:hAnsi="Consolas" w:cs="Consolas"/>
+          <w:color w:val="000000"/>
+          <w:sz w:val="20"/>
+          <w:szCs w:val="20"/>
+        </w:rPr>
+        <w:tab/>
+        <w:t>System.</w:t>
+      </w:r>
+      <w:r>
+        <w:rPr>
+          <w:rFonts w:ascii="Consolas" w:hAnsi="Consolas" w:cs="Consolas"/>
+          <w:i/>
+          <w:iCs/>
+          <w:color w:val="000000"/>
+          <w:sz w:val="20"/>
+          <w:szCs w:val="20"/>
+        </w:rPr>
+        <w:t>arraycopy</w:t>
+      </w:r>
+      <w:r>
+        <w:rPr>
+          <w:rFonts w:ascii="Consolas" w:hAnsi="Consolas" w:cs="Consolas"/>
+          <w:color w:val="000000"/>
+          <w:sz w:val="20"/>
+          <w:szCs w:val="20"/>
+        </w:rPr>
+        <w:t>(</w:t>
+      </w:r>
+      <w:r>
+        <w:rPr>
+          <w:rFonts w:ascii="Consolas" w:hAnsi="Consolas" w:cs="Consolas"/>
+          <w:color w:val="6A3E3E"/>
+          <w:sz w:val="20"/>
+          <w:szCs w:val="20"/>
+        </w:rPr>
+        <w:t>memory</w:t>
+      </w:r>
+      <w:r>
+        <w:rPr>
+          <w:rFonts w:ascii="Consolas" w:hAnsi="Consolas" w:cs="Consolas"/>
+          <w:color w:val="000000"/>
+          <w:sz w:val="20"/>
+          <w:szCs w:val="20"/>
+        </w:rPr>
+        <w:t xml:space="preserve">, </w:t>
+      </w:r>
+      <w:r>
+        <w:rPr>
+          <w:rFonts w:ascii="Consolas" w:hAnsi="Consolas" w:cs="Consolas"/>
+          <w:color w:val="6A3E3E"/>
+          <w:sz w:val="20"/>
+          <w:szCs w:val="20"/>
+        </w:rPr>
+        <w:t>vaddr</w:t>
+      </w:r>
+      <w:r>
+        <w:rPr>
+          <w:rFonts w:ascii="Consolas" w:hAnsi="Consolas" w:cs="Consolas"/>
+          <w:color w:val="000000"/>
+          <w:sz w:val="20"/>
+          <w:szCs w:val="20"/>
+        </w:rPr>
+        <w:t xml:space="preserve">, </w:t>
+      </w:r>
+      <w:r>
+        <w:rPr>
+          <w:rFonts w:ascii="Consolas" w:hAnsi="Consolas" w:cs="Consolas"/>
+          <w:color w:val="6A3E3E"/>
+          <w:sz w:val="20"/>
+          <w:szCs w:val="20"/>
+        </w:rPr>
+        <w:t>data</w:t>
+      </w:r>
+      <w:r>
+        <w:rPr>
+          <w:rFonts w:ascii="Consolas" w:hAnsi="Consolas" w:cs="Consolas"/>
+          <w:color w:val="000000"/>
+          <w:sz w:val="20"/>
+          <w:szCs w:val="20"/>
+        </w:rPr>
+        <w:t xml:space="preserve">, </w:t>
+      </w:r>
+      <w:r>
+        <w:rPr>
+          <w:rFonts w:ascii="Consolas" w:hAnsi="Consolas" w:cs="Consolas"/>
+          <w:color w:val="6A3E3E"/>
+          <w:sz w:val="20"/>
+          <w:szCs w:val="20"/>
+        </w:rPr>
+        <w:t>offset</w:t>
+      </w:r>
+      <w:r>
+        <w:rPr>
+          <w:rFonts w:ascii="Consolas" w:hAnsi="Consolas" w:cs="Consolas"/>
+          <w:color w:val="000000"/>
+          <w:sz w:val="20"/>
+          <w:szCs w:val="20"/>
+        </w:rPr>
+        <w:t xml:space="preserve">, </w:t>
+      </w:r>
+      <w:r>
+        <w:rPr>
+          <w:rFonts w:ascii="Consolas" w:hAnsi="Consolas" w:cs="Consolas"/>
+          <w:color w:val="6A3E3E"/>
+          <w:sz w:val="20"/>
+          <w:szCs w:val="20"/>
+        </w:rPr>
+        <w:t>amount</w:t>
+      </w:r>
+      <w:r>
+        <w:rPr>
+          <w:rFonts w:ascii="Consolas" w:hAnsi="Consolas" w:cs="Consolas"/>
+          <w:color w:val="000000"/>
+          <w:sz w:val="20"/>
+          <w:szCs w:val="20"/>
+        </w:rPr>
+        <w:t>);</w:t>
+      </w:r>
+    </w:p>
+    <w:p>
+      <w:pPr>
+        <w:pBdr>
+          <w:top w:val="single" w:sz="4" w:space="1" w:color="auto"/>
+          <w:left w:val="single" w:sz="4" w:space="4" w:color="auto"/>
+          <w:bottom w:val="single" w:sz="4" w:space="1" w:color="auto"/>
+          <w:right w:val="single" w:sz="4" w:space="4" w:color="auto"/>
+        </w:pBdr>
+        <w:autoSpaceDE w:val="0"/>
+        <w:autoSpaceDN w:val="0"/>
+        <w:adjustRightInd w:val="0"/>
+        <w:spacing w:after="0" w:line="240" w:lineRule="auto"/>
+        <w:rPr>
+          <w:rFonts w:ascii="Consolas" w:hAnsi="Consolas" w:cs="Consolas"/>
+          <w:sz w:val="20"/>
+          <w:szCs w:val="20"/>
+        </w:rPr>
+      </w:pPr>
+    </w:p>
+    <w:p>
+      <w:pPr>
+        <w:pBdr>
+          <w:top w:val="single" w:sz="4" w:space="1" w:color="auto"/>
+          <w:left w:val="single" w:sz="4" w:space="4" w:color="auto"/>
+          <w:bottom w:val="single" w:sz="4" w:space="1" w:color="auto"/>
+          <w:right w:val="single" w:sz="4" w:space="4" w:color="auto"/>
+        </w:pBdr>
+        <w:autoSpaceDE w:val="0"/>
+        <w:autoSpaceDN w:val="0"/>
+        <w:adjustRightInd w:val="0"/>
+        <w:spacing w:after="0" w:line="240" w:lineRule="auto"/>
+        <w:rPr>
+          <w:rFonts w:ascii="Consolas" w:hAnsi="Consolas" w:cs="Consolas"/>
+          <w:color w:val="000000"/>
+          <w:sz w:val="20"/>
+          <w:szCs w:val="20"/>
+        </w:rPr>
+      </w:pPr>
+      <w:r>
+        <w:rPr>
+          <w:rFonts w:ascii="Consolas" w:hAnsi="Consolas" w:cs="Consolas"/>
+          <w:color w:val="000000"/>
+          <w:sz w:val="20"/>
+          <w:szCs w:val="20"/>
+        </w:rPr>
+        <w:tab/>
+      </w:r>
+      <w:r>
+        <w:rPr>
+          <w:rFonts w:ascii="Consolas" w:hAnsi="Consolas" w:cs="Consolas"/>
+          <w:b/>
+          <w:bCs/>
+          <w:color w:val="7F0055"/>
+          <w:sz w:val="20"/>
+          <w:szCs w:val="20"/>
+        </w:rPr>
+        <w:t>return</w:t>
+      </w:r>
+      <w:r>
+        <w:rPr>
+          <w:rFonts w:ascii="Consolas" w:hAnsi="Consolas" w:cs="Consolas"/>
+          <w:color w:val="000000"/>
+          <w:sz w:val="20"/>
+          <w:szCs w:val="20"/>
+        </w:rPr>
+        <w:t xml:space="preserve"> </w:t>
+      </w:r>
+      <w:r>
+        <w:rPr>
+          <w:rFonts w:ascii="Consolas" w:hAnsi="Consolas" w:cs="Consolas"/>
+          <w:color w:val="6A3E3E"/>
+          <w:sz w:val="20"/>
+          <w:szCs w:val="20"/>
+        </w:rPr>
+        <w:t>amount</w:t>
+      </w:r>
+      <w:r>
+        <w:rPr>
+          <w:rFonts w:ascii="Consolas" w:hAnsi="Consolas" w:cs="Consolas"/>
+          <w:color w:val="000000"/>
+          <w:sz w:val="20"/>
+          <w:szCs w:val="20"/>
+        </w:rPr>
+        <w:t>;</w:t>
+      </w:r>
+    </w:p>
+    <w:p>
+      <w:pPr>
+        <w:pBdr>
+          <w:top w:val="single" w:sz="4" w:space="1" w:color="auto"/>
+          <w:left w:val="single" w:sz="4" w:space="4" w:color="auto"/>
+          <w:bottom w:val="single" w:sz="4" w:space="1" w:color="auto"/>
+          <w:right w:val="single" w:sz="4" w:space="4" w:color="auto"/>
+        </w:pBdr>
+        <w:autoSpaceDE w:val="0"/>
+        <w:autoSpaceDN w:val="0"/>
+        <w:adjustRightInd w:val="0"/>
+        <w:spacing w:after="0" w:line="240" w:lineRule="auto"/>
+        <w:ind w:firstLine="720"/>
+        <w:rPr>
+          <w:rFonts w:ascii="Consolas" w:hAnsi="Consolas" w:cs="Consolas"/>
+          <w:sz w:val="20"/>
+          <w:szCs w:val="20"/>
+        </w:rPr>
+      </w:pPr>
+      <w:r>
+        <w:rPr>
+          <w:rFonts w:ascii="Consolas" w:hAnsi="Consolas" w:cs="Consolas"/>
+          <w:color w:val="000000"/>
+          <w:sz w:val="20"/>
+          <w:szCs w:val="20"/>
+        </w:rPr>
+        <w:t>/*********************</w:t>
+      </w:r>
+      <w:r>
+        <w:rPr>
+          <w:rFonts w:ascii="Consolas" w:hAnsi="Consolas" w:cs="Consolas"/>
+          <w:color w:val="000000"/>
+          <w:sz w:val="20"/>
+          <w:szCs w:val="20"/>
+        </w:rPr>
+        <w:t xml:space="preserve">end </w:t>
+      </w:r>
+      <w:r>
+        <w:rPr>
+          <w:rFonts w:ascii="Consolas" w:hAnsi="Consolas" w:cs="Consolas"/>
+          <w:color w:val="000000"/>
+          <w:sz w:val="20"/>
+          <w:szCs w:val="20"/>
+        </w:rPr>
+        <w:t>original code*******************************/</w:t>
+      </w:r>
+    </w:p>
+    <w:p>
+      <w:pPr>
+        <w:pBdr>
+          <w:top w:val="single" w:sz="4" w:space="1" w:color="auto"/>
+          <w:left w:val="single" w:sz="4" w:space="4" w:color="auto"/>
+          <w:bottom w:val="single" w:sz="4" w:space="1" w:color="auto"/>
+          <w:right w:val="single" w:sz="4" w:space="4" w:color="auto"/>
+        </w:pBdr>
+      </w:pPr>
+      <w:r>
+        <w:rPr>
+          <w:rFonts w:ascii="Consolas" w:hAnsi="Consolas" w:cs="Consolas"/>
+          <w:color w:val="000000"/>
+          <w:sz w:val="20"/>
+          <w:szCs w:val="20"/>
+        </w:rPr>
+        <w:t xml:space="preserve">    }</w:t>
+      </w:r>
+    </w:p>
+    <w:p>
+      <w:pPr>
+        <w:pBdr>
+          <w:top w:val="single" w:sz="4" w:space="1" w:color="auto"/>
+          <w:left w:val="single" w:sz="4" w:space="4" w:color="auto"/>
+          <w:bottom w:val="single" w:sz="4" w:space="1" w:color="auto"/>
+          <w:right w:val="single" w:sz="4" w:space="4" w:color="auto"/>
+        </w:pBdr>
+      </w:pPr>
+    </w:p>
+    <w:p/>
+    <w:p>
+      <w:r>
+        <w:t xml:space="preserve">We also need to change writeVirtualMemory() where physical memory will be copied to the disk using virtual memory details. </w:t>
+      </w:r>
+    </w:p>
+    <w:p>
+      <w:pPr>
+        <w:pBdr>
+          <w:top w:val="single" w:sz="4" w:space="1" w:color="auto"/>
+          <w:left w:val="single" w:sz="4" w:space="4" w:color="auto"/>
+          <w:bottom w:val="single" w:sz="4" w:space="1" w:color="auto"/>
+          <w:right w:val="single" w:sz="4" w:space="4" w:color="auto"/>
+        </w:pBdr>
+        <w:autoSpaceDE w:val="0"/>
+        <w:autoSpaceDN w:val="0"/>
+        <w:adjustRightInd w:val="0"/>
+        <w:spacing w:after="0" w:line="240" w:lineRule="auto"/>
+        <w:rPr>
+          <w:rFonts w:ascii="Consolas" w:hAnsi="Consolas" w:cs="Consolas"/>
+          <w:sz w:val="20"/>
+          <w:szCs w:val="20"/>
+        </w:rPr>
+      </w:pPr>
+      <w:r>
+        <w:rPr>
+          <w:rFonts w:ascii="Consolas" w:hAnsi="Consolas" w:cs="Consolas"/>
+          <w:b/>
+          <w:bCs/>
+          <w:color w:val="7F0055"/>
+          <w:sz w:val="20"/>
+          <w:szCs w:val="20"/>
+        </w:rPr>
+        <w:t>public</w:t>
+      </w:r>
+      <w:r>
+        <w:rPr>
+          <w:rFonts w:ascii="Consolas" w:hAnsi="Consolas" w:cs="Consolas"/>
+          <w:color w:val="000000"/>
+          <w:sz w:val="20"/>
+          <w:szCs w:val="20"/>
+        </w:rPr>
+        <w:t xml:space="preserve"> </w:t>
+      </w:r>
+      <w:r>
+        <w:rPr>
+          <w:rFonts w:ascii="Consolas" w:hAnsi="Consolas" w:cs="Consolas"/>
+          <w:b/>
+          <w:bCs/>
+          <w:color w:val="7F0055"/>
+          <w:sz w:val="20"/>
+          <w:szCs w:val="20"/>
+        </w:rPr>
+        <w:t>int</w:t>
+      </w:r>
+      <w:r>
+        <w:rPr>
+          <w:rFonts w:ascii="Consolas" w:hAnsi="Consolas" w:cs="Consolas"/>
+          <w:color w:val="000000"/>
+          <w:sz w:val="20"/>
+          <w:szCs w:val="20"/>
+        </w:rPr>
+        <w:t xml:space="preserve"> writeVirtualMemory(</w:t>
+      </w:r>
+      <w:r>
+        <w:rPr>
+          <w:rFonts w:ascii="Consolas" w:hAnsi="Consolas" w:cs="Consolas"/>
+          <w:b/>
+          <w:bCs/>
+          <w:color w:val="7F0055"/>
+          <w:sz w:val="20"/>
+          <w:szCs w:val="20"/>
+        </w:rPr>
+        <w:t>int</w:t>
+      </w:r>
+      <w:r>
+        <w:rPr>
+          <w:rFonts w:ascii="Consolas" w:hAnsi="Consolas" w:cs="Consolas"/>
+          <w:color w:val="000000"/>
+          <w:sz w:val="20"/>
+          <w:szCs w:val="20"/>
+        </w:rPr>
+        <w:t xml:space="preserve"> </w:t>
+      </w:r>
+      <w:r>
+        <w:rPr>
+          <w:rFonts w:ascii="Consolas" w:hAnsi="Consolas" w:cs="Consolas"/>
+          <w:color w:val="6A3E3E"/>
+          <w:sz w:val="20"/>
+          <w:szCs w:val="20"/>
+        </w:rPr>
+        <w:t>vaddr</w:t>
+      </w:r>
+      <w:r>
+        <w:rPr>
+          <w:rFonts w:ascii="Consolas" w:hAnsi="Consolas" w:cs="Consolas"/>
+          <w:color w:val="000000"/>
+          <w:sz w:val="20"/>
+          <w:szCs w:val="20"/>
+        </w:rPr>
+        <w:t xml:space="preserve">, </w:t>
+      </w:r>
+      <w:r>
+        <w:rPr>
+          <w:rFonts w:ascii="Consolas" w:hAnsi="Consolas" w:cs="Consolas"/>
+          <w:b/>
+          <w:bCs/>
+          <w:color w:val="7F0055"/>
+          <w:sz w:val="20"/>
+          <w:szCs w:val="20"/>
+        </w:rPr>
+        <w:t>byte</w:t>
+      </w:r>
+      <w:r>
+        <w:rPr>
+          <w:rFonts w:ascii="Consolas" w:hAnsi="Consolas" w:cs="Consolas"/>
+          <w:color w:val="000000"/>
+          <w:sz w:val="20"/>
+          <w:szCs w:val="20"/>
+        </w:rPr>
+        <w:t xml:space="preserve">[] </w:t>
+      </w:r>
+      <w:r>
+        <w:rPr>
+          <w:rFonts w:ascii="Consolas" w:hAnsi="Consolas" w:cs="Consolas"/>
+          <w:color w:val="6A3E3E"/>
+          <w:sz w:val="20"/>
+          <w:szCs w:val="20"/>
+        </w:rPr>
+        <w:t>data</w:t>
+      </w:r>
+      <w:r>
+        <w:rPr>
+          <w:rFonts w:ascii="Consolas" w:hAnsi="Consolas" w:cs="Consolas"/>
+          <w:color w:val="000000"/>
+          <w:sz w:val="20"/>
+          <w:szCs w:val="20"/>
+        </w:rPr>
+        <w:t xml:space="preserve">, </w:t>
+      </w:r>
+      <w:r>
+        <w:rPr>
+          <w:rFonts w:ascii="Consolas" w:hAnsi="Consolas" w:cs="Consolas"/>
+          <w:b/>
+          <w:bCs/>
+          <w:color w:val="7F0055"/>
+          <w:sz w:val="20"/>
+          <w:szCs w:val="20"/>
+        </w:rPr>
+        <w:t>int</w:t>
+      </w:r>
+      <w:r>
+        <w:rPr>
+          <w:rFonts w:ascii="Consolas" w:hAnsi="Consolas" w:cs="Consolas"/>
+          <w:color w:val="000000"/>
+          <w:sz w:val="20"/>
+          <w:szCs w:val="20"/>
+        </w:rPr>
+        <w:t xml:space="preserve"> </w:t>
+      </w:r>
+      <w:r>
+        <w:rPr>
+          <w:rFonts w:ascii="Consolas" w:hAnsi="Consolas" w:cs="Consolas"/>
+          <w:color w:val="6A3E3E"/>
+          <w:sz w:val="20"/>
+          <w:szCs w:val="20"/>
+        </w:rPr>
+        <w:t>offset</w:t>
+      </w:r>
+      <w:r>
+        <w:rPr>
+          <w:rFonts w:ascii="Consolas" w:hAnsi="Consolas" w:cs="Consolas"/>
+          <w:color w:val="000000"/>
+          <w:sz w:val="20"/>
+          <w:szCs w:val="20"/>
+        </w:rPr>
+        <w:t>,</w:t>
+      </w:r>
+    </w:p>
+    <w:p>
+      <w:pPr>
+        <w:pBdr>
+          <w:top w:val="single" w:sz="4" w:space="1" w:color="auto"/>
+          <w:left w:val="single" w:sz="4" w:space="4" w:color="auto"/>
+          <w:bottom w:val="single" w:sz="4" w:space="1" w:color="auto"/>
+          <w:right w:val="single" w:sz="4" w:space="4" w:color="auto"/>
+        </w:pBdr>
+        <w:autoSpaceDE w:val="0"/>
+        <w:autoSpaceDN w:val="0"/>
+        <w:adjustRightInd w:val="0"/>
+        <w:spacing w:after="0" w:line="240" w:lineRule="auto"/>
+        <w:rPr>
+          <w:rFonts w:ascii="Consolas" w:hAnsi="Consolas" w:cs="Consolas"/>
+          <w:color w:val="000000"/>
+          <w:sz w:val="20"/>
+          <w:szCs w:val="20"/>
+        </w:rPr>
+      </w:pPr>
+      <w:r>
+        <w:rPr>
+          <w:rFonts w:ascii="Consolas" w:hAnsi="Consolas" w:cs="Consolas"/>
+          <w:color w:val="000000"/>
+          <w:sz w:val="20"/>
+          <w:szCs w:val="20"/>
+        </w:rPr>
+        <w:tab/>
+      </w:r>
+      <w:r>
+        <w:rPr>
+          <w:rFonts w:ascii="Consolas" w:hAnsi="Consolas" w:cs="Consolas"/>
+          <w:color w:val="000000"/>
+          <w:sz w:val="20"/>
+          <w:szCs w:val="20"/>
+        </w:rPr>
+        <w:tab/>
+      </w:r>
+      <w:r>
+        <w:rPr>
+          <w:rFonts w:ascii="Consolas" w:hAnsi="Consolas" w:cs="Consolas"/>
+          <w:color w:val="000000"/>
+          <w:sz w:val="20"/>
+          <w:szCs w:val="20"/>
+        </w:rPr>
+        <w:tab/>
+      </w:r>
+      <w:r>
+        <w:rPr>
+          <w:rFonts w:ascii="Consolas" w:hAnsi="Consolas" w:cs="Consolas"/>
+          <w:color w:val="000000"/>
+          <w:sz w:val="20"/>
+          <w:szCs w:val="20"/>
+        </w:rPr>
+        <w:tab/>
+        <w:t xml:space="preserve">  </w:t>
+      </w:r>
+      <w:r>
+        <w:rPr>
+          <w:rFonts w:ascii="Consolas" w:hAnsi="Consolas" w:cs="Consolas"/>
+          <w:b/>
+          <w:bCs/>
+          <w:color w:val="7F0055"/>
+          <w:sz w:val="20"/>
+          <w:szCs w:val="20"/>
+        </w:rPr>
+        <w:t>int</w:t>
+      </w:r>
+      <w:r>
+        <w:rPr>
+          <w:rFonts w:ascii="Consolas" w:hAnsi="Consolas" w:cs="Consolas"/>
+          <w:color w:val="000000"/>
+          <w:sz w:val="20"/>
+          <w:szCs w:val="20"/>
+        </w:rPr>
+        <w:t xml:space="preserve"> </w:t>
+      </w:r>
+      <w:r>
+        <w:rPr>
+          <w:rFonts w:ascii="Consolas" w:hAnsi="Consolas" w:cs="Consolas"/>
+          <w:color w:val="6A3E3E"/>
+          <w:sz w:val="20"/>
+          <w:szCs w:val="20"/>
+        </w:rPr>
+        <w:t>length</w:t>
+      </w:r>
+      <w:r>
+        <w:rPr>
+          <w:rFonts w:ascii="Consolas" w:hAnsi="Consolas" w:cs="Consolas"/>
+          <w:color w:val="000000"/>
+          <w:sz w:val="20"/>
+          <w:szCs w:val="20"/>
+        </w:rPr>
+        <w:t>) {</w:t>
+      </w:r>
+    </w:p>
+    <w:p>
+      <w:pPr>
+        <w:pBdr>
+          <w:top w:val="single" w:sz="4" w:space="1" w:color="auto"/>
+          <w:left w:val="single" w:sz="4" w:space="4" w:color="auto"/>
+          <w:bottom w:val="single" w:sz="4" w:space="1" w:color="auto"/>
+          <w:right w:val="single" w:sz="4" w:space="4" w:color="auto"/>
+        </w:pBdr>
+        <w:autoSpaceDE w:val="0"/>
+        <w:autoSpaceDN w:val="0"/>
+        <w:adjustRightInd w:val="0"/>
+        <w:spacing w:after="0" w:line="240" w:lineRule="auto"/>
+        <w:rPr>
+          <w:rFonts w:ascii="Consolas" w:hAnsi="Consolas" w:cs="Consolas"/>
+          <w:sz w:val="20"/>
+          <w:szCs w:val="20"/>
+        </w:rPr>
+      </w:pPr>
+      <w:r>
+        <w:rPr>
+          <w:rFonts w:ascii="Consolas" w:hAnsi="Consolas" w:cs="Consolas"/>
+          <w:color w:val="000000"/>
+          <w:sz w:val="20"/>
+          <w:szCs w:val="20"/>
+        </w:rPr>
+        <w:tab/>
+      </w:r>
+      <w:r>
+        <w:rPr>
+          <w:rFonts w:ascii="Consolas" w:hAnsi="Consolas" w:cs="Consolas"/>
+          <w:color w:val="000000"/>
+          <w:sz w:val="20"/>
+          <w:szCs w:val="20"/>
+        </w:rPr>
+        <w:t>/*********************original code*******************************/</w:t>
+      </w:r>
+    </w:p>
+    <w:p>
+      <w:pPr>
+        <w:pBdr>
+          <w:top w:val="single" w:sz="4" w:space="1" w:color="auto"/>
+          <w:left w:val="single" w:sz="4" w:space="4" w:color="auto"/>
+          <w:bottom w:val="single" w:sz="4" w:space="1" w:color="auto"/>
+          <w:right w:val="single" w:sz="4" w:space="4" w:color="auto"/>
+        </w:pBdr>
+        <w:autoSpaceDE w:val="0"/>
+        <w:autoSpaceDN w:val="0"/>
+        <w:adjustRightInd w:val="0"/>
+        <w:spacing w:after="0" w:line="240" w:lineRule="auto"/>
+        <w:rPr>
+          <w:rFonts w:ascii="Consolas" w:hAnsi="Consolas" w:cs="Consolas"/>
+          <w:sz w:val="20"/>
+          <w:szCs w:val="20"/>
+        </w:rPr>
+      </w:pPr>
+      <w:r>
+        <w:rPr>
+          <w:rFonts w:ascii="Consolas" w:hAnsi="Consolas" w:cs="Consolas"/>
+          <w:color w:val="000000"/>
+          <w:sz w:val="20"/>
+          <w:szCs w:val="20"/>
+        </w:rPr>
+        <w:tab/>
+        <w:t>Lib.</w:t>
+      </w:r>
+      <w:r>
+        <w:rPr>
+          <w:rFonts w:ascii="Consolas" w:hAnsi="Consolas" w:cs="Consolas"/>
+          <w:i/>
+          <w:iCs/>
+          <w:color w:val="000000"/>
+          <w:sz w:val="20"/>
+          <w:szCs w:val="20"/>
+        </w:rPr>
+        <w:t>assertTrue</w:t>
+      </w:r>
+      <w:r>
+        <w:rPr>
+          <w:rFonts w:ascii="Consolas" w:hAnsi="Consolas" w:cs="Consolas"/>
+          <w:color w:val="000000"/>
+          <w:sz w:val="20"/>
+          <w:szCs w:val="20"/>
+        </w:rPr>
+        <w:t>(</w:t>
+      </w:r>
+      <w:r>
+        <w:rPr>
+          <w:rFonts w:ascii="Consolas" w:hAnsi="Consolas" w:cs="Consolas"/>
+          <w:color w:val="6A3E3E"/>
+          <w:sz w:val="20"/>
+          <w:szCs w:val="20"/>
+        </w:rPr>
+        <w:t>offset</w:t>
+      </w:r>
+      <w:r>
+        <w:rPr>
+          <w:rFonts w:ascii="Consolas" w:hAnsi="Consolas" w:cs="Consolas"/>
+          <w:color w:val="000000"/>
+          <w:sz w:val="20"/>
+          <w:szCs w:val="20"/>
+        </w:rPr>
+        <w:t xml:space="preserve"> &gt;= 0 &amp;&amp; </w:t>
+      </w:r>
+      <w:r>
+        <w:rPr>
+          <w:rFonts w:ascii="Consolas" w:hAnsi="Consolas" w:cs="Consolas"/>
+          <w:color w:val="6A3E3E"/>
+          <w:sz w:val="20"/>
+          <w:szCs w:val="20"/>
+        </w:rPr>
+        <w:t>length</w:t>
+      </w:r>
+      <w:r>
+        <w:rPr>
+          <w:rFonts w:ascii="Consolas" w:hAnsi="Consolas" w:cs="Consolas"/>
+          <w:color w:val="000000"/>
+          <w:sz w:val="20"/>
+          <w:szCs w:val="20"/>
+        </w:rPr>
+        <w:t xml:space="preserve"> &gt;= 0 &amp;&amp; </w:t>
+      </w:r>
+      <w:r>
+        <w:rPr>
+          <w:rFonts w:ascii="Consolas" w:hAnsi="Consolas" w:cs="Consolas"/>
+          <w:color w:val="6A3E3E"/>
+          <w:sz w:val="20"/>
+          <w:szCs w:val="20"/>
+        </w:rPr>
+        <w:t>offset</w:t>
+      </w:r>
+      <w:r>
+        <w:rPr>
+          <w:rFonts w:ascii="Consolas" w:hAnsi="Consolas" w:cs="Consolas"/>
+          <w:color w:val="000000"/>
+          <w:sz w:val="20"/>
+          <w:szCs w:val="20"/>
+        </w:rPr>
+        <w:t>+</w:t>
+      </w:r>
+      <w:r>
+        <w:rPr>
+          <w:rFonts w:ascii="Consolas" w:hAnsi="Consolas" w:cs="Consolas"/>
+          <w:color w:val="6A3E3E"/>
+          <w:sz w:val="20"/>
+          <w:szCs w:val="20"/>
+        </w:rPr>
+        <w:t>length</w:t>
+      </w:r>
+      <w:r>
+        <w:rPr>
+          <w:rFonts w:ascii="Consolas" w:hAnsi="Consolas" w:cs="Consolas"/>
+          <w:color w:val="000000"/>
+          <w:sz w:val="20"/>
+          <w:szCs w:val="20"/>
+        </w:rPr>
+        <w:t xml:space="preserve"> &lt;= </w:t>
+      </w:r>
+      <w:r>
+        <w:rPr>
+          <w:rFonts w:ascii="Consolas" w:hAnsi="Consolas" w:cs="Consolas"/>
+          <w:color w:val="6A3E3E"/>
+          <w:sz w:val="20"/>
+          <w:szCs w:val="20"/>
+        </w:rPr>
+        <w:t>data</w:t>
+      </w:r>
+      <w:r>
+        <w:rPr>
+          <w:rFonts w:ascii="Consolas" w:hAnsi="Consolas" w:cs="Consolas"/>
+          <w:color w:val="000000"/>
+          <w:sz w:val="20"/>
+          <w:szCs w:val="20"/>
+        </w:rPr>
+        <w:t>.</w:t>
+      </w:r>
+      <w:r>
+        <w:rPr>
+          <w:rFonts w:ascii="Consolas" w:hAnsi="Consolas" w:cs="Consolas"/>
+          <w:color w:val="0000C0"/>
+          <w:sz w:val="20"/>
+          <w:szCs w:val="20"/>
+        </w:rPr>
+        <w:t>length</w:t>
+      </w:r>
+      <w:r>
+        <w:rPr>
+          <w:rFonts w:ascii="Consolas" w:hAnsi="Consolas" w:cs="Consolas"/>
+          <w:color w:val="000000"/>
+          <w:sz w:val="20"/>
+          <w:szCs w:val="20"/>
+        </w:rPr>
+        <w:t>);</w:t>
+      </w:r>
+    </w:p>
+    <w:p>
+      <w:pPr>
+        <w:pBdr>
+          <w:top w:val="single" w:sz="4" w:space="1" w:color="auto"/>
+          <w:left w:val="single" w:sz="4" w:space="4" w:color="auto"/>
+          <w:bottom w:val="single" w:sz="4" w:space="1" w:color="auto"/>
+          <w:right w:val="single" w:sz="4" w:space="4" w:color="auto"/>
+        </w:pBdr>
+        <w:autoSpaceDE w:val="0"/>
+        <w:autoSpaceDN w:val="0"/>
+        <w:adjustRightInd w:val="0"/>
+        <w:spacing w:after="0" w:line="240" w:lineRule="auto"/>
+        <w:rPr>
+          <w:rFonts w:ascii="Consolas" w:hAnsi="Consolas" w:cs="Consolas"/>
+          <w:sz w:val="20"/>
+          <w:szCs w:val="20"/>
+        </w:rPr>
+      </w:pPr>
+    </w:p>
+    <w:p>
+      <w:pPr>
+        <w:pBdr>
+          <w:top w:val="single" w:sz="4" w:space="1" w:color="auto"/>
+          <w:left w:val="single" w:sz="4" w:space="4" w:color="auto"/>
+          <w:bottom w:val="single" w:sz="4" w:space="1" w:color="auto"/>
+          <w:right w:val="single" w:sz="4" w:space="4" w:color="auto"/>
+        </w:pBdr>
+        <w:autoSpaceDE w:val="0"/>
+        <w:autoSpaceDN w:val="0"/>
+        <w:adjustRightInd w:val="0"/>
+        <w:spacing w:after="0" w:line="240" w:lineRule="auto"/>
+        <w:rPr>
+          <w:rFonts w:ascii="Consolas" w:hAnsi="Consolas" w:cs="Consolas"/>
+          <w:sz w:val="20"/>
+          <w:szCs w:val="20"/>
+        </w:rPr>
+      </w:pPr>
+      <w:r>
+        <w:rPr>
+          <w:rFonts w:ascii="Consolas" w:hAnsi="Consolas" w:cs="Consolas"/>
+          <w:color w:val="000000"/>
+          <w:sz w:val="20"/>
+          <w:szCs w:val="20"/>
+        </w:rPr>
+        <w:tab/>
+      </w:r>
+      <w:r>
+        <w:rPr>
+          <w:rFonts w:ascii="Consolas" w:hAnsi="Consolas" w:cs="Consolas"/>
+          <w:b/>
+          <w:bCs/>
+          <w:color w:val="7F0055"/>
+          <w:sz w:val="20"/>
+          <w:szCs w:val="20"/>
+        </w:rPr>
+        <w:t>byte</w:t>
+      </w:r>
+      <w:r>
+        <w:rPr>
+          <w:rFonts w:ascii="Consolas" w:hAnsi="Consolas" w:cs="Consolas"/>
+          <w:color w:val="000000"/>
+          <w:sz w:val="20"/>
+          <w:szCs w:val="20"/>
+        </w:rPr>
+        <w:t xml:space="preserve">[] </w:t>
+      </w:r>
+      <w:r>
+        <w:rPr>
+          <w:rFonts w:ascii="Consolas" w:hAnsi="Consolas" w:cs="Consolas"/>
+          <w:color w:val="6A3E3E"/>
+          <w:sz w:val="20"/>
+          <w:szCs w:val="20"/>
+        </w:rPr>
+        <w:t>memory</w:t>
+      </w:r>
+      <w:r>
+        <w:rPr>
+          <w:rFonts w:ascii="Consolas" w:hAnsi="Consolas" w:cs="Consolas"/>
+          <w:color w:val="000000"/>
+          <w:sz w:val="20"/>
+          <w:szCs w:val="20"/>
+        </w:rPr>
+        <w:t xml:space="preserve"> = Machine.</w:t>
+      </w:r>
+      <w:r>
+        <w:rPr>
+          <w:rFonts w:ascii="Consolas" w:hAnsi="Consolas" w:cs="Consolas"/>
+          <w:i/>
+          <w:iCs/>
+          <w:color w:val="000000"/>
+          <w:sz w:val="20"/>
+          <w:szCs w:val="20"/>
+        </w:rPr>
+        <w:t>processor</w:t>
+      </w:r>
+      <w:r>
+        <w:rPr>
+          <w:rFonts w:ascii="Consolas" w:hAnsi="Consolas" w:cs="Consolas"/>
+          <w:color w:val="000000"/>
+          <w:sz w:val="20"/>
+          <w:szCs w:val="20"/>
+        </w:rPr>
+        <w:t>().getMemory();</w:t>
+      </w:r>
+    </w:p>
+    <w:p>
+      <w:pPr>
+        <w:pBdr>
+          <w:top w:val="single" w:sz="4" w:space="1" w:color="auto"/>
+          <w:left w:val="single" w:sz="4" w:space="4" w:color="auto"/>
+          <w:bottom w:val="single" w:sz="4" w:space="1" w:color="auto"/>
+          <w:right w:val="single" w:sz="4" w:space="4" w:color="auto"/>
+        </w:pBdr>
+        <w:autoSpaceDE w:val="0"/>
+        <w:autoSpaceDN w:val="0"/>
+        <w:adjustRightInd w:val="0"/>
+        <w:spacing w:after="0" w:line="240" w:lineRule="auto"/>
+        <w:rPr>
+          <w:rFonts w:ascii="Consolas" w:hAnsi="Consolas" w:cs="Consolas"/>
+          <w:sz w:val="20"/>
+          <w:szCs w:val="20"/>
+        </w:rPr>
+      </w:pPr>
+      <w:r>
+        <w:rPr>
+          <w:rFonts w:ascii="Consolas" w:hAnsi="Consolas" w:cs="Consolas"/>
+          <w:color w:val="000000"/>
+          <w:sz w:val="20"/>
+          <w:szCs w:val="20"/>
+        </w:rPr>
+        <w:tab/>
+      </w:r>
+    </w:p>
+    <w:p>
+      <w:pPr>
+        <w:pBdr>
+          <w:top w:val="single" w:sz="4" w:space="1" w:color="auto"/>
+          <w:left w:val="single" w:sz="4" w:space="4" w:color="auto"/>
+          <w:bottom w:val="single" w:sz="4" w:space="1" w:color="auto"/>
+          <w:right w:val="single" w:sz="4" w:space="4" w:color="auto"/>
+        </w:pBdr>
+        <w:autoSpaceDE w:val="0"/>
+        <w:autoSpaceDN w:val="0"/>
+        <w:adjustRightInd w:val="0"/>
+        <w:spacing w:after="0" w:line="240" w:lineRule="auto"/>
+        <w:rPr>
+          <w:rFonts w:ascii="Consolas" w:hAnsi="Consolas" w:cs="Consolas"/>
+          <w:sz w:val="20"/>
+          <w:szCs w:val="20"/>
+        </w:rPr>
+      </w:pPr>
+      <w:r>
+        <w:rPr>
+          <w:rFonts w:ascii="Consolas" w:hAnsi="Consolas" w:cs="Consolas"/>
+          <w:color w:val="000000"/>
+          <w:sz w:val="20"/>
+          <w:szCs w:val="20"/>
+        </w:rPr>
+        <w:tab/>
+      </w:r>
+      <w:r>
+        <w:rPr>
+          <w:rFonts w:ascii="Consolas" w:hAnsi="Consolas" w:cs="Consolas"/>
+          <w:color w:val="3F7F5F"/>
+          <w:sz w:val="20"/>
+          <w:szCs w:val="20"/>
+        </w:rPr>
+        <w:t>// for now, just assume that virtual addresses equal physical addresses</w:t>
+      </w:r>
+    </w:p>
+    <w:p>
+      <w:pPr>
+        <w:pBdr>
+          <w:top w:val="single" w:sz="4" w:space="1" w:color="auto"/>
+          <w:left w:val="single" w:sz="4" w:space="4" w:color="auto"/>
+          <w:bottom w:val="single" w:sz="4" w:space="1" w:color="auto"/>
+          <w:right w:val="single" w:sz="4" w:space="4" w:color="auto"/>
+        </w:pBdr>
+        <w:autoSpaceDE w:val="0"/>
+        <w:autoSpaceDN w:val="0"/>
+        <w:adjustRightInd w:val="0"/>
+        <w:spacing w:after="0" w:line="240" w:lineRule="auto"/>
+        <w:rPr>
+          <w:rFonts w:ascii="Consolas" w:hAnsi="Consolas" w:cs="Consolas"/>
+          <w:sz w:val="20"/>
+          <w:szCs w:val="20"/>
+        </w:rPr>
+      </w:pPr>
+      <w:r>
+        <w:rPr>
+          <w:rFonts w:ascii="Consolas" w:hAnsi="Consolas" w:cs="Consolas"/>
+          <w:color w:val="000000"/>
+          <w:sz w:val="20"/>
+          <w:szCs w:val="20"/>
+        </w:rPr>
+        <w:tab/>
+      </w:r>
+      <w:r>
+        <w:rPr>
+          <w:rFonts w:ascii="Consolas" w:hAnsi="Consolas" w:cs="Consolas"/>
+          <w:b/>
+          <w:bCs/>
+          <w:color w:val="7F0055"/>
+          <w:sz w:val="20"/>
+          <w:szCs w:val="20"/>
+        </w:rPr>
+        <w:t>if</w:t>
+      </w:r>
+      <w:r>
+        <w:rPr>
+          <w:rFonts w:ascii="Consolas" w:hAnsi="Consolas" w:cs="Consolas"/>
+          <w:color w:val="000000"/>
+          <w:sz w:val="20"/>
+          <w:szCs w:val="20"/>
+        </w:rPr>
+        <w:t xml:space="preserve"> (</w:t>
+      </w:r>
+      <w:r>
+        <w:rPr>
+          <w:rFonts w:ascii="Consolas" w:hAnsi="Consolas" w:cs="Consolas"/>
+          <w:color w:val="6A3E3E"/>
+          <w:sz w:val="20"/>
+          <w:szCs w:val="20"/>
+        </w:rPr>
+        <w:t>vaddr</w:t>
+      </w:r>
+      <w:r>
+        <w:rPr>
+          <w:rFonts w:ascii="Consolas" w:hAnsi="Consolas" w:cs="Consolas"/>
+          <w:color w:val="000000"/>
+          <w:sz w:val="20"/>
+          <w:szCs w:val="20"/>
+        </w:rPr>
+        <w:t xml:space="preserve"> &lt; 0 || </w:t>
+      </w:r>
+      <w:r>
+        <w:rPr>
+          <w:rFonts w:ascii="Consolas" w:hAnsi="Consolas" w:cs="Consolas"/>
+          <w:color w:val="6A3E3E"/>
+          <w:sz w:val="20"/>
+          <w:szCs w:val="20"/>
+        </w:rPr>
+        <w:t>vaddr</w:t>
+      </w:r>
+      <w:r>
+        <w:rPr>
+          <w:rFonts w:ascii="Consolas" w:hAnsi="Consolas" w:cs="Consolas"/>
+          <w:color w:val="000000"/>
+          <w:sz w:val="20"/>
+          <w:szCs w:val="20"/>
+        </w:rPr>
+        <w:t xml:space="preserve"> &gt;= </w:t>
+      </w:r>
+      <w:r>
+        <w:rPr>
+          <w:rFonts w:ascii="Consolas" w:hAnsi="Consolas" w:cs="Consolas"/>
+          <w:color w:val="6A3E3E"/>
+          <w:sz w:val="20"/>
+          <w:szCs w:val="20"/>
+        </w:rPr>
+        <w:t>memory</w:t>
+      </w:r>
+      <w:r>
+        <w:rPr>
+          <w:rFonts w:ascii="Consolas" w:hAnsi="Consolas" w:cs="Consolas"/>
+          <w:color w:val="000000"/>
+          <w:sz w:val="20"/>
+          <w:szCs w:val="20"/>
+        </w:rPr>
+        <w:t>.</w:t>
+      </w:r>
+      <w:r>
+        <w:rPr>
+          <w:rFonts w:ascii="Consolas" w:hAnsi="Consolas" w:cs="Consolas"/>
+          <w:color w:val="0000C0"/>
+          <w:sz w:val="20"/>
+          <w:szCs w:val="20"/>
+        </w:rPr>
+        <w:t>length</w:t>
+      </w:r>
+      <w:r>
+        <w:rPr>
+          <w:rFonts w:ascii="Consolas" w:hAnsi="Consolas" w:cs="Consolas"/>
+          <w:color w:val="000000"/>
+          <w:sz w:val="20"/>
+          <w:szCs w:val="20"/>
+        </w:rPr>
+        <w:t>)</w:t>
+      </w:r>
+    </w:p>
+    <w:p>
+      <w:pPr>
+        <w:pBdr>
+          <w:top w:val="single" w:sz="4" w:space="1" w:color="auto"/>
+          <w:left w:val="single" w:sz="4" w:space="4" w:color="auto"/>
+          <w:bottom w:val="single" w:sz="4" w:space="1" w:color="auto"/>
+          <w:right w:val="single" w:sz="4" w:space="4" w:color="auto"/>
+        </w:pBdr>
+        <w:autoSpaceDE w:val="0"/>
+        <w:autoSpaceDN w:val="0"/>
+        <w:adjustRightInd w:val="0"/>
+        <w:spacing w:after="0" w:line="240" w:lineRule="auto"/>
+        <w:rPr>
+          <w:rFonts w:ascii="Consolas" w:hAnsi="Consolas" w:cs="Consolas"/>
+          <w:sz w:val="20"/>
+          <w:szCs w:val="20"/>
+        </w:rPr>
+      </w:pPr>
+      <w:r>
+        <w:rPr>
+          <w:rFonts w:ascii="Consolas" w:hAnsi="Consolas" w:cs="Consolas"/>
+          <w:color w:val="000000"/>
+          <w:sz w:val="20"/>
+          <w:szCs w:val="20"/>
+        </w:rPr>
+        <w:tab/>
+        <w:t xml:space="preserve">    </w:t>
+      </w:r>
+      <w:r>
+        <w:rPr>
+          <w:rFonts w:ascii="Consolas" w:hAnsi="Consolas" w:cs="Consolas"/>
+          <w:b/>
+          <w:bCs/>
+          <w:color w:val="7F0055"/>
+          <w:sz w:val="20"/>
+          <w:szCs w:val="20"/>
+        </w:rPr>
+        <w:t>return</w:t>
+      </w:r>
+      <w:r>
+        <w:rPr>
+          <w:rFonts w:ascii="Consolas" w:hAnsi="Consolas" w:cs="Consolas"/>
+          <w:color w:val="000000"/>
+          <w:sz w:val="20"/>
+          <w:szCs w:val="20"/>
+        </w:rPr>
+        <w:t xml:space="preserve"> 0;</w:t>
+      </w:r>
+    </w:p>
+    <w:p>
+      <w:pPr>
+        <w:pBdr>
+          <w:top w:val="single" w:sz="4" w:space="1" w:color="auto"/>
+          <w:left w:val="single" w:sz="4" w:space="4" w:color="auto"/>
+          <w:bottom w:val="single" w:sz="4" w:space="1" w:color="auto"/>
+          <w:right w:val="single" w:sz="4" w:space="4" w:color="auto"/>
+        </w:pBdr>
+        <w:autoSpaceDE w:val="0"/>
+        <w:autoSpaceDN w:val="0"/>
+        <w:adjustRightInd w:val="0"/>
+        <w:spacing w:after="0" w:line="240" w:lineRule="auto"/>
+        <w:rPr>
+          <w:rFonts w:ascii="Consolas" w:hAnsi="Consolas" w:cs="Consolas"/>
+          <w:sz w:val="20"/>
+          <w:szCs w:val="20"/>
+        </w:rPr>
+      </w:pPr>
+    </w:p>
+    <w:p>
+      <w:pPr>
+        <w:pBdr>
+          <w:top w:val="single" w:sz="4" w:space="1" w:color="auto"/>
+          <w:left w:val="single" w:sz="4" w:space="4" w:color="auto"/>
+          <w:bottom w:val="single" w:sz="4" w:space="1" w:color="auto"/>
+          <w:right w:val="single" w:sz="4" w:space="4" w:color="auto"/>
+        </w:pBdr>
+        <w:autoSpaceDE w:val="0"/>
+        <w:autoSpaceDN w:val="0"/>
+        <w:adjustRightInd w:val="0"/>
+        <w:spacing w:after="0" w:line="240" w:lineRule="auto"/>
+        <w:rPr>
+          <w:rFonts w:ascii="Consolas" w:hAnsi="Consolas" w:cs="Consolas"/>
+          <w:sz w:val="20"/>
+          <w:szCs w:val="20"/>
+        </w:rPr>
+      </w:pPr>
+      <w:r>
+        <w:rPr>
+          <w:rFonts w:ascii="Consolas" w:hAnsi="Consolas" w:cs="Consolas"/>
+          <w:color w:val="000000"/>
+          <w:sz w:val="20"/>
+          <w:szCs w:val="20"/>
+        </w:rPr>
+        <w:tab/>
+      </w:r>
+      <w:r>
+        <w:rPr>
+          <w:rFonts w:ascii="Consolas" w:hAnsi="Consolas" w:cs="Consolas"/>
+          <w:b/>
+          <w:bCs/>
+          <w:color w:val="7F0055"/>
+          <w:sz w:val="20"/>
+          <w:szCs w:val="20"/>
+        </w:rPr>
+        <w:t>int</w:t>
+      </w:r>
+      <w:r>
+        <w:rPr>
+          <w:rFonts w:ascii="Consolas" w:hAnsi="Consolas" w:cs="Consolas"/>
+          <w:color w:val="000000"/>
+          <w:sz w:val="20"/>
+          <w:szCs w:val="20"/>
+        </w:rPr>
+        <w:t xml:space="preserve"> </w:t>
+      </w:r>
+      <w:r>
+        <w:rPr>
+          <w:rFonts w:ascii="Consolas" w:hAnsi="Consolas" w:cs="Consolas"/>
+          <w:color w:val="6A3E3E"/>
+          <w:sz w:val="20"/>
+          <w:szCs w:val="20"/>
+        </w:rPr>
+        <w:t>amount</w:t>
+      </w:r>
+      <w:r>
+        <w:rPr>
+          <w:rFonts w:ascii="Consolas" w:hAnsi="Consolas" w:cs="Consolas"/>
+          <w:color w:val="000000"/>
+          <w:sz w:val="20"/>
+          <w:szCs w:val="20"/>
+        </w:rPr>
+        <w:t xml:space="preserve"> = Math.</w:t>
+      </w:r>
+      <w:r>
+        <w:rPr>
+          <w:rFonts w:ascii="Consolas" w:hAnsi="Consolas" w:cs="Consolas"/>
+          <w:i/>
+          <w:iCs/>
+          <w:color w:val="000000"/>
+          <w:sz w:val="20"/>
+          <w:szCs w:val="20"/>
+        </w:rPr>
+        <w:t>min</w:t>
+      </w:r>
+      <w:r>
+        <w:rPr>
+          <w:rFonts w:ascii="Consolas" w:hAnsi="Consolas" w:cs="Consolas"/>
+          <w:color w:val="000000"/>
+          <w:sz w:val="20"/>
+          <w:szCs w:val="20"/>
+        </w:rPr>
+        <w:t>(</w:t>
+      </w:r>
+      <w:r>
+        <w:rPr>
+          <w:rFonts w:ascii="Consolas" w:hAnsi="Consolas" w:cs="Consolas"/>
+          <w:color w:val="6A3E3E"/>
+          <w:sz w:val="20"/>
+          <w:szCs w:val="20"/>
+        </w:rPr>
+        <w:t>length</w:t>
+      </w:r>
+      <w:r>
+        <w:rPr>
+          <w:rFonts w:ascii="Consolas" w:hAnsi="Consolas" w:cs="Consolas"/>
+          <w:color w:val="000000"/>
+          <w:sz w:val="20"/>
+          <w:szCs w:val="20"/>
+        </w:rPr>
+        <w:t xml:space="preserve">, </w:t>
+      </w:r>
+      <w:r>
+        <w:rPr>
+          <w:rFonts w:ascii="Consolas" w:hAnsi="Consolas" w:cs="Consolas"/>
+          <w:color w:val="6A3E3E"/>
+          <w:sz w:val="20"/>
+          <w:szCs w:val="20"/>
+        </w:rPr>
+        <w:t>memory</w:t>
+      </w:r>
+      <w:r>
+        <w:rPr>
+          <w:rFonts w:ascii="Consolas" w:hAnsi="Consolas" w:cs="Consolas"/>
+          <w:color w:val="000000"/>
+          <w:sz w:val="20"/>
+          <w:szCs w:val="20"/>
+        </w:rPr>
+        <w:t>.</w:t>
+      </w:r>
+      <w:r>
+        <w:rPr>
+          <w:rFonts w:ascii="Consolas" w:hAnsi="Consolas" w:cs="Consolas"/>
+          <w:color w:val="0000C0"/>
+          <w:sz w:val="20"/>
+          <w:szCs w:val="20"/>
+        </w:rPr>
+        <w:t>length</w:t>
+      </w:r>
+      <w:r>
+        <w:rPr>
+          <w:rFonts w:ascii="Consolas" w:hAnsi="Consolas" w:cs="Consolas"/>
+          <w:color w:val="000000"/>
+          <w:sz w:val="20"/>
+          <w:szCs w:val="20"/>
+        </w:rPr>
+        <w:t>-</w:t>
+      </w:r>
+      <w:r>
+        <w:rPr>
+          <w:rFonts w:ascii="Consolas" w:hAnsi="Consolas" w:cs="Consolas"/>
+          <w:color w:val="6A3E3E"/>
+          <w:sz w:val="20"/>
+          <w:szCs w:val="20"/>
+        </w:rPr>
+        <w:t>vaddr</w:t>
+      </w:r>
+      <w:r>
+        <w:rPr>
+          <w:rFonts w:ascii="Consolas" w:hAnsi="Consolas" w:cs="Consolas"/>
+          <w:color w:val="000000"/>
+          <w:sz w:val="20"/>
+          <w:szCs w:val="20"/>
+        </w:rPr>
+        <w:t>);</w:t>
+      </w:r>
+    </w:p>
+    <w:p>
+      <w:pPr>
+        <w:pBdr>
+          <w:top w:val="single" w:sz="4" w:space="1" w:color="auto"/>
+          <w:left w:val="single" w:sz="4" w:space="4" w:color="auto"/>
+          <w:bottom w:val="single" w:sz="4" w:space="1" w:color="auto"/>
+          <w:right w:val="single" w:sz="4" w:space="4" w:color="auto"/>
+        </w:pBdr>
+        <w:autoSpaceDE w:val="0"/>
+        <w:autoSpaceDN w:val="0"/>
+        <w:adjustRightInd w:val="0"/>
+        <w:spacing w:after="0" w:line="240" w:lineRule="auto"/>
+        <w:rPr>
+          <w:rFonts w:ascii="Consolas" w:hAnsi="Consolas" w:cs="Consolas"/>
+          <w:sz w:val="20"/>
+          <w:szCs w:val="20"/>
+        </w:rPr>
+      </w:pPr>
+      <w:r>
+        <w:rPr>
+          <w:rFonts w:ascii="Consolas" w:hAnsi="Consolas" w:cs="Consolas"/>
+          <w:color w:val="000000"/>
+          <w:sz w:val="20"/>
+          <w:szCs w:val="20"/>
+        </w:rPr>
+        <w:tab/>
+        <w:t>System.</w:t>
+      </w:r>
+      <w:r>
+        <w:rPr>
+          <w:rFonts w:ascii="Consolas" w:hAnsi="Consolas" w:cs="Consolas"/>
+          <w:i/>
+          <w:iCs/>
+          <w:color w:val="000000"/>
+          <w:sz w:val="20"/>
+          <w:szCs w:val="20"/>
+        </w:rPr>
+        <w:t>arraycopy</w:t>
+      </w:r>
+      <w:r>
+        <w:rPr>
+          <w:rFonts w:ascii="Consolas" w:hAnsi="Consolas" w:cs="Consolas"/>
+          <w:color w:val="000000"/>
+          <w:sz w:val="20"/>
+          <w:szCs w:val="20"/>
+        </w:rPr>
+        <w:t>(</w:t>
+      </w:r>
+      <w:r>
+        <w:rPr>
+          <w:rFonts w:ascii="Consolas" w:hAnsi="Consolas" w:cs="Consolas"/>
+          <w:color w:val="6A3E3E"/>
+          <w:sz w:val="20"/>
+          <w:szCs w:val="20"/>
+        </w:rPr>
+        <w:t>data</w:t>
+      </w:r>
+      <w:r>
+        <w:rPr>
+          <w:rFonts w:ascii="Consolas" w:hAnsi="Consolas" w:cs="Consolas"/>
+          <w:color w:val="000000"/>
+          <w:sz w:val="20"/>
+          <w:szCs w:val="20"/>
+        </w:rPr>
+        <w:t xml:space="preserve">, </w:t>
+      </w:r>
+      <w:r>
+        <w:rPr>
+          <w:rFonts w:ascii="Consolas" w:hAnsi="Consolas" w:cs="Consolas"/>
+          <w:color w:val="6A3E3E"/>
+          <w:sz w:val="20"/>
+          <w:szCs w:val="20"/>
+        </w:rPr>
+        <w:t>offset</w:t>
+      </w:r>
+      <w:r>
+        <w:rPr>
+          <w:rFonts w:ascii="Consolas" w:hAnsi="Consolas" w:cs="Consolas"/>
+          <w:color w:val="000000"/>
+          <w:sz w:val="20"/>
+          <w:szCs w:val="20"/>
+        </w:rPr>
+        <w:t xml:space="preserve">, </w:t>
+      </w:r>
+      <w:r>
+        <w:rPr>
+          <w:rFonts w:ascii="Consolas" w:hAnsi="Consolas" w:cs="Consolas"/>
+          <w:color w:val="6A3E3E"/>
+          <w:sz w:val="20"/>
+          <w:szCs w:val="20"/>
+        </w:rPr>
+        <w:t>memory</w:t>
+      </w:r>
+      <w:r>
+        <w:rPr>
+          <w:rFonts w:ascii="Consolas" w:hAnsi="Consolas" w:cs="Consolas"/>
+          <w:color w:val="000000"/>
+          <w:sz w:val="20"/>
+          <w:szCs w:val="20"/>
+        </w:rPr>
+        <w:t xml:space="preserve">, </w:t>
+      </w:r>
+      <w:r>
+        <w:rPr>
+          <w:rFonts w:ascii="Consolas" w:hAnsi="Consolas" w:cs="Consolas"/>
+          <w:color w:val="6A3E3E"/>
+          <w:sz w:val="20"/>
+          <w:szCs w:val="20"/>
+        </w:rPr>
+        <w:t>vaddr</w:t>
+      </w:r>
+      <w:r>
+        <w:rPr>
+          <w:rFonts w:ascii="Consolas" w:hAnsi="Consolas" w:cs="Consolas"/>
+          <w:color w:val="000000"/>
+          <w:sz w:val="20"/>
+          <w:szCs w:val="20"/>
+        </w:rPr>
+        <w:t xml:space="preserve">, </w:t>
+      </w:r>
+      <w:r>
+        <w:rPr>
+          <w:rFonts w:ascii="Consolas" w:hAnsi="Consolas" w:cs="Consolas"/>
+          <w:color w:val="6A3E3E"/>
+          <w:sz w:val="20"/>
+          <w:szCs w:val="20"/>
+        </w:rPr>
+        <w:t>amount</w:t>
+      </w:r>
+      <w:r>
+        <w:rPr>
+          <w:rFonts w:ascii="Consolas" w:hAnsi="Consolas" w:cs="Consolas"/>
+          <w:color w:val="000000"/>
+          <w:sz w:val="20"/>
+          <w:szCs w:val="20"/>
+        </w:rPr>
+        <w:t>);</w:t>
+      </w:r>
+    </w:p>
+    <w:p>
+      <w:pPr>
+        <w:pBdr>
+          <w:top w:val="single" w:sz="4" w:space="1" w:color="auto"/>
+          <w:left w:val="single" w:sz="4" w:space="4" w:color="auto"/>
+          <w:bottom w:val="single" w:sz="4" w:space="1" w:color="auto"/>
+          <w:right w:val="single" w:sz="4" w:space="4" w:color="auto"/>
+        </w:pBdr>
+        <w:autoSpaceDE w:val="0"/>
+        <w:autoSpaceDN w:val="0"/>
+        <w:adjustRightInd w:val="0"/>
+        <w:spacing w:after="0" w:line="240" w:lineRule="auto"/>
+        <w:rPr>
+          <w:rFonts w:ascii="Consolas" w:hAnsi="Consolas" w:cs="Consolas"/>
+          <w:sz w:val="20"/>
+          <w:szCs w:val="20"/>
+        </w:rPr>
+      </w:pPr>
+    </w:p>
+    <w:p>
+      <w:pPr>
+        <w:pBdr>
+          <w:top w:val="single" w:sz="4" w:space="1" w:color="auto"/>
+          <w:left w:val="single" w:sz="4" w:space="4" w:color="auto"/>
+          <w:bottom w:val="single" w:sz="4" w:space="1" w:color="auto"/>
+          <w:right w:val="single" w:sz="4" w:space="4" w:color="auto"/>
+        </w:pBdr>
+        <w:autoSpaceDE w:val="0"/>
+        <w:autoSpaceDN w:val="0"/>
+        <w:adjustRightInd w:val="0"/>
+        <w:spacing w:after="0" w:line="240" w:lineRule="auto"/>
+        <w:rPr>
+          <w:rFonts w:ascii="Consolas" w:hAnsi="Consolas" w:cs="Consolas"/>
+          <w:color w:val="000000"/>
+          <w:sz w:val="20"/>
+          <w:szCs w:val="20"/>
+        </w:rPr>
+      </w:pPr>
+      <w:r>
+        <w:rPr>
+          <w:rFonts w:ascii="Consolas" w:hAnsi="Consolas" w:cs="Consolas"/>
+          <w:color w:val="000000"/>
+          <w:sz w:val="20"/>
+          <w:szCs w:val="20"/>
+        </w:rPr>
+        <w:tab/>
+      </w:r>
+      <w:r>
+        <w:rPr>
+          <w:rFonts w:ascii="Consolas" w:hAnsi="Consolas" w:cs="Consolas"/>
+          <w:b/>
+          <w:bCs/>
+          <w:color w:val="7F0055"/>
+          <w:sz w:val="20"/>
+          <w:szCs w:val="20"/>
+        </w:rPr>
+        <w:t>return</w:t>
+      </w:r>
+      <w:r>
+        <w:rPr>
+          <w:rFonts w:ascii="Consolas" w:hAnsi="Consolas" w:cs="Consolas"/>
+          <w:color w:val="000000"/>
+          <w:sz w:val="20"/>
+          <w:szCs w:val="20"/>
+        </w:rPr>
+        <w:t xml:space="preserve"> </w:t>
+      </w:r>
+      <w:r>
+        <w:rPr>
+          <w:rFonts w:ascii="Consolas" w:hAnsi="Consolas" w:cs="Consolas"/>
+          <w:color w:val="6A3E3E"/>
+          <w:sz w:val="20"/>
+          <w:szCs w:val="20"/>
+        </w:rPr>
+        <w:t>amount</w:t>
+      </w:r>
+      <w:r>
+        <w:rPr>
+          <w:rFonts w:ascii="Consolas" w:hAnsi="Consolas" w:cs="Consolas"/>
+          <w:color w:val="000000"/>
+          <w:sz w:val="20"/>
+          <w:szCs w:val="20"/>
+        </w:rPr>
+        <w:t>;</w:t>
+      </w:r>
+    </w:p>
+    <w:p>
+      <w:pPr>
+        <w:pBdr>
+          <w:top w:val="single" w:sz="4" w:space="1" w:color="auto"/>
+          <w:left w:val="single" w:sz="4" w:space="4" w:color="auto"/>
+          <w:bottom w:val="single" w:sz="4" w:space="1" w:color="auto"/>
+          <w:right w:val="single" w:sz="4" w:space="4" w:color="auto"/>
+        </w:pBdr>
+        <w:autoSpaceDE w:val="0"/>
+        <w:autoSpaceDN w:val="0"/>
+        <w:adjustRightInd w:val="0"/>
+        <w:spacing w:after="0" w:line="240" w:lineRule="auto"/>
+        <w:rPr>
+          <w:rFonts w:ascii="Consolas" w:hAnsi="Consolas" w:cs="Consolas"/>
+          <w:sz w:val="20"/>
+          <w:szCs w:val="20"/>
+        </w:rPr>
+      </w:pPr>
+      <w:r>
+        <w:rPr>
+          <w:rFonts w:ascii="Consolas" w:hAnsi="Consolas" w:cs="Consolas"/>
+          <w:color w:val="000000"/>
+          <w:sz w:val="20"/>
+          <w:szCs w:val="20"/>
+        </w:rPr>
+        <w:tab/>
+      </w:r>
+      <w:r>
+        <w:rPr>
+          <w:rFonts w:ascii="Consolas" w:hAnsi="Consolas" w:cs="Consolas"/>
+          <w:color w:val="000000"/>
+          <w:sz w:val="20"/>
+          <w:szCs w:val="20"/>
+        </w:rPr>
+        <w:t>/*********************</w:t>
+      </w:r>
+      <w:r>
+        <w:rPr>
+          <w:rFonts w:ascii="Consolas" w:hAnsi="Consolas" w:cs="Consolas"/>
+          <w:color w:val="000000"/>
+          <w:sz w:val="20"/>
+          <w:szCs w:val="20"/>
+        </w:rPr>
+        <w:t xml:space="preserve">end </w:t>
+      </w:r>
+      <w:r>
+        <w:rPr>
+          <w:rFonts w:ascii="Consolas" w:hAnsi="Consolas" w:cs="Consolas"/>
+          <w:color w:val="000000"/>
+          <w:sz w:val="20"/>
+          <w:szCs w:val="20"/>
+        </w:rPr>
+        <w:t>original code*******************************/</w:t>
+      </w:r>
+    </w:p>
+    <w:p>
+      <w:pPr>
+        <w:pBdr>
+          <w:top w:val="single" w:sz="4" w:space="1" w:color="auto"/>
+          <w:left w:val="single" w:sz="4" w:space="4" w:color="auto"/>
+          <w:bottom w:val="single" w:sz="4" w:space="1" w:color="auto"/>
+          <w:right w:val="single" w:sz="4" w:space="4" w:color="auto"/>
+        </w:pBdr>
+      </w:pPr>
+      <w:r>
+        <w:rPr>
+          <w:rFonts w:ascii="Consolas" w:hAnsi="Consolas" w:cs="Consolas"/>
+          <w:color w:val="000000"/>
+          <w:sz w:val="20"/>
+          <w:szCs w:val="20"/>
+        </w:rPr>
+        <w:t xml:space="preserve">    }</w:t>
+      </w:r>
+    </w:p>
+    <w:p/>
+    <w:p>
+      <w:r>
+        <w:t>LoadSec</w:t>
+      </w:r>
+      <w:r>
+        <w:t>tions() allocated memory for this</w:t>
+      </w:r>
+      <w:r>
+        <w:t xml:space="preserve"> process and loads the mips sections into memory. </w:t>
+      </w:r>
+    </w:p>
+    <w:p>
+      <w:pPr>
+        <w:pBdr>
+          <w:top w:val="single" w:sz="4" w:space="1" w:color="auto"/>
+          <w:left w:val="single" w:sz="4" w:space="4" w:color="auto"/>
+          <w:bottom w:val="single" w:sz="4" w:space="1" w:color="auto"/>
+          <w:right w:val="single" w:sz="4" w:space="4" w:color="auto"/>
+        </w:pBdr>
+        <w:autoSpaceDE w:val="0"/>
+        <w:autoSpaceDN w:val="0"/>
+        <w:adjustRightInd w:val="0"/>
+        <w:spacing w:after="0" w:line="240" w:lineRule="auto"/>
+        <w:rPr>
+          <w:rFonts w:ascii="Consolas" w:hAnsi="Consolas" w:cs="Consolas"/>
+          <w:color w:val="000000"/>
+          <w:sz w:val="20"/>
+          <w:szCs w:val="20"/>
+        </w:rPr>
+      </w:pPr>
+      <w:r>
+        <w:rPr>
+          <w:rFonts w:ascii="Consolas" w:hAnsi="Consolas" w:cs="Consolas"/>
+          <w:b/>
+          <w:bCs/>
+          <w:color w:val="7F0055"/>
+          <w:sz w:val="20"/>
+          <w:szCs w:val="20"/>
+        </w:rPr>
+        <w:t>protected</w:t>
+      </w:r>
+      <w:r>
+        <w:rPr>
+          <w:rFonts w:ascii="Consolas" w:hAnsi="Consolas" w:cs="Consolas"/>
+          <w:color w:val="000000"/>
+          <w:sz w:val="20"/>
+          <w:szCs w:val="20"/>
+        </w:rPr>
+        <w:t xml:space="preserve"> </w:t>
+      </w:r>
+      <w:r>
+        <w:rPr>
+          <w:rFonts w:ascii="Consolas" w:hAnsi="Consolas" w:cs="Consolas"/>
+          <w:b/>
+          <w:bCs/>
+          <w:color w:val="7F0055"/>
+          <w:sz w:val="20"/>
+          <w:szCs w:val="20"/>
+        </w:rPr>
+        <w:t>boolean</w:t>
+      </w:r>
+      <w:r>
+        <w:rPr>
+          <w:rFonts w:ascii="Consolas" w:hAnsi="Consolas" w:cs="Consolas"/>
+          <w:color w:val="000000"/>
+          <w:sz w:val="20"/>
+          <w:szCs w:val="20"/>
+        </w:rPr>
+        <w:t xml:space="preserve"> </w:t>
+      </w:r>
+      <w:r>
+        <w:rPr>
+          <w:rFonts w:ascii="Consolas" w:hAnsi="Consolas" w:cs="Consolas"/>
+          <w:color w:val="000000"/>
+          <w:sz w:val="20"/>
+          <w:szCs w:val="20"/>
+          <w:highlight w:val="lightGray"/>
+        </w:rPr>
+        <w:t>loadSections</w:t>
+      </w:r>
+      <w:r>
+        <w:rPr>
+          <w:rFonts w:ascii="Consolas" w:hAnsi="Consolas" w:cs="Consolas"/>
+          <w:color w:val="000000"/>
+          <w:sz w:val="20"/>
+          <w:szCs w:val="20"/>
+        </w:rPr>
+        <w:t>() {</w:t>
+      </w:r>
+    </w:p>
+    <w:p>
+      <w:pPr>
+        <w:pBdr>
+          <w:top w:val="single" w:sz="4" w:space="1" w:color="auto"/>
+          <w:left w:val="single" w:sz="4" w:space="4" w:color="auto"/>
+          <w:bottom w:val="single" w:sz="4" w:space="1" w:color="auto"/>
+          <w:right w:val="single" w:sz="4" w:space="4" w:color="auto"/>
+        </w:pBdr>
+        <w:autoSpaceDE w:val="0"/>
+        <w:autoSpaceDN w:val="0"/>
+        <w:adjustRightInd w:val="0"/>
+        <w:spacing w:after="0" w:line="240" w:lineRule="auto"/>
+        <w:rPr>
+          <w:rFonts w:ascii="Consolas" w:hAnsi="Consolas" w:cs="Consolas"/>
+          <w:sz w:val="20"/>
+          <w:szCs w:val="20"/>
+        </w:rPr>
+      </w:pPr>
+      <w:r>
+        <w:rPr>
+          <w:rFonts w:ascii="Consolas" w:hAnsi="Consolas" w:cs="Consolas"/>
+          <w:color w:val="000000"/>
+          <w:sz w:val="20"/>
+          <w:szCs w:val="20"/>
+        </w:rPr>
+        <w:tab/>
+      </w:r>
+      <w:r>
+        <w:rPr>
+          <w:rFonts w:ascii="Consolas" w:hAnsi="Consolas" w:cs="Consolas"/>
+          <w:color w:val="000000"/>
+          <w:sz w:val="20"/>
+          <w:szCs w:val="20"/>
+        </w:rPr>
+        <w:t>/*********************original code*******************************/</w:t>
+      </w:r>
+    </w:p>
+    <w:p>
+      <w:pPr>
+        <w:pBdr>
+          <w:top w:val="single" w:sz="4" w:space="1" w:color="auto"/>
+          <w:left w:val="single" w:sz="4" w:space="4" w:color="auto"/>
+          <w:bottom w:val="single" w:sz="4" w:space="1" w:color="auto"/>
+          <w:right w:val="single" w:sz="4" w:space="4" w:color="auto"/>
+        </w:pBdr>
+        <w:autoSpaceDE w:val="0"/>
+        <w:autoSpaceDN w:val="0"/>
+        <w:adjustRightInd w:val="0"/>
+        <w:spacing w:after="0" w:line="240" w:lineRule="auto"/>
+        <w:rPr>
+          <w:rFonts w:ascii="Consolas" w:hAnsi="Consolas" w:cs="Consolas"/>
+          <w:sz w:val="20"/>
+          <w:szCs w:val="20"/>
+        </w:rPr>
+      </w:pPr>
+      <w:r>
+        <w:rPr>
+          <w:rFonts w:ascii="Consolas" w:hAnsi="Consolas" w:cs="Consolas"/>
+          <w:color w:val="000000"/>
+          <w:sz w:val="20"/>
+          <w:szCs w:val="20"/>
+        </w:rPr>
+        <w:tab/>
+      </w:r>
+      <w:r>
+        <w:rPr>
+          <w:rFonts w:ascii="Consolas" w:hAnsi="Consolas" w:cs="Consolas"/>
+          <w:b/>
+          <w:bCs/>
+          <w:color w:val="7F0055"/>
+          <w:sz w:val="20"/>
+          <w:szCs w:val="20"/>
+        </w:rPr>
+        <w:t>if</w:t>
+      </w:r>
+      <w:r>
+        <w:rPr>
+          <w:rFonts w:ascii="Consolas" w:hAnsi="Consolas" w:cs="Consolas"/>
+          <w:color w:val="000000"/>
+          <w:sz w:val="20"/>
+          <w:szCs w:val="20"/>
+        </w:rPr>
+        <w:t xml:space="preserve"> (</w:t>
+      </w:r>
+      <w:r>
+        <w:rPr>
+          <w:rFonts w:ascii="Consolas" w:hAnsi="Consolas" w:cs="Consolas"/>
+          <w:color w:val="0000C0"/>
+          <w:sz w:val="20"/>
+          <w:szCs w:val="20"/>
+        </w:rPr>
+        <w:t>numPages</w:t>
+      </w:r>
+      <w:r>
+        <w:rPr>
+          <w:rFonts w:ascii="Consolas" w:hAnsi="Consolas" w:cs="Consolas"/>
+          <w:color w:val="000000"/>
+          <w:sz w:val="20"/>
+          <w:szCs w:val="20"/>
+        </w:rPr>
+        <w:t xml:space="preserve"> &gt; Machine.</w:t>
+      </w:r>
+      <w:r>
+        <w:rPr>
+          <w:rFonts w:ascii="Consolas" w:hAnsi="Consolas" w:cs="Consolas"/>
+          <w:i/>
+          <w:iCs/>
+          <w:color w:val="000000"/>
+          <w:sz w:val="20"/>
+          <w:szCs w:val="20"/>
+        </w:rPr>
+        <w:t>processor</w:t>
+      </w:r>
+      <w:r>
+        <w:rPr>
+          <w:rFonts w:ascii="Consolas" w:hAnsi="Consolas" w:cs="Consolas"/>
+          <w:color w:val="000000"/>
+          <w:sz w:val="20"/>
+          <w:szCs w:val="20"/>
+        </w:rPr>
+        <w:t>().getNumPhysPages()) {</w:t>
+      </w:r>
+    </w:p>
+    <w:p>
+      <w:pPr>
+        <w:pBdr>
+          <w:top w:val="single" w:sz="4" w:space="1" w:color="auto"/>
+          <w:left w:val="single" w:sz="4" w:space="4" w:color="auto"/>
+          <w:bottom w:val="single" w:sz="4" w:space="1" w:color="auto"/>
+          <w:right w:val="single" w:sz="4" w:space="4" w:color="auto"/>
+        </w:pBdr>
+        <w:autoSpaceDE w:val="0"/>
+        <w:autoSpaceDN w:val="0"/>
+        <w:adjustRightInd w:val="0"/>
+        <w:spacing w:after="0" w:line="240" w:lineRule="auto"/>
+        <w:rPr>
+          <w:rFonts w:ascii="Consolas" w:hAnsi="Consolas" w:cs="Consolas"/>
+          <w:sz w:val="20"/>
+          <w:szCs w:val="20"/>
+        </w:rPr>
+      </w:pPr>
+      <w:r>
+        <w:rPr>
+          <w:rFonts w:ascii="Consolas" w:hAnsi="Consolas" w:cs="Consolas"/>
+          <w:color w:val="000000"/>
+          <w:sz w:val="20"/>
+          <w:szCs w:val="20"/>
+        </w:rPr>
+        <w:tab/>
+        <w:t xml:space="preserve">    </w:t>
+      </w:r>
+      <w:r>
+        <w:rPr>
+          <w:rFonts w:ascii="Consolas" w:hAnsi="Consolas" w:cs="Consolas"/>
+          <w:color w:val="0000C0"/>
+          <w:sz w:val="20"/>
+          <w:szCs w:val="20"/>
+        </w:rPr>
+        <w:t>coff</w:t>
+      </w:r>
+      <w:r>
+        <w:rPr>
+          <w:rFonts w:ascii="Consolas" w:hAnsi="Consolas" w:cs="Consolas"/>
+          <w:color w:val="000000"/>
+          <w:sz w:val="20"/>
+          <w:szCs w:val="20"/>
+        </w:rPr>
+        <w:t>.close();</w:t>
+      </w:r>
+    </w:p>
+    <w:p>
+      <w:pPr>
+        <w:pBdr>
+          <w:top w:val="single" w:sz="4" w:space="1" w:color="auto"/>
+          <w:left w:val="single" w:sz="4" w:space="4" w:color="auto"/>
+          <w:bottom w:val="single" w:sz="4" w:space="1" w:color="auto"/>
+          <w:right w:val="single" w:sz="4" w:space="4" w:color="auto"/>
+        </w:pBdr>
+        <w:autoSpaceDE w:val="0"/>
+        <w:autoSpaceDN w:val="0"/>
+        <w:adjustRightInd w:val="0"/>
+        <w:spacing w:after="0" w:line="240" w:lineRule="auto"/>
+        <w:rPr>
+          <w:rFonts w:ascii="Consolas" w:hAnsi="Consolas" w:cs="Consolas"/>
+          <w:sz w:val="20"/>
+          <w:szCs w:val="20"/>
+        </w:rPr>
+      </w:pPr>
+      <w:r>
+        <w:rPr>
+          <w:rFonts w:ascii="Consolas" w:hAnsi="Consolas" w:cs="Consolas"/>
+          <w:color w:val="000000"/>
+          <w:sz w:val="20"/>
+          <w:szCs w:val="20"/>
+        </w:rPr>
+        <w:tab/>
+        <w:t xml:space="preserve">    Lib.</w:t>
+      </w:r>
+      <w:r>
+        <w:rPr>
+          <w:rFonts w:ascii="Consolas" w:hAnsi="Consolas" w:cs="Consolas"/>
+          <w:i/>
+          <w:iCs/>
+          <w:color w:val="000000"/>
+          <w:sz w:val="20"/>
+          <w:szCs w:val="20"/>
+        </w:rPr>
+        <w:t>debug</w:t>
+      </w:r>
+      <w:r>
+        <w:rPr>
+          <w:rFonts w:ascii="Consolas" w:hAnsi="Consolas" w:cs="Consolas"/>
+          <w:color w:val="000000"/>
+          <w:sz w:val="20"/>
+          <w:szCs w:val="20"/>
+        </w:rPr>
+        <w:t>(</w:t>
+      </w:r>
+      <w:r>
+        <w:rPr>
+          <w:rFonts w:ascii="Consolas" w:hAnsi="Consolas" w:cs="Consolas"/>
+          <w:b/>
+          <w:bCs/>
+          <w:i/>
+          <w:iCs/>
+          <w:color w:val="0000C0"/>
+          <w:sz w:val="20"/>
+          <w:szCs w:val="20"/>
+        </w:rPr>
+        <w:t>dbgProcess</w:t>
+      </w:r>
+      <w:r>
+        <w:rPr>
+          <w:rFonts w:ascii="Consolas" w:hAnsi="Consolas" w:cs="Consolas"/>
+          <w:color w:val="000000"/>
+          <w:sz w:val="20"/>
+          <w:szCs w:val="20"/>
+        </w:rPr>
+        <w:t xml:space="preserve">, </w:t>
+      </w:r>
+      <w:r>
+        <w:rPr>
+          <w:rFonts w:ascii="Consolas" w:hAnsi="Consolas" w:cs="Consolas"/>
+          <w:color w:val="2A00FF"/>
+          <w:sz w:val="20"/>
+          <w:szCs w:val="20"/>
+        </w:rPr>
+        <w:t>"\tinsufficient physical memory"</w:t>
+      </w:r>
+      <w:r>
+        <w:rPr>
+          <w:rFonts w:ascii="Consolas" w:hAnsi="Consolas" w:cs="Consolas"/>
+          <w:color w:val="000000"/>
+          <w:sz w:val="20"/>
+          <w:szCs w:val="20"/>
+        </w:rPr>
+        <w:t>);</w:t>
+      </w:r>
+    </w:p>
+    <w:p>
+      <w:pPr>
+        <w:pBdr>
+          <w:top w:val="single" w:sz="4" w:space="1" w:color="auto"/>
+          <w:left w:val="single" w:sz="4" w:space="4" w:color="auto"/>
+          <w:bottom w:val="single" w:sz="4" w:space="1" w:color="auto"/>
+          <w:right w:val="single" w:sz="4" w:space="4" w:color="auto"/>
+        </w:pBdr>
+        <w:autoSpaceDE w:val="0"/>
+        <w:autoSpaceDN w:val="0"/>
+        <w:adjustRightInd w:val="0"/>
+        <w:spacing w:after="0" w:line="240" w:lineRule="auto"/>
+        <w:rPr>
+          <w:rFonts w:ascii="Consolas" w:hAnsi="Consolas" w:cs="Consolas"/>
+          <w:sz w:val="20"/>
+          <w:szCs w:val="20"/>
+        </w:rPr>
+      </w:pPr>
+      <w:r>
+        <w:rPr>
+          <w:rFonts w:ascii="Consolas" w:hAnsi="Consolas" w:cs="Consolas"/>
+          <w:color w:val="000000"/>
+          <w:sz w:val="20"/>
+          <w:szCs w:val="20"/>
+        </w:rPr>
+        <w:tab/>
+        <w:t xml:space="preserve">    </w:t>
+      </w:r>
+      <w:r>
+        <w:rPr>
+          <w:rFonts w:ascii="Consolas" w:hAnsi="Consolas" w:cs="Consolas"/>
+          <w:b/>
+          <w:bCs/>
+          <w:color w:val="7F0055"/>
+          <w:sz w:val="20"/>
+          <w:szCs w:val="20"/>
+        </w:rPr>
+        <w:t>return</w:t>
+      </w:r>
+      <w:r>
+        <w:rPr>
+          <w:rFonts w:ascii="Consolas" w:hAnsi="Consolas" w:cs="Consolas"/>
+          <w:color w:val="000000"/>
+          <w:sz w:val="20"/>
+          <w:szCs w:val="20"/>
+        </w:rPr>
+        <w:t xml:space="preserve"> </w:t>
+      </w:r>
+      <w:r>
+        <w:rPr>
+          <w:rFonts w:ascii="Consolas" w:hAnsi="Consolas" w:cs="Consolas"/>
+          <w:b/>
+          <w:bCs/>
+          <w:color w:val="7F0055"/>
+          <w:sz w:val="20"/>
+          <w:szCs w:val="20"/>
+        </w:rPr>
+        <w:t>false</w:t>
+      </w:r>
+      <w:r>
+        <w:rPr>
+          <w:rFonts w:ascii="Consolas" w:hAnsi="Consolas" w:cs="Consolas"/>
+          <w:color w:val="000000"/>
+          <w:sz w:val="20"/>
+          <w:szCs w:val="20"/>
+        </w:rPr>
+        <w:t>;</w:t>
+      </w:r>
+    </w:p>
+    <w:p>
+      <w:pPr>
+        <w:pBdr>
+          <w:top w:val="single" w:sz="4" w:space="1" w:color="auto"/>
+          <w:left w:val="single" w:sz="4" w:space="4" w:color="auto"/>
+          <w:bottom w:val="single" w:sz="4" w:space="1" w:color="auto"/>
+          <w:right w:val="single" w:sz="4" w:space="4" w:color="auto"/>
+        </w:pBdr>
+        <w:autoSpaceDE w:val="0"/>
+        <w:autoSpaceDN w:val="0"/>
+        <w:adjustRightInd w:val="0"/>
+        <w:spacing w:after="0" w:line="240" w:lineRule="auto"/>
+        <w:rPr>
+          <w:rFonts w:ascii="Consolas" w:hAnsi="Consolas" w:cs="Consolas"/>
+          <w:sz w:val="20"/>
+          <w:szCs w:val="20"/>
+        </w:rPr>
+      </w:pPr>
+      <w:r>
+        <w:rPr>
+          <w:rFonts w:ascii="Consolas" w:hAnsi="Consolas" w:cs="Consolas"/>
+          <w:color w:val="000000"/>
+          <w:sz w:val="20"/>
+          <w:szCs w:val="20"/>
+        </w:rPr>
+        <w:tab/>
+        <w:t>}</w:t>
+      </w:r>
+    </w:p>
+    <w:p>
+      <w:pPr>
+        <w:pBdr>
+          <w:top w:val="single" w:sz="4" w:space="1" w:color="auto"/>
+          <w:left w:val="single" w:sz="4" w:space="4" w:color="auto"/>
+          <w:bottom w:val="single" w:sz="4" w:space="1" w:color="auto"/>
+          <w:right w:val="single" w:sz="4" w:space="4" w:color="auto"/>
+        </w:pBdr>
+        <w:autoSpaceDE w:val="0"/>
+        <w:autoSpaceDN w:val="0"/>
+        <w:adjustRightInd w:val="0"/>
+        <w:spacing w:after="0" w:line="240" w:lineRule="auto"/>
+        <w:rPr>
+          <w:rFonts w:ascii="Consolas" w:hAnsi="Consolas" w:cs="Consolas"/>
+          <w:sz w:val="20"/>
+          <w:szCs w:val="20"/>
+        </w:rPr>
+      </w:pPr>
+    </w:p>
+    <w:p>
+      <w:pPr>
+        <w:pBdr>
+          <w:top w:val="single" w:sz="4" w:space="1" w:color="auto"/>
+          <w:left w:val="single" w:sz="4" w:space="4" w:color="auto"/>
+          <w:bottom w:val="single" w:sz="4" w:space="1" w:color="auto"/>
+          <w:right w:val="single" w:sz="4" w:space="4" w:color="auto"/>
+        </w:pBdr>
+        <w:autoSpaceDE w:val="0"/>
+        <w:autoSpaceDN w:val="0"/>
+        <w:adjustRightInd w:val="0"/>
+        <w:spacing w:after="0" w:line="240" w:lineRule="auto"/>
+        <w:rPr>
+          <w:rFonts w:ascii="Consolas" w:hAnsi="Consolas" w:cs="Consolas"/>
+          <w:sz w:val="20"/>
+          <w:szCs w:val="20"/>
+        </w:rPr>
+      </w:pPr>
+      <w:r>
+        <w:rPr>
+          <w:rFonts w:ascii="Consolas" w:hAnsi="Consolas" w:cs="Consolas"/>
+          <w:color w:val="000000"/>
+          <w:sz w:val="20"/>
+          <w:szCs w:val="20"/>
+        </w:rPr>
+        <w:tab/>
+      </w:r>
+      <w:r>
+        <w:rPr>
+          <w:rFonts w:ascii="Consolas" w:hAnsi="Consolas" w:cs="Consolas"/>
+          <w:color w:val="3F7F5F"/>
+          <w:sz w:val="20"/>
+          <w:szCs w:val="20"/>
+        </w:rPr>
+        <w:t>// load sections</w:t>
+      </w:r>
+    </w:p>
+    <w:p>
+      <w:pPr>
+        <w:pBdr>
+          <w:top w:val="single" w:sz="4" w:space="1" w:color="auto"/>
+          <w:left w:val="single" w:sz="4" w:space="4" w:color="auto"/>
+          <w:bottom w:val="single" w:sz="4" w:space="1" w:color="auto"/>
+          <w:right w:val="single" w:sz="4" w:space="4" w:color="auto"/>
+        </w:pBdr>
+        <w:autoSpaceDE w:val="0"/>
+        <w:autoSpaceDN w:val="0"/>
+        <w:adjustRightInd w:val="0"/>
+        <w:spacing w:after="0" w:line="240" w:lineRule="auto"/>
+        <w:rPr>
+          <w:rFonts w:ascii="Consolas" w:hAnsi="Consolas" w:cs="Consolas"/>
+          <w:sz w:val="20"/>
+          <w:szCs w:val="20"/>
+        </w:rPr>
+      </w:pPr>
+      <w:r>
+        <w:rPr>
+          <w:rFonts w:ascii="Consolas" w:hAnsi="Consolas" w:cs="Consolas"/>
+          <w:color w:val="000000"/>
+          <w:sz w:val="20"/>
+          <w:szCs w:val="20"/>
+        </w:rPr>
+        <w:tab/>
+      </w:r>
+      <w:r>
+        <w:rPr>
+          <w:rFonts w:ascii="Consolas" w:hAnsi="Consolas" w:cs="Consolas"/>
+          <w:b/>
+          <w:bCs/>
+          <w:color w:val="7F0055"/>
+          <w:sz w:val="20"/>
+          <w:szCs w:val="20"/>
+        </w:rPr>
+        <w:t>for</w:t>
+      </w:r>
+      <w:r>
+        <w:rPr>
+          <w:rFonts w:ascii="Consolas" w:hAnsi="Consolas" w:cs="Consolas"/>
+          <w:color w:val="000000"/>
+          <w:sz w:val="20"/>
+          <w:szCs w:val="20"/>
+        </w:rPr>
+        <w:t xml:space="preserve"> (</w:t>
+      </w:r>
+      <w:r>
+        <w:rPr>
+          <w:rFonts w:ascii="Consolas" w:hAnsi="Consolas" w:cs="Consolas"/>
+          <w:b/>
+          <w:bCs/>
+          <w:color w:val="7F0055"/>
+          <w:sz w:val="20"/>
+          <w:szCs w:val="20"/>
+        </w:rPr>
+        <w:t>int</w:t>
+      </w:r>
+      <w:r>
+        <w:rPr>
+          <w:rFonts w:ascii="Consolas" w:hAnsi="Consolas" w:cs="Consolas"/>
+          <w:color w:val="000000"/>
+          <w:sz w:val="20"/>
+          <w:szCs w:val="20"/>
+        </w:rPr>
+        <w:t xml:space="preserve"> </w:t>
+      </w:r>
+      <w:r>
+        <w:rPr>
+          <w:rFonts w:ascii="Consolas" w:hAnsi="Consolas" w:cs="Consolas"/>
+          <w:color w:val="6A3E3E"/>
+          <w:sz w:val="20"/>
+          <w:szCs w:val="20"/>
+        </w:rPr>
+        <w:t>s</w:t>
+      </w:r>
+      <w:r>
+        <w:rPr>
+          <w:rFonts w:ascii="Consolas" w:hAnsi="Consolas" w:cs="Consolas"/>
+          <w:color w:val="000000"/>
+          <w:sz w:val="20"/>
+          <w:szCs w:val="20"/>
+        </w:rPr>
+        <w:t xml:space="preserve">=0; </w:t>
+      </w:r>
+      <w:r>
+        <w:rPr>
+          <w:rFonts w:ascii="Consolas" w:hAnsi="Consolas" w:cs="Consolas"/>
+          <w:color w:val="6A3E3E"/>
+          <w:sz w:val="20"/>
+          <w:szCs w:val="20"/>
+        </w:rPr>
+        <w:t>s</w:t>
+      </w:r>
+      <w:r>
+        <w:rPr>
+          <w:rFonts w:ascii="Consolas" w:hAnsi="Consolas" w:cs="Consolas"/>
+          <w:color w:val="000000"/>
+          <w:sz w:val="20"/>
+          <w:szCs w:val="20"/>
+        </w:rPr>
+        <w:t>&lt;</w:t>
+      </w:r>
+      <w:r>
+        <w:rPr>
+          <w:rFonts w:ascii="Consolas" w:hAnsi="Consolas" w:cs="Consolas"/>
+          <w:color w:val="0000C0"/>
+          <w:sz w:val="20"/>
+          <w:szCs w:val="20"/>
+        </w:rPr>
+        <w:t>coff</w:t>
+      </w:r>
+      <w:r>
+        <w:rPr>
+          <w:rFonts w:ascii="Consolas" w:hAnsi="Consolas" w:cs="Consolas"/>
+          <w:color w:val="000000"/>
+          <w:sz w:val="20"/>
+          <w:szCs w:val="20"/>
+        </w:rPr>
+        <w:t xml:space="preserve">.getNumSections(); </w:t>
+      </w:r>
+      <w:r>
+        <w:rPr>
+          <w:rFonts w:ascii="Consolas" w:hAnsi="Consolas" w:cs="Consolas"/>
+          <w:color w:val="6A3E3E"/>
+          <w:sz w:val="20"/>
+          <w:szCs w:val="20"/>
+        </w:rPr>
+        <w:t>s</w:t>
+      </w:r>
+      <w:r>
+        <w:rPr>
+          <w:rFonts w:ascii="Consolas" w:hAnsi="Consolas" w:cs="Consolas"/>
+          <w:color w:val="000000"/>
+          <w:sz w:val="20"/>
+          <w:szCs w:val="20"/>
+        </w:rPr>
+        <w:t>++) {</w:t>
+      </w:r>
+    </w:p>
+    <w:p>
+      <w:pPr>
+        <w:pBdr>
+          <w:top w:val="single" w:sz="4" w:space="1" w:color="auto"/>
+          <w:left w:val="single" w:sz="4" w:space="4" w:color="auto"/>
+          <w:bottom w:val="single" w:sz="4" w:space="1" w:color="auto"/>
+          <w:right w:val="single" w:sz="4" w:space="4" w:color="auto"/>
+        </w:pBdr>
+        <w:autoSpaceDE w:val="0"/>
+        <w:autoSpaceDN w:val="0"/>
+        <w:adjustRightInd w:val="0"/>
+        <w:spacing w:after="0" w:line="240" w:lineRule="auto"/>
+        <w:rPr>
+          <w:rFonts w:ascii="Consolas" w:hAnsi="Consolas" w:cs="Consolas"/>
+          <w:sz w:val="20"/>
+          <w:szCs w:val="20"/>
+        </w:rPr>
+      </w:pPr>
+      <w:r>
+        <w:rPr>
+          <w:rFonts w:ascii="Consolas" w:hAnsi="Consolas" w:cs="Consolas"/>
+          <w:color w:val="000000"/>
+          <w:sz w:val="20"/>
+          <w:szCs w:val="20"/>
+        </w:rPr>
+        <w:tab/>
+        <w:t xml:space="preserve">    CoffSection </w:t>
+      </w:r>
+      <w:r>
+        <w:rPr>
+          <w:rFonts w:ascii="Consolas" w:hAnsi="Consolas" w:cs="Consolas"/>
+          <w:color w:val="6A3E3E"/>
+          <w:sz w:val="20"/>
+          <w:szCs w:val="20"/>
+        </w:rPr>
+        <w:t>section</w:t>
+      </w:r>
+      <w:r>
+        <w:rPr>
+          <w:rFonts w:ascii="Consolas" w:hAnsi="Consolas" w:cs="Consolas"/>
+          <w:color w:val="000000"/>
+          <w:sz w:val="20"/>
+          <w:szCs w:val="20"/>
+        </w:rPr>
+        <w:t xml:space="preserve"> = </w:t>
+      </w:r>
+      <w:r>
+        <w:rPr>
+          <w:rFonts w:ascii="Consolas" w:hAnsi="Consolas" w:cs="Consolas"/>
+          <w:color w:val="0000C0"/>
+          <w:sz w:val="20"/>
+          <w:szCs w:val="20"/>
+        </w:rPr>
+        <w:t>coff</w:t>
+      </w:r>
+      <w:r>
+        <w:rPr>
+          <w:rFonts w:ascii="Consolas" w:hAnsi="Consolas" w:cs="Consolas"/>
+          <w:color w:val="000000"/>
+          <w:sz w:val="20"/>
+          <w:szCs w:val="20"/>
+        </w:rPr>
+        <w:t>.getSection(</w:t>
+      </w:r>
+      <w:r>
+        <w:rPr>
+          <w:rFonts w:ascii="Consolas" w:hAnsi="Consolas" w:cs="Consolas"/>
+          <w:color w:val="6A3E3E"/>
+          <w:sz w:val="20"/>
+          <w:szCs w:val="20"/>
+        </w:rPr>
+        <w:t>s</w:t>
+      </w:r>
+      <w:r>
+        <w:rPr>
+          <w:rFonts w:ascii="Consolas" w:hAnsi="Consolas" w:cs="Consolas"/>
+          <w:color w:val="000000"/>
+          <w:sz w:val="20"/>
+          <w:szCs w:val="20"/>
+        </w:rPr>
+        <w:t>);</w:t>
+      </w:r>
+    </w:p>
+    <w:p>
+      <w:pPr>
+        <w:pBdr>
+          <w:top w:val="single" w:sz="4" w:space="1" w:color="auto"/>
+          <w:left w:val="single" w:sz="4" w:space="4" w:color="auto"/>
+          <w:bottom w:val="single" w:sz="4" w:space="1" w:color="auto"/>
+          <w:right w:val="single" w:sz="4" w:space="4" w:color="auto"/>
+        </w:pBdr>
+        <w:autoSpaceDE w:val="0"/>
+        <w:autoSpaceDN w:val="0"/>
+        <w:adjustRightInd w:val="0"/>
+        <w:spacing w:after="0" w:line="240" w:lineRule="auto"/>
+        <w:rPr>
+          <w:rFonts w:ascii="Consolas" w:hAnsi="Consolas" w:cs="Consolas"/>
+          <w:sz w:val="20"/>
+          <w:szCs w:val="20"/>
+        </w:rPr>
+      </w:pPr>
+      <w:r>
+        <w:rPr>
+          <w:rFonts w:ascii="Consolas" w:hAnsi="Consolas" w:cs="Consolas"/>
+          <w:color w:val="000000"/>
+          <w:sz w:val="20"/>
+          <w:szCs w:val="20"/>
+        </w:rPr>
+        <w:tab/>
+        <w:t xml:space="preserve">    </w:t>
+      </w:r>
+    </w:p>
+    <w:p>
+      <w:pPr>
+        <w:pBdr>
+          <w:top w:val="single" w:sz="4" w:space="1" w:color="auto"/>
+          <w:left w:val="single" w:sz="4" w:space="4" w:color="auto"/>
+          <w:bottom w:val="single" w:sz="4" w:space="1" w:color="auto"/>
+          <w:right w:val="single" w:sz="4" w:space="4" w:color="auto"/>
+        </w:pBdr>
+        <w:autoSpaceDE w:val="0"/>
+        <w:autoSpaceDN w:val="0"/>
+        <w:adjustRightInd w:val="0"/>
+        <w:spacing w:after="0" w:line="240" w:lineRule="auto"/>
+        <w:rPr>
+          <w:rFonts w:ascii="Consolas" w:hAnsi="Consolas" w:cs="Consolas"/>
+          <w:sz w:val="20"/>
+          <w:szCs w:val="20"/>
+        </w:rPr>
+      </w:pPr>
+      <w:r>
+        <w:rPr>
+          <w:rFonts w:ascii="Consolas" w:hAnsi="Consolas" w:cs="Consolas"/>
+          <w:color w:val="000000"/>
+          <w:sz w:val="20"/>
+          <w:szCs w:val="20"/>
+        </w:rPr>
+        <w:tab/>
+        <w:t xml:space="preserve">    Lib.</w:t>
+      </w:r>
+      <w:r>
+        <w:rPr>
+          <w:rFonts w:ascii="Consolas" w:hAnsi="Consolas" w:cs="Consolas"/>
+          <w:i/>
+          <w:iCs/>
+          <w:color w:val="000000"/>
+          <w:sz w:val="20"/>
+          <w:szCs w:val="20"/>
+        </w:rPr>
+        <w:t>debug</w:t>
+      </w:r>
+      <w:r>
+        <w:rPr>
+          <w:rFonts w:ascii="Consolas" w:hAnsi="Consolas" w:cs="Consolas"/>
+          <w:color w:val="000000"/>
+          <w:sz w:val="20"/>
+          <w:szCs w:val="20"/>
+        </w:rPr>
+        <w:t>(</w:t>
+      </w:r>
+      <w:r>
+        <w:rPr>
+          <w:rFonts w:ascii="Consolas" w:hAnsi="Consolas" w:cs="Consolas"/>
+          <w:b/>
+          <w:bCs/>
+          <w:i/>
+          <w:iCs/>
+          <w:color w:val="0000C0"/>
+          <w:sz w:val="20"/>
+          <w:szCs w:val="20"/>
+        </w:rPr>
+        <w:t>dbgProcess</w:t>
+      </w:r>
+      <w:r>
+        <w:rPr>
+          <w:rFonts w:ascii="Consolas" w:hAnsi="Consolas" w:cs="Consolas"/>
+          <w:color w:val="000000"/>
+          <w:sz w:val="20"/>
+          <w:szCs w:val="20"/>
+        </w:rPr>
+        <w:t xml:space="preserve">, </w:t>
+      </w:r>
+      <w:r>
+        <w:rPr>
+          <w:rFonts w:ascii="Consolas" w:hAnsi="Consolas" w:cs="Consolas"/>
+          <w:color w:val="2A00FF"/>
+          <w:sz w:val="20"/>
+          <w:szCs w:val="20"/>
+        </w:rPr>
+        <w:t>"\tinitializing "</w:t>
+      </w:r>
+      <w:r>
+        <w:rPr>
+          <w:rFonts w:ascii="Consolas" w:hAnsi="Consolas" w:cs="Consolas"/>
+          <w:color w:val="000000"/>
+          <w:sz w:val="20"/>
+          <w:szCs w:val="20"/>
+        </w:rPr>
+        <w:t xml:space="preserve"> + </w:t>
+      </w:r>
+      <w:r>
+        <w:rPr>
+          <w:rFonts w:ascii="Consolas" w:hAnsi="Consolas" w:cs="Consolas"/>
+          <w:color w:val="6A3E3E"/>
+          <w:sz w:val="20"/>
+          <w:szCs w:val="20"/>
+        </w:rPr>
+        <w:t>section</w:t>
+      </w:r>
+      <w:r>
+        <w:rPr>
+          <w:rFonts w:ascii="Consolas" w:hAnsi="Consolas" w:cs="Consolas"/>
+          <w:color w:val="000000"/>
+          <w:sz w:val="20"/>
+          <w:szCs w:val="20"/>
+        </w:rPr>
+        <w:t>.getName()</w:t>
+      </w:r>
+    </w:p>
+    <w:p>
+      <w:pPr>
+        <w:pBdr>
+          <w:top w:val="single" w:sz="4" w:space="1" w:color="auto"/>
+          <w:left w:val="single" w:sz="4" w:space="4" w:color="auto"/>
+          <w:bottom w:val="single" w:sz="4" w:space="1" w:color="auto"/>
+          <w:right w:val="single" w:sz="4" w:space="4" w:color="auto"/>
+        </w:pBdr>
+        <w:autoSpaceDE w:val="0"/>
+        <w:autoSpaceDN w:val="0"/>
+        <w:adjustRightInd w:val="0"/>
+        <w:spacing w:after="0" w:line="240" w:lineRule="auto"/>
+        <w:rPr>
+          <w:rFonts w:ascii="Consolas" w:hAnsi="Consolas" w:cs="Consolas"/>
+          <w:sz w:val="20"/>
+          <w:szCs w:val="20"/>
+        </w:rPr>
+      </w:pPr>
+      <w:r>
+        <w:rPr>
+          <w:rFonts w:ascii="Consolas" w:hAnsi="Consolas" w:cs="Consolas"/>
+          <w:color w:val="000000"/>
+          <w:sz w:val="20"/>
+          <w:szCs w:val="20"/>
+        </w:rPr>
+        <w:tab/>
+      </w:r>
+      <w:r>
+        <w:rPr>
+          <w:rFonts w:ascii="Consolas" w:hAnsi="Consolas" w:cs="Consolas"/>
+          <w:color w:val="000000"/>
+          <w:sz w:val="20"/>
+          <w:szCs w:val="20"/>
+        </w:rPr>
+        <w:tab/>
+        <w:t xml:space="preserve">      + </w:t>
+      </w:r>
+      <w:r>
+        <w:rPr>
+          <w:rFonts w:ascii="Consolas" w:hAnsi="Consolas" w:cs="Consolas"/>
+          <w:color w:val="2A00FF"/>
+          <w:sz w:val="20"/>
+          <w:szCs w:val="20"/>
+        </w:rPr>
+        <w:t>" section ("</w:t>
+      </w:r>
+      <w:r>
+        <w:rPr>
+          <w:rFonts w:ascii="Consolas" w:hAnsi="Consolas" w:cs="Consolas"/>
+          <w:color w:val="000000"/>
+          <w:sz w:val="20"/>
+          <w:szCs w:val="20"/>
+        </w:rPr>
+        <w:t xml:space="preserve"> + </w:t>
+      </w:r>
+      <w:r>
+        <w:rPr>
+          <w:rFonts w:ascii="Consolas" w:hAnsi="Consolas" w:cs="Consolas"/>
+          <w:color w:val="6A3E3E"/>
+          <w:sz w:val="20"/>
+          <w:szCs w:val="20"/>
+        </w:rPr>
+        <w:t>section</w:t>
+      </w:r>
+      <w:r>
+        <w:rPr>
+          <w:rFonts w:ascii="Consolas" w:hAnsi="Consolas" w:cs="Consolas"/>
+          <w:color w:val="000000"/>
+          <w:sz w:val="20"/>
+          <w:szCs w:val="20"/>
+        </w:rPr>
+        <w:t xml:space="preserve">.getLength() + </w:t>
+      </w:r>
+      <w:r>
+        <w:rPr>
+          <w:rFonts w:ascii="Consolas" w:hAnsi="Consolas" w:cs="Consolas"/>
+          <w:color w:val="2A00FF"/>
+          <w:sz w:val="20"/>
+          <w:szCs w:val="20"/>
+        </w:rPr>
+        <w:t>" pages)"</w:t>
+      </w:r>
+      <w:r>
+        <w:rPr>
+          <w:rFonts w:ascii="Consolas" w:hAnsi="Consolas" w:cs="Consolas"/>
+          <w:color w:val="000000"/>
+          <w:sz w:val="20"/>
+          <w:szCs w:val="20"/>
+        </w:rPr>
+        <w:t>);</w:t>
+      </w:r>
+    </w:p>
+    <w:p>
+      <w:pPr>
+        <w:pBdr>
+          <w:top w:val="single" w:sz="4" w:space="1" w:color="auto"/>
+          <w:left w:val="single" w:sz="4" w:space="4" w:color="auto"/>
+          <w:bottom w:val="single" w:sz="4" w:space="1" w:color="auto"/>
+          <w:right w:val="single" w:sz="4" w:space="4" w:color="auto"/>
+        </w:pBdr>
+        <w:autoSpaceDE w:val="0"/>
+        <w:autoSpaceDN w:val="0"/>
+        <w:adjustRightInd w:val="0"/>
+        <w:spacing w:after="0" w:line="240" w:lineRule="auto"/>
+        <w:rPr>
+          <w:rFonts w:ascii="Consolas" w:hAnsi="Consolas" w:cs="Consolas"/>
+          <w:sz w:val="20"/>
+          <w:szCs w:val="20"/>
+        </w:rPr>
+      </w:pPr>
+    </w:p>
+    <w:p>
+      <w:pPr>
+        <w:pBdr>
+          <w:top w:val="single" w:sz="4" w:space="1" w:color="auto"/>
+          <w:left w:val="single" w:sz="4" w:space="4" w:color="auto"/>
+          <w:bottom w:val="single" w:sz="4" w:space="1" w:color="auto"/>
+          <w:right w:val="single" w:sz="4" w:space="4" w:color="auto"/>
+        </w:pBdr>
+        <w:autoSpaceDE w:val="0"/>
+        <w:autoSpaceDN w:val="0"/>
+        <w:adjustRightInd w:val="0"/>
+        <w:spacing w:after="0" w:line="240" w:lineRule="auto"/>
+        <w:rPr>
+          <w:rFonts w:ascii="Consolas" w:hAnsi="Consolas" w:cs="Consolas"/>
+          <w:sz w:val="20"/>
+          <w:szCs w:val="20"/>
+        </w:rPr>
+      </w:pPr>
+      <w:r>
+        <w:rPr>
+          <w:rFonts w:ascii="Consolas" w:hAnsi="Consolas" w:cs="Consolas"/>
+          <w:color w:val="000000"/>
+          <w:sz w:val="20"/>
+          <w:szCs w:val="20"/>
+        </w:rPr>
+        <w:tab/>
+        <w:t xml:space="preserve">    </w:t>
+      </w:r>
+      <w:r>
+        <w:rPr>
+          <w:rFonts w:ascii="Consolas" w:hAnsi="Consolas" w:cs="Consolas"/>
+          <w:b/>
+          <w:bCs/>
+          <w:color w:val="7F0055"/>
+          <w:sz w:val="20"/>
+          <w:szCs w:val="20"/>
+        </w:rPr>
+        <w:t>for</w:t>
+      </w:r>
+      <w:r>
+        <w:rPr>
+          <w:rFonts w:ascii="Consolas" w:hAnsi="Consolas" w:cs="Consolas"/>
+          <w:color w:val="000000"/>
+          <w:sz w:val="20"/>
+          <w:szCs w:val="20"/>
+        </w:rPr>
+        <w:t xml:space="preserve"> (</w:t>
+      </w:r>
+      <w:r>
+        <w:rPr>
+          <w:rFonts w:ascii="Consolas" w:hAnsi="Consolas" w:cs="Consolas"/>
+          <w:b/>
+          <w:bCs/>
+          <w:color w:val="7F0055"/>
+          <w:sz w:val="20"/>
+          <w:szCs w:val="20"/>
+        </w:rPr>
+        <w:t>int</w:t>
+      </w:r>
+      <w:r>
+        <w:rPr>
+          <w:rFonts w:ascii="Consolas" w:hAnsi="Consolas" w:cs="Consolas"/>
+          <w:color w:val="000000"/>
+          <w:sz w:val="20"/>
+          <w:szCs w:val="20"/>
+        </w:rPr>
+        <w:t xml:space="preserve"> </w:t>
+      </w:r>
+      <w:r>
+        <w:rPr>
+          <w:rFonts w:ascii="Consolas" w:hAnsi="Consolas" w:cs="Consolas"/>
+          <w:color w:val="6A3E3E"/>
+          <w:sz w:val="20"/>
+          <w:szCs w:val="20"/>
+        </w:rPr>
+        <w:t>i</w:t>
+      </w:r>
+      <w:r>
+        <w:rPr>
+          <w:rFonts w:ascii="Consolas" w:hAnsi="Consolas" w:cs="Consolas"/>
+          <w:color w:val="000000"/>
+          <w:sz w:val="20"/>
+          <w:szCs w:val="20"/>
+        </w:rPr>
+        <w:t xml:space="preserve">=0; </w:t>
+      </w:r>
+      <w:r>
+        <w:rPr>
+          <w:rFonts w:ascii="Consolas" w:hAnsi="Consolas" w:cs="Consolas"/>
+          <w:color w:val="6A3E3E"/>
+          <w:sz w:val="20"/>
+          <w:szCs w:val="20"/>
+        </w:rPr>
+        <w:t>i</w:t>
+      </w:r>
+      <w:r>
+        <w:rPr>
+          <w:rFonts w:ascii="Consolas" w:hAnsi="Consolas" w:cs="Consolas"/>
+          <w:color w:val="000000"/>
+          <w:sz w:val="20"/>
+          <w:szCs w:val="20"/>
+        </w:rPr>
+        <w:t>&lt;</w:t>
+      </w:r>
+      <w:r>
+        <w:rPr>
+          <w:rFonts w:ascii="Consolas" w:hAnsi="Consolas" w:cs="Consolas"/>
+          <w:color w:val="6A3E3E"/>
+          <w:sz w:val="20"/>
+          <w:szCs w:val="20"/>
+        </w:rPr>
+        <w:t>section</w:t>
+      </w:r>
+      <w:r>
+        <w:rPr>
+          <w:rFonts w:ascii="Consolas" w:hAnsi="Consolas" w:cs="Consolas"/>
+          <w:color w:val="000000"/>
+          <w:sz w:val="20"/>
+          <w:szCs w:val="20"/>
+        </w:rPr>
+        <w:t xml:space="preserve">.getLength(); </w:t>
+      </w:r>
+      <w:r>
+        <w:rPr>
+          <w:rFonts w:ascii="Consolas" w:hAnsi="Consolas" w:cs="Consolas"/>
+          <w:color w:val="6A3E3E"/>
+          <w:sz w:val="20"/>
+          <w:szCs w:val="20"/>
+        </w:rPr>
+        <w:t>i</w:t>
+      </w:r>
+      <w:r>
+        <w:rPr>
+          <w:rFonts w:ascii="Consolas" w:hAnsi="Consolas" w:cs="Consolas"/>
+          <w:color w:val="000000"/>
+          <w:sz w:val="20"/>
+          <w:szCs w:val="20"/>
+        </w:rPr>
+        <w:t>++) {</w:t>
+      </w:r>
+    </w:p>
+    <w:p>
+      <w:pPr>
+        <w:pBdr>
+          <w:top w:val="single" w:sz="4" w:space="1" w:color="auto"/>
+          <w:left w:val="single" w:sz="4" w:space="4" w:color="auto"/>
+          <w:bottom w:val="single" w:sz="4" w:space="1" w:color="auto"/>
+          <w:right w:val="single" w:sz="4" w:space="4" w:color="auto"/>
+        </w:pBdr>
+        <w:autoSpaceDE w:val="0"/>
+        <w:autoSpaceDN w:val="0"/>
+        <w:adjustRightInd w:val="0"/>
+        <w:spacing w:after="0" w:line="240" w:lineRule="auto"/>
+        <w:rPr>
+          <w:rFonts w:ascii="Consolas" w:hAnsi="Consolas" w:cs="Consolas"/>
+          <w:sz w:val="20"/>
+          <w:szCs w:val="20"/>
+        </w:rPr>
+      </w:pPr>
+      <w:r>
+        <w:rPr>
+          <w:rFonts w:ascii="Consolas" w:hAnsi="Consolas" w:cs="Consolas"/>
+          <w:color w:val="000000"/>
+          <w:sz w:val="20"/>
+          <w:szCs w:val="20"/>
+        </w:rPr>
+        <w:tab/>
+      </w:r>
+      <w:r>
+        <w:rPr>
+          <w:rFonts w:ascii="Consolas" w:hAnsi="Consolas" w:cs="Consolas"/>
+          <w:color w:val="000000"/>
+          <w:sz w:val="20"/>
+          <w:szCs w:val="20"/>
+        </w:rPr>
+        <w:tab/>
+      </w:r>
+      <w:r>
+        <w:rPr>
+          <w:rFonts w:ascii="Consolas" w:hAnsi="Consolas" w:cs="Consolas"/>
+          <w:b/>
+          <w:bCs/>
+          <w:color w:val="7F0055"/>
+          <w:sz w:val="20"/>
+          <w:szCs w:val="20"/>
+        </w:rPr>
+        <w:t>int</w:t>
+      </w:r>
+      <w:r>
+        <w:rPr>
+          <w:rFonts w:ascii="Consolas" w:hAnsi="Consolas" w:cs="Consolas"/>
+          <w:color w:val="000000"/>
+          <w:sz w:val="20"/>
+          <w:szCs w:val="20"/>
+        </w:rPr>
+        <w:t xml:space="preserve"> </w:t>
+      </w:r>
+      <w:r>
+        <w:rPr>
+          <w:rFonts w:ascii="Consolas" w:hAnsi="Consolas" w:cs="Consolas"/>
+          <w:color w:val="6A3E3E"/>
+          <w:sz w:val="20"/>
+          <w:szCs w:val="20"/>
+        </w:rPr>
+        <w:t>vpn</w:t>
+      </w:r>
+      <w:r>
+        <w:rPr>
+          <w:rFonts w:ascii="Consolas" w:hAnsi="Consolas" w:cs="Consolas"/>
+          <w:color w:val="000000"/>
+          <w:sz w:val="20"/>
+          <w:szCs w:val="20"/>
+        </w:rPr>
+        <w:t xml:space="preserve"> = </w:t>
+      </w:r>
+      <w:r>
+        <w:rPr>
+          <w:rFonts w:ascii="Consolas" w:hAnsi="Consolas" w:cs="Consolas"/>
+          <w:color w:val="6A3E3E"/>
+          <w:sz w:val="20"/>
+          <w:szCs w:val="20"/>
+        </w:rPr>
+        <w:t>section</w:t>
+      </w:r>
+      <w:r>
+        <w:rPr>
+          <w:rFonts w:ascii="Consolas" w:hAnsi="Consolas" w:cs="Consolas"/>
+          <w:color w:val="000000"/>
+          <w:sz w:val="20"/>
+          <w:szCs w:val="20"/>
+        </w:rPr>
+        <w:t>.getFirstVPN()+</w:t>
+      </w:r>
+      <w:r>
+        <w:rPr>
+          <w:rFonts w:ascii="Consolas" w:hAnsi="Consolas" w:cs="Consolas"/>
+          <w:color w:val="6A3E3E"/>
+          <w:sz w:val="20"/>
+          <w:szCs w:val="20"/>
+        </w:rPr>
+        <w:t>i</w:t>
+      </w:r>
+      <w:r>
+        <w:rPr>
+          <w:rFonts w:ascii="Consolas" w:hAnsi="Consolas" w:cs="Consolas"/>
+          <w:color w:val="000000"/>
+          <w:sz w:val="20"/>
+          <w:szCs w:val="20"/>
+        </w:rPr>
+        <w:t>;</w:t>
+      </w:r>
+    </w:p>
+    <w:p>
+      <w:pPr>
+        <w:pBdr>
+          <w:top w:val="single" w:sz="4" w:space="1" w:color="auto"/>
+          <w:left w:val="single" w:sz="4" w:space="4" w:color="auto"/>
+          <w:bottom w:val="single" w:sz="4" w:space="1" w:color="auto"/>
+          <w:right w:val="single" w:sz="4" w:space="4" w:color="auto"/>
+        </w:pBdr>
+        <w:autoSpaceDE w:val="0"/>
+        <w:autoSpaceDN w:val="0"/>
+        <w:adjustRightInd w:val="0"/>
+        <w:spacing w:after="0" w:line="240" w:lineRule="auto"/>
+        <w:rPr>
+          <w:rFonts w:ascii="Consolas" w:hAnsi="Consolas" w:cs="Consolas"/>
+          <w:sz w:val="20"/>
+          <w:szCs w:val="20"/>
+        </w:rPr>
+      </w:pPr>
+    </w:p>
+    <w:p>
+      <w:pPr>
+        <w:pBdr>
+          <w:top w:val="single" w:sz="4" w:space="1" w:color="auto"/>
+          <w:left w:val="single" w:sz="4" w:space="4" w:color="auto"/>
+          <w:bottom w:val="single" w:sz="4" w:space="1" w:color="auto"/>
+          <w:right w:val="single" w:sz="4" w:space="4" w:color="auto"/>
+        </w:pBdr>
+        <w:autoSpaceDE w:val="0"/>
+        <w:autoSpaceDN w:val="0"/>
+        <w:adjustRightInd w:val="0"/>
+        <w:spacing w:after="0" w:line="240" w:lineRule="auto"/>
+        <w:rPr>
+          <w:rFonts w:ascii="Consolas" w:hAnsi="Consolas" w:cs="Consolas"/>
+          <w:sz w:val="20"/>
+          <w:szCs w:val="20"/>
+        </w:rPr>
+      </w:pPr>
+      <w:r>
+        <w:rPr>
+          <w:rFonts w:ascii="Consolas" w:hAnsi="Consolas" w:cs="Consolas"/>
+          <w:color w:val="000000"/>
+          <w:sz w:val="20"/>
+          <w:szCs w:val="20"/>
+        </w:rPr>
+        <w:tab/>
+      </w:r>
+      <w:r>
+        <w:rPr>
+          <w:rFonts w:ascii="Consolas" w:hAnsi="Consolas" w:cs="Consolas"/>
+          <w:color w:val="000000"/>
+          <w:sz w:val="20"/>
+          <w:szCs w:val="20"/>
+        </w:rPr>
+        <w:tab/>
+      </w:r>
+      <w:r>
+        <w:rPr>
+          <w:rFonts w:ascii="Consolas" w:hAnsi="Consolas" w:cs="Consolas"/>
+          <w:color w:val="3F7F5F"/>
+          <w:sz w:val="20"/>
+          <w:szCs w:val="20"/>
+        </w:rPr>
+        <w:t>// for now, just assume virtual addresses=physical addresses</w:t>
+      </w:r>
+    </w:p>
+    <w:p>
+      <w:pPr>
+        <w:pBdr>
+          <w:top w:val="single" w:sz="4" w:space="1" w:color="auto"/>
+          <w:left w:val="single" w:sz="4" w:space="4" w:color="auto"/>
+          <w:bottom w:val="single" w:sz="4" w:space="1" w:color="auto"/>
+          <w:right w:val="single" w:sz="4" w:space="4" w:color="auto"/>
+        </w:pBdr>
+        <w:autoSpaceDE w:val="0"/>
+        <w:autoSpaceDN w:val="0"/>
+        <w:adjustRightInd w:val="0"/>
+        <w:spacing w:after="0" w:line="240" w:lineRule="auto"/>
+        <w:rPr>
+          <w:rFonts w:ascii="Consolas" w:hAnsi="Consolas" w:cs="Consolas"/>
+          <w:sz w:val="20"/>
+          <w:szCs w:val="20"/>
+        </w:rPr>
+      </w:pPr>
+      <w:r>
+        <w:rPr>
+          <w:rFonts w:ascii="Consolas" w:hAnsi="Consolas" w:cs="Consolas"/>
+          <w:color w:val="000000"/>
+          <w:sz w:val="20"/>
+          <w:szCs w:val="20"/>
+        </w:rPr>
+        <w:tab/>
+      </w:r>
+      <w:r>
+        <w:rPr>
+          <w:rFonts w:ascii="Consolas" w:hAnsi="Consolas" w:cs="Consolas"/>
+          <w:color w:val="000000"/>
+          <w:sz w:val="20"/>
+          <w:szCs w:val="20"/>
+        </w:rPr>
+        <w:tab/>
+      </w:r>
+      <w:r>
+        <w:rPr>
+          <w:rFonts w:ascii="Consolas" w:hAnsi="Consolas" w:cs="Consolas"/>
+          <w:color w:val="6A3E3E"/>
+          <w:sz w:val="20"/>
+          <w:szCs w:val="20"/>
+        </w:rPr>
+        <w:t>section</w:t>
+      </w:r>
+      <w:r>
+        <w:rPr>
+          <w:rFonts w:ascii="Consolas" w:hAnsi="Consolas" w:cs="Consolas"/>
+          <w:color w:val="000000"/>
+          <w:sz w:val="20"/>
+          <w:szCs w:val="20"/>
+        </w:rPr>
+        <w:t>.loadPage(</w:t>
+      </w:r>
+      <w:r>
+        <w:rPr>
+          <w:rFonts w:ascii="Consolas" w:hAnsi="Consolas" w:cs="Consolas"/>
+          <w:color w:val="6A3E3E"/>
+          <w:sz w:val="20"/>
+          <w:szCs w:val="20"/>
+        </w:rPr>
+        <w:t>i</w:t>
+      </w:r>
+      <w:r>
+        <w:rPr>
+          <w:rFonts w:ascii="Consolas" w:hAnsi="Consolas" w:cs="Consolas"/>
+          <w:color w:val="000000"/>
+          <w:sz w:val="20"/>
+          <w:szCs w:val="20"/>
+        </w:rPr>
+        <w:t xml:space="preserve">, </w:t>
+      </w:r>
+      <w:r>
+        <w:rPr>
+          <w:rFonts w:ascii="Consolas" w:hAnsi="Consolas" w:cs="Consolas"/>
+          <w:color w:val="6A3E3E"/>
+          <w:sz w:val="20"/>
+          <w:szCs w:val="20"/>
+        </w:rPr>
+        <w:t>vpn</w:t>
+      </w:r>
+      <w:r>
+        <w:rPr>
+          <w:rFonts w:ascii="Consolas" w:hAnsi="Consolas" w:cs="Consolas"/>
+          <w:color w:val="000000"/>
+          <w:sz w:val="20"/>
+          <w:szCs w:val="20"/>
+        </w:rPr>
+        <w:t>);</w:t>
+      </w:r>
+    </w:p>
+    <w:p>
+      <w:pPr>
+        <w:pBdr>
+          <w:top w:val="single" w:sz="4" w:space="1" w:color="auto"/>
+          <w:left w:val="single" w:sz="4" w:space="4" w:color="auto"/>
+          <w:bottom w:val="single" w:sz="4" w:space="1" w:color="auto"/>
+          <w:right w:val="single" w:sz="4" w:space="4" w:color="auto"/>
+        </w:pBdr>
+        <w:autoSpaceDE w:val="0"/>
+        <w:autoSpaceDN w:val="0"/>
+        <w:adjustRightInd w:val="0"/>
+        <w:spacing w:after="0" w:line="240" w:lineRule="auto"/>
+        <w:rPr>
+          <w:rFonts w:ascii="Consolas" w:hAnsi="Consolas" w:cs="Consolas"/>
+          <w:sz w:val="20"/>
+          <w:szCs w:val="20"/>
+        </w:rPr>
+      </w:pPr>
+      <w:r>
+        <w:rPr>
+          <w:rFonts w:ascii="Consolas" w:hAnsi="Consolas" w:cs="Consolas"/>
+          <w:color w:val="000000"/>
+          <w:sz w:val="20"/>
+          <w:szCs w:val="20"/>
+        </w:rPr>
+        <w:tab/>
+        <w:t xml:space="preserve">    }</w:t>
+      </w:r>
+    </w:p>
+    <w:p>
+      <w:pPr>
+        <w:pBdr>
+          <w:top w:val="single" w:sz="4" w:space="1" w:color="auto"/>
+          <w:left w:val="single" w:sz="4" w:space="4" w:color="auto"/>
+          <w:bottom w:val="single" w:sz="4" w:space="1" w:color="auto"/>
+          <w:right w:val="single" w:sz="4" w:space="4" w:color="auto"/>
+        </w:pBdr>
+        <w:autoSpaceDE w:val="0"/>
+        <w:autoSpaceDN w:val="0"/>
+        <w:adjustRightInd w:val="0"/>
+        <w:spacing w:after="0" w:line="240" w:lineRule="auto"/>
+        <w:rPr>
+          <w:rFonts w:ascii="Consolas" w:hAnsi="Consolas" w:cs="Consolas"/>
+          <w:sz w:val="20"/>
+          <w:szCs w:val="20"/>
+        </w:rPr>
+      </w:pPr>
+      <w:r>
+        <w:rPr>
+          <w:rFonts w:ascii="Consolas" w:hAnsi="Consolas" w:cs="Consolas"/>
+          <w:color w:val="000000"/>
+          <w:sz w:val="20"/>
+          <w:szCs w:val="20"/>
+        </w:rPr>
+        <w:tab/>
+        <w:t>}</w:t>
+      </w:r>
+    </w:p>
+    <w:p>
+      <w:pPr>
+        <w:pBdr>
+          <w:top w:val="single" w:sz="4" w:space="1" w:color="auto"/>
+          <w:left w:val="single" w:sz="4" w:space="4" w:color="auto"/>
+          <w:bottom w:val="single" w:sz="4" w:space="1" w:color="auto"/>
+          <w:right w:val="single" w:sz="4" w:space="4" w:color="auto"/>
+        </w:pBdr>
+        <w:autoSpaceDE w:val="0"/>
+        <w:autoSpaceDN w:val="0"/>
+        <w:adjustRightInd w:val="0"/>
+        <w:spacing w:after="0" w:line="240" w:lineRule="auto"/>
+        <w:rPr>
+          <w:rFonts w:ascii="Consolas" w:hAnsi="Consolas" w:cs="Consolas"/>
+          <w:sz w:val="20"/>
+          <w:szCs w:val="20"/>
+        </w:rPr>
+      </w:pPr>
+      <w:r>
+        <w:rPr>
+          <w:rFonts w:ascii="Consolas" w:hAnsi="Consolas" w:cs="Consolas"/>
+          <w:color w:val="000000"/>
+          <w:sz w:val="20"/>
+          <w:szCs w:val="20"/>
+        </w:rPr>
+        <w:tab/>
+      </w:r>
+    </w:p>
+    <w:p>
+      <w:pPr>
+        <w:pBdr>
+          <w:top w:val="single" w:sz="4" w:space="1" w:color="auto"/>
+          <w:left w:val="single" w:sz="4" w:space="4" w:color="auto"/>
+          <w:bottom w:val="single" w:sz="4" w:space="1" w:color="auto"/>
+          <w:right w:val="single" w:sz="4" w:space="4" w:color="auto"/>
+        </w:pBdr>
+        <w:autoSpaceDE w:val="0"/>
+        <w:autoSpaceDN w:val="0"/>
+        <w:adjustRightInd w:val="0"/>
+        <w:spacing w:after="0" w:line="240" w:lineRule="auto"/>
+        <w:rPr>
+          <w:rFonts w:ascii="Consolas" w:hAnsi="Consolas" w:cs="Consolas"/>
+          <w:color w:val="000000"/>
+          <w:sz w:val="20"/>
+          <w:szCs w:val="20"/>
+        </w:rPr>
+      </w:pPr>
+      <w:r>
+        <w:rPr>
+          <w:rFonts w:ascii="Consolas" w:hAnsi="Consolas" w:cs="Consolas"/>
+          <w:color w:val="000000"/>
+          <w:sz w:val="20"/>
+          <w:szCs w:val="20"/>
+        </w:rPr>
+        <w:tab/>
+      </w:r>
+      <w:r>
+        <w:rPr>
+          <w:rFonts w:ascii="Consolas" w:hAnsi="Consolas" w:cs="Consolas"/>
+          <w:b/>
+          <w:bCs/>
+          <w:color w:val="7F0055"/>
+          <w:sz w:val="20"/>
+          <w:szCs w:val="20"/>
+        </w:rPr>
+        <w:t>return</w:t>
+      </w:r>
+      <w:r>
+        <w:rPr>
+          <w:rFonts w:ascii="Consolas" w:hAnsi="Consolas" w:cs="Consolas"/>
+          <w:color w:val="000000"/>
+          <w:sz w:val="20"/>
+          <w:szCs w:val="20"/>
+        </w:rPr>
+        <w:t xml:space="preserve"> </w:t>
+      </w:r>
+      <w:r>
+        <w:rPr>
+          <w:rFonts w:ascii="Consolas" w:hAnsi="Consolas" w:cs="Consolas"/>
+          <w:b/>
+          <w:bCs/>
+          <w:color w:val="7F0055"/>
+          <w:sz w:val="20"/>
+          <w:szCs w:val="20"/>
+        </w:rPr>
+        <w:t>true</w:t>
+      </w:r>
+      <w:r>
+        <w:rPr>
+          <w:rFonts w:ascii="Consolas" w:hAnsi="Consolas" w:cs="Consolas"/>
+          <w:color w:val="000000"/>
+          <w:sz w:val="20"/>
+          <w:szCs w:val="20"/>
+        </w:rPr>
+        <w:t>;</w:t>
+      </w:r>
+    </w:p>
+    <w:p>
+      <w:pPr>
+        <w:pBdr>
+          <w:top w:val="single" w:sz="4" w:space="1" w:color="auto"/>
+          <w:left w:val="single" w:sz="4" w:space="4" w:color="auto"/>
+          <w:bottom w:val="single" w:sz="4" w:space="1" w:color="auto"/>
+          <w:right w:val="single" w:sz="4" w:space="4" w:color="auto"/>
+        </w:pBdr>
+        <w:autoSpaceDE w:val="0"/>
+        <w:autoSpaceDN w:val="0"/>
+        <w:adjustRightInd w:val="0"/>
+        <w:spacing w:after="0" w:line="240" w:lineRule="auto"/>
+        <w:rPr>
+          <w:rFonts w:ascii="Consolas" w:hAnsi="Consolas" w:cs="Consolas"/>
+          <w:sz w:val="20"/>
+          <w:szCs w:val="20"/>
+        </w:rPr>
+      </w:pPr>
+      <w:r>
+        <w:rPr>
+          <w:rFonts w:ascii="Consolas" w:hAnsi="Consolas" w:cs="Consolas"/>
+          <w:color w:val="000000"/>
+          <w:sz w:val="20"/>
+          <w:szCs w:val="20"/>
+        </w:rPr>
+        <w:tab/>
+      </w:r>
+      <w:r>
+        <w:rPr>
+          <w:rFonts w:ascii="Consolas" w:hAnsi="Consolas" w:cs="Consolas"/>
+          <w:color w:val="000000"/>
+          <w:sz w:val="20"/>
+          <w:szCs w:val="20"/>
+        </w:rPr>
+        <w:t>/*********************</w:t>
+      </w:r>
+      <w:r>
+        <w:rPr>
+          <w:rFonts w:ascii="Consolas" w:hAnsi="Consolas" w:cs="Consolas"/>
+          <w:color w:val="000000"/>
+          <w:sz w:val="20"/>
+          <w:szCs w:val="20"/>
+        </w:rPr>
+        <w:t xml:space="preserve">end </w:t>
+      </w:r>
+      <w:r>
+        <w:rPr>
+          <w:rFonts w:ascii="Consolas" w:hAnsi="Consolas" w:cs="Consolas"/>
+          <w:color w:val="000000"/>
+          <w:sz w:val="20"/>
+          <w:szCs w:val="20"/>
+        </w:rPr>
+        <w:t>original code*******************************/</w:t>
+      </w:r>
+    </w:p>
+    <w:p>
+      <w:pPr>
+        <w:pBdr>
+          <w:top w:val="single" w:sz="4" w:space="1" w:color="auto"/>
+          <w:left w:val="single" w:sz="4" w:space="4" w:color="auto"/>
+          <w:bottom w:val="single" w:sz="4" w:space="1" w:color="auto"/>
+          <w:right w:val="single" w:sz="4" w:space="4" w:color="auto"/>
+        </w:pBdr>
+      </w:pPr>
+      <w:r>
+        <w:rPr>
+          <w:rFonts w:ascii="Consolas" w:hAnsi="Consolas" w:cs="Consolas"/>
+          <w:color w:val="000000"/>
+          <w:sz w:val="20"/>
+          <w:szCs w:val="20"/>
+        </w:rPr>
+        <w:t xml:space="preserve">    }</w:t>
+      </w:r>
+    </w:p>
+    <w:p/>
+    <w:p>
+      <w:r>
+        <w:t xml:space="preserve">UnloadSections() releases allocated memory from LoadSections(). </w:t>
+      </w:r>
+    </w:p>
+    <w:p>
+      <w:pPr>
+        <w:pBdr>
+          <w:top w:val="single" w:sz="4" w:space="1" w:color="auto"/>
+          <w:left w:val="single" w:sz="4" w:space="4" w:color="auto"/>
+          <w:bottom w:val="single" w:sz="4" w:space="1" w:color="auto"/>
+          <w:right w:val="single" w:sz="4" w:space="4" w:color="auto"/>
+        </w:pBdr>
+        <w:autoSpaceDE w:val="0"/>
+        <w:autoSpaceDN w:val="0"/>
+        <w:adjustRightInd w:val="0"/>
+        <w:spacing w:after="0" w:line="240" w:lineRule="auto"/>
+        <w:rPr>
+          <w:rFonts w:ascii="Consolas" w:hAnsi="Consolas" w:cs="Consolas"/>
+          <w:color w:val="000000"/>
+          <w:sz w:val="20"/>
+          <w:szCs w:val="20"/>
+        </w:rPr>
+      </w:pPr>
+      <w:r>
+        <w:rPr>
+          <w:rFonts w:ascii="Consolas" w:hAnsi="Consolas" w:cs="Consolas"/>
+          <w:b/>
+          <w:bCs/>
+          <w:color w:val="7F0055"/>
+          <w:sz w:val="20"/>
+          <w:szCs w:val="20"/>
+        </w:rPr>
+        <w:t>protected</w:t>
+      </w:r>
+      <w:r>
+        <w:rPr>
+          <w:rFonts w:ascii="Consolas" w:hAnsi="Consolas" w:cs="Consolas"/>
+          <w:color w:val="000000"/>
+          <w:sz w:val="20"/>
+          <w:szCs w:val="20"/>
+        </w:rPr>
+        <w:t xml:space="preserve"> </w:t>
+      </w:r>
+      <w:r>
+        <w:rPr>
+          <w:rFonts w:ascii="Consolas" w:hAnsi="Consolas" w:cs="Consolas"/>
+          <w:b/>
+          <w:bCs/>
+          <w:color w:val="7F0055"/>
+          <w:sz w:val="20"/>
+          <w:szCs w:val="20"/>
+        </w:rPr>
+        <w:t>void</w:t>
+      </w:r>
+      <w:r>
+        <w:rPr>
+          <w:rFonts w:ascii="Consolas" w:hAnsi="Consolas" w:cs="Consolas"/>
+          <w:color w:val="000000"/>
+          <w:sz w:val="20"/>
+          <w:szCs w:val="20"/>
+        </w:rPr>
+        <w:t xml:space="preserve"> unloadSections() {</w:t>
+      </w:r>
+    </w:p>
+    <w:p>
+      <w:pPr>
+        <w:pBdr>
+          <w:top w:val="single" w:sz="4" w:space="1" w:color="auto"/>
+          <w:left w:val="single" w:sz="4" w:space="4" w:color="auto"/>
+          <w:bottom w:val="single" w:sz="4" w:space="1" w:color="auto"/>
+          <w:right w:val="single" w:sz="4" w:space="4" w:color="auto"/>
+        </w:pBdr>
+        <w:autoSpaceDE w:val="0"/>
+        <w:autoSpaceDN w:val="0"/>
+        <w:adjustRightInd w:val="0"/>
+        <w:spacing w:after="0" w:line="240" w:lineRule="auto"/>
+        <w:rPr>
+          <w:rFonts w:ascii="Consolas" w:hAnsi="Consolas" w:cs="Consolas"/>
+          <w:color w:val="000000"/>
+          <w:sz w:val="20"/>
+          <w:szCs w:val="20"/>
+        </w:rPr>
+      </w:pPr>
+      <w:r>
+        <w:rPr>
+          <w:rFonts w:ascii="Consolas" w:hAnsi="Consolas" w:cs="Consolas"/>
+          <w:color w:val="000000"/>
+          <w:sz w:val="20"/>
+          <w:szCs w:val="20"/>
+        </w:rPr>
+        <w:tab/>
+      </w:r>
+      <w:r>
+        <w:rPr>
+          <w:rFonts w:ascii="Consolas" w:hAnsi="Consolas" w:cs="Consolas"/>
+          <w:color w:val="000000"/>
+          <w:sz w:val="20"/>
+          <w:szCs w:val="20"/>
+        </w:rPr>
+        <w:t>/*********************original code*******************************/</w:t>
+      </w:r>
+    </w:p>
+    <w:p>
+      <w:pPr>
+        <w:pBdr>
+          <w:top w:val="single" w:sz="4" w:space="1" w:color="auto"/>
+          <w:left w:val="single" w:sz="4" w:space="4" w:color="auto"/>
+          <w:bottom w:val="single" w:sz="4" w:space="1" w:color="auto"/>
+          <w:right w:val="single" w:sz="4" w:space="4" w:color="auto"/>
+        </w:pBdr>
+        <w:autoSpaceDE w:val="0"/>
+        <w:autoSpaceDN w:val="0"/>
+        <w:adjustRightInd w:val="0"/>
+        <w:spacing w:after="0" w:line="240" w:lineRule="auto"/>
+        <w:rPr>
+          <w:rFonts w:ascii="Consolas" w:hAnsi="Consolas" w:cs="Consolas"/>
+          <w:color w:val="000000"/>
+          <w:sz w:val="20"/>
+          <w:szCs w:val="20"/>
+        </w:rPr>
+      </w:pPr>
+      <w:r>
+        <w:rPr>
+          <w:rFonts w:ascii="Consolas" w:hAnsi="Consolas" w:cs="Consolas"/>
+          <w:color w:val="000000"/>
+          <w:sz w:val="20"/>
+          <w:szCs w:val="20"/>
+        </w:rPr>
+        <w:tab/>
+      </w:r>
+      <w:r>
+        <w:rPr>
+          <w:rFonts w:ascii="Consolas" w:hAnsi="Consolas" w:cs="Consolas"/>
+          <w:color w:val="000000"/>
+          <w:sz w:val="20"/>
+          <w:szCs w:val="20"/>
+        </w:rPr>
+        <w:t>/*********************</w:t>
+      </w:r>
+      <w:r>
+        <w:rPr>
+          <w:rFonts w:ascii="Consolas" w:hAnsi="Consolas" w:cs="Consolas"/>
+          <w:color w:val="000000"/>
+          <w:sz w:val="20"/>
+          <w:szCs w:val="20"/>
+        </w:rPr>
+        <w:t xml:space="preserve">end </w:t>
+      </w:r>
       <w:bookmarkStart w:id="0" w:name="_GoBack"/>
       <w:bookmarkEnd w:id="0"/>
-    </w:p>
+      <w:r>
+        <w:rPr>
+          <w:rFonts w:ascii="Consolas" w:hAnsi="Consolas" w:cs="Consolas"/>
+          <w:color w:val="000000"/>
+          <w:sz w:val="20"/>
+          <w:szCs w:val="20"/>
+        </w:rPr>
+        <w:t>original code*******************************/</w:t>
+      </w:r>
+    </w:p>
+    <w:p>
+      <w:pPr>
+        <w:pBdr>
+          <w:top w:val="single" w:sz="4" w:space="1" w:color="auto"/>
+          <w:left w:val="single" w:sz="4" w:space="4" w:color="auto"/>
+          <w:bottom w:val="single" w:sz="4" w:space="1" w:color="auto"/>
+          <w:right w:val="single" w:sz="4" w:space="4" w:color="auto"/>
+        </w:pBdr>
+      </w:pPr>
+      <w:r>
+        <w:rPr>
+          <w:rFonts w:ascii="Consolas" w:hAnsi="Consolas" w:cs="Consolas"/>
+          <w:color w:val="000000"/>
+          <w:sz w:val="20"/>
+          <w:szCs w:val="20"/>
+        </w:rPr>
+        <w:t xml:space="preserve">    }</w:t>
+      </w:r>
+    </w:p>
+    <w:p/>
     <w:p/>
     <w:p>
       <w:pPr>
@@ -3859,6 +8233,7 @@
           <w:sz w:val="32"/>
           <w:szCs w:val="32"/>
         </w:rPr>
+        <w:lastRenderedPageBreak/>
         <w:t>TASK I</w:t>
       </w:r>
       <w:r>
@@ -3894,10 +8269,7 @@
     </w:p>
     <w:p>
       <w:r>
-        <w:t xml:space="preserve">TestCase: </w:t>
-      </w:r>
-      <w:r>
-        <w:t>execute file without completion</w:t>
+        <w:t>TestCase: execute file without completion</w:t>
       </w:r>
     </w:p>
     <w:p>
@@ -4854,7 +9226,6 @@
         <w:contextualSpacing/>
       </w:pPr>
       <w:r>
-        <w:lastRenderedPageBreak/>
         <w:tab/>
       </w:r>
       <w:r>
@@ -5001,6 +9372,7 @@
     </w:p>
     <w:p>
       <w:r>
+        <w:lastRenderedPageBreak/>
         <w:t xml:space="preserve">TestCase: </w:t>
       </w:r>
       <w:r>
@@ -5797,211 +10169,211 @@
         <w:contextualSpacing/>
       </w:pPr>
       <w:r>
+        <w:t>}</w:t>
+      </w:r>
+    </w:p>
+    <w:p>
+      <w:pPr>
+        <w:contextualSpacing/>
+      </w:pPr>
+    </w:p>
+    <w:p>
+      <w:pPr>
+        <w:contextualSpacing/>
+      </w:pPr>
+    </w:p>
+    <w:p>
+      <w:pPr>
+        <w:contextualSpacing/>
+      </w:pPr>
+    </w:p>
+    <w:p>
+      <w:pPr>
+        <w:contextualSpacing/>
+      </w:pPr>
+      <w:r>
+        <w:t>TestCase: normal exit</w:t>
+      </w:r>
+    </w:p>
+    <w:p>
+      <w:pPr>
+        <w:contextualSpacing/>
+      </w:pPr>
+      <w:r>
+        <w:t xml:space="preserve">TestCase: </w:t>
+      </w:r>
+      <w:r>
+        <w:t>check for children have parents</w:t>
+      </w:r>
+    </w:p>
+    <w:p>
+      <w:pPr>
+        <w:contextualSpacing/>
+      </w:pPr>
+      <w:r>
+        <w:t>TestCase: check for all files closed</w:t>
+      </w:r>
+      <w:r>
+        <w:t xml:space="preserve"> </w:t>
+      </w:r>
+    </w:p>
+    <w:p>
+      <w:pPr>
+        <w:pBdr>
+          <w:top w:val="single" w:sz="4" w:space="1" w:color="auto"/>
+          <w:left w:val="single" w:sz="4" w:space="4" w:color="auto"/>
+          <w:bottom w:val="single" w:sz="4" w:space="1" w:color="auto"/>
+          <w:right w:val="single" w:sz="4" w:space="4" w:color="auto"/>
+        </w:pBdr>
+        <w:autoSpaceDE w:val="0"/>
+        <w:autoSpaceDN w:val="0"/>
+        <w:adjustRightInd w:val="0"/>
+        <w:spacing w:after="0" w:line="240" w:lineRule="auto"/>
+        <w:rPr>
+          <w:rFonts w:ascii="Consolas" w:hAnsi="Consolas" w:cs="Consolas"/>
+          <w:sz w:val="20"/>
+          <w:szCs w:val="20"/>
+        </w:rPr>
+      </w:pPr>
+      <w:r>
+        <w:rPr>
+          <w:rFonts w:ascii="Consolas" w:hAnsi="Consolas" w:cs="Consolas"/>
+          <w:color w:val="3F5FBF"/>
+          <w:sz w:val="20"/>
+          <w:szCs w:val="20"/>
+        </w:rPr>
+        <w:t xml:space="preserve"> * Terminate the current process immediately. Any open file descriptors</w:t>
+      </w:r>
+    </w:p>
+    <w:p>
+      <w:pPr>
+        <w:pBdr>
+          <w:top w:val="single" w:sz="4" w:space="1" w:color="auto"/>
+          <w:left w:val="single" w:sz="4" w:space="4" w:color="auto"/>
+          <w:bottom w:val="single" w:sz="4" w:space="1" w:color="auto"/>
+          <w:right w:val="single" w:sz="4" w:space="4" w:color="auto"/>
+        </w:pBdr>
+        <w:autoSpaceDE w:val="0"/>
+        <w:autoSpaceDN w:val="0"/>
+        <w:adjustRightInd w:val="0"/>
+        <w:spacing w:after="0" w:line="240" w:lineRule="auto"/>
+        <w:rPr>
+          <w:rFonts w:ascii="Consolas" w:hAnsi="Consolas" w:cs="Consolas"/>
+          <w:sz w:val="20"/>
+          <w:szCs w:val="20"/>
+        </w:rPr>
+      </w:pPr>
+      <w:r>
+        <w:rPr>
+          <w:rFonts w:ascii="Consolas" w:hAnsi="Consolas" w:cs="Consolas"/>
+          <w:color w:val="3F5FBF"/>
+          <w:sz w:val="20"/>
+          <w:szCs w:val="20"/>
+        </w:rPr>
+        <w:t xml:space="preserve"> * belonging to the process are closed. Any children of the process no longer</w:t>
+      </w:r>
+    </w:p>
+    <w:p>
+      <w:pPr>
+        <w:pBdr>
+          <w:top w:val="single" w:sz="4" w:space="1" w:color="auto"/>
+          <w:left w:val="single" w:sz="4" w:space="4" w:color="auto"/>
+          <w:bottom w:val="single" w:sz="4" w:space="1" w:color="auto"/>
+          <w:right w:val="single" w:sz="4" w:space="4" w:color="auto"/>
+        </w:pBdr>
+        <w:autoSpaceDE w:val="0"/>
+        <w:autoSpaceDN w:val="0"/>
+        <w:adjustRightInd w:val="0"/>
+        <w:spacing w:after="0" w:line="240" w:lineRule="auto"/>
+        <w:rPr>
+          <w:rFonts w:ascii="Consolas" w:hAnsi="Consolas" w:cs="Consolas"/>
+          <w:sz w:val="20"/>
+          <w:szCs w:val="20"/>
+        </w:rPr>
+      </w:pPr>
+      <w:r>
+        <w:rPr>
+          <w:rFonts w:ascii="Consolas" w:hAnsi="Consolas" w:cs="Consolas"/>
+          <w:color w:val="3F5FBF"/>
+          <w:sz w:val="20"/>
+          <w:szCs w:val="20"/>
+        </w:rPr>
+        <w:t xml:space="preserve"> * have a parent process.</w:t>
+      </w:r>
+    </w:p>
+    <w:p>
+      <w:pPr>
+        <w:pBdr>
+          <w:top w:val="single" w:sz="4" w:space="1" w:color="auto"/>
+          <w:left w:val="single" w:sz="4" w:space="4" w:color="auto"/>
+          <w:bottom w:val="single" w:sz="4" w:space="1" w:color="auto"/>
+          <w:right w:val="single" w:sz="4" w:space="4" w:color="auto"/>
+        </w:pBdr>
+        <w:autoSpaceDE w:val="0"/>
+        <w:autoSpaceDN w:val="0"/>
+        <w:adjustRightInd w:val="0"/>
+        <w:spacing w:after="0" w:line="240" w:lineRule="auto"/>
+        <w:rPr>
+          <w:rFonts w:ascii="Consolas" w:hAnsi="Consolas" w:cs="Consolas"/>
+          <w:sz w:val="20"/>
+          <w:szCs w:val="20"/>
+        </w:rPr>
+      </w:pPr>
+    </w:p>
+    <w:p>
+      <w:pPr>
+        <w:pBdr>
+          <w:top w:val="single" w:sz="4" w:space="1" w:color="auto"/>
+          <w:left w:val="single" w:sz="4" w:space="4" w:color="auto"/>
+          <w:bottom w:val="single" w:sz="4" w:space="1" w:color="auto"/>
+          <w:right w:val="single" w:sz="4" w:space="4" w:color="auto"/>
+        </w:pBdr>
+        <w:autoSpaceDE w:val="0"/>
+        <w:autoSpaceDN w:val="0"/>
+        <w:adjustRightInd w:val="0"/>
+        <w:spacing w:after="0" w:line="240" w:lineRule="auto"/>
+        <w:rPr>
+          <w:rFonts w:ascii="Consolas" w:hAnsi="Consolas" w:cs="Consolas"/>
+          <w:sz w:val="20"/>
+          <w:szCs w:val="20"/>
+        </w:rPr>
+      </w:pPr>
+      <w:r>
+        <w:rPr>
+          <w:rFonts w:ascii="Consolas" w:hAnsi="Consolas" w:cs="Consolas"/>
+          <w:color w:val="3F5FBF"/>
+          <w:sz w:val="20"/>
+          <w:szCs w:val="20"/>
+        </w:rPr>
+        <w:t xml:space="preserve"> * status is returned to the parent process as this process's exit status and</w:t>
+      </w:r>
+    </w:p>
+    <w:p>
+      <w:pPr>
+        <w:pBdr>
+          <w:top w:val="single" w:sz="4" w:space="1" w:color="auto"/>
+          <w:left w:val="single" w:sz="4" w:space="4" w:color="auto"/>
+          <w:bottom w:val="single" w:sz="4" w:space="1" w:color="auto"/>
+          <w:right w:val="single" w:sz="4" w:space="4" w:color="auto"/>
+        </w:pBdr>
+        <w:autoSpaceDE w:val="0"/>
+        <w:autoSpaceDN w:val="0"/>
+        <w:adjustRightInd w:val="0"/>
+        <w:spacing w:after="0" w:line="240" w:lineRule="auto"/>
+        <w:rPr>
+          <w:rFonts w:ascii="Consolas" w:hAnsi="Consolas" w:cs="Consolas"/>
+          <w:sz w:val="20"/>
+          <w:szCs w:val="20"/>
+        </w:rPr>
+      </w:pPr>
+      <w:r>
+        <w:rPr>
+          <w:rFonts w:ascii="Consolas" w:hAnsi="Consolas" w:cs="Consolas"/>
+          <w:color w:val="3F5FBF"/>
+          <w:sz w:val="20"/>
+          <w:szCs w:val="20"/>
+        </w:rPr>
         <w:lastRenderedPageBreak/>
-        <w:t>}</w:t>
-      </w:r>
-    </w:p>
-    <w:p>
-      <w:pPr>
-        <w:contextualSpacing/>
-      </w:pPr>
-    </w:p>
-    <w:p>
-      <w:pPr>
-        <w:contextualSpacing/>
-      </w:pPr>
-    </w:p>
-    <w:p>
-      <w:pPr>
-        <w:contextualSpacing/>
-      </w:pPr>
-    </w:p>
-    <w:p>
-      <w:pPr>
-        <w:contextualSpacing/>
-      </w:pPr>
-      <w:r>
-        <w:t>TestCase: normal exit</w:t>
-      </w:r>
-    </w:p>
-    <w:p>
-      <w:pPr>
-        <w:contextualSpacing/>
-      </w:pPr>
-      <w:r>
-        <w:t xml:space="preserve">TestCase: </w:t>
-      </w:r>
-      <w:r>
-        <w:t>check for children have parents</w:t>
-      </w:r>
-    </w:p>
-    <w:p>
-      <w:pPr>
-        <w:contextualSpacing/>
-      </w:pPr>
-      <w:r>
-        <w:t>TestCase: check for all files closed</w:t>
-      </w:r>
-      <w:r>
-        <w:t xml:space="preserve"> </w:t>
-      </w:r>
-    </w:p>
-    <w:p>
-      <w:pPr>
-        <w:pBdr>
-          <w:top w:val="single" w:sz="4" w:space="1" w:color="auto"/>
-          <w:left w:val="single" w:sz="4" w:space="4" w:color="auto"/>
-          <w:bottom w:val="single" w:sz="4" w:space="1" w:color="auto"/>
-          <w:right w:val="single" w:sz="4" w:space="4" w:color="auto"/>
-        </w:pBdr>
-        <w:autoSpaceDE w:val="0"/>
-        <w:autoSpaceDN w:val="0"/>
-        <w:adjustRightInd w:val="0"/>
-        <w:spacing w:after="0" w:line="240" w:lineRule="auto"/>
-        <w:rPr>
-          <w:rFonts w:ascii="Consolas" w:hAnsi="Consolas" w:cs="Consolas"/>
-          <w:sz w:val="20"/>
-          <w:szCs w:val="20"/>
-        </w:rPr>
-      </w:pPr>
-      <w:r>
-        <w:rPr>
-          <w:rFonts w:ascii="Consolas" w:hAnsi="Consolas" w:cs="Consolas"/>
-          <w:color w:val="3F5FBF"/>
-          <w:sz w:val="20"/>
-          <w:szCs w:val="20"/>
-        </w:rPr>
-        <w:t xml:space="preserve"> * Terminate the current process immediately. Any open file descriptors</w:t>
-      </w:r>
-    </w:p>
-    <w:p>
-      <w:pPr>
-        <w:pBdr>
-          <w:top w:val="single" w:sz="4" w:space="1" w:color="auto"/>
-          <w:left w:val="single" w:sz="4" w:space="4" w:color="auto"/>
-          <w:bottom w:val="single" w:sz="4" w:space="1" w:color="auto"/>
-          <w:right w:val="single" w:sz="4" w:space="4" w:color="auto"/>
-        </w:pBdr>
-        <w:autoSpaceDE w:val="0"/>
-        <w:autoSpaceDN w:val="0"/>
-        <w:adjustRightInd w:val="0"/>
-        <w:spacing w:after="0" w:line="240" w:lineRule="auto"/>
-        <w:rPr>
-          <w:rFonts w:ascii="Consolas" w:hAnsi="Consolas" w:cs="Consolas"/>
-          <w:sz w:val="20"/>
-          <w:szCs w:val="20"/>
-        </w:rPr>
-      </w:pPr>
-      <w:r>
-        <w:rPr>
-          <w:rFonts w:ascii="Consolas" w:hAnsi="Consolas" w:cs="Consolas"/>
-          <w:color w:val="3F5FBF"/>
-          <w:sz w:val="20"/>
-          <w:szCs w:val="20"/>
-        </w:rPr>
-        <w:t xml:space="preserve"> * belonging to the process are closed. Any children of the process no longer</w:t>
-      </w:r>
-    </w:p>
-    <w:p>
-      <w:pPr>
-        <w:pBdr>
-          <w:top w:val="single" w:sz="4" w:space="1" w:color="auto"/>
-          <w:left w:val="single" w:sz="4" w:space="4" w:color="auto"/>
-          <w:bottom w:val="single" w:sz="4" w:space="1" w:color="auto"/>
-          <w:right w:val="single" w:sz="4" w:space="4" w:color="auto"/>
-        </w:pBdr>
-        <w:autoSpaceDE w:val="0"/>
-        <w:autoSpaceDN w:val="0"/>
-        <w:adjustRightInd w:val="0"/>
-        <w:spacing w:after="0" w:line="240" w:lineRule="auto"/>
-        <w:rPr>
-          <w:rFonts w:ascii="Consolas" w:hAnsi="Consolas" w:cs="Consolas"/>
-          <w:sz w:val="20"/>
-          <w:szCs w:val="20"/>
-        </w:rPr>
-      </w:pPr>
-      <w:r>
-        <w:rPr>
-          <w:rFonts w:ascii="Consolas" w:hAnsi="Consolas" w:cs="Consolas"/>
-          <w:color w:val="3F5FBF"/>
-          <w:sz w:val="20"/>
-          <w:szCs w:val="20"/>
-        </w:rPr>
-        <w:t xml:space="preserve"> * have a parent process.</w:t>
-      </w:r>
-    </w:p>
-    <w:p>
-      <w:pPr>
-        <w:pBdr>
-          <w:top w:val="single" w:sz="4" w:space="1" w:color="auto"/>
-          <w:left w:val="single" w:sz="4" w:space="4" w:color="auto"/>
-          <w:bottom w:val="single" w:sz="4" w:space="1" w:color="auto"/>
-          <w:right w:val="single" w:sz="4" w:space="4" w:color="auto"/>
-        </w:pBdr>
-        <w:autoSpaceDE w:val="0"/>
-        <w:autoSpaceDN w:val="0"/>
-        <w:adjustRightInd w:val="0"/>
-        <w:spacing w:after="0" w:line="240" w:lineRule="auto"/>
-        <w:rPr>
-          <w:rFonts w:ascii="Consolas" w:hAnsi="Consolas" w:cs="Consolas"/>
-          <w:sz w:val="20"/>
-          <w:szCs w:val="20"/>
-        </w:rPr>
-      </w:pPr>
-    </w:p>
-    <w:p>
-      <w:pPr>
-        <w:pBdr>
-          <w:top w:val="single" w:sz="4" w:space="1" w:color="auto"/>
-          <w:left w:val="single" w:sz="4" w:space="4" w:color="auto"/>
-          <w:bottom w:val="single" w:sz="4" w:space="1" w:color="auto"/>
-          <w:right w:val="single" w:sz="4" w:space="4" w:color="auto"/>
-        </w:pBdr>
-        <w:autoSpaceDE w:val="0"/>
-        <w:autoSpaceDN w:val="0"/>
-        <w:adjustRightInd w:val="0"/>
-        <w:spacing w:after="0" w:line="240" w:lineRule="auto"/>
-        <w:rPr>
-          <w:rFonts w:ascii="Consolas" w:hAnsi="Consolas" w:cs="Consolas"/>
-          <w:sz w:val="20"/>
-          <w:szCs w:val="20"/>
-        </w:rPr>
-      </w:pPr>
-      <w:r>
-        <w:rPr>
-          <w:rFonts w:ascii="Consolas" w:hAnsi="Consolas" w:cs="Consolas"/>
-          <w:color w:val="3F5FBF"/>
-          <w:sz w:val="20"/>
-          <w:szCs w:val="20"/>
-        </w:rPr>
-        <w:t xml:space="preserve"> * status is returned to the parent process as this process's exit status and</w:t>
-      </w:r>
-    </w:p>
-    <w:p>
-      <w:pPr>
-        <w:pBdr>
-          <w:top w:val="single" w:sz="4" w:space="1" w:color="auto"/>
-          <w:left w:val="single" w:sz="4" w:space="4" w:color="auto"/>
-          <w:bottom w:val="single" w:sz="4" w:space="1" w:color="auto"/>
-          <w:right w:val="single" w:sz="4" w:space="4" w:color="auto"/>
-        </w:pBdr>
-        <w:autoSpaceDE w:val="0"/>
-        <w:autoSpaceDN w:val="0"/>
-        <w:adjustRightInd w:val="0"/>
-        <w:spacing w:after="0" w:line="240" w:lineRule="auto"/>
-        <w:rPr>
-          <w:rFonts w:ascii="Consolas" w:hAnsi="Consolas" w:cs="Consolas"/>
-          <w:sz w:val="20"/>
-          <w:szCs w:val="20"/>
-        </w:rPr>
-      </w:pPr>
-      <w:r>
-        <w:rPr>
-          <w:rFonts w:ascii="Consolas" w:hAnsi="Consolas" w:cs="Consolas"/>
-          <w:color w:val="3F5FBF"/>
-          <w:sz w:val="20"/>
-          <w:szCs w:val="20"/>
-        </w:rPr>
         <w:t xml:space="preserve"> * can be collected using the join </w:t>
       </w:r>
       <w:r>

</xml_diff>

<commit_message>
added #4 from Isaac.
</commit_message>
<xml_diff>
--- a/CSE 150 Design Document Project 2.docx
+++ b/CSE 150 Design Document Project 2.docx
@@ -8011,8 +8011,6 @@
           <w:szCs w:val="20"/>
         </w:rPr>
       </w:pPr>
-      <w:bookmarkStart w:id="0" w:name="_GoBack"/>
-      <w:bookmarkEnd w:id="0"/>
     </w:p>
     <w:p>
       <w:pPr>
@@ -12878,6 +12876,7 @@
           <w:sz w:val="20"/>
           <w:szCs w:val="20"/>
         </w:rPr>
+        <w:lastRenderedPageBreak/>
         <w:t xml:space="preserve"> * can be collected using the join </w:t>
       </w:r>
       <w:proofErr w:type="spellStart"/>
@@ -12927,7 +12926,6 @@
           <w:sz w:val="20"/>
           <w:szCs w:val="20"/>
         </w:rPr>
-        <w:lastRenderedPageBreak/>
         <w:t xml:space="preserve"> * (but is not required to) set status to 0.</w:t>
       </w:r>
     </w:p>
@@ -13340,6 +13338,994 @@
         <w:t xml:space="preserve">, instead of 7. </w:t>
       </w:r>
     </w:p>
+    <w:p>
+      <w:pPr>
+        <w:contextualSpacing/>
+      </w:pPr>
+      <w:r>
+        <w:tab/>
+      </w:r>
+      <w:r>
+        <w:t xml:space="preserve">Lottery scheduler is based on priority scheduler. </w:t>
+      </w:r>
+      <w:proofErr w:type="gramStart"/>
+      <w:r>
+        <w:t>priority</w:t>
+      </w:r>
+      <w:proofErr w:type="gramEnd"/>
+      <w:r>
+        <w:t xml:space="preserve"> scheduler picks the ready thread with the highest priority, but lottery picks a random number and picks a winner based on that.</w:t>
+      </w:r>
+    </w:p>
+    <w:p>
+      <w:pPr>
+        <w:contextualSpacing/>
+      </w:pPr>
+    </w:p>
+    <w:p>
+      <w:pPr>
+        <w:contextualSpacing/>
+      </w:pPr>
+      <w:proofErr w:type="gramStart"/>
+      <w:r>
+        <w:t>instead</w:t>
+      </w:r>
+      <w:proofErr w:type="gramEnd"/>
+      <w:r>
+        <w:t xml:space="preserve"> of the ready queue used in priority scheduler, we use a binary tree.</w:t>
+      </w:r>
+    </w:p>
+    <w:p>
+      <w:pPr>
+        <w:contextualSpacing/>
+      </w:pPr>
+    </w:p>
+    <w:p>
+      <w:pPr>
+        <w:pBdr>
+          <w:top w:val="single" w:sz="4" w:space="1" w:color="auto"/>
+          <w:left w:val="single" w:sz="4" w:space="4" w:color="auto"/>
+          <w:bottom w:val="single" w:sz="4" w:space="1" w:color="auto"/>
+          <w:right w:val="single" w:sz="4" w:space="4" w:color="auto"/>
+        </w:pBdr>
+        <w:contextualSpacing/>
+      </w:pPr>
+      <w:proofErr w:type="gramStart"/>
+      <w:r>
+        <w:t>partial</w:t>
+      </w:r>
+      <w:proofErr w:type="gramEnd"/>
+      <w:r>
+        <w:t xml:space="preserve"> sum tree:</w:t>
+      </w:r>
+    </w:p>
+    <w:p>
+      <w:pPr>
+        <w:pBdr>
+          <w:top w:val="single" w:sz="4" w:space="1" w:color="auto"/>
+          <w:left w:val="single" w:sz="4" w:space="4" w:color="auto"/>
+          <w:bottom w:val="single" w:sz="4" w:space="1" w:color="auto"/>
+          <w:right w:val="single" w:sz="4" w:space="4" w:color="auto"/>
+        </w:pBdr>
+        <w:contextualSpacing/>
+      </w:pPr>
+      <w:r>
+        <w:tab/>
+      </w:r>
+      <w:proofErr w:type="gramStart"/>
+      <w:r>
+        <w:t>each</w:t>
+      </w:r>
+      <w:proofErr w:type="gramEnd"/>
+      <w:r>
+        <w:t xml:space="preserve"> node contains number of tickets and number of threads</w:t>
+      </w:r>
+    </w:p>
+    <w:p>
+      <w:pPr>
+        <w:pBdr>
+          <w:top w:val="single" w:sz="4" w:space="1" w:color="auto"/>
+          <w:left w:val="single" w:sz="4" w:space="4" w:color="auto"/>
+          <w:bottom w:val="single" w:sz="4" w:space="1" w:color="auto"/>
+          <w:right w:val="single" w:sz="4" w:space="4" w:color="auto"/>
+        </w:pBdr>
+        <w:contextualSpacing/>
+      </w:pPr>
+      <w:r>
+        <w:tab/>
+      </w:r>
+      <w:proofErr w:type="spellStart"/>
+      <w:proofErr w:type="gramStart"/>
+      <w:r>
+        <w:t>numTickets</w:t>
+      </w:r>
+      <w:proofErr w:type="spellEnd"/>
+      <w:proofErr w:type="gramEnd"/>
+      <w:r>
+        <w:t xml:space="preserve"> = </w:t>
+      </w:r>
+      <w:proofErr w:type="spellStart"/>
+      <w:r>
+        <w:t>left.numTickets</w:t>
+      </w:r>
+      <w:proofErr w:type="spellEnd"/>
+      <w:r>
+        <w:t xml:space="preserve"> + </w:t>
+      </w:r>
+      <w:proofErr w:type="spellStart"/>
+      <w:r>
+        <w:t>right.numTickets</w:t>
+      </w:r>
+      <w:proofErr w:type="spellEnd"/>
+    </w:p>
+    <w:p>
+      <w:pPr>
+        <w:pBdr>
+          <w:top w:val="single" w:sz="4" w:space="1" w:color="auto"/>
+          <w:left w:val="single" w:sz="4" w:space="4" w:color="auto"/>
+          <w:bottom w:val="single" w:sz="4" w:space="1" w:color="auto"/>
+          <w:right w:val="single" w:sz="4" w:space="4" w:color="auto"/>
+        </w:pBdr>
+        <w:contextualSpacing/>
+      </w:pPr>
+      <w:r>
+        <w:tab/>
+      </w:r>
+      <w:proofErr w:type="spellStart"/>
+      <w:proofErr w:type="gramStart"/>
+      <w:r>
+        <w:t>numThreads</w:t>
+      </w:r>
+      <w:proofErr w:type="spellEnd"/>
+      <w:proofErr w:type="gramEnd"/>
+      <w:r>
+        <w:t xml:space="preserve"> = </w:t>
+      </w:r>
+      <w:proofErr w:type="spellStart"/>
+      <w:r>
+        <w:t>left.numThreads</w:t>
+      </w:r>
+      <w:proofErr w:type="spellEnd"/>
+      <w:r>
+        <w:t xml:space="preserve"> + </w:t>
+      </w:r>
+      <w:proofErr w:type="spellStart"/>
+      <w:r>
+        <w:t>right.numThreads</w:t>
+      </w:r>
+      <w:proofErr w:type="spellEnd"/>
+    </w:p>
+    <w:p>
+      <w:pPr>
+        <w:contextualSpacing/>
+      </w:pPr>
+    </w:p>
+    <w:p>
+      <w:pPr>
+        <w:contextualSpacing/>
+      </w:pPr>
+      <w:r>
+        <w:lastRenderedPageBreak/>
+        <w:tab/>
+      </w:r>
+      <w:proofErr w:type="gramStart"/>
+      <w:r>
+        <w:t>the</w:t>
+      </w:r>
+      <w:proofErr w:type="gramEnd"/>
+      <w:r>
+        <w:t xml:space="preserve"> root will contain the total number of tickets in all ready threads, and the total number of ready threads</w:t>
+      </w:r>
+    </w:p>
+    <w:p>
+      <w:pPr>
+        <w:contextualSpacing/>
+      </w:pPr>
+    </w:p>
+    <w:p>
+      <w:pPr>
+        <w:contextualSpacing/>
+      </w:pPr>
+      <w:r>
+        <w:tab/>
+      </w:r>
+      <w:proofErr w:type="gramStart"/>
+      <w:r>
+        <w:t>to</w:t>
+      </w:r>
+      <w:proofErr w:type="gramEnd"/>
+      <w:r>
+        <w:t xml:space="preserve"> simplify things, we have implemented our tree with a hard limit</w:t>
+      </w:r>
+    </w:p>
+    <w:p>
+      <w:pPr>
+        <w:contextualSpacing/>
+      </w:pPr>
+      <w:proofErr w:type="gramStart"/>
+      <w:r>
+        <w:t>up</w:t>
+      </w:r>
+      <w:proofErr w:type="gramEnd"/>
+      <w:r>
+        <w:t xml:space="preserve"> to 1024 threads may be ready at a given time</w:t>
+      </w:r>
+    </w:p>
+    <w:p>
+      <w:pPr>
+        <w:contextualSpacing/>
+      </w:pPr>
+      <w:proofErr w:type="gramStart"/>
+      <w:r>
+        <w:t>this</w:t>
+      </w:r>
+      <w:proofErr w:type="gramEnd"/>
+      <w:r>
+        <w:t xml:space="preserve"> can be changed any time, except when nachos is running</w:t>
+      </w:r>
+    </w:p>
+    <w:p>
+      <w:pPr>
+        <w:contextualSpacing/>
+      </w:pPr>
+    </w:p>
+    <w:p>
+      <w:pPr>
+        <w:contextualSpacing/>
+      </w:pPr>
+      <w:proofErr w:type="gramStart"/>
+      <w:r>
+        <w:t>this</w:t>
+      </w:r>
+      <w:proofErr w:type="gramEnd"/>
+      <w:r>
+        <w:t xml:space="preserve"> allows us to find the winning thread in O(log(n)) time, while still maintaining O(n) storage requirements</w:t>
+      </w:r>
+    </w:p>
+    <w:p>
+      <w:pPr>
+        <w:contextualSpacing/>
+      </w:pPr>
+    </w:p>
+    <w:p>
+      <w:pPr>
+        <w:contextualSpacing/>
+      </w:pPr>
+      <w:proofErr w:type="gramStart"/>
+      <w:r>
+        <w:t>node</w:t>
+      </w:r>
+      <w:proofErr w:type="gramEnd"/>
+      <w:r>
+        <w:t>: contains parent, children, number of tickets, number of threads, and thread</w:t>
+      </w:r>
+    </w:p>
+    <w:p>
+      <w:pPr>
+        <w:contextualSpacing/>
+      </w:pPr>
+      <w:r>
+        <w:tab/>
+      </w:r>
+      <w:proofErr w:type="gramStart"/>
+      <w:r>
+        <w:t>only</w:t>
+      </w:r>
+      <w:proofErr w:type="gramEnd"/>
+      <w:r>
+        <w:t xml:space="preserve"> leaf nodes have a thread, only root has null parent</w:t>
+      </w:r>
+    </w:p>
+    <w:p>
+      <w:pPr>
+        <w:pBdr>
+          <w:top w:val="single" w:sz="4" w:space="1" w:color="auto"/>
+          <w:left w:val="single" w:sz="4" w:space="4" w:color="auto"/>
+          <w:bottom w:val="single" w:sz="4" w:space="1" w:color="auto"/>
+          <w:right w:val="single" w:sz="4" w:space="4" w:color="auto"/>
+        </w:pBdr>
+        <w:contextualSpacing/>
+      </w:pPr>
+      <w:proofErr w:type="gramStart"/>
+      <w:r>
+        <w:t>add(</w:t>
+      </w:r>
+      <w:proofErr w:type="gramEnd"/>
+      <w:r>
+        <w:t>Thread thread): this method adds a thread to the ready tree</w:t>
+      </w:r>
+    </w:p>
+    <w:p>
+      <w:pPr>
+        <w:pBdr>
+          <w:top w:val="single" w:sz="4" w:space="1" w:color="auto"/>
+          <w:left w:val="single" w:sz="4" w:space="4" w:color="auto"/>
+          <w:bottom w:val="single" w:sz="4" w:space="1" w:color="auto"/>
+          <w:right w:val="single" w:sz="4" w:space="4" w:color="auto"/>
+        </w:pBdr>
+        <w:contextualSpacing/>
+      </w:pPr>
+      <w:r>
+        <w:tab/>
+      </w:r>
+      <w:proofErr w:type="gramStart"/>
+      <w:r>
+        <w:t>starting</w:t>
+      </w:r>
+      <w:proofErr w:type="gramEnd"/>
+      <w:r>
+        <w:t xml:space="preserve"> at root, pick the branch with the least threads</w:t>
+      </w:r>
+    </w:p>
+    <w:p>
+      <w:pPr>
+        <w:pBdr>
+          <w:top w:val="single" w:sz="4" w:space="1" w:color="auto"/>
+          <w:left w:val="single" w:sz="4" w:space="4" w:color="auto"/>
+          <w:bottom w:val="single" w:sz="4" w:space="1" w:color="auto"/>
+          <w:right w:val="single" w:sz="4" w:space="4" w:color="auto"/>
+        </w:pBdr>
+        <w:contextualSpacing/>
+      </w:pPr>
+      <w:r>
+        <w:tab/>
+      </w:r>
+      <w:proofErr w:type="gramStart"/>
+      <w:r>
+        <w:t>at</w:t>
+      </w:r>
+      <w:proofErr w:type="gramEnd"/>
+      <w:r>
+        <w:t xml:space="preserve"> root, height = </w:t>
+      </w:r>
+      <w:proofErr w:type="spellStart"/>
+      <w:r>
+        <w:t>maxHeight</w:t>
+      </w:r>
+      <w:proofErr w:type="spellEnd"/>
+      <w:r>
+        <w:t xml:space="preserve"> = log(max number of threads)</w:t>
+      </w:r>
+    </w:p>
+    <w:p>
+      <w:pPr>
+        <w:pBdr>
+          <w:top w:val="single" w:sz="4" w:space="1" w:color="auto"/>
+          <w:left w:val="single" w:sz="4" w:space="4" w:color="auto"/>
+          <w:bottom w:val="single" w:sz="4" w:space="1" w:color="auto"/>
+          <w:right w:val="single" w:sz="4" w:space="4" w:color="auto"/>
+        </w:pBdr>
+        <w:contextualSpacing/>
+      </w:pPr>
+      <w:r>
+        <w:tab/>
+      </w:r>
+      <w:proofErr w:type="gramStart"/>
+      <w:r>
+        <w:t>as</w:t>
+      </w:r>
+      <w:proofErr w:type="gramEnd"/>
+      <w:r>
+        <w:t xml:space="preserve"> you go down, height decreases</w:t>
+      </w:r>
+    </w:p>
+    <w:p>
+      <w:pPr>
+        <w:pBdr>
+          <w:top w:val="single" w:sz="4" w:space="1" w:color="auto"/>
+          <w:left w:val="single" w:sz="4" w:space="4" w:color="auto"/>
+          <w:bottom w:val="single" w:sz="4" w:space="1" w:color="auto"/>
+          <w:right w:val="single" w:sz="4" w:space="4" w:color="auto"/>
+        </w:pBdr>
+        <w:contextualSpacing/>
+      </w:pPr>
+      <w:r>
+        <w:tab/>
+      </w:r>
+      <w:proofErr w:type="gramStart"/>
+      <w:r>
+        <w:t>when</w:t>
+      </w:r>
+      <w:proofErr w:type="gramEnd"/>
+      <w:r>
+        <w:t xml:space="preserve"> height = 0, the thread is added to the node, which is a leaf node</w:t>
+      </w:r>
+    </w:p>
+    <w:p>
+      <w:pPr>
+        <w:pBdr>
+          <w:top w:val="single" w:sz="4" w:space="1" w:color="auto"/>
+          <w:left w:val="single" w:sz="4" w:space="4" w:color="auto"/>
+          <w:bottom w:val="single" w:sz="4" w:space="1" w:color="auto"/>
+          <w:right w:val="single" w:sz="4" w:space="4" w:color="auto"/>
+        </w:pBdr>
+        <w:contextualSpacing/>
+      </w:pPr>
+      <w:r>
+        <w:tab/>
+      </w:r>
+      <w:proofErr w:type="gramStart"/>
+      <w:r>
+        <w:t>iteratively</w:t>
+      </w:r>
+      <w:proofErr w:type="gramEnd"/>
+      <w:r>
+        <w:t xml:space="preserve"> bump down the tree until you reach a leaf node</w:t>
+      </w:r>
+    </w:p>
+    <w:p>
+      <w:pPr>
+        <w:pBdr>
+          <w:top w:val="single" w:sz="4" w:space="1" w:color="auto"/>
+          <w:left w:val="single" w:sz="4" w:space="4" w:color="auto"/>
+          <w:bottom w:val="single" w:sz="4" w:space="1" w:color="auto"/>
+          <w:right w:val="single" w:sz="4" w:space="4" w:color="auto"/>
+        </w:pBdr>
+        <w:contextualSpacing/>
+      </w:pPr>
+      <w:r>
+        <w:tab/>
+      </w:r>
+      <w:proofErr w:type="gramStart"/>
+      <w:r>
+        <w:t>create</w:t>
+      </w:r>
+      <w:proofErr w:type="gramEnd"/>
+      <w:r>
+        <w:t xml:space="preserve"> new nodes if necessary(if </w:t>
+      </w:r>
+      <w:proofErr w:type="spellStart"/>
+      <w:r>
+        <w:t>current.right</w:t>
+      </w:r>
+      <w:proofErr w:type="spellEnd"/>
+      <w:r>
+        <w:t xml:space="preserve"> = null or </w:t>
+      </w:r>
+      <w:proofErr w:type="spellStart"/>
+      <w:r>
+        <w:t>current.left</w:t>
+      </w:r>
+      <w:proofErr w:type="spellEnd"/>
+      <w:r>
+        <w:t xml:space="preserve"> = null)</w:t>
+      </w:r>
+    </w:p>
+    <w:p>
+      <w:pPr>
+        <w:pBdr>
+          <w:top w:val="single" w:sz="4" w:space="1" w:color="auto"/>
+          <w:left w:val="single" w:sz="4" w:space="4" w:color="auto"/>
+          <w:bottom w:val="single" w:sz="4" w:space="1" w:color="auto"/>
+          <w:right w:val="single" w:sz="4" w:space="4" w:color="auto"/>
+        </w:pBdr>
+        <w:contextualSpacing/>
+      </w:pPr>
+      <w:r>
+        <w:tab/>
+      </w:r>
+      <w:proofErr w:type="gramStart"/>
+      <w:r>
+        <w:t>leaf</w:t>
+      </w:r>
+      <w:proofErr w:type="gramEnd"/>
+      <w:r>
+        <w:t xml:space="preserve"> node now contains a thread and updates partial sums in parents, up to root</w:t>
+      </w:r>
+    </w:p>
+    <w:p/>
+    <w:p>
+      <w:pPr>
+        <w:pBdr>
+          <w:top w:val="single" w:sz="4" w:space="1" w:color="auto"/>
+          <w:left w:val="single" w:sz="4" w:space="4" w:color="auto"/>
+          <w:bottom w:val="single" w:sz="4" w:space="1" w:color="auto"/>
+          <w:right w:val="single" w:sz="4" w:space="4" w:color="auto"/>
+        </w:pBdr>
+        <w:contextualSpacing/>
+      </w:pPr>
+      <w:bookmarkStart w:id="0" w:name="_GoBack"/>
+      <w:proofErr w:type="spellStart"/>
+      <w:proofErr w:type="gramStart"/>
+      <w:r>
+        <w:t>updateData</w:t>
+      </w:r>
+      <w:proofErr w:type="spellEnd"/>
+      <w:r>
+        <w:t>(</w:t>
+      </w:r>
+      <w:proofErr w:type="gramEnd"/>
+      <w:r>
+        <w:t>): starting at a leaf node, increases the number of tickets and number of threads in the node, if necessary</w:t>
+      </w:r>
+    </w:p>
+    <w:p>
+      <w:pPr>
+        <w:pBdr>
+          <w:top w:val="single" w:sz="4" w:space="1" w:color="auto"/>
+          <w:left w:val="single" w:sz="4" w:space="4" w:color="auto"/>
+          <w:bottom w:val="single" w:sz="4" w:space="1" w:color="auto"/>
+          <w:right w:val="single" w:sz="4" w:space="4" w:color="auto"/>
+        </w:pBdr>
+        <w:contextualSpacing/>
+      </w:pPr>
+      <w:r>
+        <w:tab/>
+      </w:r>
+      <w:proofErr w:type="gramStart"/>
+      <w:r>
+        <w:t>go</w:t>
+      </w:r>
+      <w:proofErr w:type="gramEnd"/>
+      <w:r>
+        <w:t xml:space="preserve"> up to root, each node above a leaf contains the partial sum of its children</w:t>
+      </w:r>
+    </w:p>
+    <w:p>
+      <w:pPr>
+        <w:pBdr>
+          <w:top w:val="single" w:sz="4" w:space="1" w:color="auto"/>
+          <w:left w:val="single" w:sz="4" w:space="4" w:color="auto"/>
+          <w:bottom w:val="single" w:sz="4" w:space="1" w:color="auto"/>
+          <w:right w:val="single" w:sz="4" w:space="4" w:color="auto"/>
+        </w:pBdr>
+        <w:contextualSpacing/>
+      </w:pPr>
+    </w:p>
+    <w:p>
+      <w:pPr>
+        <w:pBdr>
+          <w:top w:val="single" w:sz="4" w:space="1" w:color="auto"/>
+          <w:left w:val="single" w:sz="4" w:space="4" w:color="auto"/>
+          <w:bottom w:val="single" w:sz="4" w:space="1" w:color="auto"/>
+          <w:right w:val="single" w:sz="4" w:space="4" w:color="auto"/>
+        </w:pBdr>
+        <w:contextualSpacing/>
+      </w:pPr>
+      <w:proofErr w:type="spellStart"/>
+      <w:proofErr w:type="gramStart"/>
+      <w:r>
+        <w:t>chooseWinner</w:t>
+      </w:r>
+      <w:proofErr w:type="spellEnd"/>
+      <w:r>
+        <w:t>(</w:t>
+      </w:r>
+      <w:proofErr w:type="gramEnd"/>
+      <w:r>
+        <w:t>): this method of the scheduler picks a random number between 0 and the total number of tickets</w:t>
+      </w:r>
+    </w:p>
+    <w:p>
+      <w:pPr>
+        <w:pBdr>
+          <w:top w:val="single" w:sz="4" w:space="1" w:color="auto"/>
+          <w:left w:val="single" w:sz="4" w:space="4" w:color="auto"/>
+          <w:bottom w:val="single" w:sz="4" w:space="1" w:color="auto"/>
+          <w:right w:val="single" w:sz="4" w:space="4" w:color="auto"/>
+        </w:pBdr>
+        <w:contextualSpacing/>
+      </w:pPr>
+      <w:r>
+        <w:tab/>
+      </w:r>
+      <w:proofErr w:type="gramStart"/>
+      <w:r>
+        <w:t>similar</w:t>
+      </w:r>
+      <w:proofErr w:type="gramEnd"/>
+      <w:r>
+        <w:t xml:space="preserve"> to add</w:t>
+      </w:r>
+    </w:p>
+    <w:p>
+      <w:pPr>
+        <w:pBdr>
+          <w:top w:val="single" w:sz="4" w:space="1" w:color="auto"/>
+          <w:left w:val="single" w:sz="4" w:space="4" w:color="auto"/>
+          <w:bottom w:val="single" w:sz="4" w:space="1" w:color="auto"/>
+          <w:right w:val="single" w:sz="4" w:space="4" w:color="auto"/>
+        </w:pBdr>
+        <w:contextualSpacing/>
+      </w:pPr>
+      <w:r>
+        <w:tab/>
+      </w:r>
+      <w:proofErr w:type="gramStart"/>
+      <w:r>
+        <w:t>generate</w:t>
+      </w:r>
+      <w:proofErr w:type="gramEnd"/>
+      <w:r>
+        <w:t xml:space="preserve"> a random number between 0 and the total number of tickets</w:t>
+      </w:r>
+    </w:p>
+    <w:p>
+      <w:pPr>
+        <w:pBdr>
+          <w:top w:val="single" w:sz="4" w:space="1" w:color="auto"/>
+          <w:left w:val="single" w:sz="4" w:space="4" w:color="auto"/>
+          <w:bottom w:val="single" w:sz="4" w:space="1" w:color="auto"/>
+          <w:right w:val="single" w:sz="4" w:space="4" w:color="auto"/>
+        </w:pBdr>
+        <w:contextualSpacing/>
+      </w:pPr>
+      <w:r>
+        <w:tab/>
+      </w:r>
+      <w:proofErr w:type="gramStart"/>
+      <w:r>
+        <w:t>starting</w:t>
+      </w:r>
+      <w:proofErr w:type="gramEnd"/>
+      <w:r>
+        <w:t xml:space="preserve"> at current = root, compare winning number to number of tickets in left child</w:t>
+      </w:r>
+    </w:p>
+    <w:p>
+      <w:pPr>
+        <w:pBdr>
+          <w:top w:val="single" w:sz="4" w:space="1" w:color="auto"/>
+          <w:left w:val="single" w:sz="4" w:space="4" w:color="auto"/>
+          <w:bottom w:val="single" w:sz="4" w:space="1" w:color="auto"/>
+          <w:right w:val="single" w:sz="4" w:space="4" w:color="auto"/>
+        </w:pBdr>
+        <w:contextualSpacing/>
+      </w:pPr>
+      <w:r>
+        <w:tab/>
+      </w:r>
+      <w:proofErr w:type="gramStart"/>
+      <w:r>
+        <w:t>if</w:t>
+      </w:r>
+      <w:proofErr w:type="gramEnd"/>
+      <w:r>
+        <w:t xml:space="preserve"> winner &gt; </w:t>
+      </w:r>
+      <w:proofErr w:type="spellStart"/>
+      <w:r>
+        <w:t>current.left.numTickets</w:t>
+      </w:r>
+      <w:proofErr w:type="spellEnd"/>
+    </w:p>
+    <w:p>
+      <w:pPr>
+        <w:pBdr>
+          <w:top w:val="single" w:sz="4" w:space="1" w:color="auto"/>
+          <w:left w:val="single" w:sz="4" w:space="4" w:color="auto"/>
+          <w:bottom w:val="single" w:sz="4" w:space="1" w:color="auto"/>
+          <w:right w:val="single" w:sz="4" w:space="4" w:color="auto"/>
+        </w:pBdr>
+        <w:contextualSpacing/>
+      </w:pPr>
+      <w:r>
+        <w:tab/>
+      </w:r>
+      <w:r>
+        <w:tab/>
+      </w:r>
+      <w:proofErr w:type="gramStart"/>
+      <w:r>
+        <w:t>current</w:t>
+      </w:r>
+      <w:proofErr w:type="gramEnd"/>
+      <w:r>
+        <w:t xml:space="preserve"> = </w:t>
+      </w:r>
+      <w:proofErr w:type="spellStart"/>
+      <w:r>
+        <w:t>current.left</w:t>
+      </w:r>
+      <w:proofErr w:type="spellEnd"/>
+    </w:p>
+    <w:p>
+      <w:pPr>
+        <w:pBdr>
+          <w:top w:val="single" w:sz="4" w:space="1" w:color="auto"/>
+          <w:left w:val="single" w:sz="4" w:space="4" w:color="auto"/>
+          <w:bottom w:val="single" w:sz="4" w:space="1" w:color="auto"/>
+          <w:right w:val="single" w:sz="4" w:space="4" w:color="auto"/>
+        </w:pBdr>
+        <w:contextualSpacing/>
+      </w:pPr>
+      <w:r>
+        <w:tab/>
+      </w:r>
+      <w:proofErr w:type="gramStart"/>
+      <w:r>
+        <w:t>else</w:t>
+      </w:r>
+      <w:proofErr w:type="gramEnd"/>
+    </w:p>
+    <w:p>
+      <w:pPr>
+        <w:pBdr>
+          <w:top w:val="single" w:sz="4" w:space="1" w:color="auto"/>
+          <w:left w:val="single" w:sz="4" w:space="4" w:color="auto"/>
+          <w:bottom w:val="single" w:sz="4" w:space="1" w:color="auto"/>
+          <w:right w:val="single" w:sz="4" w:space="4" w:color="auto"/>
+        </w:pBdr>
+        <w:contextualSpacing/>
+      </w:pPr>
+      <w:r>
+        <w:tab/>
+      </w:r>
+      <w:r>
+        <w:tab/>
+      </w:r>
+      <w:proofErr w:type="gramStart"/>
+      <w:r>
+        <w:t>winner</w:t>
+      </w:r>
+      <w:proofErr w:type="gramEnd"/>
+      <w:r>
+        <w:t xml:space="preserve"> -= </w:t>
+      </w:r>
+      <w:proofErr w:type="spellStart"/>
+      <w:r>
+        <w:t>current.left.numTickets</w:t>
+      </w:r>
+      <w:proofErr w:type="spellEnd"/>
+    </w:p>
+    <w:p>
+      <w:pPr>
+        <w:pBdr>
+          <w:top w:val="single" w:sz="4" w:space="1" w:color="auto"/>
+          <w:left w:val="single" w:sz="4" w:space="4" w:color="auto"/>
+          <w:bottom w:val="single" w:sz="4" w:space="1" w:color="auto"/>
+          <w:right w:val="single" w:sz="4" w:space="4" w:color="auto"/>
+        </w:pBdr>
+        <w:contextualSpacing/>
+      </w:pPr>
+      <w:r>
+        <w:tab/>
+      </w:r>
+      <w:r>
+        <w:tab/>
+      </w:r>
+      <w:r>
+        <w:tab/>
+      </w:r>
+      <w:proofErr w:type="gramStart"/>
+      <w:r>
+        <w:t>if</w:t>
+      </w:r>
+      <w:proofErr w:type="gramEnd"/>
+      <w:r>
+        <w:t xml:space="preserve"> we didn’t do this, the picker would be biased to the later threads. </w:t>
+      </w:r>
+      <w:proofErr w:type="gramStart"/>
+      <w:r>
+        <w:t>this</w:t>
+      </w:r>
+      <w:proofErr w:type="gramEnd"/>
+      <w:r>
+        <w:t xml:space="preserve"> is equivalent to giving each node a range of ticket numbers instead of simply a number of tickets</w:t>
+      </w:r>
+    </w:p>
+    <w:p>
+      <w:pPr>
+        <w:pBdr>
+          <w:top w:val="single" w:sz="4" w:space="1" w:color="auto"/>
+          <w:left w:val="single" w:sz="4" w:space="4" w:color="auto"/>
+          <w:bottom w:val="single" w:sz="4" w:space="1" w:color="auto"/>
+          <w:right w:val="single" w:sz="4" w:space="4" w:color="auto"/>
+        </w:pBdr>
+        <w:contextualSpacing/>
+      </w:pPr>
+      <w:r>
+        <w:tab/>
+      </w:r>
+      <w:r>
+        <w:tab/>
+      </w:r>
+      <w:proofErr w:type="gramStart"/>
+      <w:r>
+        <w:t>current</w:t>
+      </w:r>
+      <w:proofErr w:type="gramEnd"/>
+      <w:r>
+        <w:t xml:space="preserve"> = </w:t>
+      </w:r>
+      <w:proofErr w:type="spellStart"/>
+      <w:r>
+        <w:t>current.right</w:t>
+      </w:r>
+      <w:proofErr w:type="spellEnd"/>
+    </w:p>
+    <w:p>
+      <w:pPr>
+        <w:pBdr>
+          <w:top w:val="single" w:sz="4" w:space="1" w:color="auto"/>
+          <w:left w:val="single" w:sz="4" w:space="4" w:color="auto"/>
+          <w:bottom w:val="single" w:sz="4" w:space="1" w:color="auto"/>
+          <w:right w:val="single" w:sz="4" w:space="4" w:color="auto"/>
+        </w:pBdr>
+        <w:contextualSpacing/>
+      </w:pPr>
+    </w:p>
+    <w:p>
+      <w:pPr>
+        <w:pBdr>
+          <w:top w:val="single" w:sz="4" w:space="1" w:color="auto"/>
+          <w:left w:val="single" w:sz="4" w:space="4" w:color="auto"/>
+          <w:bottom w:val="single" w:sz="4" w:space="1" w:color="auto"/>
+          <w:right w:val="single" w:sz="4" w:space="4" w:color="auto"/>
+        </w:pBdr>
+        <w:contextualSpacing/>
+      </w:pPr>
+      <w:r>
+        <w:tab/>
+      </w:r>
+      <w:proofErr w:type="gramStart"/>
+      <w:r>
+        <w:t>when</w:t>
+      </w:r>
+      <w:proofErr w:type="gramEnd"/>
+      <w:r>
+        <w:t xml:space="preserve"> current is a leaf node, return </w:t>
+      </w:r>
+      <w:proofErr w:type="spellStart"/>
+      <w:r>
+        <w:t>current.remove</w:t>
+      </w:r>
+      <w:proofErr w:type="spellEnd"/>
+      <w:r>
+        <w:t>()</w:t>
+      </w:r>
+    </w:p>
+    <w:p>
+      <w:pPr>
+        <w:pBdr>
+          <w:top w:val="single" w:sz="4" w:space="1" w:color="auto"/>
+          <w:left w:val="single" w:sz="4" w:space="4" w:color="auto"/>
+          <w:bottom w:val="single" w:sz="4" w:space="1" w:color="auto"/>
+          <w:right w:val="single" w:sz="4" w:space="4" w:color="auto"/>
+        </w:pBdr>
+        <w:contextualSpacing/>
+      </w:pPr>
+    </w:p>
+    <w:p>
+      <w:pPr>
+        <w:pBdr>
+          <w:top w:val="single" w:sz="4" w:space="1" w:color="auto"/>
+          <w:left w:val="single" w:sz="4" w:space="4" w:color="auto"/>
+          <w:bottom w:val="single" w:sz="4" w:space="1" w:color="auto"/>
+          <w:right w:val="single" w:sz="4" w:space="4" w:color="auto"/>
+        </w:pBdr>
+        <w:contextualSpacing/>
+      </w:pPr>
+      <w:proofErr w:type="gramStart"/>
+      <w:r>
+        <w:t>remove</w:t>
+      </w:r>
+      <w:proofErr w:type="gramEnd"/>
+      <w:r>
+        <w:t>: set all data to 0, update parents</w:t>
+      </w:r>
+    </w:p>
+    <w:p>
+      <w:pPr>
+        <w:pBdr>
+          <w:top w:val="single" w:sz="4" w:space="1" w:color="auto"/>
+          <w:left w:val="single" w:sz="4" w:space="4" w:color="auto"/>
+          <w:bottom w:val="single" w:sz="4" w:space="1" w:color="auto"/>
+          <w:right w:val="single" w:sz="4" w:space="4" w:color="auto"/>
+        </w:pBdr>
+        <w:contextualSpacing/>
+      </w:pPr>
+      <w:r>
+        <w:lastRenderedPageBreak/>
+        <w:tab/>
+      </w:r>
+      <w:proofErr w:type="gramStart"/>
+      <w:r>
+        <w:t>return</w:t>
+      </w:r>
+      <w:proofErr w:type="gramEnd"/>
+      <w:r>
+        <w:t xml:space="preserve"> the thread in this node</w:t>
+      </w:r>
+    </w:p>
+    <w:p>
+      <w:pPr>
+        <w:pBdr>
+          <w:top w:val="single" w:sz="4" w:space="1" w:color="auto"/>
+          <w:left w:val="single" w:sz="4" w:space="4" w:color="auto"/>
+          <w:bottom w:val="single" w:sz="4" w:space="1" w:color="auto"/>
+          <w:right w:val="single" w:sz="4" w:space="4" w:color="auto"/>
+        </w:pBdr>
+        <w:contextualSpacing/>
+      </w:pPr>
+    </w:p>
+    <w:p>
+      <w:pPr>
+        <w:pBdr>
+          <w:top w:val="single" w:sz="4" w:space="1" w:color="auto"/>
+          <w:left w:val="single" w:sz="4" w:space="4" w:color="auto"/>
+          <w:bottom w:val="single" w:sz="4" w:space="1" w:color="auto"/>
+          <w:right w:val="single" w:sz="4" w:space="4" w:color="auto"/>
+        </w:pBdr>
+        <w:contextualSpacing/>
+      </w:pPr>
+      <w:proofErr w:type="gramStart"/>
+      <w:r>
+        <w:t>lottery</w:t>
+      </w:r>
+      <w:proofErr w:type="gramEnd"/>
+      <w:r>
+        <w:t xml:space="preserve"> scheduler contains tree.</w:t>
+      </w:r>
+    </w:p>
+    <w:p>
+      <w:pPr>
+        <w:pBdr>
+          <w:top w:val="single" w:sz="4" w:space="1" w:color="auto"/>
+          <w:left w:val="single" w:sz="4" w:space="4" w:color="auto"/>
+          <w:bottom w:val="single" w:sz="4" w:space="1" w:color="auto"/>
+          <w:right w:val="single" w:sz="4" w:space="4" w:color="auto"/>
+        </w:pBdr>
+        <w:contextualSpacing/>
+      </w:pPr>
+      <w:r>
+        <w:tab/>
+      </w:r>
+      <w:proofErr w:type="gramStart"/>
+      <w:r>
+        <w:t>the</w:t>
+      </w:r>
+      <w:proofErr w:type="gramEnd"/>
+      <w:r>
+        <w:t xml:space="preserve"> tree contains nodes</w:t>
+      </w:r>
+    </w:p>
+    <w:p>
+      <w:pPr>
+        <w:pBdr>
+          <w:top w:val="single" w:sz="4" w:space="1" w:color="auto"/>
+          <w:left w:val="single" w:sz="4" w:space="4" w:color="auto"/>
+          <w:bottom w:val="single" w:sz="4" w:space="1" w:color="auto"/>
+          <w:right w:val="single" w:sz="4" w:space="4" w:color="auto"/>
+        </w:pBdr>
+        <w:contextualSpacing/>
+      </w:pPr>
+      <w:r>
+        <w:tab/>
+      </w:r>
+      <w:proofErr w:type="gramStart"/>
+      <w:r>
+        <w:t>all</w:t>
+      </w:r>
+      <w:proofErr w:type="gramEnd"/>
+      <w:r>
+        <w:t xml:space="preserve"> methods of tree and nodes are private or protected</w:t>
+      </w:r>
+    </w:p>
+    <w:p>
+      <w:pPr>
+        <w:pBdr>
+          <w:top w:val="single" w:sz="4" w:space="1" w:color="auto"/>
+          <w:left w:val="single" w:sz="4" w:space="4" w:color="auto"/>
+          <w:bottom w:val="single" w:sz="4" w:space="1" w:color="auto"/>
+          <w:right w:val="single" w:sz="4" w:space="4" w:color="auto"/>
+        </w:pBdr>
+        <w:contextualSpacing/>
+      </w:pPr>
+      <w:r>
+        <w:tab/>
+      </w:r>
+      <w:proofErr w:type="gramStart"/>
+      <w:r>
+        <w:t>this</w:t>
+      </w:r>
+      <w:proofErr w:type="gramEnd"/>
+      <w:r>
+        <w:t xml:space="preserve"> prevents anyone except the scheduler from manipulating them</w:t>
+      </w:r>
+    </w:p>
+    <w:bookmarkEnd w:id="0"/>
+    <w:p/>
     <w:p/>
     <w:sectPr>
       <w:pgSz w:w="12240" w:h="15840"/>

</xml_diff>